<commit_message>
edited SRS - Cover Page/Table of Contents
</commit_message>
<xml_diff>
--- a/SRS.docx
+++ b/SRS.docx
@@ -1,92 +1,348 @@
 
 <file path=word/document.xml><?xml version="1.0" encoding="utf-8"?>
-<w:document xmlns:wpc="http://schemas.microsoft.com/office/word/2010/wordprocessingCanvas" xmlns:mc="http://schemas.openxmlformats.org/markup-compatibility/2006" xmlns:o="urn:schemas-microsoft-com:office:office" xmlns:r="http://schemas.openxmlformats.org/officeDocument/2006/relationships" xmlns:m="http://schemas.openxmlformats.org/officeDocument/2006/math" xmlns:v="urn:schemas-microsoft-com:vml" xmlns:wp14="http://schemas.microsoft.com/office/word/2010/wordprocessingDrawing" xmlns:wp="http://schemas.openxmlformats.org/drawingml/2006/wordprocessingDrawing" xmlns:w10="urn:schemas-microsoft-com:office:word" xmlns:w="http://schemas.openxmlformats.org/wordprocessingml/2006/main" xmlns:w14="http://schemas.microsoft.com/office/word/2010/wordml" xmlns:wpg="http://schemas.microsoft.com/office/word/2010/wordprocessingGroup" xmlns:wpi="http://schemas.microsoft.com/office/word/2010/wordprocessingInk" xmlns:wne="http://schemas.microsoft.com/office/word/2006/wordml" xmlns:wps="http://schemas.microsoft.com/office/word/2010/wordprocessingShape" mc:Ignorable="w14 wp14">
+<w:document xmlns:wpc="http://schemas.microsoft.com/office/word/2010/wordprocessingCanvas" xmlns:mc="http://schemas.openxmlformats.org/markup-compatibility/2006" xmlns:o="urn:schemas-microsoft-com:office:office" xmlns:r="http://schemas.openxmlformats.org/officeDocument/2006/relationships" xmlns:m="http://schemas.openxmlformats.org/officeDocument/2006/math" xmlns:v="urn:schemas-microsoft-com:vml" xmlns:wp14="http://schemas.microsoft.com/office/word/2010/wordprocessingDrawing" xmlns:wp="http://schemas.openxmlformats.org/drawingml/2006/wordprocessingDrawing" xmlns:w10="urn:schemas-microsoft-com:office:word" xmlns:w="http://schemas.openxmlformats.org/wordprocessingml/2006/main" xmlns:w14="http://schemas.microsoft.com/office/word/2010/wordml" xmlns:w15="http://schemas.microsoft.com/office/word/2012/wordml" xmlns:wpg="http://schemas.microsoft.com/office/word/2010/wordprocessingGroup" xmlns:wpi="http://schemas.microsoft.com/office/word/2010/wordprocessingInk" xmlns:wne="http://schemas.microsoft.com/office/word/2006/wordml" xmlns:wps="http://schemas.microsoft.com/office/word/2010/wordprocessingShape" mc:Ignorable="w14 w15 wp14">
   <w:body>
     <w:p>
       <w:pPr>
         <w:jc w:val="center"/>
         <w:rPr>
           <w:b/>
+          <w:sz w:val="48"/>
+        </w:rPr>
+      </w:pPr>
+      <w:r>
+        <w:rPr>
+          <w:b/>
+          <w:sz w:val="48"/>
+        </w:rPr>
+        <w:t xml:space="preserve">Software Requirements </w:t>
+      </w:r>
+    </w:p>
+    <w:p>
+      <w:pPr>
+        <w:jc w:val="center"/>
+        <w:rPr>
+          <w:b/>
+          <w:sz w:val="48"/>
+        </w:rPr>
+      </w:pPr>
+      <w:r>
+        <w:rPr>
+          <w:b/>
+          <w:sz w:val="48"/>
+        </w:rPr>
+        <w:t>Specification</w:t>
+      </w:r>
+    </w:p>
+    <w:p>
+      <w:pPr>
+        <w:rPr>
+          <w:sz w:val="32"/>
+        </w:rPr>
+      </w:pPr>
+    </w:p>
+    <w:p>
+      <w:pPr>
+        <w:jc w:val="center"/>
+        <w:rPr>
+          <w:sz w:val="48"/>
+          <w:szCs w:val="48"/>
+        </w:rPr>
+      </w:pPr>
+      <w:r>
+        <w:rPr>
+          <w:b/>
           <w:sz w:val="52"/>
         </w:rPr>
-      </w:pPr>
+        <w:t>VaqPack</w:t>
+      </w:r>
+      <w:r>
+        <w:rPr>
+          <w:sz w:val="48"/>
+          <w:szCs w:val="48"/>
+        </w:rPr>
+        <w:t xml:space="preserve"> </w:t>
+      </w:r>
+    </w:p>
+    <w:p>
+      <w:pPr>
+        <w:jc w:val="center"/>
+        <w:rPr>
+          <w:sz w:val="48"/>
+          <w:szCs w:val="48"/>
+        </w:rPr>
+      </w:pPr>
+      <w:r>
+        <w:rPr>
+          <w:sz w:val="48"/>
+          <w:szCs w:val="48"/>
+        </w:rPr>
+        <w:t xml:space="preserve">Graduate-to-Professional </w:t>
+      </w:r>
+    </w:p>
+    <w:p>
+      <w:pPr>
+        <w:jc w:val="center"/>
+        <w:rPr>
+          <w:b/>
+          <w:sz w:val="48"/>
+          <w:szCs w:val="48"/>
+        </w:rPr>
+      </w:pPr>
+      <w:r>
+        <w:rPr>
+          <w:sz w:val="48"/>
+          <w:szCs w:val="48"/>
+        </w:rPr>
+        <w:t>Aid Pack</w:t>
+      </w:r>
+    </w:p>
+    <w:p>
+      <w:pPr>
+        <w:jc w:val="center"/>
+        <w:rPr>
+          <w:sz w:val="32"/>
+        </w:rPr>
+      </w:pPr>
+    </w:p>
+    <w:p>
+      <w:pPr>
+        <w:jc w:val="center"/>
+        <w:rPr>
+          <w:sz w:val="48"/>
+        </w:rPr>
+      </w:pPr>
+      <w:r>
+        <w:rPr>
+          <w:sz w:val="48"/>
+        </w:rPr>
+        <w:t xml:space="preserve">Version </w:t>
+      </w:r>
+      <w:r>
+        <w:rPr>
+          <w:sz w:val="48"/>
+        </w:rPr>
+        <w:t>0</w:t>
+      </w:r>
+      <w:r>
+        <w:rPr>
+          <w:sz w:val="48"/>
+        </w:rPr>
+        <w:t>.</w:t>
+      </w:r>
+      <w:r>
+        <w:rPr>
+          <w:sz w:val="48"/>
+        </w:rPr>
+        <w:t>1</w:t>
+      </w:r>
+    </w:p>
+    <w:p>
+      <w:pPr>
+        <w:rPr>
+          <w:sz w:val="32"/>
+        </w:rPr>
+      </w:pPr>
+    </w:p>
+    <w:p>
+      <w:pPr>
+        <w:rPr>
+          <w:sz w:val="32"/>
+        </w:rPr>
+      </w:pPr>
+    </w:p>
+    <w:p>
+      <w:pPr>
+        <w:rPr>
+          <w:sz w:val="32"/>
+        </w:rPr>
+      </w:pPr>
+    </w:p>
+    <w:p>
+      <w:pPr>
+        <w:rPr>
+          <w:sz w:val="32"/>
+        </w:rPr>
+      </w:pPr>
+    </w:p>
+    <w:p>
+      <w:pPr>
+        <w:rPr>
+          <w:sz w:val="32"/>
+        </w:rPr>
+      </w:pPr>
+    </w:p>
+    <w:p>
+      <w:pPr>
+        <w:jc w:val="center"/>
+        <w:rPr>
+          <w:sz w:val="48"/>
+        </w:rPr>
+      </w:pPr>
+      <w:r>
+        <w:rPr>
+          <w:sz w:val="48"/>
+        </w:rPr>
+        <w:t>November 5</w:t>
+      </w:r>
+      <w:r>
+        <w:rPr>
+          <w:sz w:val="48"/>
+          <w:vertAlign w:val="superscript"/>
+        </w:rPr>
+        <w:t>th</w:t>
+      </w:r>
+      <w:r>
+        <w:rPr>
+          <w:sz w:val="48"/>
+        </w:rPr>
+        <w:t>,</w:t>
+      </w:r>
+      <w:r>
+        <w:rPr>
+          <w:sz w:val="48"/>
+        </w:rPr>
+        <w:t xml:space="preserve"> 2015</w:t>
+      </w:r>
+    </w:p>
+    <w:p>
+      <w:pPr>
+        <w:jc w:val="center"/>
+        <w:rPr>
+          <w:sz w:val="32"/>
+        </w:rPr>
+      </w:pPr>
+    </w:p>
+    <w:p>
+      <w:pPr>
+        <w:jc w:val="center"/>
+        <w:rPr>
+          <w:b/>
+          <w:sz w:val="32"/>
+        </w:rPr>
+      </w:pPr>
+      <w:r>
+        <w:rPr>
+          <w:b/>
+          <w:sz w:val="32"/>
+        </w:rPr>
+        <w:t>Lead Software Engineer:</w:t>
+      </w:r>
+    </w:p>
+    <w:p>
+      <w:pPr>
+        <w:jc w:val="center"/>
+        <w:rPr>
+          <w:sz w:val="40"/>
+        </w:rPr>
+      </w:pPr>
+      <w:r>
+        <w:rPr>
+          <w:sz w:val="40"/>
+        </w:rPr>
+        <w:t xml:space="preserve">William </w:t>
+      </w:r>
       <w:proofErr w:type="spellStart"/>
       <w:r>
         <w:rPr>
-          <w:b/>
-          <w:sz w:val="52"/>
-        </w:rPr>
-        <w:t>VaqPack</w:t>
-      </w:r>
-      <w:bookmarkStart w:id="0" w:name="_GoBack"/>
-      <w:bookmarkEnd w:id="0"/>
+          <w:sz w:val="40"/>
+        </w:rPr>
+        <w:t>Dewald</w:t>
+      </w:r>
       <w:proofErr w:type="spellEnd"/>
     </w:p>
     <w:p>
       <w:pPr>
-        <w:rPr>
+        <w:jc w:val="center"/>
+        <w:rPr>
+          <w:sz w:val="40"/>
+        </w:rPr>
+      </w:pPr>
+    </w:p>
+    <w:p>
+      <w:pPr>
+        <w:jc w:val="center"/>
+        <w:rPr>
+          <w:b/>
           <w:sz w:val="32"/>
         </w:rPr>
       </w:pPr>
+      <w:r>
+        <w:rPr>
+          <w:b/>
+          <w:sz w:val="32"/>
+        </w:rPr>
+        <w:t>Project Team:</w:t>
+      </w:r>
     </w:p>
     <w:p>
       <w:pPr>
         <w:jc w:val="center"/>
         <w:rPr>
-          <w:b/>
-          <w:sz w:val="48"/>
-        </w:rPr>
-      </w:pPr>
-      <w:r>
-        <w:rPr>
-          <w:b/>
-          <w:sz w:val="48"/>
-        </w:rPr>
-        <w:t>Software Requirements Specification</w:t>
-      </w:r>
-    </w:p>
-    <w:p>
-      <w:pPr>
+          <w:sz w:val="40"/>
+        </w:rPr>
+      </w:pPr>
+      <w:r>
+        <w:rPr>
+          <w:sz w:val="40"/>
+        </w:rPr>
+        <w:t>Fernando Bazan</w:t>
+      </w:r>
+    </w:p>
+    <w:p>
+      <w:pPr>
+        <w:jc w:val="center"/>
+        <w:rPr>
+          <w:sz w:val="40"/>
+        </w:rPr>
+      </w:pPr>
+      <w:r>
+        <w:rPr>
+          <w:sz w:val="40"/>
+        </w:rPr>
+        <w:t xml:space="preserve">Nathanael </w:t>
+      </w:r>
+      <w:proofErr w:type="spellStart"/>
+      <w:r>
+        <w:rPr>
+          <w:sz w:val="40"/>
+        </w:rPr>
+        <w:t>Carr</w:t>
+      </w:r>
+      <w:proofErr w:type="spellEnd"/>
+    </w:p>
+    <w:p>
+      <w:pPr>
+        <w:jc w:val="center"/>
+        <w:rPr>
+          <w:sz w:val="40"/>
+        </w:rPr>
+      </w:pPr>
+      <w:r>
+        <w:rPr>
+          <w:sz w:val="40"/>
+        </w:rPr>
+        <w:t>Erik Lopez</w:t>
+      </w:r>
+    </w:p>
+    <w:p>
+      <w:pPr>
+        <w:jc w:val="center"/>
         <w:rPr>
           <w:sz w:val="32"/>
         </w:rPr>
       </w:pPr>
+      <w:r>
+        <w:rPr>
+          <w:sz w:val="40"/>
+        </w:rPr>
+        <w:t>Raul Saavedra</w:t>
+      </w:r>
     </w:p>
     <w:p>
       <w:pPr>
         <w:jc w:val="center"/>
         <w:rPr>
-          <w:sz w:val="48"/>
-        </w:rPr>
-      </w:pPr>
-      <w:r>
-        <w:rPr>
-          <w:sz w:val="48"/>
-        </w:rPr>
-        <w:t xml:space="preserve">Version </w:t>
-      </w:r>
-      <w:r>
-        <w:rPr>
-          <w:sz w:val="48"/>
-        </w:rPr>
-        <w:t>0</w:t>
-      </w:r>
-      <w:r>
-        <w:rPr>
-          <w:sz w:val="48"/>
-        </w:rPr>
-        <w:t>.</w:t>
-      </w:r>
-      <w:r>
-        <w:rPr>
-          <w:sz w:val="48"/>
-        </w:rPr>
-        <w:t>1</w:t>
-      </w:r>
-    </w:p>
-    <w:p>
-      <w:pPr>
-        <w:rPr>
           <w:sz w:val="32"/>
         </w:rPr>
       </w:pPr>
@@ -95,23 +351,9 @@
       <w:pPr>
         <w:jc w:val="center"/>
         <w:rPr>
-          <w:sz w:val="48"/>
-        </w:rPr>
-      </w:pPr>
-      <w:proofErr w:type="gramStart"/>
-      <w:r>
-        <w:rPr>
-          <w:sz w:val="48"/>
-        </w:rPr>
-        <w:t>October ???</w:t>
-      </w:r>
-      <w:proofErr w:type="gramEnd"/>
-      <w:r>
-        <w:rPr>
-          <w:sz w:val="48"/>
-        </w:rPr>
-        <w:t xml:space="preserve"> 2015</w:t>
-      </w:r>
+          <w:sz w:val="32"/>
+        </w:rPr>
+      </w:pPr>
     </w:p>
     <w:p>
       <w:pPr>
@@ -120,6 +362,12 @@
           <w:sz w:val="32"/>
         </w:rPr>
       </w:pPr>
+      <w:r>
+        <w:rPr>
+          <w:sz w:val="32"/>
+        </w:rPr>
+        <w:t>Prepared for</w:t>
+      </w:r>
     </w:p>
     <w:p>
       <w:pPr>
@@ -128,6 +376,18 @@
           <w:sz w:val="32"/>
         </w:rPr>
       </w:pPr>
+      <w:r>
+        <w:rPr>
+          <w:sz w:val="32"/>
+        </w:rPr>
+        <w:t>Software E</w:t>
+      </w:r>
+      <w:r>
+        <w:rPr>
+          <w:sz w:val="32"/>
+        </w:rPr>
+        <w:t>ngineering</w:t>
+      </w:r>
     </w:p>
     <w:p>
       <w:pPr>
@@ -136,260 +396,59 @@
           <w:sz w:val="32"/>
         </w:rPr>
       </w:pPr>
+      <w:r>
+        <w:rPr>
+          <w:sz w:val="32"/>
+        </w:rPr>
+        <w:t>University of Texas Rio Grande Valley</w:t>
+      </w:r>
     </w:p>
     <w:p>
       <w:pPr>
         <w:jc w:val="center"/>
         <w:rPr>
-          <w:b/>
           <w:sz w:val="32"/>
         </w:rPr>
       </w:pPr>
       <w:r>
         <w:rPr>
-          <w:b/>
           <w:sz w:val="32"/>
         </w:rPr>
-        <w:t>Lead Software Engineer:</w:t>
+        <w:t xml:space="preserve">Instructor: MK </w:t>
+      </w:r>
+      <w:proofErr w:type="spellStart"/>
+      <w:r>
+        <w:rPr>
+          <w:sz w:val="32"/>
+        </w:rPr>
+        <w:t>Quweider</w:t>
+      </w:r>
+      <w:proofErr w:type="spellEnd"/>
+      <w:r>
+        <w:rPr>
+          <w:sz w:val="32"/>
+        </w:rPr>
+        <w:t>, Ph.D.</w:t>
       </w:r>
     </w:p>
     <w:p>
       <w:pPr>
         <w:jc w:val="center"/>
         <w:rPr>
-          <w:sz w:val="40"/>
-        </w:rPr>
-      </w:pPr>
-      <w:r>
-        <w:rPr>
-          <w:sz w:val="40"/>
-        </w:rPr>
-        <w:t>William Dewald</w:t>
-      </w:r>
-    </w:p>
-    <w:p>
-      <w:pPr>
+          <w:sz w:val="32"/>
+        </w:rPr>
+      </w:pPr>
+      <w:r>
+        <w:rPr>
+          <w:sz w:val="32"/>
+        </w:rPr>
+        <w:t>Fall 2015</w:t>
+      </w:r>
+    </w:p>
+    <w:p>
+      <w:pPr>
+        <w:contextualSpacing/>
         <w:jc w:val="center"/>
-        <w:rPr>
-          <w:sz w:val="32"/>
-        </w:rPr>
-      </w:pPr>
-    </w:p>
-    <w:p>
-      <w:pPr>
-        <w:jc w:val="center"/>
-        <w:rPr>
-          <w:b/>
-          <w:sz w:val="32"/>
-        </w:rPr>
-      </w:pPr>
-      <w:r>
-        <w:rPr>
-          <w:b/>
-          <w:sz w:val="32"/>
-        </w:rPr>
-        <w:t>Project Team:</w:t>
-      </w:r>
-    </w:p>
-    <w:p>
-      <w:pPr>
-        <w:jc w:val="center"/>
-        <w:rPr>
-          <w:sz w:val="40"/>
-        </w:rPr>
-      </w:pPr>
-      <w:r>
-        <w:rPr>
-          <w:sz w:val="40"/>
-        </w:rPr>
-        <w:t xml:space="preserve">Fernando </w:t>
-      </w:r>
-      <w:proofErr w:type="spellStart"/>
-      <w:r>
-        <w:rPr>
-          <w:sz w:val="40"/>
-        </w:rPr>
-        <w:t>Bazan</w:t>
-      </w:r>
-      <w:proofErr w:type="spellEnd"/>
-    </w:p>
-    <w:p>
-      <w:pPr>
-        <w:jc w:val="center"/>
-        <w:rPr>
-          <w:sz w:val="40"/>
-        </w:rPr>
-      </w:pPr>
-      <w:r>
-        <w:rPr>
-          <w:sz w:val="40"/>
-        </w:rPr>
-        <w:t xml:space="preserve">Nathanael </w:t>
-      </w:r>
-      <w:proofErr w:type="spellStart"/>
-      <w:r>
-        <w:rPr>
-          <w:sz w:val="40"/>
-        </w:rPr>
-        <w:t>Carr</w:t>
-      </w:r>
-      <w:proofErr w:type="spellEnd"/>
-    </w:p>
-    <w:p>
-      <w:pPr>
-        <w:jc w:val="center"/>
-        <w:rPr>
-          <w:sz w:val="40"/>
-        </w:rPr>
-      </w:pPr>
-      <w:r>
-        <w:rPr>
-          <w:sz w:val="40"/>
-        </w:rPr>
-        <w:t>Erik Lopez</w:t>
-      </w:r>
-    </w:p>
-    <w:p>
-      <w:pPr>
-        <w:jc w:val="center"/>
-        <w:rPr>
-          <w:sz w:val="32"/>
-        </w:rPr>
-      </w:pPr>
-      <w:r>
-        <w:rPr>
-          <w:sz w:val="40"/>
-        </w:rPr>
-        <w:t>Raul Saavedra</w:t>
-      </w:r>
-    </w:p>
-    <w:p>
-      <w:pPr>
-        <w:jc w:val="center"/>
-        <w:rPr>
-          <w:sz w:val="32"/>
-        </w:rPr>
-      </w:pPr>
-    </w:p>
-    <w:p>
-      <w:pPr>
-        <w:jc w:val="center"/>
-        <w:rPr>
-          <w:sz w:val="32"/>
-        </w:rPr>
-      </w:pPr>
-    </w:p>
-    <w:p>
-      <w:pPr>
-        <w:jc w:val="center"/>
-        <w:rPr>
-          <w:sz w:val="32"/>
-        </w:rPr>
-      </w:pPr>
-    </w:p>
-    <w:p>
-      <w:pPr>
-        <w:jc w:val="center"/>
-        <w:rPr>
-          <w:sz w:val="32"/>
-        </w:rPr>
-      </w:pPr>
-      <w:r>
-        <w:rPr>
-          <w:sz w:val="32"/>
-        </w:rPr>
-        <w:t>Prepared for</w:t>
-      </w:r>
-    </w:p>
-    <w:p>
-      <w:pPr>
-        <w:jc w:val="center"/>
-        <w:rPr>
-          <w:sz w:val="32"/>
-        </w:rPr>
-      </w:pPr>
-      <w:r>
-        <w:rPr>
-          <w:sz w:val="32"/>
-        </w:rPr>
-        <w:t>Software E</w:t>
-      </w:r>
-      <w:r>
-        <w:rPr>
-          <w:sz w:val="32"/>
-        </w:rPr>
-        <w:t>ngineering</w:t>
-      </w:r>
-    </w:p>
-    <w:p>
-      <w:pPr>
-        <w:jc w:val="center"/>
-        <w:rPr>
-          <w:sz w:val="32"/>
-        </w:rPr>
-      </w:pPr>
-      <w:r>
-        <w:rPr>
-          <w:sz w:val="32"/>
-        </w:rPr>
-        <w:t>University of Texas Rio Grande Valley</w:t>
-      </w:r>
-    </w:p>
-    <w:p>
-      <w:pPr>
-        <w:jc w:val="center"/>
-        <w:rPr>
-          <w:sz w:val="32"/>
-        </w:rPr>
-      </w:pPr>
-      <w:r>
-        <w:rPr>
-          <w:sz w:val="32"/>
-        </w:rPr>
-        <w:t xml:space="preserve">Instructor: MK </w:t>
-      </w:r>
-      <w:proofErr w:type="spellStart"/>
-      <w:r>
-        <w:rPr>
-          <w:sz w:val="32"/>
-        </w:rPr>
-        <w:t>Quweider</w:t>
-      </w:r>
-      <w:proofErr w:type="spellEnd"/>
-      <w:r>
-        <w:rPr>
-          <w:sz w:val="32"/>
-        </w:rPr>
-        <w:t>, Ph.D.</w:t>
-      </w:r>
-    </w:p>
-    <w:p>
-      <w:pPr>
-        <w:jc w:val="center"/>
-        <w:rPr>
-          <w:sz w:val="32"/>
-        </w:rPr>
-      </w:pPr>
-      <w:r>
-        <w:rPr>
-          <w:sz w:val="32"/>
-        </w:rPr>
-        <w:t>Fall 2015</w:t>
-      </w:r>
-    </w:p>
-    <w:p>
-      <w:pPr>
-        <w:jc w:val="center"/>
-      </w:pPr>
-    </w:p>
-    <w:p/>
-    <w:p/>
-    <w:p/>
-    <w:p/>
-    <w:p/>
-    <w:p/>
-    <w:p>
-      <w:pPr>
         <w:rPr>
           <w:b/>
           <w:sz w:val="32"/>
@@ -404,10 +463,9 @@
         <w:t>Table of Contents</w:t>
       </w:r>
     </w:p>
-    <w:p/>
-    <w:p>
-      <w:pPr>
-        <w:spacing w:line="360" w:lineRule="auto"/>
+    <w:p>
+      <w:pPr>
+        <w:contextualSpacing/>
         <w:rPr>
           <w:b/>
           <w:sz w:val="28"/>
@@ -430,8 +488,8 @@
     </w:p>
     <w:p>
       <w:pPr>
-        <w:spacing w:line="360" w:lineRule="auto"/>
         <w:ind w:left="360"/>
+        <w:contextualSpacing/>
         <w:rPr>
           <w:sz w:val="26"/>
         </w:rPr>
@@ -457,8 +515,8 @@
     </w:p>
     <w:p>
       <w:pPr>
-        <w:spacing w:line="360" w:lineRule="auto"/>
         <w:ind w:left="360"/>
+        <w:contextualSpacing/>
         <w:rPr>
           <w:sz w:val="26"/>
         </w:rPr>
@@ -472,28 +530,22 @@
     </w:p>
     <w:p>
       <w:pPr>
-        <w:spacing w:line="360" w:lineRule="auto"/>
         <w:ind w:left="360"/>
-        <w:rPr>
-          <w:sz w:val="26"/>
-        </w:rPr>
-      </w:pPr>
-      <w:r>
-        <w:rPr>
-          <w:sz w:val="26"/>
-        </w:rPr>
-        <w:t>1.3 DEFINITION</w:t>
-      </w:r>
-      <w:r>
-        <w:rPr>
-          <w:sz w:val="26"/>
-        </w:rPr>
-        <w:t>S, ACRONYMS, AND ABBREVIATIONS</w:t>
-      </w:r>
-    </w:p>
-    <w:p>
-      <w:pPr>
-        <w:spacing w:line="360" w:lineRule="auto"/>
+        <w:contextualSpacing/>
+        <w:rPr>
+          <w:sz w:val="26"/>
+        </w:rPr>
+      </w:pPr>
+      <w:r>
+        <w:rPr>
+          <w:sz w:val="26"/>
+        </w:rPr>
+        <w:t>1.3 DEFINITIONS, ACRONYMS, AND ABBREVIATIONS</w:t>
+      </w:r>
+    </w:p>
+    <w:p>
+      <w:pPr>
+        <w:contextualSpacing/>
         <w:rPr>
           <w:sz w:val="26"/>
         </w:rPr>
@@ -519,8 +571,8 @@
     </w:p>
     <w:p>
       <w:pPr>
-        <w:spacing w:line="360" w:lineRule="auto"/>
         <w:ind w:left="360"/>
+        <w:contextualSpacing/>
         <w:rPr>
           <w:sz w:val="26"/>
         </w:rPr>
@@ -534,12 +586,7 @@
     </w:p>
     <w:p>
       <w:pPr>
-        <w:spacing w:line="360" w:lineRule="auto"/>
-      </w:pPr>
-    </w:p>
-    <w:p>
-      <w:pPr>
-        <w:spacing w:line="360" w:lineRule="auto"/>
+        <w:contextualSpacing/>
         <w:rPr>
           <w:b/>
           <w:sz w:val="28"/>
@@ -555,7 +602,7 @@
     </w:p>
     <w:p>
       <w:pPr>
-        <w:spacing w:line="360" w:lineRule="auto"/>
+        <w:contextualSpacing/>
         <w:rPr>
           <w:sz w:val="26"/>
         </w:rPr>
@@ -581,7 +628,7 @@
     </w:p>
     <w:p>
       <w:pPr>
-        <w:spacing w:line="360" w:lineRule="auto"/>
+        <w:contextualSpacing/>
         <w:rPr>
           <w:sz w:val="26"/>
         </w:rPr>
@@ -607,7 +654,7 @@
     </w:p>
     <w:p>
       <w:pPr>
-        <w:spacing w:line="360" w:lineRule="auto"/>
+        <w:contextualSpacing/>
         <w:rPr>
           <w:sz w:val="26"/>
         </w:rPr>
@@ -633,7 +680,7 @@
     </w:p>
     <w:p>
       <w:pPr>
-        <w:spacing w:line="360" w:lineRule="auto"/>
+        <w:contextualSpacing/>
         <w:rPr>
           <w:sz w:val="26"/>
         </w:rPr>
@@ -659,44 +706,33 @@
     </w:p>
     <w:p>
       <w:pPr>
-        <w:spacing w:line="360" w:lineRule="auto"/>
-        <w:rPr>
-          <w:sz w:val="26"/>
-        </w:rPr>
-      </w:pPr>
-      <w:r>
-        <w:rPr>
-          <w:sz w:val="26"/>
-        </w:rPr>
-        <w:tab/>
-      </w:r>
-      <w:r>
-        <w:rPr>
-          <w:sz w:val="26"/>
-        </w:rPr>
-        <w:tab/>
-      </w:r>
-      <w:r>
-        <w:rPr>
-          <w:sz w:val="26"/>
-        </w:rPr>
-        <w:t>2.</w:t>
-      </w:r>
-      <w:r>
-        <w:rPr>
-          <w:sz w:val="26"/>
-        </w:rPr>
-        <w:t>5 ASSUMPTIONS AND DEPENDENCIES</w:t>
-      </w:r>
-    </w:p>
-    <w:p>
-      <w:pPr>
-        <w:spacing w:line="360" w:lineRule="auto"/>
-      </w:pPr>
-    </w:p>
-    <w:p>
-      <w:pPr>
-        <w:spacing w:line="360" w:lineRule="auto"/>
+        <w:contextualSpacing/>
+        <w:rPr>
+          <w:sz w:val="26"/>
+        </w:rPr>
+      </w:pPr>
+      <w:r>
+        <w:rPr>
+          <w:sz w:val="26"/>
+        </w:rPr>
+        <w:tab/>
+      </w:r>
+      <w:r>
+        <w:rPr>
+          <w:sz w:val="26"/>
+        </w:rPr>
+        <w:tab/>
+      </w:r>
+      <w:r>
+        <w:rPr>
+          <w:sz w:val="26"/>
+        </w:rPr>
+        <w:t>2.5 ASSUMPTIONS AND DEPENDENCIES</w:t>
+      </w:r>
+    </w:p>
+    <w:p>
+      <w:pPr>
+        <w:contextualSpacing/>
         <w:rPr>
           <w:b/>
           <w:sz w:val="28"/>
@@ -712,40 +748,34 @@
     </w:p>
     <w:p>
       <w:pPr>
-        <w:spacing w:line="360" w:lineRule="auto"/>
-        <w:rPr>
-          <w:sz w:val="26"/>
-        </w:rPr>
-      </w:pPr>
-      <w:r>
-        <w:rPr>
-          <w:sz w:val="26"/>
-        </w:rPr>
-        <w:tab/>
-      </w:r>
-      <w:r>
-        <w:rPr>
-          <w:sz w:val="26"/>
-        </w:rPr>
-        <w:tab/>
-      </w:r>
-      <w:r>
-        <w:rPr>
-          <w:sz w:val="26"/>
-        </w:rPr>
-        <w:t>3.1 E</w:t>
-      </w:r>
-      <w:r>
-        <w:rPr>
-          <w:sz w:val="26"/>
-        </w:rPr>
-        <w:t>XTERNAL INTERFACE REQUIREMENTS</w:t>
-      </w:r>
-    </w:p>
-    <w:p>
-      <w:pPr>
-        <w:spacing w:line="360" w:lineRule="auto"/>
+        <w:contextualSpacing/>
+        <w:rPr>
+          <w:sz w:val="26"/>
+        </w:rPr>
+      </w:pPr>
+      <w:r>
+        <w:rPr>
+          <w:sz w:val="26"/>
+        </w:rPr>
+        <w:tab/>
+      </w:r>
+      <w:r>
+        <w:rPr>
+          <w:sz w:val="26"/>
+        </w:rPr>
+        <w:tab/>
+      </w:r>
+      <w:r>
+        <w:rPr>
+          <w:sz w:val="26"/>
+        </w:rPr>
+        <w:t>3.1 EXTERNAL INTERFACE REQUIREMENTS</w:t>
+      </w:r>
+    </w:p>
+    <w:p>
+      <w:pPr>
         <w:ind w:left="720"/>
+        <w:contextualSpacing/>
       </w:pPr>
       <w:r>
         <w:t>3.1.1 User Interfaces</w:t>
@@ -753,8 +783,8 @@
     </w:p>
     <w:p>
       <w:pPr>
-        <w:spacing w:line="360" w:lineRule="auto"/>
         <w:ind w:left="720"/>
+        <w:contextualSpacing/>
       </w:pPr>
       <w:r>
         <w:t>3.1.2 Hardware Interfaces</w:t>
@@ -762,8 +792,8 @@
     </w:p>
     <w:p>
       <w:pPr>
-        <w:spacing w:line="360" w:lineRule="auto"/>
         <w:ind w:left="720"/>
+        <w:contextualSpacing/>
       </w:pPr>
       <w:r>
         <w:t>3.1.3 Software Interfaces</w:t>
@@ -771,106 +801,203 @@
     </w:p>
     <w:p>
       <w:pPr>
-        <w:spacing w:line="360" w:lineRule="auto"/>
         <w:ind w:left="540"/>
-      </w:pPr>
-      <w:r>
-        <w:tab/>
-      </w:r>
-      <w:r>
+        <w:contextualSpacing/>
+      </w:pPr>
+      <w:r>
+        <w:tab/>
+      </w:r>
+      <w:r>
+        <w:t>3.1.4 Communications Interfaces</w:t>
+      </w:r>
+    </w:p>
+    <w:p>
+      <w:pPr>
+        <w:contextualSpacing/>
+      </w:pPr>
+      <w:r>
+        <w:rPr>
+          <w:sz w:val="26"/>
+        </w:rPr>
+        <w:tab/>
+      </w:r>
+      <w:r>
+        <w:rPr>
+          <w:sz w:val="26"/>
+        </w:rPr>
+        <w:tab/>
+      </w:r>
+      <w:r>
+        <w:rPr>
+          <w:sz w:val="26"/>
+        </w:rPr>
+        <w:t>3.2 FUNCTIONAL REQUIREMENTS</w:t>
+      </w:r>
+    </w:p>
+    <w:p>
+      <w:pPr>
+        <w:contextualSpacing/>
+      </w:pPr>
+      <w:r>
+        <w:tab/>
+      </w:r>
+      <w:r>
+        <w:tab/>
+      </w:r>
+      <w:r>
+        <w:tab/>
+        <w:t>3.2.1 &lt;Functio</w:t>
+      </w:r>
+      <w:r>
+        <w:t>nal Requirement or Feature #1&gt;</w:t>
+      </w:r>
+    </w:p>
+    <w:p>
+      <w:pPr>
+        <w:contextualSpacing/>
+      </w:pPr>
+      <w:r>
+        <w:tab/>
+      </w:r>
+      <w:r>
+        <w:tab/>
+      </w:r>
+      <w:r>
+        <w:tab/>
+        <w:t>3.2.2 &lt;Functio</w:t>
+      </w:r>
+      <w:r>
+        <w:t>nal Requirement or Feature #2&gt;</w:t>
+      </w:r>
+    </w:p>
+    <w:p>
+      <w:pPr>
+        <w:contextualSpacing/>
+        <w:rPr>
+          <w:sz w:val="26"/>
+        </w:rPr>
+      </w:pPr>
+      <w:r>
+        <w:rPr>
+          <w:sz w:val="26"/>
+        </w:rPr>
+        <w:tab/>
+      </w:r>
+      <w:r>
+        <w:rPr>
+          <w:sz w:val="26"/>
+        </w:rPr>
+        <w:tab/>
+        <w:t>3.3 USE CASES</w:t>
+      </w:r>
+      <w:r>
+        <w:rPr>
+          <w:sz w:val="26"/>
+        </w:rPr>
+        <w:tab/>
         <w:t>3</w:t>
       </w:r>
-      <w:r>
-        <w:t>.1.4 Communications Interfaces</w:t>
-      </w:r>
-    </w:p>
-    <w:p>
-      <w:pPr>
-        <w:spacing w:line="360" w:lineRule="auto"/>
-      </w:pPr>
-      <w:r>
-        <w:rPr>
-          <w:sz w:val="26"/>
-        </w:rPr>
-        <w:tab/>
-      </w:r>
-      <w:r>
-        <w:rPr>
-          <w:sz w:val="26"/>
-        </w:rPr>
-        <w:tab/>
-      </w:r>
-      <w:r>
-        <w:rPr>
-          <w:sz w:val="26"/>
-        </w:rPr>
-        <w:t>3.2 FUNCTIONAL REQUIREMENTS</w:t>
-      </w:r>
-    </w:p>
-    <w:p>
-      <w:pPr>
-        <w:spacing w:line="360" w:lineRule="auto"/>
-      </w:pPr>
-      <w:r>
-        <w:tab/>
-      </w:r>
-      <w:r>
-        <w:tab/>
-      </w:r>
-      <w:r>
-        <w:tab/>
-      </w:r>
-      <w:r>
-        <w:t>3.2.1 &lt;Functio</w:t>
-      </w:r>
-      <w:r>
-        <w:t>nal Requirement or Feature #1&gt;</w:t>
-      </w:r>
-    </w:p>
-    <w:p>
-      <w:pPr>
-        <w:spacing w:line="360" w:lineRule="auto"/>
-      </w:pPr>
-      <w:r>
-        <w:tab/>
-      </w:r>
-      <w:r>
-        <w:tab/>
-      </w:r>
-      <w:r>
-        <w:tab/>
-      </w:r>
-      <w:r>
-        <w:t>3.2.2 &lt;Functio</w:t>
-      </w:r>
-      <w:r>
-        <w:t>nal Requirement or Feature #2&gt;</w:t>
-      </w:r>
-    </w:p>
-    <w:p>
-      <w:pPr>
-        <w:spacing w:line="360" w:lineRule="auto"/>
-        <w:rPr>
-          <w:sz w:val="26"/>
-        </w:rPr>
-      </w:pPr>
-      <w:r>
-        <w:rPr>
-          <w:sz w:val="26"/>
-        </w:rPr>
-        <w:tab/>
-      </w:r>
-      <w:r>
-        <w:rPr>
-          <w:sz w:val="26"/>
-        </w:rPr>
-        <w:tab/>
-      </w:r>
-      <w:r>
-        <w:rPr>
-          <w:sz w:val="26"/>
-        </w:rPr>
-        <w:t>3.3 USE CASES</w:t>
+    </w:p>
+    <w:p>
+      <w:pPr>
+        <w:contextualSpacing/>
+      </w:pPr>
+      <w:r>
+        <w:tab/>
+      </w:r>
+      <w:r>
+        <w:tab/>
+      </w:r>
+      <w:r>
+        <w:tab/>
+      </w:r>
+      <w:r>
+        <w:t>3.3.1 Use Case #1</w:t>
+      </w:r>
+    </w:p>
+    <w:p>
+      <w:pPr>
+        <w:contextualSpacing/>
+      </w:pPr>
+      <w:r>
+        <w:tab/>
+      </w:r>
+      <w:r>
+        <w:tab/>
+      </w:r>
+      <w:r>
+        <w:tab/>
+      </w:r>
+      <w:r>
+        <w:t>3.3.2 Use Case #2</w:t>
+      </w:r>
+    </w:p>
+    <w:p>
+      <w:pPr>
+        <w:contextualSpacing/>
+      </w:pPr>
+      <w:r>
+        <w:rPr>
+          <w:sz w:val="26"/>
+        </w:rPr>
+        <w:tab/>
+      </w:r>
+      <w:r>
+        <w:rPr>
+          <w:sz w:val="26"/>
+        </w:rPr>
+        <w:tab/>
+      </w:r>
+      <w:r>
+        <w:rPr>
+          <w:sz w:val="26"/>
+        </w:rPr>
+        <w:t>3.4 CLASSES / OBJECTS</w:t>
+      </w:r>
+    </w:p>
+    <w:p>
+      <w:pPr>
+        <w:contextualSpacing/>
+      </w:pPr>
+      <w:r>
+        <w:tab/>
+      </w:r>
+      <w:r>
+        <w:tab/>
+      </w:r>
+      <w:r>
+        <w:tab/>
+      </w:r>
+      <w:r>
+        <w:t>3.4.1 &lt;Class / Object #1&gt;</w:t>
+      </w:r>
+    </w:p>
+    <w:p>
+      <w:pPr>
+        <w:contextualSpacing/>
+      </w:pPr>
+      <w:r>
+        <w:tab/>
+      </w:r>
+      <w:r>
+        <w:tab/>
+      </w:r>
+      <w:r>
+        <w:tab/>
+      </w:r>
+      <w:r>
+        <w:t>3.4.2 &lt;Class / Object #2&gt;</w:t>
+      </w:r>
+    </w:p>
+    <w:p>
+      <w:pPr>
+        <w:contextualSpacing/>
+      </w:pPr>
+      <w:r>
+        <w:rPr>
+          <w:sz w:val="26"/>
+        </w:rPr>
+        <w:tab/>
       </w:r>
       <w:r>
         <w:rPr>
@@ -879,121 +1006,6 @@
         <w:tab/>
         <w:t>3</w:t>
       </w:r>
-    </w:p>
-    <w:p>
-      <w:pPr>
-        <w:spacing w:line="360" w:lineRule="auto"/>
-      </w:pPr>
-      <w:r>
-        <w:tab/>
-      </w:r>
-      <w:r>
-        <w:tab/>
-      </w:r>
-      <w:r>
-        <w:tab/>
-      </w:r>
-      <w:r>
-        <w:t>3.3.1 Use Case #1</w:t>
-      </w:r>
-    </w:p>
-    <w:p>
-      <w:pPr>
-        <w:spacing w:line="360" w:lineRule="auto"/>
-      </w:pPr>
-      <w:r>
-        <w:tab/>
-      </w:r>
-      <w:r>
-        <w:tab/>
-      </w:r>
-      <w:r>
-        <w:tab/>
-      </w:r>
-      <w:r>
-        <w:t>3.3.2 Use Case #2</w:t>
-      </w:r>
-    </w:p>
-    <w:p>
-      <w:pPr>
-        <w:spacing w:line="360" w:lineRule="auto"/>
-      </w:pPr>
-      <w:r>
-        <w:rPr>
-          <w:sz w:val="26"/>
-        </w:rPr>
-        <w:tab/>
-      </w:r>
-      <w:r>
-        <w:rPr>
-          <w:sz w:val="26"/>
-        </w:rPr>
-        <w:tab/>
-      </w:r>
-      <w:r>
-        <w:rPr>
-          <w:sz w:val="26"/>
-        </w:rPr>
-        <w:t>3.4 CLASSES / OBJECTS</w:t>
-      </w:r>
-    </w:p>
-    <w:p>
-      <w:pPr>
-        <w:spacing w:line="360" w:lineRule="auto"/>
-      </w:pPr>
-      <w:r>
-        <w:tab/>
-      </w:r>
-      <w:r>
-        <w:tab/>
-      </w:r>
-      <w:r>
-        <w:tab/>
-      </w:r>
-      <w:r>
-        <w:t>3.4.1 &lt;Class / Object #1&gt;</w:t>
-      </w:r>
-    </w:p>
-    <w:p>
-      <w:pPr>
-        <w:spacing w:line="360" w:lineRule="auto"/>
-      </w:pPr>
-      <w:r>
-        <w:lastRenderedPageBreak/>
-        <w:tab/>
-      </w:r>
-      <w:r>
-        <w:tab/>
-      </w:r>
-      <w:r>
-        <w:tab/>
-      </w:r>
-      <w:r>
-        <w:t>3.4.2 &lt;Class / Object #2&gt;</w:t>
-      </w:r>
-    </w:p>
-    <w:p>
-      <w:pPr>
-        <w:spacing w:line="360" w:lineRule="auto"/>
-      </w:pPr>
-      <w:r>
-        <w:rPr>
-          <w:sz w:val="26"/>
-        </w:rPr>
-        <w:tab/>
-      </w:r>
-      <w:r>
-        <w:rPr>
-          <w:sz w:val="26"/>
-        </w:rPr>
-        <w:tab/>
-      </w:r>
-      <w:r>
-        <w:rPr>
-          <w:sz w:val="26"/>
-        </w:rPr>
-        <w:t>3</w:t>
-      </w:r>
       <w:r>
         <w:rPr>
           <w:sz w:val="26"/>
@@ -1003,7 +1015,7 @@
     </w:p>
     <w:p>
       <w:pPr>
-        <w:spacing w:line="360" w:lineRule="auto"/>
+        <w:contextualSpacing/>
       </w:pPr>
       <w:r>
         <w:tab/>
@@ -1020,7 +1032,7 @@
     </w:p>
     <w:p>
       <w:pPr>
-        <w:spacing w:line="360" w:lineRule="auto"/>
+        <w:contextualSpacing/>
       </w:pPr>
       <w:r>
         <w:tab/>
@@ -1037,7 +1049,7 @@
     </w:p>
     <w:p>
       <w:pPr>
-        <w:spacing w:line="360" w:lineRule="auto"/>
+        <w:contextualSpacing/>
       </w:pPr>
       <w:r>
         <w:tab/>
@@ -1054,7 +1066,7 @@
     </w:p>
     <w:p>
       <w:pPr>
-        <w:spacing w:line="360" w:lineRule="auto"/>
+        <w:contextualSpacing/>
       </w:pPr>
       <w:r>
         <w:tab/>
@@ -1071,7 +1083,7 @@
     </w:p>
     <w:p>
       <w:pPr>
-        <w:spacing w:line="360" w:lineRule="auto"/>
+        <w:contextualSpacing/>
       </w:pPr>
       <w:r>
         <w:tab/>
@@ -1086,7 +1098,7 @@
     </w:p>
     <w:p>
       <w:pPr>
-        <w:spacing w:line="360" w:lineRule="auto"/>
+        <w:contextualSpacing/>
       </w:pPr>
       <w:r>
         <w:tab/>
@@ -1101,7 +1113,7 @@
     </w:p>
     <w:p>
       <w:pPr>
-        <w:spacing w:line="360" w:lineRule="auto"/>
+        <w:contextualSpacing/>
         <w:rPr>
           <w:sz w:val="26"/>
         </w:rPr>
@@ -1122,7 +1134,7 @@
     </w:p>
     <w:p>
       <w:pPr>
-        <w:spacing w:line="360" w:lineRule="auto"/>
+        <w:contextualSpacing/>
         <w:rPr>
           <w:sz w:val="26"/>
         </w:rPr>
@@ -1155,7 +1167,7 @@
     </w:p>
     <w:p>
       <w:pPr>
-        <w:spacing w:line="360" w:lineRule="auto"/>
+        <w:contextualSpacing/>
         <w:rPr>
           <w:sz w:val="26"/>
         </w:rPr>
@@ -1187,224 +1199,153 @@
     </w:p>
     <w:p>
       <w:pPr>
-        <w:spacing w:line="360" w:lineRule="auto"/>
-        <w:rPr>
-          <w:sz w:val="26"/>
-        </w:rPr>
-      </w:pPr>
-      <w:r>
-        <w:rPr>
-          <w:sz w:val="26"/>
-        </w:rPr>
-        <w:tab/>
-      </w:r>
-      <w:r>
-        <w:rPr>
-          <w:sz w:val="26"/>
-        </w:rPr>
-        <w:tab/>
+        <w:contextualSpacing/>
+        <w:rPr>
+          <w:sz w:val="26"/>
+        </w:rPr>
+      </w:pPr>
+      <w:r>
+        <w:rPr>
+          <w:sz w:val="26"/>
+        </w:rPr>
+        <w:tab/>
+      </w:r>
+      <w:r>
+        <w:rPr>
+          <w:sz w:val="26"/>
+        </w:rPr>
+        <w:tab/>
+      </w:r>
+      <w:r>
+        <w:rPr>
+          <w:sz w:val="26"/>
+        </w:rPr>
         <w:t>3.9 OTHER REQUIREMENTS</w:t>
       </w:r>
     </w:p>
     <w:p>
       <w:pPr>
-        <w:spacing w:line="360" w:lineRule="auto"/>
-      </w:pPr>
-    </w:p>
-    <w:p>
-      <w:pPr>
-        <w:spacing w:line="360" w:lineRule="auto"/>
-        <w:rPr>
-          <w:b/>
-          <w:sz w:val="28"/>
-        </w:rPr>
-      </w:pPr>
-      <w:r>
-        <w:rPr>
-          <w:b/>
-          <w:sz w:val="28"/>
+        <w:contextualSpacing/>
+        <w:rPr>
+          <w:b/>
+          <w:sz w:val="26"/>
+          <w:szCs w:val="26"/>
+        </w:rPr>
+      </w:pPr>
+      <w:r>
+        <w:rPr>
+          <w:b/>
+          <w:sz w:val="26"/>
+          <w:szCs w:val="26"/>
         </w:rPr>
         <w:t>4. ANALYSIS MODELS</w:t>
       </w:r>
     </w:p>
     <w:p>
       <w:pPr>
-        <w:spacing w:line="360" w:lineRule="auto"/>
-      </w:pPr>
-      <w:r>
-        <w:tab/>
-      </w:r>
-      <w:r>
+        <w:contextualSpacing/>
+        <w:rPr>
+          <w:szCs w:val="24"/>
+        </w:rPr>
+      </w:pPr>
+      <w:r>
+        <w:rPr>
+          <w:szCs w:val="24"/>
+        </w:rPr>
+        <w:tab/>
+      </w:r>
+      <w:r>
+        <w:rPr>
+          <w:szCs w:val="24"/>
+        </w:rPr>
         <w:tab/>
         <w:t>4.1 SEQUENCE DIAGRAMS</w:t>
       </w:r>
     </w:p>
     <w:p>
       <w:pPr>
-        <w:spacing w:line="360" w:lineRule="auto"/>
-      </w:pPr>
-      <w:r>
-        <w:tab/>
-      </w:r>
-      <w:r>
+        <w:contextualSpacing/>
+        <w:rPr>
+          <w:szCs w:val="24"/>
+        </w:rPr>
+      </w:pPr>
+      <w:r>
+        <w:rPr>
+          <w:szCs w:val="24"/>
+        </w:rPr>
+        <w:tab/>
+      </w:r>
+      <w:r>
+        <w:rPr>
+          <w:szCs w:val="24"/>
+        </w:rPr>
         <w:tab/>
         <w:t>4.3 DATA FLOW DIAGRAMS (DFD)</w:t>
       </w:r>
     </w:p>
     <w:p>
       <w:pPr>
-        <w:spacing w:line="360" w:lineRule="auto"/>
-      </w:pPr>
-      <w:r>
-        <w:tab/>
-      </w:r>
-      <w:r>
-        <w:tab/>
-      </w:r>
-      <w:r>
+        <w:contextualSpacing/>
+        <w:rPr>
+          <w:szCs w:val="24"/>
+        </w:rPr>
+      </w:pPr>
+      <w:r>
+        <w:rPr>
+          <w:szCs w:val="24"/>
+        </w:rPr>
+        <w:tab/>
+      </w:r>
+      <w:r>
+        <w:rPr>
+          <w:szCs w:val="24"/>
+        </w:rPr>
+        <w:tab/>
+      </w:r>
+      <w:r>
+        <w:rPr>
+          <w:szCs w:val="24"/>
+        </w:rPr>
         <w:t>4.2 S</w:t>
       </w:r>
       <w:r>
+        <w:rPr>
+          <w:szCs w:val="24"/>
+        </w:rPr>
         <w:t>TATE-TRANSITION DIAGRAMS (STD)</w:t>
       </w:r>
     </w:p>
     <w:p>
       <w:pPr>
-        <w:spacing w:line="360" w:lineRule="auto"/>
-      </w:pPr>
-    </w:p>
-    <w:p>
-      <w:pPr>
-        <w:spacing w:line="360" w:lineRule="auto"/>
-        <w:rPr>
-          <w:b/>
-          <w:sz w:val="28"/>
-        </w:rPr>
-      </w:pPr>
-      <w:r>
-        <w:rPr>
-          <w:b/>
-          <w:sz w:val="28"/>
+        <w:contextualSpacing/>
+        <w:rPr>
+          <w:b/>
+          <w:sz w:val="26"/>
+          <w:szCs w:val="26"/>
+        </w:rPr>
+      </w:pPr>
+      <w:r>
+        <w:rPr>
+          <w:b/>
+          <w:sz w:val="26"/>
+          <w:szCs w:val="26"/>
         </w:rPr>
         <w:t>5. CHANGE MANAGEMENT PROCESS</w:t>
       </w:r>
-    </w:p>
-    <w:p>
-      <w:pPr>
-        <w:spacing w:line="360" w:lineRule="auto"/>
-        <w:rPr>
-          <w:b/>
-          <w:sz w:val="28"/>
-        </w:rPr>
-      </w:pPr>
-    </w:p>
-    <w:p>
-      <w:pPr>
-        <w:spacing w:line="360" w:lineRule="auto"/>
-        <w:rPr>
-          <w:b/>
-          <w:sz w:val="28"/>
-        </w:rPr>
-      </w:pPr>
-      <w:r>
-        <w:rPr>
-          <w:b/>
-          <w:sz w:val="28"/>
-        </w:rPr>
-        <w:t>A. APPENDICES</w:t>
-      </w:r>
-      <w:r>
-        <w:rPr>
-          <w:b/>
-          <w:sz w:val="28"/>
-        </w:rPr>
-        <w:tab/>
-      </w:r>
-    </w:p>
-    <w:p>
-      <w:pPr>
-        <w:spacing w:line="360" w:lineRule="auto"/>
-        <w:rPr>
-          <w:b/>
-          <w:sz w:val="28"/>
-        </w:rPr>
-      </w:pPr>
-    </w:p>
-    <w:p>
-      <w:pPr>
-        <w:spacing w:line="360" w:lineRule="auto"/>
-        <w:rPr>
-          <w:b/>
-          <w:sz w:val="28"/>
-        </w:rPr>
-      </w:pPr>
-    </w:p>
-    <w:p>
-      <w:pPr>
-        <w:spacing w:line="360" w:lineRule="auto"/>
-        <w:rPr>
-          <w:b/>
-          <w:sz w:val="28"/>
-        </w:rPr>
-      </w:pPr>
-    </w:p>
-    <w:p>
-      <w:pPr>
-        <w:spacing w:line="360" w:lineRule="auto"/>
-        <w:rPr>
-          <w:b/>
-          <w:sz w:val="28"/>
-        </w:rPr>
-      </w:pPr>
-    </w:p>
-    <w:p>
-      <w:pPr>
-        <w:spacing w:line="360" w:lineRule="auto"/>
-        <w:rPr>
-          <w:b/>
-          <w:sz w:val="28"/>
-        </w:rPr>
-      </w:pPr>
-    </w:p>
-    <w:p>
-      <w:pPr>
-        <w:spacing w:line="360" w:lineRule="auto"/>
-        <w:rPr>
-          <w:b/>
-          <w:sz w:val="28"/>
-        </w:rPr>
-      </w:pPr>
-    </w:p>
-    <w:p>
-      <w:pPr>
-        <w:spacing w:line="360" w:lineRule="auto"/>
-        <w:rPr>
-          <w:b/>
-          <w:sz w:val="28"/>
-        </w:rPr>
-      </w:pPr>
-    </w:p>
-    <w:p>
-      <w:pPr>
-        <w:spacing w:line="360" w:lineRule="auto"/>
-        <w:rPr>
-          <w:b/>
-          <w:sz w:val="28"/>
-        </w:rPr>
-      </w:pPr>
-    </w:p>
-    <w:p>
-      <w:pPr>
-        <w:keepNext/>
-        <w:spacing w:before="240" w:after="120"/>
-        <w:outlineLvl w:val="0"/>
-        <w:rPr>
-          <w:b/>
-          <w:sz w:val="32"/>
-        </w:rPr>
-      </w:pPr>
-      <w:bookmarkStart w:id="1" w:name="_Toc506458771"/>
-      <w:bookmarkStart w:id="2" w:name="_Toc506459137"/>
+      <w:bookmarkStart w:id="0" w:name="_Toc506458771"/>
+      <w:bookmarkStart w:id="1" w:name="_Toc506459137"/>
+    </w:p>
+    <w:p>
+      <w:pPr>
+        <w:contextualSpacing/>
+        <w:rPr>
+          <w:b/>
+          <w:sz w:val="26"/>
+          <w:szCs w:val="26"/>
+        </w:rPr>
+      </w:pPr>
+      <w:bookmarkStart w:id="2" w:name="_GoBack"/>
+      <w:bookmarkEnd w:id="2"/>
       <w:r>
         <w:rPr>
           <w:b/>
@@ -1413,8 +1354,8 @@
         <w:lastRenderedPageBreak/>
         <w:t>1. Introduction</w:t>
       </w:r>
+      <w:bookmarkEnd w:id="0"/>
       <w:bookmarkEnd w:id="1"/>
-      <w:bookmarkEnd w:id="2"/>
     </w:p>
     <w:p>
       <w:pPr>
@@ -3017,14 +2958,12 @@
           <w:i/>
         </w:rPr>
       </w:pPr>
-      <w:proofErr w:type="gramStart"/>
       <w:r>
         <w:rPr>
           <w:i/>
         </w:rPr>
         <w:t>Catchall section for any additional requirements.</w:t>
       </w:r>
-      <w:proofErr w:type="gramEnd"/>
     </w:p>
     <w:p>
       <w:pPr>
@@ -3278,8 +3217,8 @@
 </file>
 
 <file path=word/numbering.xml><?xml version="1.0" encoding="utf-8"?>
-<w:numbering xmlns:wpc="http://schemas.microsoft.com/office/word/2010/wordprocessingCanvas" xmlns:mc="http://schemas.openxmlformats.org/markup-compatibility/2006" xmlns:o="urn:schemas-microsoft-com:office:office" xmlns:r="http://schemas.openxmlformats.org/officeDocument/2006/relationships" xmlns:m="http://schemas.openxmlformats.org/officeDocument/2006/math" xmlns:v="urn:schemas-microsoft-com:vml" xmlns:wp14="http://schemas.microsoft.com/office/word/2010/wordprocessingDrawing" xmlns:wp="http://schemas.openxmlformats.org/drawingml/2006/wordprocessingDrawing" xmlns:w10="urn:schemas-microsoft-com:office:word" xmlns:w="http://schemas.openxmlformats.org/wordprocessingml/2006/main" xmlns:w14="http://schemas.microsoft.com/office/word/2010/wordml" xmlns:wpg="http://schemas.microsoft.com/office/word/2010/wordprocessingGroup" xmlns:wpi="http://schemas.microsoft.com/office/word/2010/wordprocessingInk" xmlns:wne="http://schemas.microsoft.com/office/word/2006/wordml" xmlns:wps="http://schemas.microsoft.com/office/word/2010/wordprocessingShape" mc:Ignorable="w14 wp14">
-  <w:abstractNum w:abstractNumId="0">
+<w:numbering xmlns:wpc="http://schemas.microsoft.com/office/word/2010/wordprocessingCanvas" xmlns:mc="http://schemas.openxmlformats.org/markup-compatibility/2006" xmlns:o="urn:schemas-microsoft-com:office:office" xmlns:r="http://schemas.openxmlformats.org/officeDocument/2006/relationships" xmlns:m="http://schemas.openxmlformats.org/officeDocument/2006/math" xmlns:v="urn:schemas-microsoft-com:vml" xmlns:wp14="http://schemas.microsoft.com/office/word/2010/wordprocessingDrawing" xmlns:wp="http://schemas.openxmlformats.org/drawingml/2006/wordprocessingDrawing" xmlns:w10="urn:schemas-microsoft-com:office:word" xmlns:w="http://schemas.openxmlformats.org/wordprocessingml/2006/main" xmlns:w14="http://schemas.microsoft.com/office/word/2010/wordml" xmlns:w15="http://schemas.microsoft.com/office/word/2012/wordml" xmlns:wpg="http://schemas.microsoft.com/office/word/2010/wordprocessingGroup" xmlns:wpi="http://schemas.microsoft.com/office/word/2010/wordprocessingInk" xmlns:wne="http://schemas.microsoft.com/office/word/2006/wordml" xmlns:wps="http://schemas.microsoft.com/office/word/2010/wordprocessingShape" mc:Ignorable="w14 w15 wp14">
+  <w:abstractNum w:abstractNumId="0" w15:restartNumberingAfterBreak="0">
     <w:nsid w:val="7D3D6DF4"/>
     <w:multiLevelType w:val="hybridMultilevel"/>
     <w:tmpl w:val="F1EEFAC8"/>
@@ -3426,7 +3365,7 @@
 </file>
 
 <file path=word/styles.xml><?xml version="1.0" encoding="utf-8"?>
-<w:styles xmlns:mc="http://schemas.openxmlformats.org/markup-compatibility/2006" xmlns:r="http://schemas.openxmlformats.org/officeDocument/2006/relationships" xmlns:w="http://schemas.openxmlformats.org/wordprocessingml/2006/main" xmlns:w14="http://schemas.microsoft.com/office/word/2010/wordml" mc:Ignorable="w14">
+<w:styles xmlns:mc="http://schemas.openxmlformats.org/markup-compatibility/2006" xmlns:r="http://schemas.openxmlformats.org/officeDocument/2006/relationships" xmlns:w="http://schemas.openxmlformats.org/wordprocessingml/2006/main" xmlns:w14="http://schemas.microsoft.com/office/word/2010/wordml" xmlns:w15="http://schemas.microsoft.com/office/word/2012/wordml" mc:Ignorable="w14 w15">
   <w:docDefaults>
     <w:rPrDefault>
       <w:rPr>
@@ -3442,455 +3381,378 @@
       </w:pPr>
     </w:pPrDefault>
   </w:docDefaults>
-  <w:latentStyles w:defLockedState="0" w:defUIPriority="99" w:defSemiHidden="1" w:defUnhideWhenUsed="1" w:defQFormat="0" w:count="267">
-    <w:lsdException w:name="Normal" w:semiHidden="0" w:uiPriority="0" w:unhideWhenUsed="0" w:qFormat="1"/>
-    <w:lsdException w:name="heading 1" w:semiHidden="0" w:uiPriority="9" w:unhideWhenUsed="0" w:qFormat="1"/>
-    <w:lsdException w:name="heading 2" w:uiPriority="9" w:qFormat="1"/>
-    <w:lsdException w:name="heading 3" w:uiPriority="9" w:qFormat="1"/>
-    <w:lsdException w:name="heading 4" w:uiPriority="9" w:qFormat="1"/>
-    <w:lsdException w:name="heading 5" w:uiPriority="9" w:qFormat="1"/>
-    <w:lsdException w:name="heading 6" w:uiPriority="9" w:qFormat="1"/>
-    <w:lsdException w:name="heading 7" w:uiPriority="9" w:qFormat="1"/>
-    <w:lsdException w:name="heading 8" w:uiPriority="9" w:qFormat="1"/>
-    <w:lsdException w:name="heading 9" w:uiPriority="9" w:qFormat="1"/>
-    <w:lsdException w:name="toc 1" w:uiPriority="0"/>
-    <w:lsdException w:name="toc 2" w:uiPriority="0"/>
-    <w:lsdException w:name="toc 3" w:uiPriority="0"/>
-    <w:lsdException w:name="toc 4" w:uiPriority="39"/>
-    <w:lsdException w:name="toc 5" w:uiPriority="39"/>
-    <w:lsdException w:name="toc 6" w:uiPriority="39"/>
-    <w:lsdException w:name="toc 7" w:uiPriority="39"/>
-    <w:lsdException w:name="toc 8" w:uiPriority="39"/>
-    <w:lsdException w:name="toc 9" w:uiPriority="39"/>
-    <w:lsdException w:name="header" w:uiPriority="0"/>
-    <w:lsdException w:name="caption" w:uiPriority="35" w:qFormat="1"/>
-    <w:lsdException w:name="Title" w:semiHidden="0" w:uiPriority="10" w:unhideWhenUsed="0" w:qFormat="1"/>
-    <w:lsdException w:name="Default Paragraph Font" w:uiPriority="1"/>
-    <w:lsdException w:name="Subtitle" w:semiHidden="0" w:uiPriority="11" w:unhideWhenUsed="0" w:qFormat="1"/>
-    <w:lsdException w:name="Strong" w:semiHidden="0" w:uiPriority="22" w:unhideWhenUsed="0" w:qFormat="1"/>
-    <w:lsdException w:name="Emphasis" w:semiHidden="0" w:uiPriority="20" w:unhideWhenUsed="0" w:qFormat="1"/>
-    <w:lsdException w:name="Table Grid" w:semiHidden="0" w:uiPriority="59" w:unhideWhenUsed="0"/>
-    <w:lsdException w:name="Placeholder Text" w:unhideWhenUsed="0"/>
-    <w:lsdException w:name="No Spacing" w:semiHidden="0" w:uiPriority="1" w:unhideWhenUsed="0" w:qFormat="1"/>
-    <w:lsdException w:name="Light Shading" w:semiHidden="0" w:uiPriority="60" w:unhideWhenUsed="0"/>
-    <w:lsdException w:name="Light List" w:semiHidden="0" w:uiPriority="61" w:unhideWhenUsed="0"/>
-    <w:lsdException w:name="Light Grid" w:semiHidden="0" w:uiPriority="62" w:unhideWhenUsed="0"/>
-    <w:lsdException w:name="Medium Shading 1" w:semiHidden="0" w:uiPriority="63" w:unhideWhenUsed="0"/>
-    <w:lsdException w:name="Medium Shading 2" w:semiHidden="0" w:uiPriority="64" w:unhideWhenUsed="0"/>
-    <w:lsdException w:name="Medium List 1" w:semiHidden="0" w:uiPriority="65" w:unhideWhenUsed="0"/>
-    <w:lsdException w:name="Medium List 2" w:semiHidden="0" w:uiPriority="66" w:unhideWhenUsed="0"/>
-    <w:lsdException w:name="Medium Grid 1" w:semiHidden="0" w:uiPriority="67" w:unhideWhenUsed="0"/>
-    <w:lsdException w:name="Medium Grid 2" w:semiHidden="0" w:uiPriority="68" w:unhideWhenUsed="0"/>
-    <w:lsdException w:name="Medium Grid 3" w:semiHidden="0" w:uiPriority="69" w:unhideWhenUsed="0"/>
-    <w:lsdException w:name="Dark List" w:semiHidden="0" w:uiPriority="70" w:unhideWhenUsed="0"/>
-    <w:lsdException w:name="Colorful Shading" w:semiHidden="0" w:uiPriority="71" w:unhideWhenUsed="0"/>
-    <w:lsdException w:name="Colorful List" w:semiHidden="0" w:uiPriority="72" w:unhideWhenUsed="0"/>
-    <w:lsdException w:name="Colorful Grid" w:semiHidden="0" w:uiPriority="73" w:unhideWhenUsed="0"/>
-    <w:lsdException w:name="Light Shading Accent 1" w:semiHidden="0" w:uiPriority="60" w:unhideWhenUsed="0"/>
-    <w:lsdException w:name="Light List Accent 1" w:semiHidden="0" w:uiPriority="61" w:unhideWhenUsed="0"/>
-    <w:lsdException w:name="Light Grid Accent 1" w:semiHidden="0" w:uiPriority="62" w:unhideWhenUsed="0"/>
-    <w:lsdException w:name="Medium Shading 1 Accent 1" w:semiHidden="0" w:uiPriority="63" w:unhideWhenUsed="0"/>
-    <w:lsdException w:name="Medium Shading 2 Accent 1" w:semiHidden="0" w:uiPriority="64" w:unhideWhenUsed="0"/>
-    <w:lsdException w:name="Medium List 1 Accent 1" w:semiHidden="0" w:uiPriority="65" w:unhideWhenUsed="0"/>
-    <w:lsdException w:name="Revision" w:unhideWhenUsed="0"/>
-    <w:lsdException w:name="List Paragraph" w:semiHidden="0" w:uiPriority="34" w:unhideWhenUsed="0" w:qFormat="1"/>
-    <w:lsdException w:name="Quote" w:semiHidden="0" w:uiPriority="29" w:unhideWhenUsed="0" w:qFormat="1"/>
-    <w:lsdException w:name="Intense Quote" w:semiHidden="0" w:uiPriority="30" w:unhideWhenUsed="0" w:qFormat="1"/>
-    <w:lsdException w:name="Medium List 2 Accent 1" w:semiHidden="0" w:uiPriority="66" w:unhideWhenUsed="0"/>
-    <w:lsdException w:name="Medium Grid 1 Accent 1" w:semiHidden="0" w:uiPriority="67" w:unhideWhenUsed="0"/>
-    <w:lsdException w:name="Medium Grid 2 Accent 1" w:semiHidden="0" w:uiPriority="68" w:unhideWhenUsed="0"/>
-    <w:lsdException w:name="Medium Grid 3 Accent 1" w:semiHidden="0" w:uiPriority="69" w:unhideWhenUsed="0"/>
-    <w:lsdException w:name="Dark List Accent 1" w:semiHidden="0" w:uiPriority="70" w:unhideWhenUsed="0"/>
-    <w:lsdException w:name="Colorful Shading Accent 1" w:semiHidden="0" w:uiPriority="71" w:unhideWhenUsed="0"/>
-    <w:lsdException w:name="Colorful List Accent 1" w:semiHidden="0" w:uiPriority="72" w:unhideWhenUsed="0"/>
-    <w:lsdException w:name="Colorful Grid Accent 1" w:semiHidden="0" w:uiPriority="73" w:unhideWhenUsed="0"/>
-    <w:lsdException w:name="Light Shading Accent 2" w:semiHidden="0" w:uiPriority="60" w:unhideWhenUsed="0"/>
-    <w:lsdException w:name="Light List Accent 2" w:semiHidden="0" w:uiPriority="61" w:unhideWhenUsed="0"/>
-    <w:lsdException w:name="Light Grid Accent 2" w:semiHidden="0" w:uiPriority="62" w:unhideWhenUsed="0"/>
-    <w:lsdException w:name="Medium Shading 1 Accent 2" w:semiHidden="0" w:uiPriority="63" w:unhideWhenUsed="0"/>
-    <w:lsdException w:name="Medium Shading 2 Accent 2" w:semiHidden="0" w:uiPriority="64" w:unhideWhenUsed="0"/>
-    <w:lsdException w:name="Medium List 1 Accent 2" w:semiHidden="0" w:uiPriority="65" w:unhideWhenUsed="0"/>
-    <w:lsdException w:name="Medium List 2 Accent 2" w:semiHidden="0" w:uiPriority="66" w:unhideWhenUsed="0"/>
-    <w:lsdException w:name="Medium Grid 1 Accent 2" w:semiHidden="0" w:uiPriority="67" w:unhideWhenUsed="0"/>
-    <w:lsdException w:name="Medium Grid 2 Accent 2" w:semiHidden="0" w:uiPriority="68" w:unhideWhenUsed="0"/>
-    <w:lsdException w:name="Medium Grid 3 Accent 2" w:semiHidden="0" w:uiPriority="69" w:unhideWhenUsed="0"/>
-    <w:lsdException w:name="Dark List Accent 2" w:semiHidden="0" w:uiPriority="70" w:unhideWhenUsed="0"/>
-    <w:lsdException w:name="Colorful Shading Accent 2" w:semiHidden="0" w:uiPriority="71" w:unhideWhenUsed="0"/>
-    <w:lsdException w:name="Colorful List Accent 2" w:semiHidden="0" w:uiPriority="72" w:unhideWhenUsed="0"/>
-    <w:lsdException w:name="Colorful Grid Accent 2" w:semiHidden="0" w:uiPriority="73" w:unhideWhenUsed="0"/>
-    <w:lsdException w:name="Light Shading Accent 3" w:semiHidden="0" w:uiPriority="60" w:unhideWhenUsed="0"/>
-    <w:lsdException w:name="Light List Accent 3" w:semiHidden="0" w:uiPriority="61" w:unhideWhenUsed="0"/>
-    <w:lsdException w:name="Light Grid Accent 3" w:semiHidden="0" w:uiPriority="62" w:unhideWhenUsed="0"/>
-    <w:lsdException w:name="Medium Shading 1 Accent 3" w:semiHidden="0" w:uiPriority="63" w:unhideWhenUsed="0"/>
-    <w:lsdException w:name="Medium Shading 2 Accent 3" w:semiHidden="0" w:uiPriority="64" w:unhideWhenUsed="0"/>
-    <w:lsdException w:name="Medium List 1 Accent 3" w:semiHidden="0" w:uiPriority="65" w:unhideWhenUsed="0"/>
-    <w:lsdException w:name="Medium List 2 Accent 3" w:semiHidden="0" w:uiPriority="66" w:unhideWhenUsed="0"/>
-    <w:lsdException w:name="Medium Grid 1 Accent 3" w:semiHidden="0" w:uiPriority="67" w:unhideWhenUsed="0"/>
-    <w:lsdException w:name="Medium Grid 2 Accent 3" w:semiHidden="0" w:uiPriority="68" w:unhideWhenUsed="0"/>
-    <w:lsdException w:name="Medium Grid 3 Accent 3" w:semiHidden="0" w:uiPriority="69" w:unhideWhenUsed="0"/>
-    <w:lsdException w:name="Dark List Accent 3" w:semiHidden="0" w:uiPriority="70" w:unhideWhenUsed="0"/>
-    <w:lsdException w:name="Colorful Shading Accent 3" w:semiHidden="0" w:uiPriority="71" w:unhideWhenUsed="0"/>
-    <w:lsdException w:name="Colorful List Accent 3" w:semiHidden="0" w:uiPriority="72" w:unhideWhenUsed="0"/>
-    <w:lsdException w:name="Colorful Grid Accent 3" w:semiHidden="0" w:uiPriority="73" w:unhideWhenUsed="0"/>
-    <w:lsdException w:name="Light Shading Accent 4" w:semiHidden="0" w:uiPriority="60" w:unhideWhenUsed="0"/>
-    <w:lsdException w:name="Light List Accent 4" w:semiHidden="0" w:uiPriority="61" w:unhideWhenUsed="0"/>
-    <w:lsdException w:name="Light Grid Accent 4" w:semiHidden="0" w:uiPriority="62" w:unhideWhenUsed="0"/>
-    <w:lsdException w:name="Medium Shading 1 Accent 4" w:semiHidden="0" w:uiPriority="63" w:unhideWhenUsed="0"/>
-    <w:lsdException w:name="Medium Shading 2 Accent 4" w:semiHidden="0" w:uiPriority="64" w:unhideWhenUsed="0"/>
-    <w:lsdException w:name="Medium List 1 Accent 4" w:semiHidden="0" w:uiPriority="65" w:unhideWhenUsed="0"/>
-    <w:lsdException w:name="Medium List 2 Accent 4" w:semiHidden="0" w:uiPriority="66" w:unhideWhenUsed="0"/>
-    <w:lsdException w:name="Medium Grid 1 Accent 4" w:semiHidden="0" w:uiPriority="67" w:unhideWhenUsed="0"/>
-    <w:lsdException w:name="Medium Grid 2 Accent 4" w:semiHidden="0" w:uiPriority="68" w:unhideWhenUsed="0"/>
-    <w:lsdException w:name="Medium Grid 3 Accent 4" w:semiHidden="0" w:uiPriority="69" w:unhideWhenUsed="0"/>
-    <w:lsdException w:name="Dark List Accent 4" w:semiHidden="0" w:uiPriority="70" w:unhideWhenUsed="0"/>
-    <w:lsdException w:name="Colorful Shading Accent 4" w:semiHidden="0" w:uiPriority="71" w:unhideWhenUsed="0"/>
-    <w:lsdException w:name="Colorful List Accent 4" w:semiHidden="0" w:uiPriority="72" w:unhideWhenUsed="0"/>
-    <w:lsdException w:name="Colorful Grid Accent 4" w:semiHidden="0" w:uiPriority="73" w:unhideWhenUsed="0"/>
-    <w:lsdException w:name="Light Shading Accent 5" w:semiHidden="0" w:uiPriority="60" w:unhideWhenUsed="0"/>
-    <w:lsdException w:name="Light List Accent 5" w:semiHidden="0" w:uiPriority="61" w:unhideWhenUsed="0"/>
-    <w:lsdException w:name="Light Grid Accent 5" w:semiHidden="0" w:uiPriority="62" w:unhideWhenUsed="0"/>
-    <w:lsdException w:name="Medium Shading 1 Accent 5" w:semiHidden="0" w:uiPriority="63" w:unhideWhenUsed="0"/>
-    <w:lsdException w:name="Medium Shading 2 Accent 5" w:semiHidden="0" w:uiPriority="64" w:unhideWhenUsed="0"/>
-    <w:lsdException w:name="Medium List 1 Accent 5" w:semiHidden="0" w:uiPriority="65" w:unhideWhenUsed="0"/>
-    <w:lsdException w:name="Medium List 2 Accent 5" w:semiHidden="0" w:uiPriority="66" w:unhideWhenUsed="0"/>
-    <w:lsdException w:name="Medium Grid 1 Accent 5" w:semiHidden="0" w:uiPriority="67" w:unhideWhenUsed="0"/>
-    <w:lsdException w:name="Medium Grid 2 Accent 5" w:semiHidden="0" w:uiPriority="68" w:unhideWhenUsed="0"/>
-    <w:lsdException w:name="Medium Grid 3 Accent 5" w:semiHidden="0" w:uiPriority="69" w:unhideWhenUsed="0"/>
-    <w:lsdException w:name="Dark List Accent 5" w:semiHidden="0" w:uiPriority="70" w:unhideWhenUsed="0"/>
-    <w:lsdException w:name="Colorful Shading Accent 5" w:semiHidden="0" w:uiPriority="71" w:unhideWhenUsed="0"/>
-    <w:lsdException w:name="Colorful List Accent 5" w:semiHidden="0" w:uiPriority="72" w:unhideWhenUsed="0"/>
-    <w:lsdException w:name="Colorful Grid Accent 5" w:semiHidden="0" w:uiPriority="73" w:unhideWhenUsed="0"/>
-    <w:lsdException w:name="Light Shading Accent 6" w:semiHidden="0" w:uiPriority="60" w:unhideWhenUsed="0"/>
-    <w:lsdException w:name="Light List Accent 6" w:semiHidden="0" w:uiPriority="61" w:unhideWhenUsed="0"/>
-    <w:lsdException w:name="Light Grid Accent 6" w:semiHidden="0" w:uiPriority="62" w:unhideWhenUsed="0"/>
-    <w:lsdException w:name="Medium Shading 1 Accent 6" w:semiHidden="0" w:uiPriority="63" w:unhideWhenUsed="0"/>
-    <w:lsdException w:name="Medium Shading 2 Accent 6" w:semiHidden="0" w:uiPriority="64" w:unhideWhenUsed="0"/>
-    <w:lsdException w:name="Medium List 1 Accent 6" w:semiHidden="0" w:uiPriority="65" w:unhideWhenUsed="0"/>
-    <w:lsdException w:name="Medium List 2 Accent 6" w:semiHidden="0" w:uiPriority="66" w:unhideWhenUsed="0"/>
-    <w:lsdException w:name="Medium Grid 1 Accent 6" w:semiHidden="0" w:uiPriority="67" w:unhideWhenUsed="0"/>
-    <w:lsdException w:name="Medium Grid 2 Accent 6" w:semiHidden="0" w:uiPriority="68" w:unhideWhenUsed="0"/>
-    <w:lsdException w:name="Medium Grid 3 Accent 6" w:semiHidden="0" w:uiPriority="69" w:unhideWhenUsed="0"/>
-    <w:lsdException w:name="Dark List Accent 6" w:semiHidden="0" w:uiPriority="70" w:unhideWhenUsed="0"/>
-    <w:lsdException w:name="Colorful Shading Accent 6" w:semiHidden="0" w:uiPriority="71" w:unhideWhenUsed="0"/>
-    <w:lsdException w:name="Colorful List Accent 6" w:semiHidden="0" w:uiPriority="72" w:unhideWhenUsed="0"/>
-    <w:lsdException w:name="Colorful Grid Accent 6" w:semiHidden="0" w:uiPriority="73" w:unhideWhenUsed="0"/>
-    <w:lsdException w:name="Subtle Emphasis" w:semiHidden="0" w:uiPriority="19" w:unhideWhenUsed="0" w:qFormat="1"/>
-    <w:lsdException w:name="Intense Emphasis" w:semiHidden="0" w:uiPriority="21" w:unhideWhenUsed="0" w:qFormat="1"/>
-    <w:lsdException w:name="Subtle Reference" w:semiHidden="0" w:uiPriority="31" w:unhideWhenUsed="0" w:qFormat="1"/>
-    <w:lsdException w:name="Intense Reference" w:semiHidden="0" w:uiPriority="32" w:unhideWhenUsed="0" w:qFormat="1"/>
-    <w:lsdException w:name="Book Title" w:semiHidden="0" w:uiPriority="33" w:unhideWhenUsed="0" w:qFormat="1"/>
-    <w:lsdException w:name="Bibliography" w:uiPriority="37"/>
-    <w:lsdException w:name="TOC Heading" w:uiPriority="39" w:qFormat="1"/>
-  </w:latentStyles>
-  <w:style w:type="paragraph" w:default="1" w:styleId="Normal">
-    <w:name w:val="Normal"/>
-    <w:qFormat/>
-    <w:rsid w:val="00A44A4C"/>
-    <w:pPr>
-      <w:tabs>
-        <w:tab w:val="left" w:pos="180"/>
-        <w:tab w:val="left" w:pos="360"/>
-        <w:tab w:val="left" w:pos="720"/>
-      </w:tabs>
-      <w:spacing w:before="0" w:beforeAutospacing="0" w:after="0" w:afterAutospacing="0"/>
-    </w:pPr>
-    <w:rPr>
-      <w:rFonts w:ascii="Times" w:eastAsia="Times" w:hAnsi="Times" w:cs="Times New Roman"/>
-      <w:sz w:val="24"/>
-      <w:szCs w:val="20"/>
-    </w:rPr>
-  </w:style>
-  <w:style w:type="character" w:default="1" w:styleId="DefaultParagraphFont">
-    <w:name w:val="Default Paragraph Font"/>
-    <w:uiPriority w:val="1"/>
-    <w:semiHidden/>
-    <w:unhideWhenUsed/>
-  </w:style>
-  <w:style w:type="table" w:default="1" w:styleId="TableNormal">
-    <w:name w:val="Normal Table"/>
-    <w:uiPriority w:val="99"/>
-    <w:semiHidden/>
-    <w:unhideWhenUsed/>
-    <w:tblPr>
-      <w:tblInd w:w="0" w:type="dxa"/>
-      <w:tblCellMar>
-        <w:top w:w="0" w:type="dxa"/>
-        <w:left w:w="108" w:type="dxa"/>
-        <w:bottom w:w="0" w:type="dxa"/>
-        <w:right w:w="108" w:type="dxa"/>
-      </w:tblCellMar>
-    </w:tblPr>
-  </w:style>
-  <w:style w:type="numbering" w:default="1" w:styleId="NoList">
-    <w:name w:val="No List"/>
-    <w:uiPriority w:val="99"/>
-    <w:semiHidden/>
-    <w:unhideWhenUsed/>
-  </w:style>
-  <w:style w:type="table" w:styleId="TableGrid">
-    <w:name w:val="Table Grid"/>
-    <w:basedOn w:val="TableNormal"/>
-    <w:uiPriority w:val="59"/>
-    <w:rsid w:val="00A44A4C"/>
-    <w:pPr>
-      <w:spacing w:before="0" w:after="0"/>
-    </w:pPr>
-    <w:tblPr>
-      <w:tblBorders>
-        <w:top w:val="single" w:sz="4" w:space="0" w:color="auto"/>
-        <w:left w:val="single" w:sz="4" w:space="0" w:color="auto"/>
-        <w:bottom w:val="single" w:sz="4" w:space="0" w:color="auto"/>
-        <w:right w:val="single" w:sz="4" w:space="0" w:color="auto"/>
-        <w:insideH w:val="single" w:sz="4" w:space="0" w:color="auto"/>
-        <w:insideV w:val="single" w:sz="4" w:space="0" w:color="auto"/>
-      </w:tblBorders>
-    </w:tblPr>
-  </w:style>
-  <w:style w:type="paragraph" w:styleId="Header">
-    <w:name w:val="header"/>
-    <w:basedOn w:val="Normal"/>
-    <w:link w:val="HeaderChar"/>
-    <w:semiHidden/>
-    <w:rsid w:val="00DE2289"/>
-    <w:pPr>
-      <w:tabs>
-        <w:tab w:val="center" w:pos="4320"/>
-        <w:tab w:val="right" w:pos="8640"/>
-      </w:tabs>
-    </w:pPr>
-  </w:style>
-  <w:style w:type="character" w:customStyle="1" w:styleId="HeaderChar">
-    <w:name w:val="Header Char"/>
-    <w:basedOn w:val="DefaultParagraphFont"/>
-    <w:link w:val="Header"/>
-    <w:semiHidden/>
-    <w:rsid w:val="00DE2289"/>
-    <w:rPr>
-      <w:rFonts w:ascii="Times" w:eastAsia="Times" w:hAnsi="Times" w:cs="Times New Roman"/>
-      <w:sz w:val="24"/>
-      <w:szCs w:val="20"/>
-    </w:rPr>
-  </w:style>
-  <w:style w:type="paragraph" w:styleId="TOC1">
-    <w:name w:val="toc 1"/>
-    <w:basedOn w:val="Normal"/>
-    <w:next w:val="Normal"/>
-    <w:autoRedefine/>
-    <w:semiHidden/>
-    <w:rsid w:val="00DE2289"/>
-    <w:pPr>
-      <w:tabs>
-        <w:tab w:val="clear" w:pos="180"/>
-        <w:tab w:val="clear" w:pos="360"/>
-        <w:tab w:val="clear" w:pos="720"/>
-      </w:tabs>
-      <w:spacing w:before="120" w:after="120"/>
-    </w:pPr>
-    <w:rPr>
-      <w:b/>
-      <w:caps/>
-      <w:sz w:val="20"/>
-    </w:rPr>
-  </w:style>
-  <w:style w:type="paragraph" w:styleId="TOC2">
-    <w:name w:val="toc 2"/>
-    <w:basedOn w:val="Normal"/>
-    <w:next w:val="Normal"/>
-    <w:autoRedefine/>
-    <w:semiHidden/>
-    <w:rsid w:val="00DE2289"/>
-    <w:pPr>
-      <w:tabs>
-        <w:tab w:val="clear" w:pos="180"/>
-        <w:tab w:val="clear" w:pos="360"/>
-        <w:tab w:val="clear" w:pos="720"/>
-      </w:tabs>
-      <w:ind w:left="240"/>
-    </w:pPr>
-    <w:rPr>
-      <w:smallCaps/>
-      <w:sz w:val="20"/>
-    </w:rPr>
-  </w:style>
-  <w:style w:type="paragraph" w:styleId="TOC3">
-    <w:name w:val="toc 3"/>
-    <w:basedOn w:val="Normal"/>
-    <w:next w:val="Normal"/>
-    <w:autoRedefine/>
-    <w:semiHidden/>
-    <w:rsid w:val="00DE2289"/>
-    <w:pPr>
-      <w:tabs>
-        <w:tab w:val="clear" w:pos="180"/>
-        <w:tab w:val="clear" w:pos="360"/>
-        <w:tab w:val="clear" w:pos="720"/>
-      </w:tabs>
-      <w:ind w:left="480"/>
-    </w:pPr>
-    <w:rPr>
-      <w:i/>
-      <w:sz w:val="20"/>
-    </w:rPr>
-  </w:style>
-</w:styles>
-</file>
-
-<file path=word/stylesWithEffects.xml><?xml version="1.0" encoding="utf-8"?>
-<w:styles xmlns:wpc="http://schemas.microsoft.com/office/word/2010/wordprocessingCanvas" xmlns:mc="http://schemas.openxmlformats.org/markup-compatibility/2006" xmlns:o="urn:schemas-microsoft-com:office:office" xmlns:r="http://schemas.openxmlformats.org/officeDocument/2006/relationships" xmlns:m="http://schemas.openxmlformats.org/officeDocument/2006/math" xmlns:v="urn:schemas-microsoft-com:vml" xmlns:wp14="http://schemas.microsoft.com/office/word/2010/wordprocessingDrawing" xmlns:wp="http://schemas.openxmlformats.org/drawingml/2006/wordprocessingDrawing" xmlns:w10="urn:schemas-microsoft-com:office:word" xmlns:w="http://schemas.openxmlformats.org/wordprocessingml/2006/main" xmlns:w14="http://schemas.microsoft.com/office/word/2010/wordml" xmlns:wpg="http://schemas.microsoft.com/office/word/2010/wordprocessingGroup" xmlns:wpi="http://schemas.microsoft.com/office/word/2010/wordprocessingInk" xmlns:wne="http://schemas.microsoft.com/office/word/2006/wordml" xmlns:wps="http://schemas.microsoft.com/office/word/2010/wordprocessingShape" mc:Ignorable="w14 wp14">
-  <w:docDefaults>
-    <w:rPrDefault>
-      <w:rPr>
-        <w:rFonts w:asciiTheme="minorHAnsi" w:eastAsiaTheme="minorHAnsi" w:hAnsiTheme="minorHAnsi" w:cstheme="minorBidi"/>
-        <w:sz w:val="22"/>
-        <w:szCs w:val="22"/>
-        <w:lang w:val="en-US" w:eastAsia="en-US" w:bidi="ar-SA"/>
-      </w:rPr>
-    </w:rPrDefault>
-    <w:pPrDefault>
-      <w:pPr>
-        <w:spacing w:before="100" w:beforeAutospacing="1" w:after="100" w:afterAutospacing="1"/>
-      </w:pPr>
-    </w:pPrDefault>
-  </w:docDefaults>
-  <w:latentStyles w:defLockedState="0" w:defUIPriority="99" w:defSemiHidden="1" w:defUnhideWhenUsed="1" w:defQFormat="0" w:count="267">
-    <w:lsdException w:name="Normal" w:semiHidden="0" w:uiPriority="0" w:unhideWhenUsed="0" w:qFormat="1"/>
-    <w:lsdException w:name="heading 1" w:semiHidden="0" w:uiPriority="9" w:unhideWhenUsed="0" w:qFormat="1"/>
-    <w:lsdException w:name="heading 2" w:uiPriority="9" w:qFormat="1"/>
-    <w:lsdException w:name="heading 3" w:uiPriority="9" w:qFormat="1"/>
-    <w:lsdException w:name="heading 4" w:uiPriority="9" w:qFormat="1"/>
-    <w:lsdException w:name="heading 5" w:uiPriority="9" w:qFormat="1"/>
-    <w:lsdException w:name="heading 6" w:uiPriority="9" w:qFormat="1"/>
-    <w:lsdException w:name="heading 7" w:uiPriority="9" w:qFormat="1"/>
-    <w:lsdException w:name="heading 8" w:uiPriority="9" w:qFormat="1"/>
-    <w:lsdException w:name="heading 9" w:uiPriority="9" w:qFormat="1"/>
-    <w:lsdException w:name="toc 1" w:uiPriority="0"/>
-    <w:lsdException w:name="toc 2" w:uiPriority="0"/>
-    <w:lsdException w:name="toc 3" w:uiPriority="0"/>
-    <w:lsdException w:name="toc 4" w:uiPriority="39"/>
-    <w:lsdException w:name="toc 5" w:uiPriority="39"/>
-    <w:lsdException w:name="toc 6" w:uiPriority="39"/>
-    <w:lsdException w:name="toc 7" w:uiPriority="39"/>
-    <w:lsdException w:name="toc 8" w:uiPriority="39"/>
-    <w:lsdException w:name="toc 9" w:uiPriority="39"/>
-    <w:lsdException w:name="header" w:uiPriority="0"/>
-    <w:lsdException w:name="caption" w:uiPriority="35" w:qFormat="1"/>
-    <w:lsdException w:name="Title" w:semiHidden="0" w:uiPriority="10" w:unhideWhenUsed="0" w:qFormat="1"/>
-    <w:lsdException w:name="Default Paragraph Font" w:uiPriority="1"/>
-    <w:lsdException w:name="Subtitle" w:semiHidden="0" w:uiPriority="11" w:unhideWhenUsed="0" w:qFormat="1"/>
-    <w:lsdException w:name="Strong" w:semiHidden="0" w:uiPriority="22" w:unhideWhenUsed="0" w:qFormat="1"/>
-    <w:lsdException w:name="Emphasis" w:semiHidden="0" w:uiPriority="20" w:unhideWhenUsed="0" w:qFormat="1"/>
-    <w:lsdException w:name="Table Grid" w:semiHidden="0" w:uiPriority="59" w:unhideWhenUsed="0"/>
-    <w:lsdException w:name="Placeholder Text" w:unhideWhenUsed="0"/>
-    <w:lsdException w:name="No Spacing" w:semiHidden="0" w:uiPriority="1" w:unhideWhenUsed="0" w:qFormat="1"/>
-    <w:lsdException w:name="Light Shading" w:semiHidden="0" w:uiPriority="60" w:unhideWhenUsed="0"/>
-    <w:lsdException w:name="Light List" w:semiHidden="0" w:uiPriority="61" w:unhideWhenUsed="0"/>
-    <w:lsdException w:name="Light Grid" w:semiHidden="0" w:uiPriority="62" w:unhideWhenUsed="0"/>
-    <w:lsdException w:name="Medium Shading 1" w:semiHidden="0" w:uiPriority="63" w:unhideWhenUsed="0"/>
-    <w:lsdException w:name="Medium Shading 2" w:semiHidden="0" w:uiPriority="64" w:unhideWhenUsed="0"/>
-    <w:lsdException w:name="Medium List 1" w:semiHidden="0" w:uiPriority="65" w:unhideWhenUsed="0"/>
-    <w:lsdException w:name="Medium List 2" w:semiHidden="0" w:uiPriority="66" w:unhideWhenUsed="0"/>
-    <w:lsdException w:name="Medium Grid 1" w:semiHidden="0" w:uiPriority="67" w:unhideWhenUsed="0"/>
-    <w:lsdException w:name="Medium Grid 2" w:semiHidden="0" w:uiPriority="68" w:unhideWhenUsed="0"/>
-    <w:lsdException w:name="Medium Grid 3" w:semiHidden="0" w:uiPriority="69" w:unhideWhenUsed="0"/>
-    <w:lsdException w:name="Dark List" w:semiHidden="0" w:uiPriority="70" w:unhideWhenUsed="0"/>
-    <w:lsdException w:name="Colorful Shading" w:semiHidden="0" w:uiPriority="71" w:unhideWhenUsed="0"/>
-    <w:lsdException w:name="Colorful List" w:semiHidden="0" w:uiPriority="72" w:unhideWhenUsed="0"/>
-    <w:lsdException w:name="Colorful Grid" w:semiHidden="0" w:uiPriority="73" w:unhideWhenUsed="0"/>
-    <w:lsdException w:name="Light Shading Accent 1" w:semiHidden="0" w:uiPriority="60" w:unhideWhenUsed="0"/>
-    <w:lsdException w:name="Light List Accent 1" w:semiHidden="0" w:uiPriority="61" w:unhideWhenUsed="0"/>
-    <w:lsdException w:name="Light Grid Accent 1" w:semiHidden="0" w:uiPriority="62" w:unhideWhenUsed="0"/>
-    <w:lsdException w:name="Medium Shading 1 Accent 1" w:semiHidden="0" w:uiPriority="63" w:unhideWhenUsed="0"/>
-    <w:lsdException w:name="Medium Shading 2 Accent 1" w:semiHidden="0" w:uiPriority="64" w:unhideWhenUsed="0"/>
-    <w:lsdException w:name="Medium List 1 Accent 1" w:semiHidden="0" w:uiPriority="65" w:unhideWhenUsed="0"/>
-    <w:lsdException w:name="Revision" w:unhideWhenUsed="0"/>
-    <w:lsdException w:name="List Paragraph" w:semiHidden="0" w:uiPriority="34" w:unhideWhenUsed="0" w:qFormat="1"/>
-    <w:lsdException w:name="Quote" w:semiHidden="0" w:uiPriority="29" w:unhideWhenUsed="0" w:qFormat="1"/>
-    <w:lsdException w:name="Intense Quote" w:semiHidden="0" w:uiPriority="30" w:unhideWhenUsed="0" w:qFormat="1"/>
-    <w:lsdException w:name="Medium List 2 Accent 1" w:semiHidden="0" w:uiPriority="66" w:unhideWhenUsed="0"/>
-    <w:lsdException w:name="Medium Grid 1 Accent 1" w:semiHidden="0" w:uiPriority="67" w:unhideWhenUsed="0"/>
-    <w:lsdException w:name="Medium Grid 2 Accent 1" w:semiHidden="0" w:uiPriority="68" w:unhideWhenUsed="0"/>
-    <w:lsdException w:name="Medium Grid 3 Accent 1" w:semiHidden="0" w:uiPriority="69" w:unhideWhenUsed="0"/>
-    <w:lsdException w:name="Dark List Accent 1" w:semiHidden="0" w:uiPriority="70" w:unhideWhenUsed="0"/>
-    <w:lsdException w:name="Colorful Shading Accent 1" w:semiHidden="0" w:uiPriority="71" w:unhideWhenUsed="0"/>
-    <w:lsdException w:name="Colorful List Accent 1" w:semiHidden="0" w:uiPriority="72" w:unhideWhenUsed="0"/>
-    <w:lsdException w:name="Colorful Grid Accent 1" w:semiHidden="0" w:uiPriority="73" w:unhideWhenUsed="0"/>
-    <w:lsdException w:name="Light Shading Accent 2" w:semiHidden="0" w:uiPriority="60" w:unhideWhenUsed="0"/>
-    <w:lsdException w:name="Light List Accent 2" w:semiHidden="0" w:uiPriority="61" w:unhideWhenUsed="0"/>
-    <w:lsdException w:name="Light Grid Accent 2" w:semiHidden="0" w:uiPriority="62" w:unhideWhenUsed="0"/>
-    <w:lsdException w:name="Medium Shading 1 Accent 2" w:semiHidden="0" w:uiPriority="63" w:unhideWhenUsed="0"/>
-    <w:lsdException w:name="Medium Shading 2 Accent 2" w:semiHidden="0" w:uiPriority="64" w:unhideWhenUsed="0"/>
-    <w:lsdException w:name="Medium List 1 Accent 2" w:semiHidden="0" w:uiPriority="65" w:unhideWhenUsed="0"/>
-    <w:lsdException w:name="Medium List 2 Accent 2" w:semiHidden="0" w:uiPriority="66" w:unhideWhenUsed="0"/>
-    <w:lsdException w:name="Medium Grid 1 Accent 2" w:semiHidden="0" w:uiPriority="67" w:unhideWhenUsed="0"/>
-    <w:lsdException w:name="Medium Grid 2 Accent 2" w:semiHidden="0" w:uiPriority="68" w:unhideWhenUsed="0"/>
-    <w:lsdException w:name="Medium Grid 3 Accent 2" w:semiHidden="0" w:uiPriority="69" w:unhideWhenUsed="0"/>
-    <w:lsdException w:name="Dark List Accent 2" w:semiHidden="0" w:uiPriority="70" w:unhideWhenUsed="0"/>
-    <w:lsdException w:name="Colorful Shading Accent 2" w:semiHidden="0" w:uiPriority="71" w:unhideWhenUsed="0"/>
-    <w:lsdException w:name="Colorful List Accent 2" w:semiHidden="0" w:uiPriority="72" w:unhideWhenUsed="0"/>
-    <w:lsdException w:name="Colorful Grid Accent 2" w:semiHidden="0" w:uiPriority="73" w:unhideWhenUsed="0"/>
-    <w:lsdException w:name="Light Shading Accent 3" w:semiHidden="0" w:uiPriority="60" w:unhideWhenUsed="0"/>
-    <w:lsdException w:name="Light List Accent 3" w:semiHidden="0" w:uiPriority="61" w:unhideWhenUsed="0"/>
-    <w:lsdException w:name="Light Grid Accent 3" w:semiHidden="0" w:uiPriority="62" w:unhideWhenUsed="0"/>
-    <w:lsdException w:name="Medium Shading 1 Accent 3" w:semiHidden="0" w:uiPriority="63" w:unhideWhenUsed="0"/>
-    <w:lsdException w:name="Medium Shading 2 Accent 3" w:semiHidden="0" w:uiPriority="64" w:unhideWhenUsed="0"/>
-    <w:lsdException w:name="Medium List 1 Accent 3" w:semiHidden="0" w:uiPriority="65" w:unhideWhenUsed="0"/>
-    <w:lsdException w:name="Medium List 2 Accent 3" w:semiHidden="0" w:uiPriority="66" w:unhideWhenUsed="0"/>
-    <w:lsdException w:name="Medium Grid 1 Accent 3" w:semiHidden="0" w:uiPriority="67" w:unhideWhenUsed="0"/>
-    <w:lsdException w:name="Medium Grid 2 Accent 3" w:semiHidden="0" w:uiPriority="68" w:unhideWhenUsed="0"/>
-    <w:lsdException w:name="Medium Grid 3 Accent 3" w:semiHidden="0" w:uiPriority="69" w:unhideWhenUsed="0"/>
-    <w:lsdException w:name="Dark List Accent 3" w:semiHidden="0" w:uiPriority="70" w:unhideWhenUsed="0"/>
-    <w:lsdException w:name="Colorful Shading Accent 3" w:semiHidden="0" w:uiPriority="71" w:unhideWhenUsed="0"/>
-    <w:lsdException w:name="Colorful List Accent 3" w:semiHidden="0" w:uiPriority="72" w:unhideWhenUsed="0"/>
-    <w:lsdException w:name="Colorful Grid Accent 3" w:semiHidden="0" w:uiPriority="73" w:unhideWhenUsed="0"/>
-    <w:lsdException w:name="Light Shading Accent 4" w:semiHidden="0" w:uiPriority="60" w:unhideWhenUsed="0"/>
-    <w:lsdException w:name="Light List Accent 4" w:semiHidden="0" w:uiPriority="61" w:unhideWhenUsed="0"/>
-    <w:lsdException w:name="Light Grid Accent 4" w:semiHidden="0" w:uiPriority="62" w:unhideWhenUsed="0"/>
-    <w:lsdException w:name="Medium Shading 1 Accent 4" w:semiHidden="0" w:uiPriority="63" w:unhideWhenUsed="0"/>
-    <w:lsdException w:name="Medium Shading 2 Accent 4" w:semiHidden="0" w:uiPriority="64" w:unhideWhenUsed="0"/>
-    <w:lsdException w:name="Medium List 1 Accent 4" w:semiHidden="0" w:uiPriority="65" w:unhideWhenUsed="0"/>
-    <w:lsdException w:name="Medium List 2 Accent 4" w:semiHidden="0" w:uiPriority="66" w:unhideWhenUsed="0"/>
-    <w:lsdException w:name="Medium Grid 1 Accent 4" w:semiHidden="0" w:uiPriority="67" w:unhideWhenUsed="0"/>
-    <w:lsdException w:name="Medium Grid 2 Accent 4" w:semiHidden="0" w:uiPriority="68" w:unhideWhenUsed="0"/>
-    <w:lsdException w:name="Medium Grid 3 Accent 4" w:semiHidden="0" w:uiPriority="69" w:unhideWhenUsed="0"/>
-    <w:lsdException w:name="Dark List Accent 4" w:semiHidden="0" w:uiPriority="70" w:unhideWhenUsed="0"/>
-    <w:lsdException w:name="Colorful Shading Accent 4" w:semiHidden="0" w:uiPriority="71" w:unhideWhenUsed="0"/>
-    <w:lsdException w:name="Colorful List Accent 4" w:semiHidden="0" w:uiPriority="72" w:unhideWhenUsed="0"/>
-    <w:lsdException w:name="Colorful Grid Accent 4" w:semiHidden="0" w:uiPriority="73" w:unhideWhenUsed="0"/>
-    <w:lsdException w:name="Light Shading Accent 5" w:semiHidden="0" w:uiPriority="60" w:unhideWhenUsed="0"/>
-    <w:lsdException w:name="Light List Accent 5" w:semiHidden="0" w:uiPriority="61" w:unhideWhenUsed="0"/>
-    <w:lsdException w:name="Light Grid Accent 5" w:semiHidden="0" w:uiPriority="62" w:unhideWhenUsed="0"/>
-    <w:lsdException w:name="Medium Shading 1 Accent 5" w:semiHidden="0" w:uiPriority="63" w:unhideWhenUsed="0"/>
-    <w:lsdException w:name="Medium Shading 2 Accent 5" w:semiHidden="0" w:uiPriority="64" w:unhideWhenUsed="0"/>
-    <w:lsdException w:name="Medium List 1 Accent 5" w:semiHidden="0" w:uiPriority="65" w:unhideWhenUsed="0"/>
-    <w:lsdException w:name="Medium List 2 Accent 5" w:semiHidden="0" w:uiPriority="66" w:unhideWhenUsed="0"/>
-    <w:lsdException w:name="Medium Grid 1 Accent 5" w:semiHidden="0" w:uiPriority="67" w:unhideWhenUsed="0"/>
-    <w:lsdException w:name="Medium Grid 2 Accent 5" w:semiHidden="0" w:uiPriority="68" w:unhideWhenUsed="0"/>
-    <w:lsdException w:name="Medium Grid 3 Accent 5" w:semiHidden="0" w:uiPriority="69" w:unhideWhenUsed="0"/>
-    <w:lsdException w:name="Dark List Accent 5" w:semiHidden="0" w:uiPriority="70" w:unhideWhenUsed="0"/>
-    <w:lsdException w:name="Colorful Shading Accent 5" w:semiHidden="0" w:uiPriority="71" w:unhideWhenUsed="0"/>
-    <w:lsdException w:name="Colorful List Accent 5" w:semiHidden="0" w:uiPriority="72" w:unhideWhenUsed="0"/>
-    <w:lsdException w:name="Colorful Grid Accent 5" w:semiHidden="0" w:uiPriority="73" w:unhideWhenUsed="0"/>
-    <w:lsdException w:name="Light Shading Accent 6" w:semiHidden="0" w:uiPriority="60" w:unhideWhenUsed="0"/>
-    <w:lsdException w:name="Light List Accent 6" w:semiHidden="0" w:uiPriority="61" w:unhideWhenUsed="0"/>
-    <w:lsdException w:name="Light Grid Accent 6" w:semiHidden="0" w:uiPriority="62" w:unhideWhenUsed="0"/>
-    <w:lsdException w:name="Medium Shading 1 Accent 6" w:semiHidden="0" w:uiPriority="63" w:unhideWhenUsed="0"/>
-    <w:lsdException w:name="Medium Shading 2 Accent 6" w:semiHidden="0" w:uiPriority="64" w:unhideWhenUsed="0"/>
-    <w:lsdException w:name="Medium List 1 Accent 6" w:semiHidden="0" w:uiPriority="65" w:unhideWhenUsed="0"/>
-    <w:lsdException w:name="Medium List 2 Accent 6" w:semiHidden="0" w:uiPriority="66" w:unhideWhenUsed="0"/>
-    <w:lsdException w:name="Medium Grid 1 Accent 6" w:semiHidden="0" w:uiPriority="67" w:unhideWhenUsed="0"/>
-    <w:lsdException w:name="Medium Grid 2 Accent 6" w:semiHidden="0" w:uiPriority="68" w:unhideWhenUsed="0"/>
-    <w:lsdException w:name="Medium Grid 3 Accent 6" w:semiHidden="0" w:uiPriority="69" w:unhideWhenUsed="0"/>
-    <w:lsdException w:name="Dark List Accent 6" w:semiHidden="0" w:uiPriority="70" w:unhideWhenUsed="0"/>
-    <w:lsdException w:name="Colorful Shading Accent 6" w:semiHidden="0" w:uiPriority="71" w:unhideWhenUsed="0"/>
-    <w:lsdException w:name="Colorful List Accent 6" w:semiHidden="0" w:uiPriority="72" w:unhideWhenUsed="0"/>
-    <w:lsdException w:name="Colorful Grid Accent 6" w:semiHidden="0" w:uiPriority="73" w:unhideWhenUsed="0"/>
-    <w:lsdException w:name="Subtle Emphasis" w:semiHidden="0" w:uiPriority="19" w:unhideWhenUsed="0" w:qFormat="1"/>
-    <w:lsdException w:name="Intense Emphasis" w:semiHidden="0" w:uiPriority="21" w:unhideWhenUsed="0" w:qFormat="1"/>
-    <w:lsdException w:name="Subtle Reference" w:semiHidden="0" w:uiPriority="31" w:unhideWhenUsed="0" w:qFormat="1"/>
-    <w:lsdException w:name="Intense Reference" w:semiHidden="0" w:uiPriority="32" w:unhideWhenUsed="0" w:qFormat="1"/>
-    <w:lsdException w:name="Book Title" w:semiHidden="0" w:uiPriority="33" w:unhideWhenUsed="0" w:qFormat="1"/>
-    <w:lsdException w:name="Bibliography" w:uiPriority="37"/>
-    <w:lsdException w:name="TOC Heading" w:uiPriority="39" w:qFormat="1"/>
+  <w:latentStyles w:defLockedState="0" w:defUIPriority="99" w:defSemiHidden="0" w:defUnhideWhenUsed="0" w:defQFormat="0" w:count="371">
+    <w:lsdException w:name="Normal" w:uiPriority="0" w:qFormat="1"/>
+    <w:lsdException w:name="heading 1" w:uiPriority="9" w:qFormat="1"/>
+    <w:lsdException w:name="heading 2" w:semiHidden="1" w:uiPriority="9" w:unhideWhenUsed="1" w:qFormat="1"/>
+    <w:lsdException w:name="heading 3" w:semiHidden="1" w:uiPriority="9" w:unhideWhenUsed="1" w:qFormat="1"/>
+    <w:lsdException w:name="heading 4" w:semiHidden="1" w:uiPriority="9" w:unhideWhenUsed="1" w:qFormat="1"/>
+    <w:lsdException w:name="heading 5" w:semiHidden="1" w:uiPriority="9" w:unhideWhenUsed="1" w:qFormat="1"/>
+    <w:lsdException w:name="heading 6" w:semiHidden="1" w:uiPriority="9" w:unhideWhenUsed="1" w:qFormat="1"/>
+    <w:lsdException w:name="heading 7" w:semiHidden="1" w:uiPriority="9" w:unhideWhenUsed="1" w:qFormat="1"/>
+    <w:lsdException w:name="heading 8" w:semiHidden="1" w:uiPriority="9" w:unhideWhenUsed="1" w:qFormat="1"/>
+    <w:lsdException w:name="heading 9" w:semiHidden="1" w:uiPriority="9" w:unhideWhenUsed="1" w:qFormat="1"/>
+    <w:lsdException w:name="index 1" w:semiHidden="1" w:unhideWhenUsed="1"/>
+    <w:lsdException w:name="index 2" w:semiHidden="1" w:unhideWhenUsed="1"/>
+    <w:lsdException w:name="index 3" w:semiHidden="1" w:unhideWhenUsed="1"/>
+    <w:lsdException w:name="index 4" w:semiHidden="1" w:unhideWhenUsed="1"/>
+    <w:lsdException w:name="index 5" w:semiHidden="1" w:unhideWhenUsed="1"/>
+    <w:lsdException w:name="index 6" w:semiHidden="1" w:unhideWhenUsed="1"/>
+    <w:lsdException w:name="index 7" w:semiHidden="1" w:unhideWhenUsed="1"/>
+    <w:lsdException w:name="index 8" w:semiHidden="1" w:unhideWhenUsed="1"/>
+    <w:lsdException w:name="index 9" w:semiHidden="1" w:unhideWhenUsed="1"/>
+    <w:lsdException w:name="toc 1" w:semiHidden="1" w:uiPriority="0" w:unhideWhenUsed="1"/>
+    <w:lsdException w:name="toc 2" w:semiHidden="1" w:uiPriority="0" w:unhideWhenUsed="1"/>
+    <w:lsdException w:name="toc 3" w:semiHidden="1" w:uiPriority="0" w:unhideWhenUsed="1"/>
+    <w:lsdException w:name="toc 4" w:semiHidden="1" w:uiPriority="39" w:unhideWhenUsed="1"/>
+    <w:lsdException w:name="toc 5" w:semiHidden="1" w:uiPriority="39" w:unhideWhenUsed="1"/>
+    <w:lsdException w:name="toc 6" w:semiHidden="1" w:uiPriority="39" w:unhideWhenUsed="1"/>
+    <w:lsdException w:name="toc 7" w:semiHidden="1" w:uiPriority="39" w:unhideWhenUsed="1"/>
+    <w:lsdException w:name="toc 8" w:semiHidden="1" w:uiPriority="39" w:unhideWhenUsed="1"/>
+    <w:lsdException w:name="toc 9" w:semiHidden="1" w:uiPriority="39" w:unhideWhenUsed="1"/>
+    <w:lsdException w:name="Normal Indent" w:semiHidden="1" w:unhideWhenUsed="1"/>
+    <w:lsdException w:name="footnote text" w:semiHidden="1" w:unhideWhenUsed="1"/>
+    <w:lsdException w:name="annotation text" w:semiHidden="1" w:unhideWhenUsed="1"/>
+    <w:lsdException w:name="header" w:semiHidden="1" w:uiPriority="0" w:unhideWhenUsed="1"/>
+    <w:lsdException w:name="footer" w:semiHidden="1" w:unhideWhenUsed="1"/>
+    <w:lsdException w:name="index heading" w:semiHidden="1" w:unhideWhenUsed="1"/>
+    <w:lsdException w:name="caption" w:semiHidden="1" w:uiPriority="35" w:unhideWhenUsed="1" w:qFormat="1"/>
+    <w:lsdException w:name="table of figures" w:semiHidden="1" w:unhideWhenUsed="1"/>
+    <w:lsdException w:name="envelope address" w:semiHidden="1" w:unhideWhenUsed="1"/>
+    <w:lsdException w:name="envelope return" w:semiHidden="1" w:unhideWhenUsed="1"/>
+    <w:lsdException w:name="footnote reference" w:semiHidden="1" w:unhideWhenUsed="1"/>
+    <w:lsdException w:name="annotation reference" w:semiHidden="1" w:unhideWhenUsed="1"/>
+    <w:lsdException w:name="line number" w:semiHidden="1" w:unhideWhenUsed="1"/>
+    <w:lsdException w:name="page number" w:semiHidden="1" w:unhideWhenUsed="1"/>
+    <w:lsdException w:name="endnote reference" w:semiHidden="1" w:unhideWhenUsed="1"/>
+    <w:lsdException w:name="endnote text" w:semiHidden="1" w:unhideWhenUsed="1"/>
+    <w:lsdException w:name="table of authorities" w:semiHidden="1" w:unhideWhenUsed="1"/>
+    <w:lsdException w:name="macro" w:semiHidden="1" w:unhideWhenUsed="1"/>
+    <w:lsdException w:name="toa heading" w:semiHidden="1" w:unhideWhenUsed="1"/>
+    <w:lsdException w:name="List" w:semiHidden="1" w:unhideWhenUsed="1"/>
+    <w:lsdException w:name="List Bullet" w:semiHidden="1" w:unhideWhenUsed="1"/>
+    <w:lsdException w:name="List Number" w:semiHidden="1" w:unhideWhenUsed="1"/>
+    <w:lsdException w:name="List 2" w:semiHidden="1" w:unhideWhenUsed="1"/>
+    <w:lsdException w:name="List 3" w:semiHidden="1" w:unhideWhenUsed="1"/>
+    <w:lsdException w:name="List 4" w:semiHidden="1" w:unhideWhenUsed="1"/>
+    <w:lsdException w:name="List 5" w:semiHidden="1" w:unhideWhenUsed="1"/>
+    <w:lsdException w:name="List Bullet 2" w:semiHidden="1" w:unhideWhenUsed="1"/>
+    <w:lsdException w:name="List Bullet 3" w:semiHidden="1" w:unhideWhenUsed="1"/>
+    <w:lsdException w:name="List Bullet 4" w:semiHidden="1" w:unhideWhenUsed="1"/>
+    <w:lsdException w:name="List Bullet 5" w:semiHidden="1" w:unhideWhenUsed="1"/>
+    <w:lsdException w:name="List Number 2" w:semiHidden="1" w:unhideWhenUsed="1"/>
+    <w:lsdException w:name="List Number 3" w:semiHidden="1" w:unhideWhenUsed="1"/>
+    <w:lsdException w:name="List Number 4" w:semiHidden="1" w:unhideWhenUsed="1"/>
+    <w:lsdException w:name="List Number 5" w:semiHidden="1" w:unhideWhenUsed="1"/>
+    <w:lsdException w:name="Title" w:uiPriority="10" w:qFormat="1"/>
+    <w:lsdException w:name="Closing" w:semiHidden="1" w:unhideWhenUsed="1"/>
+    <w:lsdException w:name="Signature" w:semiHidden="1" w:unhideWhenUsed="1"/>
+    <w:lsdException w:name="Default Paragraph Font" w:semiHidden="1" w:uiPriority="1" w:unhideWhenUsed="1"/>
+    <w:lsdException w:name="Body Text" w:semiHidden="1" w:unhideWhenUsed="1"/>
+    <w:lsdException w:name="Body Text Indent" w:semiHidden="1" w:unhideWhenUsed="1"/>
+    <w:lsdException w:name="List Continue" w:semiHidden="1" w:unhideWhenUsed="1"/>
+    <w:lsdException w:name="List Continue 2" w:semiHidden="1" w:unhideWhenUsed="1"/>
+    <w:lsdException w:name="List Continue 3" w:semiHidden="1" w:unhideWhenUsed="1"/>
+    <w:lsdException w:name="List Continue 4" w:semiHidden="1" w:unhideWhenUsed="1"/>
+    <w:lsdException w:name="List Continue 5" w:semiHidden="1" w:unhideWhenUsed="1"/>
+    <w:lsdException w:name="Message Header" w:semiHidden="1" w:unhideWhenUsed="1"/>
+    <w:lsdException w:name="Subtitle" w:uiPriority="11" w:qFormat="1"/>
+    <w:lsdException w:name="Salutation" w:semiHidden="1" w:unhideWhenUsed="1"/>
+    <w:lsdException w:name="Date" w:semiHidden="1" w:unhideWhenUsed="1"/>
+    <w:lsdException w:name="Body Text First Indent" w:semiHidden="1" w:unhideWhenUsed="1"/>
+    <w:lsdException w:name="Body Text First Indent 2" w:semiHidden="1" w:unhideWhenUsed="1"/>
+    <w:lsdException w:name="Note Heading" w:semiHidden="1" w:unhideWhenUsed="1"/>
+    <w:lsdException w:name="Body Text 2" w:semiHidden="1" w:unhideWhenUsed="1"/>
+    <w:lsdException w:name="Body Text 3" w:semiHidden="1" w:unhideWhenUsed="1"/>
+    <w:lsdException w:name="Body Text Indent 2" w:semiHidden="1" w:unhideWhenUsed="1"/>
+    <w:lsdException w:name="Body Text Indent 3" w:semiHidden="1" w:unhideWhenUsed="1"/>
+    <w:lsdException w:name="Block Text" w:semiHidden="1" w:unhideWhenUsed="1"/>
+    <w:lsdException w:name="Hyperlink" w:semiHidden="1" w:unhideWhenUsed="1"/>
+    <w:lsdException w:name="FollowedHyperlink" w:semiHidden="1" w:unhideWhenUsed="1"/>
+    <w:lsdException w:name="Strong" w:uiPriority="22" w:qFormat="1"/>
+    <w:lsdException w:name="Emphasis" w:uiPriority="20" w:qFormat="1"/>
+    <w:lsdException w:name="Document Map" w:semiHidden="1" w:unhideWhenUsed="1"/>
+    <w:lsdException w:name="Plain Text" w:semiHidden="1" w:unhideWhenUsed="1"/>
+    <w:lsdException w:name="E-mail Signature" w:semiHidden="1" w:unhideWhenUsed="1"/>
+    <w:lsdException w:name="HTML Top of Form" w:semiHidden="1" w:unhideWhenUsed="1"/>
+    <w:lsdException w:name="HTML Bottom of Form" w:semiHidden="1" w:unhideWhenUsed="1"/>
+    <w:lsdException w:name="Normal (Web)" w:semiHidden="1" w:unhideWhenUsed="1"/>
+    <w:lsdException w:name="HTML Acronym" w:semiHidden="1" w:unhideWhenUsed="1"/>
+    <w:lsdException w:name="HTML Address" w:semiHidden="1" w:unhideWhenUsed="1"/>
+    <w:lsdException w:name="HTML Cite" w:semiHidden="1" w:unhideWhenUsed="1"/>
+    <w:lsdException w:name="HTML Code" w:semiHidden="1" w:unhideWhenUsed="1"/>
+    <w:lsdException w:name="HTML Definition" w:semiHidden="1" w:unhideWhenUsed="1"/>
+    <w:lsdException w:name="HTML Keyboard" w:semiHidden="1" w:unhideWhenUsed="1"/>
+    <w:lsdException w:name="HTML Preformatted" w:semiHidden="1" w:unhideWhenUsed="1"/>
+    <w:lsdException w:name="HTML Sample" w:semiHidden="1" w:unhideWhenUsed="1"/>
+    <w:lsdException w:name="HTML Typewriter" w:semiHidden="1" w:unhideWhenUsed="1"/>
+    <w:lsdException w:name="HTML Variable" w:semiHidden="1" w:unhideWhenUsed="1"/>
+    <w:lsdException w:name="Normal Table" w:semiHidden="1" w:unhideWhenUsed="1"/>
+    <w:lsdException w:name="annotation subject" w:semiHidden="1" w:unhideWhenUsed="1"/>
+    <w:lsdException w:name="No List" w:semiHidden="1" w:unhideWhenUsed="1"/>
+    <w:lsdException w:name="Outline List 1" w:semiHidden="1" w:unhideWhenUsed="1"/>
+    <w:lsdException w:name="Outline List 2" w:semiHidden="1" w:unhideWhenUsed="1"/>
+    <w:lsdException w:name="Outline List 3" w:semiHidden="1" w:unhideWhenUsed="1"/>
+    <w:lsdException w:name="Table Simple 1" w:semiHidden="1" w:unhideWhenUsed="1"/>
+    <w:lsdException w:name="Table Simple 2" w:semiHidden="1" w:unhideWhenUsed="1"/>
+    <w:lsdException w:name="Table Simple 3" w:semiHidden="1" w:unhideWhenUsed="1"/>
+    <w:lsdException w:name="Table Classic 1" w:semiHidden="1" w:unhideWhenUsed="1"/>
+    <w:lsdException w:name="Table Classic 2" w:semiHidden="1" w:unhideWhenUsed="1"/>
+    <w:lsdException w:name="Table Classic 3" w:semiHidden="1" w:unhideWhenUsed="1"/>
+    <w:lsdException w:name="Table Classic 4" w:semiHidden="1" w:unhideWhenUsed="1"/>
+    <w:lsdException w:name="Table Colorful 1" w:semiHidden="1" w:unhideWhenUsed="1"/>
+    <w:lsdException w:name="Table Colorful 2" w:semiHidden="1" w:unhideWhenUsed="1"/>
+    <w:lsdException w:name="Table Colorful 3" w:semiHidden="1" w:unhideWhenUsed="1"/>
+    <w:lsdException w:name="Table Columns 1" w:semiHidden="1" w:unhideWhenUsed="1"/>
+    <w:lsdException w:name="Table Columns 2" w:semiHidden="1" w:unhideWhenUsed="1"/>
+    <w:lsdException w:name="Table Columns 3" w:semiHidden="1" w:unhideWhenUsed="1"/>
+    <w:lsdException w:name="Table Columns 4" w:semiHidden="1" w:unhideWhenUsed="1"/>
+    <w:lsdException w:name="Table Columns 5" w:semiHidden="1" w:unhideWhenUsed="1"/>
+    <w:lsdException w:name="Table Grid 1" w:semiHidden="1" w:unhideWhenUsed="1"/>
+    <w:lsdException w:name="Table Grid 2" w:semiHidden="1" w:unhideWhenUsed="1"/>
+    <w:lsdException w:name="Table Grid 3" w:semiHidden="1" w:unhideWhenUsed="1"/>
+    <w:lsdException w:name="Table Grid 4" w:semiHidden="1" w:unhideWhenUsed="1"/>
+    <w:lsdException w:name="Table Grid 5" w:semiHidden="1" w:unhideWhenUsed="1"/>
+    <w:lsdException w:name="Table Grid 6" w:semiHidden="1" w:unhideWhenUsed="1"/>
+    <w:lsdException w:name="Table Grid 7" w:semiHidden="1" w:unhideWhenUsed="1"/>
+    <w:lsdException w:name="Table Grid 8" w:semiHidden="1" w:unhideWhenUsed="1"/>
+    <w:lsdException w:name="Table List 1" w:semiHidden="1" w:unhideWhenUsed="1"/>
+    <w:lsdException w:name="Table List 2" w:semiHidden="1" w:unhideWhenUsed="1"/>
+    <w:lsdException w:name="Table List 3" w:semiHidden="1" w:unhideWhenUsed="1"/>
+    <w:lsdException w:name="Table List 4" w:semiHidden="1" w:unhideWhenUsed="1"/>
+    <w:lsdException w:name="Table List 5" w:semiHidden="1" w:unhideWhenUsed="1"/>
+    <w:lsdException w:name="Table List 6" w:semiHidden="1" w:unhideWhenUsed="1"/>
+    <w:lsdException w:name="Table List 7" w:semiHidden="1" w:unhideWhenUsed="1"/>
+    <w:lsdException w:name="Table List 8" w:semiHidden="1" w:unhideWhenUsed="1"/>
+    <w:lsdException w:name="Table 3D effects 1" w:semiHidden="1" w:unhideWhenUsed="1"/>
+    <w:lsdException w:name="Table 3D effects 2" w:semiHidden="1" w:unhideWhenUsed="1"/>
+    <w:lsdException w:name="Table 3D effects 3" w:semiHidden="1" w:unhideWhenUsed="1"/>
+    <w:lsdException w:name="Table Contemporary" w:semiHidden="1" w:unhideWhenUsed="1"/>
+    <w:lsdException w:name="Table Elegant" w:semiHidden="1" w:unhideWhenUsed="1"/>
+    <w:lsdException w:name="Table Professional" w:semiHidden="1" w:unhideWhenUsed="1"/>
+    <w:lsdException w:name="Table Subtle 1" w:semiHidden="1" w:unhideWhenUsed="1"/>
+    <w:lsdException w:name="Table Subtle 2" w:semiHidden="1" w:unhideWhenUsed="1"/>
+    <w:lsdException w:name="Table Web 1" w:semiHidden="1" w:unhideWhenUsed="1"/>
+    <w:lsdException w:name="Table Web 2" w:semiHidden="1" w:unhideWhenUsed="1"/>
+    <w:lsdException w:name="Table Web 3" w:semiHidden="1" w:unhideWhenUsed="1"/>
+    <w:lsdException w:name="Balloon Text" w:semiHidden="1" w:unhideWhenUsed="1"/>
+    <w:lsdException w:name="Table Grid" w:uiPriority="59"/>
+    <w:lsdException w:name="Table Theme" w:semiHidden="1" w:unhideWhenUsed="1"/>
+    <w:lsdException w:name="Placeholder Text" w:semiHidden="1"/>
+    <w:lsdException w:name="No Spacing" w:uiPriority="1" w:qFormat="1"/>
+    <w:lsdException w:name="Light Shading" w:uiPriority="60"/>
+    <w:lsdException w:name="Light List" w:uiPriority="61"/>
+    <w:lsdException w:name="Light Grid" w:uiPriority="62"/>
+    <w:lsdException w:name="Medium Shading 1" w:uiPriority="63"/>
+    <w:lsdException w:name="Medium Shading 2" w:uiPriority="64"/>
+    <w:lsdException w:name="Medium List 1" w:uiPriority="65"/>
+    <w:lsdException w:name="Medium List 2" w:uiPriority="66"/>
+    <w:lsdException w:name="Medium Grid 1" w:uiPriority="67"/>
+    <w:lsdException w:name="Medium Grid 2" w:uiPriority="68"/>
+    <w:lsdException w:name="Medium Grid 3" w:uiPriority="69"/>
+    <w:lsdException w:name="Dark List" w:uiPriority="70"/>
+    <w:lsdException w:name="Colorful Shading" w:uiPriority="71"/>
+    <w:lsdException w:name="Colorful List" w:uiPriority="72"/>
+    <w:lsdException w:name="Colorful Grid" w:uiPriority="73"/>
+    <w:lsdException w:name="Light Shading Accent 1" w:uiPriority="60"/>
+    <w:lsdException w:name="Light List Accent 1" w:uiPriority="61"/>
+    <w:lsdException w:name="Light Grid Accent 1" w:uiPriority="62"/>
+    <w:lsdException w:name="Medium Shading 1 Accent 1" w:uiPriority="63"/>
+    <w:lsdException w:name="Medium Shading 2 Accent 1" w:uiPriority="64"/>
+    <w:lsdException w:name="Medium List 1 Accent 1" w:uiPriority="65"/>
+    <w:lsdException w:name="Revision" w:semiHidden="1"/>
+    <w:lsdException w:name="List Paragraph" w:uiPriority="34" w:qFormat="1"/>
+    <w:lsdException w:name="Quote" w:uiPriority="29" w:qFormat="1"/>
+    <w:lsdException w:name="Intense Quote" w:uiPriority="30" w:qFormat="1"/>
+    <w:lsdException w:name="Medium List 2 Accent 1" w:uiPriority="66"/>
+    <w:lsdException w:name="Medium Grid 1 Accent 1" w:uiPriority="67"/>
+    <w:lsdException w:name="Medium Grid 2 Accent 1" w:uiPriority="68"/>
+    <w:lsdException w:name="Medium Grid 3 Accent 1" w:uiPriority="69"/>
+    <w:lsdException w:name="Dark List Accent 1" w:uiPriority="70"/>
+    <w:lsdException w:name="Colorful Shading Accent 1" w:uiPriority="71"/>
+    <w:lsdException w:name="Colorful List Accent 1" w:uiPriority="72"/>
+    <w:lsdException w:name="Colorful Grid Accent 1" w:uiPriority="73"/>
+    <w:lsdException w:name="Light Shading Accent 2" w:uiPriority="60"/>
+    <w:lsdException w:name="Light List Accent 2" w:uiPriority="61"/>
+    <w:lsdException w:name="Light Grid Accent 2" w:uiPriority="62"/>
+    <w:lsdException w:name="Medium Shading 1 Accent 2" w:uiPriority="63"/>
+    <w:lsdException w:name="Medium Shading 2 Accent 2" w:uiPriority="64"/>
+    <w:lsdException w:name="Medium List 1 Accent 2" w:uiPriority="65"/>
+    <w:lsdException w:name="Medium List 2 Accent 2" w:uiPriority="66"/>
+    <w:lsdException w:name="Medium Grid 1 Accent 2" w:uiPriority="67"/>
+    <w:lsdException w:name="Medium Grid 2 Accent 2" w:uiPriority="68"/>
+    <w:lsdException w:name="Medium Grid 3 Accent 2" w:uiPriority="69"/>
+    <w:lsdException w:name="Dark List Accent 2" w:uiPriority="70"/>
+    <w:lsdException w:name="Colorful Shading Accent 2" w:uiPriority="71"/>
+    <w:lsdException w:name="Colorful List Accent 2" w:uiPriority="72"/>
+    <w:lsdException w:name="Colorful Grid Accent 2" w:uiPriority="73"/>
+    <w:lsdException w:name="Light Shading Accent 3" w:uiPriority="60"/>
+    <w:lsdException w:name="Light List Accent 3" w:uiPriority="61"/>
+    <w:lsdException w:name="Light Grid Accent 3" w:uiPriority="62"/>
+    <w:lsdException w:name="Medium Shading 1 Accent 3" w:uiPriority="63"/>
+    <w:lsdException w:name="Medium Shading 2 Accent 3" w:uiPriority="64"/>
+    <w:lsdException w:name="Medium List 1 Accent 3" w:uiPriority="65"/>
+    <w:lsdException w:name="Medium List 2 Accent 3" w:uiPriority="66"/>
+    <w:lsdException w:name="Medium Grid 1 Accent 3" w:uiPriority="67"/>
+    <w:lsdException w:name="Medium Grid 2 Accent 3" w:uiPriority="68"/>
+    <w:lsdException w:name="Medium Grid 3 Accent 3" w:uiPriority="69"/>
+    <w:lsdException w:name="Dark List Accent 3" w:uiPriority="70"/>
+    <w:lsdException w:name="Colorful Shading Accent 3" w:uiPriority="71"/>
+    <w:lsdException w:name="Colorful List Accent 3" w:uiPriority="72"/>
+    <w:lsdException w:name="Colorful Grid Accent 3" w:uiPriority="73"/>
+    <w:lsdException w:name="Light Shading Accent 4" w:uiPriority="60"/>
+    <w:lsdException w:name="Light List Accent 4" w:uiPriority="61"/>
+    <w:lsdException w:name="Light Grid Accent 4" w:uiPriority="62"/>
+    <w:lsdException w:name="Medium Shading 1 Accent 4" w:uiPriority="63"/>
+    <w:lsdException w:name="Medium Shading 2 Accent 4" w:uiPriority="64"/>
+    <w:lsdException w:name="Medium List 1 Accent 4" w:uiPriority="65"/>
+    <w:lsdException w:name="Medium List 2 Accent 4" w:uiPriority="66"/>
+    <w:lsdException w:name="Medium Grid 1 Accent 4" w:uiPriority="67"/>
+    <w:lsdException w:name="Medium Grid 2 Accent 4" w:uiPriority="68"/>
+    <w:lsdException w:name="Medium Grid 3 Accent 4" w:uiPriority="69"/>
+    <w:lsdException w:name="Dark List Accent 4" w:uiPriority="70"/>
+    <w:lsdException w:name="Colorful Shading Accent 4" w:uiPriority="71"/>
+    <w:lsdException w:name="Colorful List Accent 4" w:uiPriority="72"/>
+    <w:lsdException w:name="Colorful Grid Accent 4" w:uiPriority="73"/>
+    <w:lsdException w:name="Light Shading Accent 5" w:uiPriority="60"/>
+    <w:lsdException w:name="Light List Accent 5" w:uiPriority="61"/>
+    <w:lsdException w:name="Light Grid Accent 5" w:uiPriority="62"/>
+    <w:lsdException w:name="Medium Shading 1 Accent 5" w:uiPriority="63"/>
+    <w:lsdException w:name="Medium Shading 2 Accent 5" w:uiPriority="64"/>
+    <w:lsdException w:name="Medium List 1 Accent 5" w:uiPriority="65"/>
+    <w:lsdException w:name="Medium List 2 Accent 5" w:uiPriority="66"/>
+    <w:lsdException w:name="Medium Grid 1 Accent 5" w:uiPriority="67"/>
+    <w:lsdException w:name="Medium Grid 2 Accent 5" w:uiPriority="68"/>
+    <w:lsdException w:name="Medium Grid 3 Accent 5" w:uiPriority="69"/>
+    <w:lsdException w:name="Dark List Accent 5" w:uiPriority="70"/>
+    <w:lsdException w:name="Colorful Shading Accent 5" w:uiPriority="71"/>
+    <w:lsdException w:name="Colorful List Accent 5" w:uiPriority="72"/>
+    <w:lsdException w:name="Colorful Grid Accent 5" w:uiPriority="73"/>
+    <w:lsdException w:name="Light Shading Accent 6" w:uiPriority="60"/>
+    <w:lsdException w:name="Light List Accent 6" w:uiPriority="61"/>
+    <w:lsdException w:name="Light Grid Accent 6" w:uiPriority="62"/>
+    <w:lsdException w:name="Medium Shading 1 Accent 6" w:uiPriority="63"/>
+    <w:lsdException w:name="Medium Shading 2 Accent 6" w:uiPriority="64"/>
+    <w:lsdException w:name="Medium List 1 Accent 6" w:uiPriority="65"/>
+    <w:lsdException w:name="Medium List 2 Accent 6" w:uiPriority="66"/>
+    <w:lsdException w:name="Medium Grid 1 Accent 6" w:uiPriority="67"/>
+    <w:lsdException w:name="Medium Grid 2 Accent 6" w:uiPriority="68"/>
+    <w:lsdException w:name="Medium Grid 3 Accent 6" w:uiPriority="69"/>
+    <w:lsdException w:name="Dark List Accent 6" w:uiPriority="70"/>
+    <w:lsdException w:name="Colorful Shading Accent 6" w:uiPriority="71"/>
+    <w:lsdException w:name="Colorful List Accent 6" w:uiPriority="72"/>
+    <w:lsdException w:name="Colorful Grid Accent 6" w:uiPriority="73"/>
+    <w:lsdException w:name="Subtle Emphasis" w:uiPriority="19" w:qFormat="1"/>
+    <w:lsdException w:name="Intense Emphasis" w:uiPriority="21" w:qFormat="1"/>
+    <w:lsdException w:name="Subtle Reference" w:uiPriority="31" w:qFormat="1"/>
+    <w:lsdException w:name="Intense Reference" w:uiPriority="32" w:qFormat="1"/>
+    <w:lsdException w:name="Book Title" w:uiPriority="33" w:qFormat="1"/>
+    <w:lsdException w:name="Bibliography" w:semiHidden="1" w:uiPriority="37" w:unhideWhenUsed="1"/>
+    <w:lsdException w:name="TOC Heading" w:semiHidden="1" w:uiPriority="39" w:unhideWhenUsed="1" w:qFormat="1"/>
+    <w:lsdException w:name="Plain Table 1" w:uiPriority="41"/>
+    <w:lsdException w:name="Plain Table 2" w:uiPriority="42"/>
+    <w:lsdException w:name="Plain Table 3" w:uiPriority="43"/>
+    <w:lsdException w:name="Plain Table 4" w:uiPriority="44"/>
+    <w:lsdException w:name="Plain Table 5" w:uiPriority="45"/>
+    <w:lsdException w:name="Grid Table Light" w:uiPriority="40"/>
+    <w:lsdException w:name="Grid Table 1 Light" w:uiPriority="46"/>
+    <w:lsdException w:name="Grid Table 2" w:uiPriority="47"/>
+    <w:lsdException w:name="Grid Table 3" w:uiPriority="48"/>
+    <w:lsdException w:name="Grid Table 4" w:uiPriority="49"/>
+    <w:lsdException w:name="Grid Table 5 Dark" w:uiPriority="50"/>
+    <w:lsdException w:name="Grid Table 6 Colorful" w:uiPriority="51"/>
+    <w:lsdException w:name="Grid Table 7 Colorful" w:uiPriority="52"/>
+    <w:lsdException w:name="Grid Table 1 Light Accent 1" w:uiPriority="46"/>
+    <w:lsdException w:name="Grid Table 2 Accent 1" w:uiPriority="47"/>
+    <w:lsdException w:name="Grid Table 3 Accent 1" w:uiPriority="48"/>
+    <w:lsdException w:name="Grid Table 4 Accent 1" w:uiPriority="49"/>
+    <w:lsdException w:name="Grid Table 5 Dark Accent 1" w:uiPriority="50"/>
+    <w:lsdException w:name="Grid Table 6 Colorful Accent 1" w:uiPriority="51"/>
+    <w:lsdException w:name="Grid Table 7 Colorful Accent 1" w:uiPriority="52"/>
+    <w:lsdException w:name="Grid Table 1 Light Accent 2" w:uiPriority="46"/>
+    <w:lsdException w:name="Grid Table 2 Accent 2" w:uiPriority="47"/>
+    <w:lsdException w:name="Grid Table 3 Accent 2" w:uiPriority="48"/>
+    <w:lsdException w:name="Grid Table 4 Accent 2" w:uiPriority="49"/>
+    <w:lsdException w:name="Grid Table 5 Dark Accent 2" w:uiPriority="50"/>
+    <w:lsdException w:name="Grid Table 6 Colorful Accent 2" w:uiPriority="51"/>
+    <w:lsdException w:name="Grid Table 7 Colorful Accent 2" w:uiPriority="52"/>
+    <w:lsdException w:name="Grid Table 1 Light Accent 3" w:uiPriority="46"/>
+    <w:lsdException w:name="Grid Table 2 Accent 3" w:uiPriority="47"/>
+    <w:lsdException w:name="Grid Table 3 Accent 3" w:uiPriority="48"/>
+    <w:lsdException w:name="Grid Table 4 Accent 3" w:uiPriority="49"/>
+    <w:lsdException w:name="Grid Table 5 Dark Accent 3" w:uiPriority="50"/>
+    <w:lsdException w:name="Grid Table 6 Colorful Accent 3" w:uiPriority="51"/>
+    <w:lsdException w:name="Grid Table 7 Colorful Accent 3" w:uiPriority="52"/>
+    <w:lsdException w:name="Grid Table 1 Light Accent 4" w:uiPriority="46"/>
+    <w:lsdException w:name="Grid Table 2 Accent 4" w:uiPriority="47"/>
+    <w:lsdException w:name="Grid Table 3 Accent 4" w:uiPriority="48"/>
+    <w:lsdException w:name="Grid Table 4 Accent 4" w:uiPriority="49"/>
+    <w:lsdException w:name="Grid Table 5 Dark Accent 4" w:uiPriority="50"/>
+    <w:lsdException w:name="Grid Table 6 Colorful Accent 4" w:uiPriority="51"/>
+    <w:lsdException w:name="Grid Table 7 Colorful Accent 4" w:uiPriority="52"/>
+    <w:lsdException w:name="Grid Table 1 Light Accent 5" w:uiPriority="46"/>
+    <w:lsdException w:name="Grid Table 2 Accent 5" w:uiPriority="47"/>
+    <w:lsdException w:name="Grid Table 3 Accent 5" w:uiPriority="48"/>
+    <w:lsdException w:name="Grid Table 4 Accent 5" w:uiPriority="49"/>
+    <w:lsdException w:name="Grid Table 5 Dark Accent 5" w:uiPriority="50"/>
+    <w:lsdException w:name="Grid Table 6 Colorful Accent 5" w:uiPriority="51"/>
+    <w:lsdException w:name="Grid Table 7 Colorful Accent 5" w:uiPriority="52"/>
+    <w:lsdException w:name="Grid Table 1 Light Accent 6" w:uiPriority="46"/>
+    <w:lsdException w:name="Grid Table 2 Accent 6" w:uiPriority="47"/>
+    <w:lsdException w:name="Grid Table 3 Accent 6" w:uiPriority="48"/>
+    <w:lsdException w:name="Grid Table 4 Accent 6" w:uiPriority="49"/>
+    <w:lsdException w:name="Grid Table 5 Dark Accent 6" w:uiPriority="50"/>
+    <w:lsdException w:name="Grid Table 6 Colorful Accent 6" w:uiPriority="51"/>
+    <w:lsdException w:name="Grid Table 7 Colorful Accent 6" w:uiPriority="52"/>
+    <w:lsdException w:name="List Table 1 Light" w:uiPriority="46"/>
+    <w:lsdException w:name="List Table 2" w:uiPriority="47"/>
+    <w:lsdException w:name="List Table 3" w:uiPriority="48"/>
+    <w:lsdException w:name="List Table 4" w:uiPriority="49"/>
+    <w:lsdException w:name="List Table 5 Dark" w:uiPriority="50"/>
+    <w:lsdException w:name="List Table 6 Colorful" w:uiPriority="51"/>
+    <w:lsdException w:name="List Table 7 Colorful" w:uiPriority="52"/>
+    <w:lsdException w:name="List Table 1 Light Accent 1" w:uiPriority="46"/>
+    <w:lsdException w:name="List Table 2 Accent 1" w:uiPriority="47"/>
+    <w:lsdException w:name="List Table 3 Accent 1" w:uiPriority="48"/>
+    <w:lsdException w:name="List Table 4 Accent 1" w:uiPriority="49"/>
+    <w:lsdException w:name="List Table 5 Dark Accent 1" w:uiPriority="50"/>
+    <w:lsdException w:name="List Table 6 Colorful Accent 1" w:uiPriority="51"/>
+    <w:lsdException w:name="List Table 7 Colorful Accent 1" w:uiPriority="52"/>
+    <w:lsdException w:name="List Table 1 Light Accent 2" w:uiPriority="46"/>
+    <w:lsdException w:name="List Table 2 Accent 2" w:uiPriority="47"/>
+    <w:lsdException w:name="List Table 3 Accent 2" w:uiPriority="48"/>
+    <w:lsdException w:name="List Table 4 Accent 2" w:uiPriority="49"/>
+    <w:lsdException w:name="List Table 5 Dark Accent 2" w:uiPriority="50"/>
+    <w:lsdException w:name="List Table 6 Colorful Accent 2" w:uiPriority="51"/>
+    <w:lsdException w:name="List Table 7 Colorful Accent 2" w:uiPriority="52"/>
+    <w:lsdException w:name="List Table 1 Light Accent 3" w:uiPriority="46"/>
+    <w:lsdException w:name="List Table 2 Accent 3" w:uiPriority="47"/>
+    <w:lsdException w:name="List Table 3 Accent 3" w:uiPriority="48"/>
+    <w:lsdException w:name="List Table 4 Accent 3" w:uiPriority="49"/>
+    <w:lsdException w:name="List Table 5 Dark Accent 3" w:uiPriority="50"/>
+    <w:lsdException w:name="List Table 6 Colorful Accent 3" w:uiPriority="51"/>
+    <w:lsdException w:name="List Table 7 Colorful Accent 3" w:uiPriority="52"/>
+    <w:lsdException w:name="List Table 1 Light Accent 4" w:uiPriority="46"/>
+    <w:lsdException w:name="List Table 2 Accent 4" w:uiPriority="47"/>
+    <w:lsdException w:name="List Table 3 Accent 4" w:uiPriority="48"/>
+    <w:lsdException w:name="List Table 4 Accent 4" w:uiPriority="49"/>
+    <w:lsdException w:name="List Table 5 Dark Accent 4" w:uiPriority="50"/>
+    <w:lsdException w:name="List Table 6 Colorful Accent 4" w:uiPriority="51"/>
+    <w:lsdException w:name="List Table 7 Colorful Accent 4" w:uiPriority="52"/>
+    <w:lsdException w:name="List Table 1 Light Accent 5" w:uiPriority="46"/>
+    <w:lsdException w:name="List Table 2 Accent 5" w:uiPriority="47"/>
+    <w:lsdException w:name="List Table 3 Accent 5" w:uiPriority="48"/>
+    <w:lsdException w:name="List Table 4 Accent 5" w:uiPriority="49"/>
+    <w:lsdException w:name="List Table 5 Dark Accent 5" w:uiPriority="50"/>
+    <w:lsdException w:name="List Table 6 Colorful Accent 5" w:uiPriority="51"/>
+    <w:lsdException w:name="List Table 7 Colorful Accent 5" w:uiPriority="52"/>
+    <w:lsdException w:name="List Table 1 Light Accent 6" w:uiPriority="46"/>
+    <w:lsdException w:name="List Table 2 Accent 6" w:uiPriority="47"/>
+    <w:lsdException w:name="List Table 3 Accent 6" w:uiPriority="48"/>
+    <w:lsdException w:name="List Table 4 Accent 6" w:uiPriority="49"/>
+    <w:lsdException w:name="List Table 5 Dark Accent 6" w:uiPriority="50"/>
+    <w:lsdException w:name="List Table 6 Colorful Accent 6" w:uiPriority="51"/>
+    <w:lsdException w:name="List Table 7 Colorful Accent 6" w:uiPriority="52"/>
   </w:latentStyles>
   <w:style w:type="paragraph" w:default="1" w:styleId="Normal">
     <w:name w:val="Normal"/>

</xml_diff>

<commit_message>
Added Purpose, 2 references, 1 definition
</commit_message>
<xml_diff>
--- a/SRS.docx
+++ b/SRS.docx
@@ -1340,12 +1340,9 @@
         <w:contextualSpacing/>
         <w:rPr>
           <w:b/>
-          <w:sz w:val="26"/>
-          <w:szCs w:val="26"/>
-        </w:rPr>
-      </w:pPr>
-      <w:bookmarkStart w:id="2" w:name="_GoBack"/>
-      <w:bookmarkEnd w:id="2"/>
+          <w:sz w:val="32"/>
+        </w:rPr>
+      </w:pPr>
       <w:r>
         <w:rPr>
           <w:b/>
@@ -1359,6 +1356,16 @@
     </w:p>
     <w:p>
       <w:pPr>
+        <w:contextualSpacing/>
+        <w:rPr>
+          <w:b/>
+          <w:sz w:val="26"/>
+          <w:szCs w:val="26"/>
+        </w:rPr>
+      </w:pPr>
+    </w:p>
+    <w:p>
+      <w:pPr>
         <w:rPr>
           <w:i/>
         </w:rPr>
@@ -1394,8 +1401,8 @@
           <w:sz w:val="28"/>
         </w:rPr>
       </w:pPr>
-      <w:bookmarkStart w:id="3" w:name="_Toc506458772"/>
-      <w:bookmarkStart w:id="4" w:name="_Toc506459138"/>
+      <w:bookmarkStart w:id="2" w:name="_Toc506458772"/>
+      <w:bookmarkStart w:id="3" w:name="_Toc506459138"/>
       <w:r>
         <w:rPr>
           <w:b/>
@@ -1403,29 +1410,37 @@
         </w:rPr>
         <w:t>1.1 Purpose</w:t>
       </w:r>
+      <w:bookmarkEnd w:id="2"/>
       <w:bookmarkEnd w:id="3"/>
+    </w:p>
+    <w:p>
+      <w:r>
+        <w:t xml:space="preserve">The purpose of the Software Requirements Specification is to provide a detailed description of the </w:t>
+      </w:r>
+      <w:proofErr w:type="spellStart"/>
+      <w:r>
+        <w:t>VaqPack</w:t>
+      </w:r>
+      <w:proofErr w:type="spellEnd"/>
+      <w:r>
+        <w:t xml:space="preserve"> Graduate to Professional Aid Pack application. The intention </w:t>
+      </w:r>
+      <w:r>
+        <w:t xml:space="preserve">of </w:t>
+      </w:r>
+      <w:r>
+        <w:t xml:space="preserve">the </w:t>
+      </w:r>
+      <w:r>
+        <w:t>SRS is to articulate the purpose and features of the application, along with its interfaces, constraints, dependencies, functionality and attributes.</w:t>
+      </w:r>
+    </w:p>
+    <w:p>
+      <w:r>
+        <w:t xml:space="preserve">This artifact will provide a guide for the design and implementation of the software, and aid to clarify the description of the software to the customer. Therefore, the intended audience of this document includes the client, users and developers. </w:t>
+      </w:r>
+      <w:bookmarkStart w:id="4" w:name="_GoBack"/>
       <w:bookmarkEnd w:id="4"/>
-    </w:p>
-    <w:p>
-      <w:pPr>
-        <w:rPr>
-          <w:i/>
-        </w:rPr>
-      </w:pPr>
-      <w:r>
-        <w:rPr>
-          <w:i/>
-        </w:rPr>
-        <w:t xml:space="preserve">What is the purpose of this SRS and the (intended) audience for which it is </w:t>
-      </w:r>
-      <w:proofErr w:type="gramStart"/>
-      <w:r>
-        <w:rPr>
-          <w:i/>
-        </w:rPr>
-        <w:t>written.</w:t>
-      </w:r>
-      <w:proofErr w:type="gramEnd"/>
     </w:p>
     <w:p>
       <w:pPr>
@@ -1606,24 +1621,323 @@
           <w:b/>
           <w:sz w:val="28"/>
         </w:rPr>
+        <w:lastRenderedPageBreak/>
         <w:t>1.3 Definitions, Acronyms, and Abbreviations</w:t>
       </w:r>
       <w:bookmarkEnd w:id="7"/>
       <w:bookmarkEnd w:id="8"/>
     </w:p>
-    <w:p>
-      <w:pPr>
-        <w:rPr>
-          <w:i/>
-        </w:rPr>
-      </w:pPr>
-      <w:r>
-        <w:rPr>
-          <w:i/>
-        </w:rPr>
-        <w:t>This subsection should provide the definitions of all terms, acronyms, and abbreviations required to properly interpret the SRS. This information may be provided by reference to one or more appendixes in the SRS or by reference to other documents.</w:t>
-      </w:r>
-    </w:p>
+    <w:tbl>
+      <w:tblPr>
+        <w:tblStyle w:val="TableGrid"/>
+        <w:tblW w:w="0" w:type="auto"/>
+        <w:tblLook w:val="04A0" w:firstRow="1" w:lastRow="0" w:firstColumn="1" w:lastColumn="0" w:noHBand="0" w:noVBand="1"/>
+      </w:tblPr>
+      <w:tblGrid>
+        <w:gridCol w:w="2358"/>
+        <w:gridCol w:w="7218"/>
+      </w:tblGrid>
+      <w:tr>
+        <w:tc>
+          <w:tcPr>
+            <w:tcW w:w="2358" w:type="dxa"/>
+          </w:tcPr>
+          <w:p>
+            <w:pPr>
+              <w:keepNext/>
+              <w:spacing w:before="240" w:after="120"/>
+              <w:jc w:val="center"/>
+              <w:outlineLvl w:val="1"/>
+              <w:rPr>
+                <w:b/>
+                <w:sz w:val="28"/>
+              </w:rPr>
+            </w:pPr>
+            <w:r>
+              <w:rPr>
+                <w:b/>
+                <w:sz w:val="28"/>
+              </w:rPr>
+              <w:t>Term</w:t>
+            </w:r>
+          </w:p>
+        </w:tc>
+        <w:tc>
+          <w:tcPr>
+            <w:tcW w:w="7218" w:type="dxa"/>
+          </w:tcPr>
+          <w:p>
+            <w:pPr>
+              <w:keepNext/>
+              <w:spacing w:before="240" w:after="120"/>
+              <w:jc w:val="center"/>
+              <w:outlineLvl w:val="1"/>
+              <w:rPr>
+                <w:b/>
+                <w:sz w:val="28"/>
+              </w:rPr>
+            </w:pPr>
+            <w:r>
+              <w:rPr>
+                <w:b/>
+                <w:sz w:val="28"/>
+              </w:rPr>
+              <w:t>Definition</w:t>
+            </w:r>
+          </w:p>
+        </w:tc>
+      </w:tr>
+      <w:tr>
+        <w:tc>
+          <w:tcPr>
+            <w:tcW w:w="2358" w:type="dxa"/>
+          </w:tcPr>
+          <w:p>
+            <w:pPr>
+              <w:keepNext/>
+              <w:spacing w:before="240" w:after="120"/>
+              <w:jc w:val="center"/>
+              <w:outlineLvl w:val="1"/>
+              <w:rPr>
+                <w:sz w:val="28"/>
+              </w:rPr>
+            </w:pPr>
+            <w:r>
+              <w:rPr>
+                <w:sz w:val="28"/>
+              </w:rPr>
+              <w:t>SRS</w:t>
+            </w:r>
+          </w:p>
+        </w:tc>
+        <w:tc>
+          <w:tcPr>
+            <w:tcW w:w="7218" w:type="dxa"/>
+          </w:tcPr>
+          <w:p>
+            <w:pPr>
+              <w:keepNext/>
+              <w:spacing w:before="240" w:after="120"/>
+              <w:jc w:val="both"/>
+              <w:outlineLvl w:val="1"/>
+              <w:rPr>
+                <w:sz w:val="28"/>
+              </w:rPr>
+            </w:pPr>
+            <w:r>
+              <w:rPr>
+                <w:sz w:val="28"/>
+              </w:rPr>
+              <w:t>Software Requirement Specification</w:t>
+            </w:r>
+          </w:p>
+        </w:tc>
+      </w:tr>
+      <w:tr>
+        <w:tc>
+          <w:tcPr>
+            <w:tcW w:w="2358" w:type="dxa"/>
+          </w:tcPr>
+          <w:p>
+            <w:pPr>
+              <w:keepNext/>
+              <w:spacing w:before="240" w:after="120"/>
+              <w:jc w:val="center"/>
+              <w:outlineLvl w:val="1"/>
+              <w:rPr>
+                <w:sz w:val="28"/>
+              </w:rPr>
+            </w:pPr>
+          </w:p>
+        </w:tc>
+        <w:tc>
+          <w:tcPr>
+            <w:tcW w:w="7218" w:type="dxa"/>
+          </w:tcPr>
+          <w:p>
+            <w:pPr>
+              <w:keepNext/>
+              <w:spacing w:before="240" w:after="120"/>
+              <w:jc w:val="both"/>
+              <w:outlineLvl w:val="1"/>
+              <w:rPr>
+                <w:sz w:val="28"/>
+              </w:rPr>
+            </w:pPr>
+          </w:p>
+        </w:tc>
+      </w:tr>
+      <w:tr>
+        <w:tc>
+          <w:tcPr>
+            <w:tcW w:w="2358" w:type="dxa"/>
+          </w:tcPr>
+          <w:p>
+            <w:pPr>
+              <w:keepNext/>
+              <w:spacing w:before="240" w:after="120"/>
+              <w:jc w:val="center"/>
+              <w:outlineLvl w:val="1"/>
+              <w:rPr>
+                <w:sz w:val="28"/>
+              </w:rPr>
+            </w:pPr>
+          </w:p>
+        </w:tc>
+        <w:tc>
+          <w:tcPr>
+            <w:tcW w:w="7218" w:type="dxa"/>
+          </w:tcPr>
+          <w:p>
+            <w:pPr>
+              <w:keepNext/>
+              <w:spacing w:before="240" w:after="120"/>
+              <w:jc w:val="both"/>
+              <w:outlineLvl w:val="1"/>
+              <w:rPr>
+                <w:sz w:val="28"/>
+              </w:rPr>
+            </w:pPr>
+          </w:p>
+        </w:tc>
+      </w:tr>
+      <w:tr>
+        <w:tc>
+          <w:tcPr>
+            <w:tcW w:w="2358" w:type="dxa"/>
+          </w:tcPr>
+          <w:p>
+            <w:pPr>
+              <w:keepNext/>
+              <w:spacing w:before="240" w:after="120"/>
+              <w:jc w:val="center"/>
+              <w:outlineLvl w:val="1"/>
+              <w:rPr>
+                <w:sz w:val="28"/>
+              </w:rPr>
+            </w:pPr>
+          </w:p>
+        </w:tc>
+        <w:tc>
+          <w:tcPr>
+            <w:tcW w:w="7218" w:type="dxa"/>
+          </w:tcPr>
+          <w:p>
+            <w:pPr>
+              <w:keepNext/>
+              <w:spacing w:before="240" w:after="120"/>
+              <w:jc w:val="both"/>
+              <w:outlineLvl w:val="1"/>
+              <w:rPr>
+                <w:sz w:val="28"/>
+              </w:rPr>
+            </w:pPr>
+          </w:p>
+        </w:tc>
+      </w:tr>
+      <w:tr>
+        <w:tc>
+          <w:tcPr>
+            <w:tcW w:w="2358" w:type="dxa"/>
+          </w:tcPr>
+          <w:p>
+            <w:pPr>
+              <w:keepNext/>
+              <w:spacing w:before="240" w:after="120"/>
+              <w:jc w:val="center"/>
+              <w:outlineLvl w:val="1"/>
+              <w:rPr>
+                <w:sz w:val="28"/>
+              </w:rPr>
+            </w:pPr>
+          </w:p>
+        </w:tc>
+        <w:tc>
+          <w:tcPr>
+            <w:tcW w:w="7218" w:type="dxa"/>
+          </w:tcPr>
+          <w:p>
+            <w:pPr>
+              <w:keepNext/>
+              <w:spacing w:before="240" w:after="120"/>
+              <w:jc w:val="both"/>
+              <w:outlineLvl w:val="1"/>
+              <w:rPr>
+                <w:sz w:val="28"/>
+              </w:rPr>
+            </w:pPr>
+          </w:p>
+        </w:tc>
+      </w:tr>
+      <w:tr>
+        <w:tc>
+          <w:tcPr>
+            <w:tcW w:w="2358" w:type="dxa"/>
+          </w:tcPr>
+          <w:p>
+            <w:pPr>
+              <w:keepNext/>
+              <w:spacing w:before="240" w:after="120"/>
+              <w:jc w:val="center"/>
+              <w:outlineLvl w:val="1"/>
+              <w:rPr>
+                <w:sz w:val="28"/>
+              </w:rPr>
+            </w:pPr>
+          </w:p>
+        </w:tc>
+        <w:tc>
+          <w:tcPr>
+            <w:tcW w:w="7218" w:type="dxa"/>
+          </w:tcPr>
+          <w:p>
+            <w:pPr>
+              <w:keepNext/>
+              <w:spacing w:before="240" w:after="120"/>
+              <w:jc w:val="both"/>
+              <w:outlineLvl w:val="1"/>
+              <w:rPr>
+                <w:sz w:val="28"/>
+              </w:rPr>
+            </w:pPr>
+          </w:p>
+        </w:tc>
+      </w:tr>
+      <w:tr>
+        <w:tc>
+          <w:tcPr>
+            <w:tcW w:w="2358" w:type="dxa"/>
+          </w:tcPr>
+          <w:p>
+            <w:pPr>
+              <w:keepNext/>
+              <w:spacing w:before="240" w:after="120"/>
+              <w:jc w:val="center"/>
+              <w:outlineLvl w:val="1"/>
+              <w:rPr>
+                <w:sz w:val="28"/>
+              </w:rPr>
+            </w:pPr>
+          </w:p>
+        </w:tc>
+        <w:tc>
+          <w:tcPr>
+            <w:tcW w:w="7218" w:type="dxa"/>
+          </w:tcPr>
+          <w:p>
+            <w:pPr>
+              <w:keepNext/>
+              <w:spacing w:before="240" w:after="120"/>
+              <w:jc w:val="both"/>
+              <w:outlineLvl w:val="1"/>
+              <w:rPr>
+                <w:sz w:val="28"/>
+              </w:rPr>
+            </w:pPr>
+          </w:p>
+        </w:tc>
+      </w:tr>
+    </w:tbl>
     <w:p>
       <w:pPr>
         <w:keepNext/>
@@ -1634,6 +1948,17 @@
           <w:sz w:val="28"/>
         </w:rPr>
       </w:pPr>
+    </w:p>
+    <w:p>
+      <w:pPr>
+        <w:keepNext/>
+        <w:spacing w:before="240" w:after="120"/>
+        <w:outlineLvl w:val="1"/>
+        <w:rPr>
+          <w:b/>
+          <w:sz w:val="28"/>
+        </w:rPr>
+      </w:pPr>
       <w:bookmarkStart w:id="9" w:name="_Toc506458775"/>
       <w:bookmarkStart w:id="10" w:name="_Toc506459141"/>
       <w:r>
@@ -1648,112 +1973,60 @@
     </w:p>
     <w:p>
       <w:pPr>
-        <w:rPr>
-          <w:i/>
-        </w:rPr>
-      </w:pPr>
-      <w:r>
-        <w:rPr>
-          <w:i/>
-        </w:rPr>
-        <w:t>This subsection should:</w:t>
-      </w:r>
-    </w:p>
-    <w:p>
-      <w:pPr>
-        <w:ind w:left="360" w:hanging="360"/>
-        <w:rPr>
-          <w:i/>
-        </w:rPr>
-      </w:pPr>
-      <w:r>
-        <w:rPr>
-          <w:i/>
-        </w:rPr>
-        <w:t>(1)</w:t>
-      </w:r>
-      <w:r>
-        <w:rPr>
-          <w:i/>
-        </w:rPr>
-        <w:tab/>
-        <w:t>Provide a complete list of all documents referenced elsewhere in the SRS, or in a separate, specified document.</w:t>
-      </w:r>
-    </w:p>
-    <w:p>
-      <w:pPr>
-        <w:ind w:left="360" w:hanging="360"/>
-        <w:rPr>
-          <w:i/>
-        </w:rPr>
-      </w:pPr>
-      <w:r>
-        <w:rPr>
-          <w:i/>
-        </w:rPr>
-        <w:t>(2)</w:t>
-      </w:r>
-      <w:r>
-        <w:rPr>
-          <w:i/>
-        </w:rPr>
-        <w:tab/>
-      </w:r>
-      <w:proofErr w:type="gramStart"/>
-      <w:r>
-        <w:rPr>
-          <w:i/>
-        </w:rPr>
-        <w:t>Identify</w:t>
-      </w:r>
-      <w:proofErr w:type="gramEnd"/>
-      <w:r>
-        <w:rPr>
-          <w:i/>
-        </w:rPr>
-        <w:t xml:space="preserve"> each document by title, report number - if applicable - date, and publishing organization.</w:t>
-      </w:r>
-    </w:p>
-    <w:p>
-      <w:pPr>
-        <w:ind w:left="360" w:hanging="360"/>
-        <w:rPr>
-          <w:i/>
-        </w:rPr>
-      </w:pPr>
-      <w:r>
-        <w:rPr>
-          <w:i/>
-        </w:rPr>
-        <w:t>(3)</w:t>
-      </w:r>
-      <w:r>
-        <w:rPr>
-          <w:i/>
-        </w:rPr>
-        <w:tab/>
-        <w:t xml:space="preserve">Specify the sources from which the references can be obtained. </w:t>
-      </w:r>
-    </w:p>
-    <w:p>
-      <w:pPr>
-        <w:rPr>
-          <w:i/>
-        </w:rPr>
-      </w:pPr>
-      <w:r>
-        <w:rPr>
-          <w:i/>
-        </w:rPr>
-        <w:t>This information may be provided by reference to an appendix or to another document.</w:t>
-      </w:r>
-    </w:p>
-    <w:p>
-      <w:pPr>
         <w:keepNext/>
         <w:spacing w:before="240" w:after="120"/>
         <w:outlineLvl w:val="1"/>
         <w:rPr>
+          <w:sz w:val="28"/>
+        </w:rPr>
+      </w:pPr>
+      <w:r>
+        <w:rPr>
+          <w:sz w:val="28"/>
+        </w:rPr>
+        <w:t xml:space="preserve">JavaFX - </w:t>
+      </w:r>
+      <w:hyperlink r:id="rId5" w:history="1">
+        <w:r>
+          <w:rPr>
+            <w:rStyle w:val="Hyperlink"/>
+            <w:sz w:val="28"/>
+          </w:rPr>
+          <w:t>http://docs.oracle.com/javase/8/javase-clienttechnologies.htm</w:t>
+        </w:r>
+      </w:hyperlink>
+    </w:p>
+    <w:p>
+      <w:pPr>
+        <w:keepNext/>
+        <w:spacing w:before="240" w:after="120"/>
+        <w:outlineLvl w:val="1"/>
+        <w:rPr>
+          <w:i/>
+        </w:rPr>
+      </w:pPr>
+      <w:r>
+        <w:rPr>
+          <w:sz w:val="28"/>
+        </w:rPr>
+        <w:t xml:space="preserve">MySQL - </w:t>
+      </w:r>
+      <w:hyperlink r:id="rId6" w:history="1">
+        <w:r>
+          <w:rPr>
+            <w:rStyle w:val="Hyperlink"/>
+            <w:sz w:val="28"/>
+          </w:rPr>
+          <w:t>http://dev.mysql.com/downloads/mysql/</w:t>
+        </w:r>
+      </w:hyperlink>
+    </w:p>
+    <w:p>
+      <w:pPr>
+        <w:keepNext/>
+        <w:spacing w:before="240" w:after="120"/>
+        <w:outlineLvl w:val="1"/>
+        <w:rPr>
           <w:b/>
           <w:sz w:val="28"/>
         </w:rPr>
@@ -1828,7 +2101,6 @@
           <w:b/>
           <w:sz w:val="32"/>
         </w:rPr>
-        <w:lastRenderedPageBreak/>
         <w:t>2. General Description</w:t>
       </w:r>
       <w:bookmarkEnd w:id="13"/>
@@ -1920,6 +2192,7 @@
           <w:b/>
           <w:sz w:val="28"/>
         </w:rPr>
+        <w:lastRenderedPageBreak/>
         <w:t>2.2 Product Functions</w:t>
       </w:r>
       <w:bookmarkEnd w:id="17"/>
@@ -2235,7 +2508,6 @@
         <w:rPr>
           <w:i/>
         </w:rPr>
-        <w:lastRenderedPageBreak/>
         <w:t>Consistent</w:t>
       </w:r>
     </w:p>
@@ -2307,6 +2579,7 @@
           <w:b/>
           <w:sz w:val="28"/>
         </w:rPr>
+        <w:lastRenderedPageBreak/>
         <w:t>3.1 External Interface Requirements</w:t>
       </w:r>
       <w:bookmarkEnd w:id="27"/>
@@ -2664,7 +2937,6 @@
           <w:b/>
           <w:sz w:val="28"/>
         </w:rPr>
-        <w:lastRenderedPageBreak/>
         <w:t>3.5 Non-Functional Requirements</w:t>
       </w:r>
       <w:bookmarkEnd w:id="55"/>
@@ -2712,6 +2984,7 @@
         <w:rPr>
           <w:b/>
         </w:rPr>
+        <w:lastRenderedPageBreak/>
         <w:t>3.5.1 Performance</w:t>
       </w:r>
       <w:bookmarkEnd w:id="57"/>
@@ -3017,7 +3290,6 @@
           <w:b/>
           <w:sz w:val="28"/>
         </w:rPr>
-        <w:lastRenderedPageBreak/>
         <w:t>4.1 Sequence Diagrams</w:t>
       </w:r>
       <w:bookmarkEnd w:id="79"/>
@@ -3119,6 +3391,7 @@
           <w:b/>
           <w:sz w:val="32"/>
         </w:rPr>
+        <w:lastRenderedPageBreak/>
         <w:t>A. Appendices</w:t>
       </w:r>
       <w:bookmarkEnd w:id="87"/>
@@ -3904,6 +4177,17 @@
       <w:sz w:val="20"/>
     </w:rPr>
   </w:style>
+  <w:style w:type="character" w:styleId="Hyperlink">
+    <w:name w:val="Hyperlink"/>
+    <w:basedOn w:val="DefaultParagraphFont"/>
+    <w:uiPriority w:val="99"/>
+    <w:unhideWhenUsed/>
+    <w:rsid w:val="0097619C"/>
+    <w:rPr>
+      <w:color w:val="0000FF" w:themeColor="hyperlink"/>
+      <w:u w:val="single"/>
+    </w:rPr>
+  </w:style>
 </w:styles>
 </file>
 

</xml_diff>

<commit_message>
commit of first merge
</commit_message>
<xml_diff>
--- a/SRS.docx
+++ b/SRS.docx
@@ -1,6 +1,6 @@
 
 <file path=word/document.xml><?xml version="1.0" encoding="utf-8"?>
-<w:document xmlns:wpc="http://schemas.microsoft.com/office/word/2010/wordprocessingCanvas" xmlns:mc="http://schemas.openxmlformats.org/markup-compatibility/2006" xmlns:o="urn:schemas-microsoft-com:office:office" xmlns:r="http://schemas.openxmlformats.org/officeDocument/2006/relationships" xmlns:m="http://schemas.openxmlformats.org/officeDocument/2006/math" xmlns:v="urn:schemas-microsoft-com:vml" xmlns:wp14="http://schemas.microsoft.com/office/word/2010/wordprocessingDrawing" xmlns:wp="http://schemas.openxmlformats.org/drawingml/2006/wordprocessingDrawing" xmlns:w10="urn:schemas-microsoft-com:office:word" xmlns:w="http://schemas.openxmlformats.org/wordprocessingml/2006/main" xmlns:w14="http://schemas.microsoft.com/office/word/2010/wordml" xmlns:w15="http://schemas.microsoft.com/office/word/2012/wordml" xmlns:wpg="http://schemas.microsoft.com/office/word/2010/wordprocessingGroup" xmlns:wpi="http://schemas.microsoft.com/office/word/2010/wordprocessingInk" xmlns:wne="http://schemas.microsoft.com/office/word/2006/wordml" xmlns:wps="http://schemas.microsoft.com/office/word/2010/wordprocessingShape" mc:Ignorable="w14 w15 wp14">
+<w:document xmlns:wpc="http://schemas.microsoft.com/office/word/2010/wordprocessingCanvas" xmlns:mc="http://schemas.openxmlformats.org/markup-compatibility/2006" xmlns:o="urn:schemas-microsoft-com:office:office" xmlns:r="http://schemas.openxmlformats.org/officeDocument/2006/relationships" xmlns:m="http://schemas.openxmlformats.org/officeDocument/2006/math" xmlns:v="urn:schemas-microsoft-com:vml" xmlns:wp14="http://schemas.microsoft.com/office/word/2010/wordprocessingDrawing" xmlns:wp="http://schemas.openxmlformats.org/drawingml/2006/wordprocessingDrawing" xmlns:w10="urn:schemas-microsoft-com:office:word" xmlns:w="http://schemas.openxmlformats.org/wordprocessingml/2006/main" xmlns:w14="http://schemas.microsoft.com/office/word/2010/wordml" xmlns:wpg="http://schemas.microsoft.com/office/word/2010/wordprocessingGroup" xmlns:wpi="http://schemas.microsoft.com/office/word/2010/wordprocessingInk" xmlns:wne="http://schemas.microsoft.com/office/word/2006/wordml" xmlns:wps="http://schemas.microsoft.com/office/word/2010/wordprocessingShape" mc:Ignorable="w14 wp14">
   <w:body>
     <w:p>
       <w:pPr>
@@ -122,19 +122,13 @@
         <w:rPr>
           <w:sz w:val="48"/>
         </w:rPr>
-        <w:t>0</w:t>
+        <w:t>1</w:t>
       </w:r>
       <w:r>
         <w:rPr>
           <w:sz w:val="48"/>
         </w:rPr>
-        <w:t>.</w:t>
-      </w:r>
-      <w:r>
-        <w:rPr>
-          <w:sz w:val="48"/>
-        </w:rPr>
-        <w:t>1</w:t>
+        <w:t>.0</w:t>
       </w:r>
     </w:p>
     <w:p>
@@ -240,16 +234,8 @@
         <w:rPr>
           <w:sz w:val="40"/>
         </w:rPr>
-        <w:t xml:space="preserve">William </w:t>
-      </w:r>
-      <w:proofErr w:type="spellStart"/>
-      <w:r>
-        <w:rPr>
-          <w:sz w:val="40"/>
-        </w:rPr>
-        <w:t>Dewald</w:t>
-      </w:r>
-      <w:proofErr w:type="spellEnd"/>
+        <w:t>William Dewald</w:t>
+      </w:r>
     </w:p>
     <w:p>
       <w:pPr>
@@ -1415,6 +1401,9 @@
     </w:p>
     <w:p>
       <w:r>
+        <w:tab/>
+      </w:r>
+      <w:r>
         <w:t xml:space="preserve">The purpose of the Software Requirements Specification is to provide a detailed description of the </w:t>
       </w:r>
       <w:proofErr w:type="spellStart"/>
@@ -1437,10 +1426,23 @@
     </w:p>
     <w:p>
       <w:r>
-        <w:t xml:space="preserve">This artifact will provide a guide for the design and implementation of the software, and aid to clarify the description of the software to the customer. Therefore, the intended audience of this document includes the client, users and developers. </w:t>
-      </w:r>
-      <w:bookmarkStart w:id="4" w:name="_GoBack"/>
-      <w:bookmarkEnd w:id="4"/>
+        <w:tab/>
+      </w:r>
+      <w:r>
+        <w:t>This artifact will provide a guide for the design and implementat</w:t>
+      </w:r>
+      <w:r>
+        <w:t xml:space="preserve">ion of the software, and </w:t>
+      </w:r>
+      <w:r>
+        <w:t xml:space="preserve">clarify the description of the software </w:t>
+      </w:r>
+      <w:r>
+        <w:t>for</w:t>
+      </w:r>
+      <w:r>
+        <w:t xml:space="preserve"> the customer. Therefore, the intended audience of this document includes the client, users and developers. </w:t>
+      </w:r>
     </w:p>
     <w:p>
       <w:pPr>
@@ -1452,8 +1454,8 @@
           <w:sz w:val="28"/>
         </w:rPr>
       </w:pPr>
-      <w:bookmarkStart w:id="5" w:name="_Toc506458773"/>
-      <w:bookmarkStart w:id="6" w:name="_Toc506459139"/>
+      <w:bookmarkStart w:id="4" w:name="_Toc506458773"/>
+      <w:bookmarkStart w:id="5" w:name="_Toc506459139"/>
       <w:r>
         <w:rPr>
           <w:b/>
@@ -1461,21 +1463,23 @@
         </w:rPr>
         <w:t>1.2 Scope</w:t>
       </w:r>
+      <w:bookmarkEnd w:id="4"/>
       <w:bookmarkEnd w:id="5"/>
+    </w:p>
+    <w:p>
+      <w:pPr>
+        <w:rPr>
+          <w:i/>
+        </w:rPr>
+      </w:pPr>
+      <w:r>
+        <w:rPr>
+          <w:i/>
+        </w:rPr>
+        <w:t>This subsection should:</w:t>
+      </w:r>
+      <w:bookmarkStart w:id="6" w:name="_GoBack"/>
       <w:bookmarkEnd w:id="6"/>
-    </w:p>
-    <w:p>
-      <w:pPr>
-        <w:rPr>
-          <w:i/>
-        </w:rPr>
-      </w:pPr>
-      <w:r>
-        <w:rPr>
-          <w:i/>
-        </w:rPr>
-        <w:t>This subsection should:</w:t>
-      </w:r>
     </w:p>
     <w:p>
       <w:pPr>
@@ -1986,7 +1990,7 @@
         </w:rPr>
         <w:t xml:space="preserve">JavaFX - </w:t>
       </w:r>
-      <w:hyperlink r:id="rId5" w:history="1">
+      <w:hyperlink r:id="rId6" w:history="1">
         <w:r>
           <w:rPr>
             <w:rStyle w:val="Hyperlink"/>
@@ -2011,7 +2015,7 @@
         </w:rPr>
         <w:t xml:space="preserve">MySQL - </w:t>
       </w:r>
-      <w:hyperlink r:id="rId6" w:history="1">
+      <w:hyperlink r:id="rId7" w:history="1">
         <w:r>
           <w:rPr>
             <w:rStyle w:val="Hyperlink"/>
@@ -3490,8 +3494,8 @@
 </file>
 
 <file path=word/numbering.xml><?xml version="1.0" encoding="utf-8"?>
-<w:numbering xmlns:wpc="http://schemas.microsoft.com/office/word/2010/wordprocessingCanvas" xmlns:mc="http://schemas.openxmlformats.org/markup-compatibility/2006" xmlns:o="urn:schemas-microsoft-com:office:office" xmlns:r="http://schemas.openxmlformats.org/officeDocument/2006/relationships" xmlns:m="http://schemas.openxmlformats.org/officeDocument/2006/math" xmlns:v="urn:schemas-microsoft-com:vml" xmlns:wp14="http://schemas.microsoft.com/office/word/2010/wordprocessingDrawing" xmlns:wp="http://schemas.openxmlformats.org/drawingml/2006/wordprocessingDrawing" xmlns:w10="urn:schemas-microsoft-com:office:word" xmlns:w="http://schemas.openxmlformats.org/wordprocessingml/2006/main" xmlns:w14="http://schemas.microsoft.com/office/word/2010/wordml" xmlns:w15="http://schemas.microsoft.com/office/word/2012/wordml" xmlns:wpg="http://schemas.microsoft.com/office/word/2010/wordprocessingGroup" xmlns:wpi="http://schemas.microsoft.com/office/word/2010/wordprocessingInk" xmlns:wne="http://schemas.microsoft.com/office/word/2006/wordml" xmlns:wps="http://schemas.microsoft.com/office/word/2010/wordprocessingShape" mc:Ignorable="w14 w15 wp14">
-  <w:abstractNum w:abstractNumId="0" w15:restartNumberingAfterBreak="0">
+<w:numbering xmlns:wpc="http://schemas.microsoft.com/office/word/2010/wordprocessingCanvas" xmlns:mc="http://schemas.openxmlformats.org/markup-compatibility/2006" xmlns:o="urn:schemas-microsoft-com:office:office" xmlns:r="http://schemas.openxmlformats.org/officeDocument/2006/relationships" xmlns:m="http://schemas.openxmlformats.org/officeDocument/2006/math" xmlns:v="urn:schemas-microsoft-com:vml" xmlns:wp14="http://schemas.microsoft.com/office/word/2010/wordprocessingDrawing" xmlns:wp="http://schemas.openxmlformats.org/drawingml/2006/wordprocessingDrawing" xmlns:w10="urn:schemas-microsoft-com:office:word" xmlns:w="http://schemas.openxmlformats.org/wordprocessingml/2006/main" xmlns:w14="http://schemas.microsoft.com/office/word/2010/wordml" xmlns:wpg="http://schemas.microsoft.com/office/word/2010/wordprocessingGroup" xmlns:wpi="http://schemas.microsoft.com/office/word/2010/wordprocessingInk" xmlns:wne="http://schemas.microsoft.com/office/word/2006/wordml" xmlns:wps="http://schemas.microsoft.com/office/word/2010/wordprocessingShape" mc:Ignorable="w14 wp14">
+  <w:abstractNum w:abstractNumId="0">
     <w:nsid w:val="7D3D6DF4"/>
     <w:multiLevelType w:val="hybridMultilevel"/>
     <w:tmpl w:val="F1EEFAC8"/>
@@ -3638,7 +3642,7 @@
 </file>
 
 <file path=word/styles.xml><?xml version="1.0" encoding="utf-8"?>
-<w:styles xmlns:mc="http://schemas.openxmlformats.org/markup-compatibility/2006" xmlns:r="http://schemas.openxmlformats.org/officeDocument/2006/relationships" xmlns:w="http://schemas.openxmlformats.org/wordprocessingml/2006/main" xmlns:w14="http://schemas.microsoft.com/office/word/2010/wordml" xmlns:w15="http://schemas.microsoft.com/office/word/2012/wordml" mc:Ignorable="w14 w15">
+<w:styles xmlns:mc="http://schemas.openxmlformats.org/markup-compatibility/2006" xmlns:r="http://schemas.openxmlformats.org/officeDocument/2006/relationships" xmlns:w="http://schemas.openxmlformats.org/wordprocessingml/2006/main" xmlns:w14="http://schemas.microsoft.com/office/word/2010/wordml" mc:Ignorable="w14">
   <w:docDefaults>
     <w:rPrDefault>
       <w:rPr>
@@ -3654,378 +3658,466 @@
       </w:pPr>
     </w:pPrDefault>
   </w:docDefaults>
-  <w:latentStyles w:defLockedState="0" w:defUIPriority="99" w:defSemiHidden="0" w:defUnhideWhenUsed="0" w:defQFormat="0" w:count="371">
-    <w:lsdException w:name="Normal" w:uiPriority="0" w:qFormat="1"/>
-    <w:lsdException w:name="heading 1" w:uiPriority="9" w:qFormat="1"/>
-    <w:lsdException w:name="heading 2" w:semiHidden="1" w:uiPriority="9" w:unhideWhenUsed="1" w:qFormat="1"/>
-    <w:lsdException w:name="heading 3" w:semiHidden="1" w:uiPriority="9" w:unhideWhenUsed="1" w:qFormat="1"/>
-    <w:lsdException w:name="heading 4" w:semiHidden="1" w:uiPriority="9" w:unhideWhenUsed="1" w:qFormat="1"/>
-    <w:lsdException w:name="heading 5" w:semiHidden="1" w:uiPriority="9" w:unhideWhenUsed="1" w:qFormat="1"/>
-    <w:lsdException w:name="heading 6" w:semiHidden="1" w:uiPriority="9" w:unhideWhenUsed="1" w:qFormat="1"/>
-    <w:lsdException w:name="heading 7" w:semiHidden="1" w:uiPriority="9" w:unhideWhenUsed="1" w:qFormat="1"/>
-    <w:lsdException w:name="heading 8" w:semiHidden="1" w:uiPriority="9" w:unhideWhenUsed="1" w:qFormat="1"/>
-    <w:lsdException w:name="heading 9" w:semiHidden="1" w:uiPriority="9" w:unhideWhenUsed="1" w:qFormat="1"/>
-    <w:lsdException w:name="index 1" w:semiHidden="1" w:unhideWhenUsed="1"/>
-    <w:lsdException w:name="index 2" w:semiHidden="1" w:unhideWhenUsed="1"/>
-    <w:lsdException w:name="index 3" w:semiHidden="1" w:unhideWhenUsed="1"/>
-    <w:lsdException w:name="index 4" w:semiHidden="1" w:unhideWhenUsed="1"/>
-    <w:lsdException w:name="index 5" w:semiHidden="1" w:unhideWhenUsed="1"/>
-    <w:lsdException w:name="index 6" w:semiHidden="1" w:unhideWhenUsed="1"/>
-    <w:lsdException w:name="index 7" w:semiHidden="1" w:unhideWhenUsed="1"/>
-    <w:lsdException w:name="index 8" w:semiHidden="1" w:unhideWhenUsed="1"/>
-    <w:lsdException w:name="index 9" w:semiHidden="1" w:unhideWhenUsed="1"/>
-    <w:lsdException w:name="toc 1" w:semiHidden="1" w:uiPriority="0" w:unhideWhenUsed="1"/>
-    <w:lsdException w:name="toc 2" w:semiHidden="1" w:uiPriority="0" w:unhideWhenUsed="1"/>
-    <w:lsdException w:name="toc 3" w:semiHidden="1" w:uiPriority="0" w:unhideWhenUsed="1"/>
-    <w:lsdException w:name="toc 4" w:semiHidden="1" w:uiPriority="39" w:unhideWhenUsed="1"/>
-    <w:lsdException w:name="toc 5" w:semiHidden="1" w:uiPriority="39" w:unhideWhenUsed="1"/>
-    <w:lsdException w:name="toc 6" w:semiHidden="1" w:uiPriority="39" w:unhideWhenUsed="1"/>
-    <w:lsdException w:name="toc 7" w:semiHidden="1" w:uiPriority="39" w:unhideWhenUsed="1"/>
-    <w:lsdException w:name="toc 8" w:semiHidden="1" w:uiPriority="39" w:unhideWhenUsed="1"/>
-    <w:lsdException w:name="toc 9" w:semiHidden="1" w:uiPriority="39" w:unhideWhenUsed="1"/>
-    <w:lsdException w:name="Normal Indent" w:semiHidden="1" w:unhideWhenUsed="1"/>
-    <w:lsdException w:name="footnote text" w:semiHidden="1" w:unhideWhenUsed="1"/>
-    <w:lsdException w:name="annotation text" w:semiHidden="1" w:unhideWhenUsed="1"/>
-    <w:lsdException w:name="header" w:semiHidden="1" w:uiPriority="0" w:unhideWhenUsed="1"/>
-    <w:lsdException w:name="footer" w:semiHidden="1" w:unhideWhenUsed="1"/>
-    <w:lsdException w:name="index heading" w:semiHidden="1" w:unhideWhenUsed="1"/>
-    <w:lsdException w:name="caption" w:semiHidden="1" w:uiPriority="35" w:unhideWhenUsed="1" w:qFormat="1"/>
-    <w:lsdException w:name="table of figures" w:semiHidden="1" w:unhideWhenUsed="1"/>
-    <w:lsdException w:name="envelope address" w:semiHidden="1" w:unhideWhenUsed="1"/>
-    <w:lsdException w:name="envelope return" w:semiHidden="1" w:unhideWhenUsed="1"/>
-    <w:lsdException w:name="footnote reference" w:semiHidden="1" w:unhideWhenUsed="1"/>
-    <w:lsdException w:name="annotation reference" w:semiHidden="1" w:unhideWhenUsed="1"/>
-    <w:lsdException w:name="line number" w:semiHidden="1" w:unhideWhenUsed="1"/>
-    <w:lsdException w:name="page number" w:semiHidden="1" w:unhideWhenUsed="1"/>
-    <w:lsdException w:name="endnote reference" w:semiHidden="1" w:unhideWhenUsed="1"/>
-    <w:lsdException w:name="endnote text" w:semiHidden="1" w:unhideWhenUsed="1"/>
-    <w:lsdException w:name="table of authorities" w:semiHidden="1" w:unhideWhenUsed="1"/>
-    <w:lsdException w:name="macro" w:semiHidden="1" w:unhideWhenUsed="1"/>
-    <w:lsdException w:name="toa heading" w:semiHidden="1" w:unhideWhenUsed="1"/>
-    <w:lsdException w:name="List" w:semiHidden="1" w:unhideWhenUsed="1"/>
-    <w:lsdException w:name="List Bullet" w:semiHidden="1" w:unhideWhenUsed="1"/>
-    <w:lsdException w:name="List Number" w:semiHidden="1" w:unhideWhenUsed="1"/>
-    <w:lsdException w:name="List 2" w:semiHidden="1" w:unhideWhenUsed="1"/>
-    <w:lsdException w:name="List 3" w:semiHidden="1" w:unhideWhenUsed="1"/>
-    <w:lsdException w:name="List 4" w:semiHidden="1" w:unhideWhenUsed="1"/>
-    <w:lsdException w:name="List 5" w:semiHidden="1" w:unhideWhenUsed="1"/>
-    <w:lsdException w:name="List Bullet 2" w:semiHidden="1" w:unhideWhenUsed="1"/>
-    <w:lsdException w:name="List Bullet 3" w:semiHidden="1" w:unhideWhenUsed="1"/>
-    <w:lsdException w:name="List Bullet 4" w:semiHidden="1" w:unhideWhenUsed="1"/>
-    <w:lsdException w:name="List Bullet 5" w:semiHidden="1" w:unhideWhenUsed="1"/>
-    <w:lsdException w:name="List Number 2" w:semiHidden="1" w:unhideWhenUsed="1"/>
-    <w:lsdException w:name="List Number 3" w:semiHidden="1" w:unhideWhenUsed="1"/>
-    <w:lsdException w:name="List Number 4" w:semiHidden="1" w:unhideWhenUsed="1"/>
-    <w:lsdException w:name="List Number 5" w:semiHidden="1" w:unhideWhenUsed="1"/>
-    <w:lsdException w:name="Title" w:uiPriority="10" w:qFormat="1"/>
-    <w:lsdException w:name="Closing" w:semiHidden="1" w:unhideWhenUsed="1"/>
-    <w:lsdException w:name="Signature" w:semiHidden="1" w:unhideWhenUsed="1"/>
-    <w:lsdException w:name="Default Paragraph Font" w:semiHidden="1" w:uiPriority="1" w:unhideWhenUsed="1"/>
-    <w:lsdException w:name="Body Text" w:semiHidden="1" w:unhideWhenUsed="1"/>
-    <w:lsdException w:name="Body Text Indent" w:semiHidden="1" w:unhideWhenUsed="1"/>
-    <w:lsdException w:name="List Continue" w:semiHidden="1" w:unhideWhenUsed="1"/>
-    <w:lsdException w:name="List Continue 2" w:semiHidden="1" w:unhideWhenUsed="1"/>
-    <w:lsdException w:name="List Continue 3" w:semiHidden="1" w:unhideWhenUsed="1"/>
-    <w:lsdException w:name="List Continue 4" w:semiHidden="1" w:unhideWhenUsed="1"/>
-    <w:lsdException w:name="List Continue 5" w:semiHidden="1" w:unhideWhenUsed="1"/>
-    <w:lsdException w:name="Message Header" w:semiHidden="1" w:unhideWhenUsed="1"/>
-    <w:lsdException w:name="Subtitle" w:uiPriority="11" w:qFormat="1"/>
-    <w:lsdException w:name="Salutation" w:semiHidden="1" w:unhideWhenUsed="1"/>
-    <w:lsdException w:name="Date" w:semiHidden="1" w:unhideWhenUsed="1"/>
-    <w:lsdException w:name="Body Text First Indent" w:semiHidden="1" w:unhideWhenUsed="1"/>
-    <w:lsdException w:name="Body Text First Indent 2" w:semiHidden="1" w:unhideWhenUsed="1"/>
-    <w:lsdException w:name="Note Heading" w:semiHidden="1" w:unhideWhenUsed="1"/>
-    <w:lsdException w:name="Body Text 2" w:semiHidden="1" w:unhideWhenUsed="1"/>
-    <w:lsdException w:name="Body Text 3" w:semiHidden="1" w:unhideWhenUsed="1"/>
-    <w:lsdException w:name="Body Text Indent 2" w:semiHidden="1" w:unhideWhenUsed="1"/>
-    <w:lsdException w:name="Body Text Indent 3" w:semiHidden="1" w:unhideWhenUsed="1"/>
-    <w:lsdException w:name="Block Text" w:semiHidden="1" w:unhideWhenUsed="1"/>
-    <w:lsdException w:name="Hyperlink" w:semiHidden="1" w:unhideWhenUsed="1"/>
-    <w:lsdException w:name="FollowedHyperlink" w:semiHidden="1" w:unhideWhenUsed="1"/>
-    <w:lsdException w:name="Strong" w:uiPriority="22" w:qFormat="1"/>
-    <w:lsdException w:name="Emphasis" w:uiPriority="20" w:qFormat="1"/>
-    <w:lsdException w:name="Document Map" w:semiHidden="1" w:unhideWhenUsed="1"/>
-    <w:lsdException w:name="Plain Text" w:semiHidden="1" w:unhideWhenUsed="1"/>
-    <w:lsdException w:name="E-mail Signature" w:semiHidden="1" w:unhideWhenUsed="1"/>
-    <w:lsdException w:name="HTML Top of Form" w:semiHidden="1" w:unhideWhenUsed="1"/>
-    <w:lsdException w:name="HTML Bottom of Form" w:semiHidden="1" w:unhideWhenUsed="1"/>
-    <w:lsdException w:name="Normal (Web)" w:semiHidden="1" w:unhideWhenUsed="1"/>
-    <w:lsdException w:name="HTML Acronym" w:semiHidden="1" w:unhideWhenUsed="1"/>
-    <w:lsdException w:name="HTML Address" w:semiHidden="1" w:unhideWhenUsed="1"/>
-    <w:lsdException w:name="HTML Cite" w:semiHidden="1" w:unhideWhenUsed="1"/>
-    <w:lsdException w:name="HTML Code" w:semiHidden="1" w:unhideWhenUsed="1"/>
-    <w:lsdException w:name="HTML Definition" w:semiHidden="1" w:unhideWhenUsed="1"/>
-    <w:lsdException w:name="HTML Keyboard" w:semiHidden="1" w:unhideWhenUsed="1"/>
-    <w:lsdException w:name="HTML Preformatted" w:semiHidden="1" w:unhideWhenUsed="1"/>
-    <w:lsdException w:name="HTML Sample" w:semiHidden="1" w:unhideWhenUsed="1"/>
-    <w:lsdException w:name="HTML Typewriter" w:semiHidden="1" w:unhideWhenUsed="1"/>
-    <w:lsdException w:name="HTML Variable" w:semiHidden="1" w:unhideWhenUsed="1"/>
-    <w:lsdException w:name="Normal Table" w:semiHidden="1" w:unhideWhenUsed="1"/>
-    <w:lsdException w:name="annotation subject" w:semiHidden="1" w:unhideWhenUsed="1"/>
-    <w:lsdException w:name="No List" w:semiHidden="1" w:unhideWhenUsed="1"/>
-    <w:lsdException w:name="Outline List 1" w:semiHidden="1" w:unhideWhenUsed="1"/>
-    <w:lsdException w:name="Outline List 2" w:semiHidden="1" w:unhideWhenUsed="1"/>
-    <w:lsdException w:name="Outline List 3" w:semiHidden="1" w:unhideWhenUsed="1"/>
-    <w:lsdException w:name="Table Simple 1" w:semiHidden="1" w:unhideWhenUsed="1"/>
-    <w:lsdException w:name="Table Simple 2" w:semiHidden="1" w:unhideWhenUsed="1"/>
-    <w:lsdException w:name="Table Simple 3" w:semiHidden="1" w:unhideWhenUsed="1"/>
-    <w:lsdException w:name="Table Classic 1" w:semiHidden="1" w:unhideWhenUsed="1"/>
-    <w:lsdException w:name="Table Classic 2" w:semiHidden="1" w:unhideWhenUsed="1"/>
-    <w:lsdException w:name="Table Classic 3" w:semiHidden="1" w:unhideWhenUsed="1"/>
-    <w:lsdException w:name="Table Classic 4" w:semiHidden="1" w:unhideWhenUsed="1"/>
-    <w:lsdException w:name="Table Colorful 1" w:semiHidden="1" w:unhideWhenUsed="1"/>
-    <w:lsdException w:name="Table Colorful 2" w:semiHidden="1" w:unhideWhenUsed="1"/>
-    <w:lsdException w:name="Table Colorful 3" w:semiHidden="1" w:unhideWhenUsed="1"/>
-    <w:lsdException w:name="Table Columns 1" w:semiHidden="1" w:unhideWhenUsed="1"/>
-    <w:lsdException w:name="Table Columns 2" w:semiHidden="1" w:unhideWhenUsed="1"/>
-    <w:lsdException w:name="Table Columns 3" w:semiHidden="1" w:unhideWhenUsed="1"/>
-    <w:lsdException w:name="Table Columns 4" w:semiHidden="1" w:unhideWhenUsed="1"/>
-    <w:lsdException w:name="Table Columns 5" w:semiHidden="1" w:unhideWhenUsed="1"/>
-    <w:lsdException w:name="Table Grid 1" w:semiHidden="1" w:unhideWhenUsed="1"/>
-    <w:lsdException w:name="Table Grid 2" w:semiHidden="1" w:unhideWhenUsed="1"/>
-    <w:lsdException w:name="Table Grid 3" w:semiHidden="1" w:unhideWhenUsed="1"/>
-    <w:lsdException w:name="Table Grid 4" w:semiHidden="1" w:unhideWhenUsed="1"/>
-    <w:lsdException w:name="Table Grid 5" w:semiHidden="1" w:unhideWhenUsed="1"/>
-    <w:lsdException w:name="Table Grid 6" w:semiHidden="1" w:unhideWhenUsed="1"/>
-    <w:lsdException w:name="Table Grid 7" w:semiHidden="1" w:unhideWhenUsed="1"/>
-    <w:lsdException w:name="Table Grid 8" w:semiHidden="1" w:unhideWhenUsed="1"/>
-    <w:lsdException w:name="Table List 1" w:semiHidden="1" w:unhideWhenUsed="1"/>
-    <w:lsdException w:name="Table List 2" w:semiHidden="1" w:unhideWhenUsed="1"/>
-    <w:lsdException w:name="Table List 3" w:semiHidden="1" w:unhideWhenUsed="1"/>
-    <w:lsdException w:name="Table List 4" w:semiHidden="1" w:unhideWhenUsed="1"/>
-    <w:lsdException w:name="Table List 5" w:semiHidden="1" w:unhideWhenUsed="1"/>
-    <w:lsdException w:name="Table List 6" w:semiHidden="1" w:unhideWhenUsed="1"/>
-    <w:lsdException w:name="Table List 7" w:semiHidden="1" w:unhideWhenUsed="1"/>
-    <w:lsdException w:name="Table List 8" w:semiHidden="1" w:unhideWhenUsed="1"/>
-    <w:lsdException w:name="Table 3D effects 1" w:semiHidden="1" w:unhideWhenUsed="1"/>
-    <w:lsdException w:name="Table 3D effects 2" w:semiHidden="1" w:unhideWhenUsed="1"/>
-    <w:lsdException w:name="Table 3D effects 3" w:semiHidden="1" w:unhideWhenUsed="1"/>
-    <w:lsdException w:name="Table Contemporary" w:semiHidden="1" w:unhideWhenUsed="1"/>
-    <w:lsdException w:name="Table Elegant" w:semiHidden="1" w:unhideWhenUsed="1"/>
-    <w:lsdException w:name="Table Professional" w:semiHidden="1" w:unhideWhenUsed="1"/>
-    <w:lsdException w:name="Table Subtle 1" w:semiHidden="1" w:unhideWhenUsed="1"/>
-    <w:lsdException w:name="Table Subtle 2" w:semiHidden="1" w:unhideWhenUsed="1"/>
-    <w:lsdException w:name="Table Web 1" w:semiHidden="1" w:unhideWhenUsed="1"/>
-    <w:lsdException w:name="Table Web 2" w:semiHidden="1" w:unhideWhenUsed="1"/>
-    <w:lsdException w:name="Table Web 3" w:semiHidden="1" w:unhideWhenUsed="1"/>
-    <w:lsdException w:name="Balloon Text" w:semiHidden="1" w:unhideWhenUsed="1"/>
-    <w:lsdException w:name="Table Grid" w:uiPriority="59"/>
-    <w:lsdException w:name="Table Theme" w:semiHidden="1" w:unhideWhenUsed="1"/>
-    <w:lsdException w:name="Placeholder Text" w:semiHidden="1"/>
-    <w:lsdException w:name="No Spacing" w:uiPriority="1" w:qFormat="1"/>
-    <w:lsdException w:name="Light Shading" w:uiPriority="60"/>
-    <w:lsdException w:name="Light List" w:uiPriority="61"/>
-    <w:lsdException w:name="Light Grid" w:uiPriority="62"/>
-    <w:lsdException w:name="Medium Shading 1" w:uiPriority="63"/>
-    <w:lsdException w:name="Medium Shading 2" w:uiPriority="64"/>
-    <w:lsdException w:name="Medium List 1" w:uiPriority="65"/>
-    <w:lsdException w:name="Medium List 2" w:uiPriority="66"/>
-    <w:lsdException w:name="Medium Grid 1" w:uiPriority="67"/>
-    <w:lsdException w:name="Medium Grid 2" w:uiPriority="68"/>
-    <w:lsdException w:name="Medium Grid 3" w:uiPriority="69"/>
-    <w:lsdException w:name="Dark List" w:uiPriority="70"/>
-    <w:lsdException w:name="Colorful Shading" w:uiPriority="71"/>
-    <w:lsdException w:name="Colorful List" w:uiPriority="72"/>
-    <w:lsdException w:name="Colorful Grid" w:uiPriority="73"/>
-    <w:lsdException w:name="Light Shading Accent 1" w:uiPriority="60"/>
-    <w:lsdException w:name="Light List Accent 1" w:uiPriority="61"/>
-    <w:lsdException w:name="Light Grid Accent 1" w:uiPriority="62"/>
-    <w:lsdException w:name="Medium Shading 1 Accent 1" w:uiPriority="63"/>
-    <w:lsdException w:name="Medium Shading 2 Accent 1" w:uiPriority="64"/>
-    <w:lsdException w:name="Medium List 1 Accent 1" w:uiPriority="65"/>
-    <w:lsdException w:name="Revision" w:semiHidden="1"/>
-    <w:lsdException w:name="List Paragraph" w:uiPriority="34" w:qFormat="1"/>
-    <w:lsdException w:name="Quote" w:uiPriority="29" w:qFormat="1"/>
-    <w:lsdException w:name="Intense Quote" w:uiPriority="30" w:qFormat="1"/>
-    <w:lsdException w:name="Medium List 2 Accent 1" w:uiPriority="66"/>
-    <w:lsdException w:name="Medium Grid 1 Accent 1" w:uiPriority="67"/>
-    <w:lsdException w:name="Medium Grid 2 Accent 1" w:uiPriority="68"/>
-    <w:lsdException w:name="Medium Grid 3 Accent 1" w:uiPriority="69"/>
-    <w:lsdException w:name="Dark List Accent 1" w:uiPriority="70"/>
-    <w:lsdException w:name="Colorful Shading Accent 1" w:uiPriority="71"/>
-    <w:lsdException w:name="Colorful List Accent 1" w:uiPriority="72"/>
-    <w:lsdException w:name="Colorful Grid Accent 1" w:uiPriority="73"/>
-    <w:lsdException w:name="Light Shading Accent 2" w:uiPriority="60"/>
-    <w:lsdException w:name="Light List Accent 2" w:uiPriority="61"/>
-    <w:lsdException w:name="Light Grid Accent 2" w:uiPriority="62"/>
-    <w:lsdException w:name="Medium Shading 1 Accent 2" w:uiPriority="63"/>
-    <w:lsdException w:name="Medium Shading 2 Accent 2" w:uiPriority="64"/>
-    <w:lsdException w:name="Medium List 1 Accent 2" w:uiPriority="65"/>
-    <w:lsdException w:name="Medium List 2 Accent 2" w:uiPriority="66"/>
-    <w:lsdException w:name="Medium Grid 1 Accent 2" w:uiPriority="67"/>
-    <w:lsdException w:name="Medium Grid 2 Accent 2" w:uiPriority="68"/>
-    <w:lsdException w:name="Medium Grid 3 Accent 2" w:uiPriority="69"/>
-    <w:lsdException w:name="Dark List Accent 2" w:uiPriority="70"/>
-    <w:lsdException w:name="Colorful Shading Accent 2" w:uiPriority="71"/>
-    <w:lsdException w:name="Colorful List Accent 2" w:uiPriority="72"/>
-    <w:lsdException w:name="Colorful Grid Accent 2" w:uiPriority="73"/>
-    <w:lsdException w:name="Light Shading Accent 3" w:uiPriority="60"/>
-    <w:lsdException w:name="Light List Accent 3" w:uiPriority="61"/>
-    <w:lsdException w:name="Light Grid Accent 3" w:uiPriority="62"/>
-    <w:lsdException w:name="Medium Shading 1 Accent 3" w:uiPriority="63"/>
-    <w:lsdException w:name="Medium Shading 2 Accent 3" w:uiPriority="64"/>
-    <w:lsdException w:name="Medium List 1 Accent 3" w:uiPriority="65"/>
-    <w:lsdException w:name="Medium List 2 Accent 3" w:uiPriority="66"/>
-    <w:lsdException w:name="Medium Grid 1 Accent 3" w:uiPriority="67"/>
-    <w:lsdException w:name="Medium Grid 2 Accent 3" w:uiPriority="68"/>
-    <w:lsdException w:name="Medium Grid 3 Accent 3" w:uiPriority="69"/>
-    <w:lsdException w:name="Dark List Accent 3" w:uiPriority="70"/>
-    <w:lsdException w:name="Colorful Shading Accent 3" w:uiPriority="71"/>
-    <w:lsdException w:name="Colorful List Accent 3" w:uiPriority="72"/>
-    <w:lsdException w:name="Colorful Grid Accent 3" w:uiPriority="73"/>
-    <w:lsdException w:name="Light Shading Accent 4" w:uiPriority="60"/>
-    <w:lsdException w:name="Light List Accent 4" w:uiPriority="61"/>
-    <w:lsdException w:name="Light Grid Accent 4" w:uiPriority="62"/>
-    <w:lsdException w:name="Medium Shading 1 Accent 4" w:uiPriority="63"/>
-    <w:lsdException w:name="Medium Shading 2 Accent 4" w:uiPriority="64"/>
-    <w:lsdException w:name="Medium List 1 Accent 4" w:uiPriority="65"/>
-    <w:lsdException w:name="Medium List 2 Accent 4" w:uiPriority="66"/>
-    <w:lsdException w:name="Medium Grid 1 Accent 4" w:uiPriority="67"/>
-    <w:lsdException w:name="Medium Grid 2 Accent 4" w:uiPriority="68"/>
-    <w:lsdException w:name="Medium Grid 3 Accent 4" w:uiPriority="69"/>
-    <w:lsdException w:name="Dark List Accent 4" w:uiPriority="70"/>
-    <w:lsdException w:name="Colorful Shading Accent 4" w:uiPriority="71"/>
-    <w:lsdException w:name="Colorful List Accent 4" w:uiPriority="72"/>
-    <w:lsdException w:name="Colorful Grid Accent 4" w:uiPriority="73"/>
-    <w:lsdException w:name="Light Shading Accent 5" w:uiPriority="60"/>
-    <w:lsdException w:name="Light List Accent 5" w:uiPriority="61"/>
-    <w:lsdException w:name="Light Grid Accent 5" w:uiPriority="62"/>
-    <w:lsdException w:name="Medium Shading 1 Accent 5" w:uiPriority="63"/>
-    <w:lsdException w:name="Medium Shading 2 Accent 5" w:uiPriority="64"/>
-    <w:lsdException w:name="Medium List 1 Accent 5" w:uiPriority="65"/>
-    <w:lsdException w:name="Medium List 2 Accent 5" w:uiPriority="66"/>
-    <w:lsdException w:name="Medium Grid 1 Accent 5" w:uiPriority="67"/>
-    <w:lsdException w:name="Medium Grid 2 Accent 5" w:uiPriority="68"/>
-    <w:lsdException w:name="Medium Grid 3 Accent 5" w:uiPriority="69"/>
-    <w:lsdException w:name="Dark List Accent 5" w:uiPriority="70"/>
-    <w:lsdException w:name="Colorful Shading Accent 5" w:uiPriority="71"/>
-    <w:lsdException w:name="Colorful List Accent 5" w:uiPriority="72"/>
-    <w:lsdException w:name="Colorful Grid Accent 5" w:uiPriority="73"/>
-    <w:lsdException w:name="Light Shading Accent 6" w:uiPriority="60"/>
-    <w:lsdException w:name="Light List Accent 6" w:uiPriority="61"/>
-    <w:lsdException w:name="Light Grid Accent 6" w:uiPriority="62"/>
-    <w:lsdException w:name="Medium Shading 1 Accent 6" w:uiPriority="63"/>
-    <w:lsdException w:name="Medium Shading 2 Accent 6" w:uiPriority="64"/>
-    <w:lsdException w:name="Medium List 1 Accent 6" w:uiPriority="65"/>
-    <w:lsdException w:name="Medium List 2 Accent 6" w:uiPriority="66"/>
-    <w:lsdException w:name="Medium Grid 1 Accent 6" w:uiPriority="67"/>
-    <w:lsdException w:name="Medium Grid 2 Accent 6" w:uiPriority="68"/>
-    <w:lsdException w:name="Medium Grid 3 Accent 6" w:uiPriority="69"/>
-    <w:lsdException w:name="Dark List Accent 6" w:uiPriority="70"/>
-    <w:lsdException w:name="Colorful Shading Accent 6" w:uiPriority="71"/>
-    <w:lsdException w:name="Colorful List Accent 6" w:uiPriority="72"/>
-    <w:lsdException w:name="Colorful Grid Accent 6" w:uiPriority="73"/>
-    <w:lsdException w:name="Subtle Emphasis" w:uiPriority="19" w:qFormat="1"/>
-    <w:lsdException w:name="Intense Emphasis" w:uiPriority="21" w:qFormat="1"/>
-    <w:lsdException w:name="Subtle Reference" w:uiPriority="31" w:qFormat="1"/>
-    <w:lsdException w:name="Intense Reference" w:uiPriority="32" w:qFormat="1"/>
-    <w:lsdException w:name="Book Title" w:uiPriority="33" w:qFormat="1"/>
-    <w:lsdException w:name="Bibliography" w:semiHidden="1" w:uiPriority="37" w:unhideWhenUsed="1"/>
-    <w:lsdException w:name="TOC Heading" w:semiHidden="1" w:uiPriority="39" w:unhideWhenUsed="1" w:qFormat="1"/>
-    <w:lsdException w:name="Plain Table 1" w:uiPriority="41"/>
-    <w:lsdException w:name="Plain Table 2" w:uiPriority="42"/>
-    <w:lsdException w:name="Plain Table 3" w:uiPriority="43"/>
-    <w:lsdException w:name="Plain Table 4" w:uiPriority="44"/>
-    <w:lsdException w:name="Plain Table 5" w:uiPriority="45"/>
-    <w:lsdException w:name="Grid Table Light" w:uiPriority="40"/>
-    <w:lsdException w:name="Grid Table 1 Light" w:uiPriority="46"/>
-    <w:lsdException w:name="Grid Table 2" w:uiPriority="47"/>
-    <w:lsdException w:name="Grid Table 3" w:uiPriority="48"/>
-    <w:lsdException w:name="Grid Table 4" w:uiPriority="49"/>
-    <w:lsdException w:name="Grid Table 5 Dark" w:uiPriority="50"/>
-    <w:lsdException w:name="Grid Table 6 Colorful" w:uiPriority="51"/>
-    <w:lsdException w:name="Grid Table 7 Colorful" w:uiPriority="52"/>
-    <w:lsdException w:name="Grid Table 1 Light Accent 1" w:uiPriority="46"/>
-    <w:lsdException w:name="Grid Table 2 Accent 1" w:uiPriority="47"/>
-    <w:lsdException w:name="Grid Table 3 Accent 1" w:uiPriority="48"/>
-    <w:lsdException w:name="Grid Table 4 Accent 1" w:uiPriority="49"/>
-    <w:lsdException w:name="Grid Table 5 Dark Accent 1" w:uiPriority="50"/>
-    <w:lsdException w:name="Grid Table 6 Colorful Accent 1" w:uiPriority="51"/>
-    <w:lsdException w:name="Grid Table 7 Colorful Accent 1" w:uiPriority="52"/>
-    <w:lsdException w:name="Grid Table 1 Light Accent 2" w:uiPriority="46"/>
-    <w:lsdException w:name="Grid Table 2 Accent 2" w:uiPriority="47"/>
-    <w:lsdException w:name="Grid Table 3 Accent 2" w:uiPriority="48"/>
-    <w:lsdException w:name="Grid Table 4 Accent 2" w:uiPriority="49"/>
-    <w:lsdException w:name="Grid Table 5 Dark Accent 2" w:uiPriority="50"/>
-    <w:lsdException w:name="Grid Table 6 Colorful Accent 2" w:uiPriority="51"/>
-    <w:lsdException w:name="Grid Table 7 Colorful Accent 2" w:uiPriority="52"/>
-    <w:lsdException w:name="Grid Table 1 Light Accent 3" w:uiPriority="46"/>
-    <w:lsdException w:name="Grid Table 2 Accent 3" w:uiPriority="47"/>
-    <w:lsdException w:name="Grid Table 3 Accent 3" w:uiPriority="48"/>
-    <w:lsdException w:name="Grid Table 4 Accent 3" w:uiPriority="49"/>
-    <w:lsdException w:name="Grid Table 5 Dark Accent 3" w:uiPriority="50"/>
-    <w:lsdException w:name="Grid Table 6 Colorful Accent 3" w:uiPriority="51"/>
-    <w:lsdException w:name="Grid Table 7 Colorful Accent 3" w:uiPriority="52"/>
-    <w:lsdException w:name="Grid Table 1 Light Accent 4" w:uiPriority="46"/>
-    <w:lsdException w:name="Grid Table 2 Accent 4" w:uiPriority="47"/>
-    <w:lsdException w:name="Grid Table 3 Accent 4" w:uiPriority="48"/>
-    <w:lsdException w:name="Grid Table 4 Accent 4" w:uiPriority="49"/>
-    <w:lsdException w:name="Grid Table 5 Dark Accent 4" w:uiPriority="50"/>
-    <w:lsdException w:name="Grid Table 6 Colorful Accent 4" w:uiPriority="51"/>
-    <w:lsdException w:name="Grid Table 7 Colorful Accent 4" w:uiPriority="52"/>
-    <w:lsdException w:name="Grid Table 1 Light Accent 5" w:uiPriority="46"/>
-    <w:lsdException w:name="Grid Table 2 Accent 5" w:uiPriority="47"/>
-    <w:lsdException w:name="Grid Table 3 Accent 5" w:uiPriority="48"/>
-    <w:lsdException w:name="Grid Table 4 Accent 5" w:uiPriority="49"/>
-    <w:lsdException w:name="Grid Table 5 Dark Accent 5" w:uiPriority="50"/>
-    <w:lsdException w:name="Grid Table 6 Colorful Accent 5" w:uiPriority="51"/>
-    <w:lsdException w:name="Grid Table 7 Colorful Accent 5" w:uiPriority="52"/>
-    <w:lsdException w:name="Grid Table 1 Light Accent 6" w:uiPriority="46"/>
-    <w:lsdException w:name="Grid Table 2 Accent 6" w:uiPriority="47"/>
-    <w:lsdException w:name="Grid Table 3 Accent 6" w:uiPriority="48"/>
-    <w:lsdException w:name="Grid Table 4 Accent 6" w:uiPriority="49"/>
-    <w:lsdException w:name="Grid Table 5 Dark Accent 6" w:uiPriority="50"/>
-    <w:lsdException w:name="Grid Table 6 Colorful Accent 6" w:uiPriority="51"/>
-    <w:lsdException w:name="Grid Table 7 Colorful Accent 6" w:uiPriority="52"/>
-    <w:lsdException w:name="List Table 1 Light" w:uiPriority="46"/>
-    <w:lsdException w:name="List Table 2" w:uiPriority="47"/>
-    <w:lsdException w:name="List Table 3" w:uiPriority="48"/>
-    <w:lsdException w:name="List Table 4" w:uiPriority="49"/>
-    <w:lsdException w:name="List Table 5 Dark" w:uiPriority="50"/>
-    <w:lsdException w:name="List Table 6 Colorful" w:uiPriority="51"/>
-    <w:lsdException w:name="List Table 7 Colorful" w:uiPriority="52"/>
-    <w:lsdException w:name="List Table 1 Light Accent 1" w:uiPriority="46"/>
-    <w:lsdException w:name="List Table 2 Accent 1" w:uiPriority="47"/>
-    <w:lsdException w:name="List Table 3 Accent 1" w:uiPriority="48"/>
-    <w:lsdException w:name="List Table 4 Accent 1" w:uiPriority="49"/>
-    <w:lsdException w:name="List Table 5 Dark Accent 1" w:uiPriority="50"/>
-    <w:lsdException w:name="List Table 6 Colorful Accent 1" w:uiPriority="51"/>
-    <w:lsdException w:name="List Table 7 Colorful Accent 1" w:uiPriority="52"/>
-    <w:lsdException w:name="List Table 1 Light Accent 2" w:uiPriority="46"/>
-    <w:lsdException w:name="List Table 2 Accent 2" w:uiPriority="47"/>
-    <w:lsdException w:name="List Table 3 Accent 2" w:uiPriority="48"/>
-    <w:lsdException w:name="List Table 4 Accent 2" w:uiPriority="49"/>
-    <w:lsdException w:name="List Table 5 Dark Accent 2" w:uiPriority="50"/>
-    <w:lsdException w:name="List Table 6 Colorful Accent 2" w:uiPriority="51"/>
-    <w:lsdException w:name="List Table 7 Colorful Accent 2" w:uiPriority="52"/>
-    <w:lsdException w:name="List Table 1 Light Accent 3" w:uiPriority="46"/>
-    <w:lsdException w:name="List Table 2 Accent 3" w:uiPriority="47"/>
-    <w:lsdException w:name="List Table 3 Accent 3" w:uiPriority="48"/>
-    <w:lsdException w:name="List Table 4 Accent 3" w:uiPriority="49"/>
-    <w:lsdException w:name="List Table 5 Dark Accent 3" w:uiPriority="50"/>
-    <w:lsdException w:name="List Table 6 Colorful Accent 3" w:uiPriority="51"/>
-    <w:lsdException w:name="List Table 7 Colorful Accent 3" w:uiPriority="52"/>
-    <w:lsdException w:name="List Table 1 Light Accent 4" w:uiPriority="46"/>
-    <w:lsdException w:name="List Table 2 Accent 4" w:uiPriority="47"/>
-    <w:lsdException w:name="List Table 3 Accent 4" w:uiPriority="48"/>
-    <w:lsdException w:name="List Table 4 Accent 4" w:uiPriority="49"/>
-    <w:lsdException w:name="List Table 5 Dark Accent 4" w:uiPriority="50"/>
-    <w:lsdException w:name="List Table 6 Colorful Accent 4" w:uiPriority="51"/>
-    <w:lsdException w:name="List Table 7 Colorful Accent 4" w:uiPriority="52"/>
-    <w:lsdException w:name="List Table 1 Light Accent 5" w:uiPriority="46"/>
-    <w:lsdException w:name="List Table 2 Accent 5" w:uiPriority="47"/>
-    <w:lsdException w:name="List Table 3 Accent 5" w:uiPriority="48"/>
-    <w:lsdException w:name="List Table 4 Accent 5" w:uiPriority="49"/>
-    <w:lsdException w:name="List Table 5 Dark Accent 5" w:uiPriority="50"/>
-    <w:lsdException w:name="List Table 6 Colorful Accent 5" w:uiPriority="51"/>
-    <w:lsdException w:name="List Table 7 Colorful Accent 5" w:uiPriority="52"/>
-    <w:lsdException w:name="List Table 1 Light Accent 6" w:uiPriority="46"/>
-    <w:lsdException w:name="List Table 2 Accent 6" w:uiPriority="47"/>
-    <w:lsdException w:name="List Table 3 Accent 6" w:uiPriority="48"/>
-    <w:lsdException w:name="List Table 4 Accent 6" w:uiPriority="49"/>
-    <w:lsdException w:name="List Table 5 Dark Accent 6" w:uiPriority="50"/>
-    <w:lsdException w:name="List Table 6 Colorful Accent 6" w:uiPriority="51"/>
-    <w:lsdException w:name="List Table 7 Colorful Accent 6" w:uiPriority="52"/>
+  <w:latentStyles w:defLockedState="0" w:defUIPriority="99" w:defSemiHidden="1" w:defUnhideWhenUsed="1" w:defQFormat="0" w:count="267">
+    <w:lsdException w:name="Normal" w:semiHidden="0" w:uiPriority="0" w:unhideWhenUsed="0" w:qFormat="1"/>
+    <w:lsdException w:name="heading 1" w:semiHidden="0" w:uiPriority="9" w:unhideWhenUsed="0" w:qFormat="1"/>
+    <w:lsdException w:name="heading 2" w:uiPriority="9" w:qFormat="1"/>
+    <w:lsdException w:name="heading 3" w:uiPriority="9" w:qFormat="1"/>
+    <w:lsdException w:name="heading 4" w:uiPriority="9" w:qFormat="1"/>
+    <w:lsdException w:name="heading 5" w:uiPriority="9" w:qFormat="1"/>
+    <w:lsdException w:name="heading 6" w:uiPriority="9" w:qFormat="1"/>
+    <w:lsdException w:name="heading 7" w:uiPriority="9" w:qFormat="1"/>
+    <w:lsdException w:name="heading 8" w:uiPriority="9" w:qFormat="1"/>
+    <w:lsdException w:name="heading 9" w:uiPriority="9" w:qFormat="1"/>
+    <w:lsdException w:name="toc 1" w:uiPriority="0"/>
+    <w:lsdException w:name="toc 2" w:uiPriority="0"/>
+    <w:lsdException w:name="toc 3" w:uiPriority="0"/>
+    <w:lsdException w:name="toc 4" w:uiPriority="39"/>
+    <w:lsdException w:name="toc 5" w:uiPriority="39"/>
+    <w:lsdException w:name="toc 6" w:uiPriority="39"/>
+    <w:lsdException w:name="toc 7" w:uiPriority="39"/>
+    <w:lsdException w:name="toc 8" w:uiPriority="39"/>
+    <w:lsdException w:name="toc 9" w:uiPriority="39"/>
+    <w:lsdException w:name="header" w:uiPriority="0"/>
+    <w:lsdException w:name="caption" w:uiPriority="35" w:qFormat="1"/>
+    <w:lsdException w:name="Title" w:semiHidden="0" w:uiPriority="10" w:unhideWhenUsed="0" w:qFormat="1"/>
+    <w:lsdException w:name="Default Paragraph Font" w:uiPriority="1"/>
+    <w:lsdException w:name="Subtitle" w:semiHidden="0" w:uiPriority="11" w:unhideWhenUsed="0" w:qFormat="1"/>
+    <w:lsdException w:name="Strong" w:semiHidden="0" w:uiPriority="22" w:unhideWhenUsed="0" w:qFormat="1"/>
+    <w:lsdException w:name="Emphasis" w:semiHidden="0" w:uiPriority="20" w:unhideWhenUsed="0" w:qFormat="1"/>
+    <w:lsdException w:name="Table Grid" w:semiHidden="0" w:uiPriority="59" w:unhideWhenUsed="0"/>
+    <w:lsdException w:name="Placeholder Text" w:unhideWhenUsed="0"/>
+    <w:lsdException w:name="No Spacing" w:semiHidden="0" w:uiPriority="1" w:unhideWhenUsed="0" w:qFormat="1"/>
+    <w:lsdException w:name="Light Shading" w:semiHidden="0" w:uiPriority="60" w:unhideWhenUsed="0"/>
+    <w:lsdException w:name="Light List" w:semiHidden="0" w:uiPriority="61" w:unhideWhenUsed="0"/>
+    <w:lsdException w:name="Light Grid" w:semiHidden="0" w:uiPriority="62" w:unhideWhenUsed="0"/>
+    <w:lsdException w:name="Medium Shading 1" w:semiHidden="0" w:uiPriority="63" w:unhideWhenUsed="0"/>
+    <w:lsdException w:name="Medium Shading 2" w:semiHidden="0" w:uiPriority="64" w:unhideWhenUsed="0"/>
+    <w:lsdException w:name="Medium List 1" w:semiHidden="0" w:uiPriority="65" w:unhideWhenUsed="0"/>
+    <w:lsdException w:name="Medium List 2" w:semiHidden="0" w:uiPriority="66" w:unhideWhenUsed="0"/>
+    <w:lsdException w:name="Medium Grid 1" w:semiHidden="0" w:uiPriority="67" w:unhideWhenUsed="0"/>
+    <w:lsdException w:name="Medium Grid 2" w:semiHidden="0" w:uiPriority="68" w:unhideWhenUsed="0"/>
+    <w:lsdException w:name="Medium Grid 3" w:semiHidden="0" w:uiPriority="69" w:unhideWhenUsed="0"/>
+    <w:lsdException w:name="Dark List" w:semiHidden="0" w:uiPriority="70" w:unhideWhenUsed="0"/>
+    <w:lsdException w:name="Colorful Shading" w:semiHidden="0" w:uiPriority="71" w:unhideWhenUsed="0"/>
+    <w:lsdException w:name="Colorful List" w:semiHidden="0" w:uiPriority="72" w:unhideWhenUsed="0"/>
+    <w:lsdException w:name="Colorful Grid" w:semiHidden="0" w:uiPriority="73" w:unhideWhenUsed="0"/>
+    <w:lsdException w:name="Light Shading Accent 1" w:semiHidden="0" w:uiPriority="60" w:unhideWhenUsed="0"/>
+    <w:lsdException w:name="Light List Accent 1" w:semiHidden="0" w:uiPriority="61" w:unhideWhenUsed="0"/>
+    <w:lsdException w:name="Light Grid Accent 1" w:semiHidden="0" w:uiPriority="62" w:unhideWhenUsed="0"/>
+    <w:lsdException w:name="Medium Shading 1 Accent 1" w:semiHidden="0" w:uiPriority="63" w:unhideWhenUsed="0"/>
+    <w:lsdException w:name="Medium Shading 2 Accent 1" w:semiHidden="0" w:uiPriority="64" w:unhideWhenUsed="0"/>
+    <w:lsdException w:name="Medium List 1 Accent 1" w:semiHidden="0" w:uiPriority="65" w:unhideWhenUsed="0"/>
+    <w:lsdException w:name="Revision" w:unhideWhenUsed="0"/>
+    <w:lsdException w:name="List Paragraph" w:semiHidden="0" w:uiPriority="34" w:unhideWhenUsed="0" w:qFormat="1"/>
+    <w:lsdException w:name="Quote" w:semiHidden="0" w:uiPriority="29" w:unhideWhenUsed="0" w:qFormat="1"/>
+    <w:lsdException w:name="Intense Quote" w:semiHidden="0" w:uiPriority="30" w:unhideWhenUsed="0" w:qFormat="1"/>
+    <w:lsdException w:name="Medium List 2 Accent 1" w:semiHidden="0" w:uiPriority="66" w:unhideWhenUsed="0"/>
+    <w:lsdException w:name="Medium Grid 1 Accent 1" w:semiHidden="0" w:uiPriority="67" w:unhideWhenUsed="0"/>
+    <w:lsdException w:name="Medium Grid 2 Accent 1" w:semiHidden="0" w:uiPriority="68" w:unhideWhenUsed="0"/>
+    <w:lsdException w:name="Medium Grid 3 Accent 1" w:semiHidden="0" w:uiPriority="69" w:unhideWhenUsed="0"/>
+    <w:lsdException w:name="Dark List Accent 1" w:semiHidden="0" w:uiPriority="70" w:unhideWhenUsed="0"/>
+    <w:lsdException w:name="Colorful Shading Accent 1" w:semiHidden="0" w:uiPriority="71" w:unhideWhenUsed="0"/>
+    <w:lsdException w:name="Colorful List Accent 1" w:semiHidden="0" w:uiPriority="72" w:unhideWhenUsed="0"/>
+    <w:lsdException w:name="Colorful Grid Accent 1" w:semiHidden="0" w:uiPriority="73" w:unhideWhenUsed="0"/>
+    <w:lsdException w:name="Light Shading Accent 2" w:semiHidden="0" w:uiPriority="60" w:unhideWhenUsed="0"/>
+    <w:lsdException w:name="Light List Accent 2" w:semiHidden="0" w:uiPriority="61" w:unhideWhenUsed="0"/>
+    <w:lsdException w:name="Light Grid Accent 2" w:semiHidden="0" w:uiPriority="62" w:unhideWhenUsed="0"/>
+    <w:lsdException w:name="Medium Shading 1 Accent 2" w:semiHidden="0" w:uiPriority="63" w:unhideWhenUsed="0"/>
+    <w:lsdException w:name="Medium Shading 2 Accent 2" w:semiHidden="0" w:uiPriority="64" w:unhideWhenUsed="0"/>
+    <w:lsdException w:name="Medium List 1 Accent 2" w:semiHidden="0" w:uiPriority="65" w:unhideWhenUsed="0"/>
+    <w:lsdException w:name="Medium List 2 Accent 2" w:semiHidden="0" w:uiPriority="66" w:unhideWhenUsed="0"/>
+    <w:lsdException w:name="Medium Grid 1 Accent 2" w:semiHidden="0" w:uiPriority="67" w:unhideWhenUsed="0"/>
+    <w:lsdException w:name="Medium Grid 2 Accent 2" w:semiHidden="0" w:uiPriority="68" w:unhideWhenUsed="0"/>
+    <w:lsdException w:name="Medium Grid 3 Accent 2" w:semiHidden="0" w:uiPriority="69" w:unhideWhenUsed="0"/>
+    <w:lsdException w:name="Dark List Accent 2" w:semiHidden="0" w:uiPriority="70" w:unhideWhenUsed="0"/>
+    <w:lsdException w:name="Colorful Shading Accent 2" w:semiHidden="0" w:uiPriority="71" w:unhideWhenUsed="0"/>
+    <w:lsdException w:name="Colorful List Accent 2" w:semiHidden="0" w:uiPriority="72" w:unhideWhenUsed="0"/>
+    <w:lsdException w:name="Colorful Grid Accent 2" w:semiHidden="0" w:uiPriority="73" w:unhideWhenUsed="0"/>
+    <w:lsdException w:name="Light Shading Accent 3" w:semiHidden="0" w:uiPriority="60" w:unhideWhenUsed="0"/>
+    <w:lsdException w:name="Light List Accent 3" w:semiHidden="0" w:uiPriority="61" w:unhideWhenUsed="0"/>
+    <w:lsdException w:name="Light Grid Accent 3" w:semiHidden="0" w:uiPriority="62" w:unhideWhenUsed="0"/>
+    <w:lsdException w:name="Medium Shading 1 Accent 3" w:semiHidden="0" w:uiPriority="63" w:unhideWhenUsed="0"/>
+    <w:lsdException w:name="Medium Shading 2 Accent 3" w:semiHidden="0" w:uiPriority="64" w:unhideWhenUsed="0"/>
+    <w:lsdException w:name="Medium List 1 Accent 3" w:semiHidden="0" w:uiPriority="65" w:unhideWhenUsed="0"/>
+    <w:lsdException w:name="Medium List 2 Accent 3" w:semiHidden="0" w:uiPriority="66" w:unhideWhenUsed="0"/>
+    <w:lsdException w:name="Medium Grid 1 Accent 3" w:semiHidden="0" w:uiPriority="67" w:unhideWhenUsed="0"/>
+    <w:lsdException w:name="Medium Grid 2 Accent 3" w:semiHidden="0" w:uiPriority="68" w:unhideWhenUsed="0"/>
+    <w:lsdException w:name="Medium Grid 3 Accent 3" w:semiHidden="0" w:uiPriority="69" w:unhideWhenUsed="0"/>
+    <w:lsdException w:name="Dark List Accent 3" w:semiHidden="0" w:uiPriority="70" w:unhideWhenUsed="0"/>
+    <w:lsdException w:name="Colorful Shading Accent 3" w:semiHidden="0" w:uiPriority="71" w:unhideWhenUsed="0"/>
+    <w:lsdException w:name="Colorful List Accent 3" w:semiHidden="0" w:uiPriority="72" w:unhideWhenUsed="0"/>
+    <w:lsdException w:name="Colorful Grid Accent 3" w:semiHidden="0" w:uiPriority="73" w:unhideWhenUsed="0"/>
+    <w:lsdException w:name="Light Shading Accent 4" w:semiHidden="0" w:uiPriority="60" w:unhideWhenUsed="0"/>
+    <w:lsdException w:name="Light List Accent 4" w:semiHidden="0" w:uiPriority="61" w:unhideWhenUsed="0"/>
+    <w:lsdException w:name="Light Grid Accent 4" w:semiHidden="0" w:uiPriority="62" w:unhideWhenUsed="0"/>
+    <w:lsdException w:name="Medium Shading 1 Accent 4" w:semiHidden="0" w:uiPriority="63" w:unhideWhenUsed="0"/>
+    <w:lsdException w:name="Medium Shading 2 Accent 4" w:semiHidden="0" w:uiPriority="64" w:unhideWhenUsed="0"/>
+    <w:lsdException w:name="Medium List 1 Accent 4" w:semiHidden="0" w:uiPriority="65" w:unhideWhenUsed="0"/>
+    <w:lsdException w:name="Medium List 2 Accent 4" w:semiHidden="0" w:uiPriority="66" w:unhideWhenUsed="0"/>
+    <w:lsdException w:name="Medium Grid 1 Accent 4" w:semiHidden="0" w:uiPriority="67" w:unhideWhenUsed="0"/>
+    <w:lsdException w:name="Medium Grid 2 Accent 4" w:semiHidden="0" w:uiPriority="68" w:unhideWhenUsed="0"/>
+    <w:lsdException w:name="Medium Grid 3 Accent 4" w:semiHidden="0" w:uiPriority="69" w:unhideWhenUsed="0"/>
+    <w:lsdException w:name="Dark List Accent 4" w:semiHidden="0" w:uiPriority="70" w:unhideWhenUsed="0"/>
+    <w:lsdException w:name="Colorful Shading Accent 4" w:semiHidden="0" w:uiPriority="71" w:unhideWhenUsed="0"/>
+    <w:lsdException w:name="Colorful List Accent 4" w:semiHidden="0" w:uiPriority="72" w:unhideWhenUsed="0"/>
+    <w:lsdException w:name="Colorful Grid Accent 4" w:semiHidden="0" w:uiPriority="73" w:unhideWhenUsed="0"/>
+    <w:lsdException w:name="Light Shading Accent 5" w:semiHidden="0" w:uiPriority="60" w:unhideWhenUsed="0"/>
+    <w:lsdException w:name="Light List Accent 5" w:semiHidden="0" w:uiPriority="61" w:unhideWhenUsed="0"/>
+    <w:lsdException w:name="Light Grid Accent 5" w:semiHidden="0" w:uiPriority="62" w:unhideWhenUsed="0"/>
+    <w:lsdException w:name="Medium Shading 1 Accent 5" w:semiHidden="0" w:uiPriority="63" w:unhideWhenUsed="0"/>
+    <w:lsdException w:name="Medium Shading 2 Accent 5" w:semiHidden="0" w:uiPriority="64" w:unhideWhenUsed="0"/>
+    <w:lsdException w:name="Medium List 1 Accent 5" w:semiHidden="0" w:uiPriority="65" w:unhideWhenUsed="0"/>
+    <w:lsdException w:name="Medium List 2 Accent 5" w:semiHidden="0" w:uiPriority="66" w:unhideWhenUsed="0"/>
+    <w:lsdException w:name="Medium Grid 1 Accent 5" w:semiHidden="0" w:uiPriority="67" w:unhideWhenUsed="0"/>
+    <w:lsdException w:name="Medium Grid 2 Accent 5" w:semiHidden="0" w:uiPriority="68" w:unhideWhenUsed="0"/>
+    <w:lsdException w:name="Medium Grid 3 Accent 5" w:semiHidden="0" w:uiPriority="69" w:unhideWhenUsed="0"/>
+    <w:lsdException w:name="Dark List Accent 5" w:semiHidden="0" w:uiPriority="70" w:unhideWhenUsed="0"/>
+    <w:lsdException w:name="Colorful Shading Accent 5" w:semiHidden="0" w:uiPriority="71" w:unhideWhenUsed="0"/>
+    <w:lsdException w:name="Colorful List Accent 5" w:semiHidden="0" w:uiPriority="72" w:unhideWhenUsed="0"/>
+    <w:lsdException w:name="Colorful Grid Accent 5" w:semiHidden="0" w:uiPriority="73" w:unhideWhenUsed="0"/>
+    <w:lsdException w:name="Light Shading Accent 6" w:semiHidden="0" w:uiPriority="60" w:unhideWhenUsed="0"/>
+    <w:lsdException w:name="Light List Accent 6" w:semiHidden="0" w:uiPriority="61" w:unhideWhenUsed="0"/>
+    <w:lsdException w:name="Light Grid Accent 6" w:semiHidden="0" w:uiPriority="62" w:unhideWhenUsed="0"/>
+    <w:lsdException w:name="Medium Shading 1 Accent 6" w:semiHidden="0" w:uiPriority="63" w:unhideWhenUsed="0"/>
+    <w:lsdException w:name="Medium Shading 2 Accent 6" w:semiHidden="0" w:uiPriority="64" w:unhideWhenUsed="0"/>
+    <w:lsdException w:name="Medium List 1 Accent 6" w:semiHidden="0" w:uiPriority="65" w:unhideWhenUsed="0"/>
+    <w:lsdException w:name="Medium List 2 Accent 6" w:semiHidden="0" w:uiPriority="66" w:unhideWhenUsed="0"/>
+    <w:lsdException w:name="Medium Grid 1 Accent 6" w:semiHidden="0" w:uiPriority="67" w:unhideWhenUsed="0"/>
+    <w:lsdException w:name="Medium Grid 2 Accent 6" w:semiHidden="0" w:uiPriority="68" w:unhideWhenUsed="0"/>
+    <w:lsdException w:name="Medium Grid 3 Accent 6" w:semiHidden="0" w:uiPriority="69" w:unhideWhenUsed="0"/>
+    <w:lsdException w:name="Dark List Accent 6" w:semiHidden="0" w:uiPriority="70" w:unhideWhenUsed="0"/>
+    <w:lsdException w:name="Colorful Shading Accent 6" w:semiHidden="0" w:uiPriority="71" w:unhideWhenUsed="0"/>
+    <w:lsdException w:name="Colorful List Accent 6" w:semiHidden="0" w:uiPriority="72" w:unhideWhenUsed="0"/>
+    <w:lsdException w:name="Colorful Grid Accent 6" w:semiHidden="0" w:uiPriority="73" w:unhideWhenUsed="0"/>
+    <w:lsdException w:name="Subtle Emphasis" w:semiHidden="0" w:uiPriority="19" w:unhideWhenUsed="0" w:qFormat="1"/>
+    <w:lsdException w:name="Intense Emphasis" w:semiHidden="0" w:uiPriority="21" w:unhideWhenUsed="0" w:qFormat="1"/>
+    <w:lsdException w:name="Subtle Reference" w:semiHidden="0" w:uiPriority="31" w:unhideWhenUsed="0" w:qFormat="1"/>
+    <w:lsdException w:name="Intense Reference" w:semiHidden="0" w:uiPriority="32" w:unhideWhenUsed="0" w:qFormat="1"/>
+    <w:lsdException w:name="Book Title" w:semiHidden="0" w:uiPriority="33" w:unhideWhenUsed="0" w:qFormat="1"/>
+    <w:lsdException w:name="Bibliography" w:uiPriority="37"/>
+    <w:lsdException w:name="TOC Heading" w:uiPriority="39" w:qFormat="1"/>
+  </w:latentStyles>
+  <w:style w:type="paragraph" w:default="1" w:styleId="Normal">
+    <w:name w:val="Normal"/>
+    <w:qFormat/>
+    <w:rsid w:val="00A44A4C"/>
+    <w:pPr>
+      <w:tabs>
+        <w:tab w:val="left" w:pos="180"/>
+        <w:tab w:val="left" w:pos="360"/>
+        <w:tab w:val="left" w:pos="720"/>
+      </w:tabs>
+      <w:spacing w:before="0" w:beforeAutospacing="0" w:after="0" w:afterAutospacing="0"/>
+    </w:pPr>
+    <w:rPr>
+      <w:rFonts w:ascii="Times" w:eastAsia="Times" w:hAnsi="Times" w:cs="Times New Roman"/>
+      <w:sz w:val="24"/>
+      <w:szCs w:val="20"/>
+    </w:rPr>
+  </w:style>
+  <w:style w:type="character" w:default="1" w:styleId="DefaultParagraphFont">
+    <w:name w:val="Default Paragraph Font"/>
+    <w:uiPriority w:val="1"/>
+    <w:semiHidden/>
+    <w:unhideWhenUsed/>
+  </w:style>
+  <w:style w:type="table" w:default="1" w:styleId="TableNormal">
+    <w:name w:val="Normal Table"/>
+    <w:uiPriority w:val="99"/>
+    <w:semiHidden/>
+    <w:unhideWhenUsed/>
+    <w:tblPr>
+      <w:tblInd w:w="0" w:type="dxa"/>
+      <w:tblCellMar>
+        <w:top w:w="0" w:type="dxa"/>
+        <w:left w:w="108" w:type="dxa"/>
+        <w:bottom w:w="0" w:type="dxa"/>
+        <w:right w:w="108" w:type="dxa"/>
+      </w:tblCellMar>
+    </w:tblPr>
+  </w:style>
+  <w:style w:type="numbering" w:default="1" w:styleId="NoList">
+    <w:name w:val="No List"/>
+    <w:uiPriority w:val="99"/>
+    <w:semiHidden/>
+    <w:unhideWhenUsed/>
+  </w:style>
+  <w:style w:type="table" w:styleId="TableGrid">
+    <w:name w:val="Table Grid"/>
+    <w:basedOn w:val="TableNormal"/>
+    <w:uiPriority w:val="59"/>
+    <w:rsid w:val="00A44A4C"/>
+    <w:pPr>
+      <w:spacing w:before="0" w:after="0"/>
+    </w:pPr>
+    <w:tblPr>
+      <w:tblBorders>
+        <w:top w:val="single" w:sz="4" w:space="0" w:color="auto"/>
+        <w:left w:val="single" w:sz="4" w:space="0" w:color="auto"/>
+        <w:bottom w:val="single" w:sz="4" w:space="0" w:color="auto"/>
+        <w:right w:val="single" w:sz="4" w:space="0" w:color="auto"/>
+        <w:insideH w:val="single" w:sz="4" w:space="0" w:color="auto"/>
+        <w:insideV w:val="single" w:sz="4" w:space="0" w:color="auto"/>
+      </w:tblBorders>
+    </w:tblPr>
+  </w:style>
+  <w:style w:type="paragraph" w:styleId="Header">
+    <w:name w:val="header"/>
+    <w:basedOn w:val="Normal"/>
+    <w:link w:val="HeaderChar"/>
+    <w:semiHidden/>
+    <w:rsid w:val="00DE2289"/>
+    <w:pPr>
+      <w:tabs>
+        <w:tab w:val="center" w:pos="4320"/>
+        <w:tab w:val="right" w:pos="8640"/>
+      </w:tabs>
+    </w:pPr>
+  </w:style>
+  <w:style w:type="character" w:customStyle="1" w:styleId="HeaderChar">
+    <w:name w:val="Header Char"/>
+    <w:basedOn w:val="DefaultParagraphFont"/>
+    <w:link w:val="Header"/>
+    <w:semiHidden/>
+    <w:rsid w:val="00DE2289"/>
+    <w:rPr>
+      <w:rFonts w:ascii="Times" w:eastAsia="Times" w:hAnsi="Times" w:cs="Times New Roman"/>
+      <w:sz w:val="24"/>
+      <w:szCs w:val="20"/>
+    </w:rPr>
+  </w:style>
+  <w:style w:type="paragraph" w:styleId="TOC1">
+    <w:name w:val="toc 1"/>
+    <w:basedOn w:val="Normal"/>
+    <w:next w:val="Normal"/>
+    <w:autoRedefine/>
+    <w:semiHidden/>
+    <w:rsid w:val="00DE2289"/>
+    <w:pPr>
+      <w:tabs>
+        <w:tab w:val="clear" w:pos="180"/>
+        <w:tab w:val="clear" w:pos="360"/>
+        <w:tab w:val="clear" w:pos="720"/>
+      </w:tabs>
+      <w:spacing w:before="120" w:after="120"/>
+    </w:pPr>
+    <w:rPr>
+      <w:b/>
+      <w:caps/>
+      <w:sz w:val="20"/>
+    </w:rPr>
+  </w:style>
+  <w:style w:type="paragraph" w:styleId="TOC2">
+    <w:name w:val="toc 2"/>
+    <w:basedOn w:val="Normal"/>
+    <w:next w:val="Normal"/>
+    <w:autoRedefine/>
+    <w:semiHidden/>
+    <w:rsid w:val="00DE2289"/>
+    <w:pPr>
+      <w:tabs>
+        <w:tab w:val="clear" w:pos="180"/>
+        <w:tab w:val="clear" w:pos="360"/>
+        <w:tab w:val="clear" w:pos="720"/>
+      </w:tabs>
+      <w:ind w:left="240"/>
+    </w:pPr>
+    <w:rPr>
+      <w:smallCaps/>
+      <w:sz w:val="20"/>
+    </w:rPr>
+  </w:style>
+  <w:style w:type="paragraph" w:styleId="TOC3">
+    <w:name w:val="toc 3"/>
+    <w:basedOn w:val="Normal"/>
+    <w:next w:val="Normal"/>
+    <w:autoRedefine/>
+    <w:semiHidden/>
+    <w:rsid w:val="00DE2289"/>
+    <w:pPr>
+      <w:tabs>
+        <w:tab w:val="clear" w:pos="180"/>
+        <w:tab w:val="clear" w:pos="360"/>
+        <w:tab w:val="clear" w:pos="720"/>
+      </w:tabs>
+      <w:ind w:left="480"/>
+    </w:pPr>
+    <w:rPr>
+      <w:i/>
+      <w:sz w:val="20"/>
+    </w:rPr>
+  </w:style>
+  <w:style w:type="character" w:styleId="Hyperlink">
+    <w:name w:val="Hyperlink"/>
+    <w:basedOn w:val="DefaultParagraphFont"/>
+    <w:uiPriority w:val="99"/>
+    <w:unhideWhenUsed/>
+    <w:rsid w:val="0097619C"/>
+    <w:rPr>
+      <w:color w:val="0000FF" w:themeColor="hyperlink"/>
+      <w:u w:val="single"/>
+    </w:rPr>
+  </w:style>
+</w:styles>
+</file>
+
+<file path=word/stylesWithEffects.xml><?xml version="1.0" encoding="utf-8"?>
+<w:styles xmlns:wpc="http://schemas.microsoft.com/office/word/2010/wordprocessingCanvas" xmlns:mc="http://schemas.openxmlformats.org/markup-compatibility/2006" xmlns:o="urn:schemas-microsoft-com:office:office" xmlns:r="http://schemas.openxmlformats.org/officeDocument/2006/relationships" xmlns:m="http://schemas.openxmlformats.org/officeDocument/2006/math" xmlns:v="urn:schemas-microsoft-com:vml" xmlns:wp14="http://schemas.microsoft.com/office/word/2010/wordprocessingDrawing" xmlns:wp="http://schemas.openxmlformats.org/drawingml/2006/wordprocessingDrawing" xmlns:w10="urn:schemas-microsoft-com:office:word" xmlns:w="http://schemas.openxmlformats.org/wordprocessingml/2006/main" xmlns:w14="http://schemas.microsoft.com/office/word/2010/wordml" xmlns:wpg="http://schemas.microsoft.com/office/word/2010/wordprocessingGroup" xmlns:wpi="http://schemas.microsoft.com/office/word/2010/wordprocessingInk" xmlns:wne="http://schemas.microsoft.com/office/word/2006/wordml" xmlns:wps="http://schemas.microsoft.com/office/word/2010/wordprocessingShape" mc:Ignorable="w14 wp14">
+  <w:docDefaults>
+    <w:rPrDefault>
+      <w:rPr>
+        <w:rFonts w:asciiTheme="minorHAnsi" w:eastAsiaTheme="minorHAnsi" w:hAnsiTheme="minorHAnsi" w:cstheme="minorBidi"/>
+        <w:sz w:val="22"/>
+        <w:szCs w:val="22"/>
+        <w:lang w:val="en-US" w:eastAsia="en-US" w:bidi="ar-SA"/>
+      </w:rPr>
+    </w:rPrDefault>
+    <w:pPrDefault>
+      <w:pPr>
+        <w:spacing w:before="100" w:beforeAutospacing="1" w:after="100" w:afterAutospacing="1"/>
+      </w:pPr>
+    </w:pPrDefault>
+  </w:docDefaults>
+  <w:latentStyles w:defLockedState="0" w:defUIPriority="99" w:defSemiHidden="1" w:defUnhideWhenUsed="1" w:defQFormat="0" w:count="267">
+    <w:lsdException w:name="Normal" w:semiHidden="0" w:uiPriority="0" w:unhideWhenUsed="0" w:qFormat="1"/>
+    <w:lsdException w:name="heading 1" w:semiHidden="0" w:uiPriority="9" w:unhideWhenUsed="0" w:qFormat="1"/>
+    <w:lsdException w:name="heading 2" w:uiPriority="9" w:qFormat="1"/>
+    <w:lsdException w:name="heading 3" w:uiPriority="9" w:qFormat="1"/>
+    <w:lsdException w:name="heading 4" w:uiPriority="9" w:qFormat="1"/>
+    <w:lsdException w:name="heading 5" w:uiPriority="9" w:qFormat="1"/>
+    <w:lsdException w:name="heading 6" w:uiPriority="9" w:qFormat="1"/>
+    <w:lsdException w:name="heading 7" w:uiPriority="9" w:qFormat="1"/>
+    <w:lsdException w:name="heading 8" w:uiPriority="9" w:qFormat="1"/>
+    <w:lsdException w:name="heading 9" w:uiPriority="9" w:qFormat="1"/>
+    <w:lsdException w:name="toc 1" w:uiPriority="0"/>
+    <w:lsdException w:name="toc 2" w:uiPriority="0"/>
+    <w:lsdException w:name="toc 3" w:uiPriority="0"/>
+    <w:lsdException w:name="toc 4" w:uiPriority="39"/>
+    <w:lsdException w:name="toc 5" w:uiPriority="39"/>
+    <w:lsdException w:name="toc 6" w:uiPriority="39"/>
+    <w:lsdException w:name="toc 7" w:uiPriority="39"/>
+    <w:lsdException w:name="toc 8" w:uiPriority="39"/>
+    <w:lsdException w:name="toc 9" w:uiPriority="39"/>
+    <w:lsdException w:name="header" w:uiPriority="0"/>
+    <w:lsdException w:name="caption" w:uiPriority="35" w:qFormat="1"/>
+    <w:lsdException w:name="Title" w:semiHidden="0" w:uiPriority="10" w:unhideWhenUsed="0" w:qFormat="1"/>
+    <w:lsdException w:name="Default Paragraph Font" w:uiPriority="1"/>
+    <w:lsdException w:name="Subtitle" w:semiHidden="0" w:uiPriority="11" w:unhideWhenUsed="0" w:qFormat="1"/>
+    <w:lsdException w:name="Strong" w:semiHidden="0" w:uiPriority="22" w:unhideWhenUsed="0" w:qFormat="1"/>
+    <w:lsdException w:name="Emphasis" w:semiHidden="0" w:uiPriority="20" w:unhideWhenUsed="0" w:qFormat="1"/>
+    <w:lsdException w:name="Table Grid" w:semiHidden="0" w:uiPriority="59" w:unhideWhenUsed="0"/>
+    <w:lsdException w:name="Placeholder Text" w:unhideWhenUsed="0"/>
+    <w:lsdException w:name="No Spacing" w:semiHidden="0" w:uiPriority="1" w:unhideWhenUsed="0" w:qFormat="1"/>
+    <w:lsdException w:name="Light Shading" w:semiHidden="0" w:uiPriority="60" w:unhideWhenUsed="0"/>
+    <w:lsdException w:name="Light List" w:semiHidden="0" w:uiPriority="61" w:unhideWhenUsed="0"/>
+    <w:lsdException w:name="Light Grid" w:semiHidden="0" w:uiPriority="62" w:unhideWhenUsed="0"/>
+    <w:lsdException w:name="Medium Shading 1" w:semiHidden="0" w:uiPriority="63" w:unhideWhenUsed="0"/>
+    <w:lsdException w:name="Medium Shading 2" w:semiHidden="0" w:uiPriority="64" w:unhideWhenUsed="0"/>
+    <w:lsdException w:name="Medium List 1" w:semiHidden="0" w:uiPriority="65" w:unhideWhenUsed="0"/>
+    <w:lsdException w:name="Medium List 2" w:semiHidden="0" w:uiPriority="66" w:unhideWhenUsed="0"/>
+    <w:lsdException w:name="Medium Grid 1" w:semiHidden="0" w:uiPriority="67" w:unhideWhenUsed="0"/>
+    <w:lsdException w:name="Medium Grid 2" w:semiHidden="0" w:uiPriority="68" w:unhideWhenUsed="0"/>
+    <w:lsdException w:name="Medium Grid 3" w:semiHidden="0" w:uiPriority="69" w:unhideWhenUsed="0"/>
+    <w:lsdException w:name="Dark List" w:semiHidden="0" w:uiPriority="70" w:unhideWhenUsed="0"/>
+    <w:lsdException w:name="Colorful Shading" w:semiHidden="0" w:uiPriority="71" w:unhideWhenUsed="0"/>
+    <w:lsdException w:name="Colorful List" w:semiHidden="0" w:uiPriority="72" w:unhideWhenUsed="0"/>
+    <w:lsdException w:name="Colorful Grid" w:semiHidden="0" w:uiPriority="73" w:unhideWhenUsed="0"/>
+    <w:lsdException w:name="Light Shading Accent 1" w:semiHidden="0" w:uiPriority="60" w:unhideWhenUsed="0"/>
+    <w:lsdException w:name="Light List Accent 1" w:semiHidden="0" w:uiPriority="61" w:unhideWhenUsed="0"/>
+    <w:lsdException w:name="Light Grid Accent 1" w:semiHidden="0" w:uiPriority="62" w:unhideWhenUsed="0"/>
+    <w:lsdException w:name="Medium Shading 1 Accent 1" w:semiHidden="0" w:uiPriority="63" w:unhideWhenUsed="0"/>
+    <w:lsdException w:name="Medium Shading 2 Accent 1" w:semiHidden="0" w:uiPriority="64" w:unhideWhenUsed="0"/>
+    <w:lsdException w:name="Medium List 1 Accent 1" w:semiHidden="0" w:uiPriority="65" w:unhideWhenUsed="0"/>
+    <w:lsdException w:name="Revision" w:unhideWhenUsed="0"/>
+    <w:lsdException w:name="List Paragraph" w:semiHidden="0" w:uiPriority="34" w:unhideWhenUsed="0" w:qFormat="1"/>
+    <w:lsdException w:name="Quote" w:semiHidden="0" w:uiPriority="29" w:unhideWhenUsed="0" w:qFormat="1"/>
+    <w:lsdException w:name="Intense Quote" w:semiHidden="0" w:uiPriority="30" w:unhideWhenUsed="0" w:qFormat="1"/>
+    <w:lsdException w:name="Medium List 2 Accent 1" w:semiHidden="0" w:uiPriority="66" w:unhideWhenUsed="0"/>
+    <w:lsdException w:name="Medium Grid 1 Accent 1" w:semiHidden="0" w:uiPriority="67" w:unhideWhenUsed="0"/>
+    <w:lsdException w:name="Medium Grid 2 Accent 1" w:semiHidden="0" w:uiPriority="68" w:unhideWhenUsed="0"/>
+    <w:lsdException w:name="Medium Grid 3 Accent 1" w:semiHidden="0" w:uiPriority="69" w:unhideWhenUsed="0"/>
+    <w:lsdException w:name="Dark List Accent 1" w:semiHidden="0" w:uiPriority="70" w:unhideWhenUsed="0"/>
+    <w:lsdException w:name="Colorful Shading Accent 1" w:semiHidden="0" w:uiPriority="71" w:unhideWhenUsed="0"/>
+    <w:lsdException w:name="Colorful List Accent 1" w:semiHidden="0" w:uiPriority="72" w:unhideWhenUsed="0"/>
+    <w:lsdException w:name="Colorful Grid Accent 1" w:semiHidden="0" w:uiPriority="73" w:unhideWhenUsed="0"/>
+    <w:lsdException w:name="Light Shading Accent 2" w:semiHidden="0" w:uiPriority="60" w:unhideWhenUsed="0"/>
+    <w:lsdException w:name="Light List Accent 2" w:semiHidden="0" w:uiPriority="61" w:unhideWhenUsed="0"/>
+    <w:lsdException w:name="Light Grid Accent 2" w:semiHidden="0" w:uiPriority="62" w:unhideWhenUsed="0"/>
+    <w:lsdException w:name="Medium Shading 1 Accent 2" w:semiHidden="0" w:uiPriority="63" w:unhideWhenUsed="0"/>
+    <w:lsdException w:name="Medium Shading 2 Accent 2" w:semiHidden="0" w:uiPriority="64" w:unhideWhenUsed="0"/>
+    <w:lsdException w:name="Medium List 1 Accent 2" w:semiHidden="0" w:uiPriority="65" w:unhideWhenUsed="0"/>
+    <w:lsdException w:name="Medium List 2 Accent 2" w:semiHidden="0" w:uiPriority="66" w:unhideWhenUsed="0"/>
+    <w:lsdException w:name="Medium Grid 1 Accent 2" w:semiHidden="0" w:uiPriority="67" w:unhideWhenUsed="0"/>
+    <w:lsdException w:name="Medium Grid 2 Accent 2" w:semiHidden="0" w:uiPriority="68" w:unhideWhenUsed="0"/>
+    <w:lsdException w:name="Medium Grid 3 Accent 2" w:semiHidden="0" w:uiPriority="69" w:unhideWhenUsed="0"/>
+    <w:lsdException w:name="Dark List Accent 2" w:semiHidden="0" w:uiPriority="70" w:unhideWhenUsed="0"/>
+    <w:lsdException w:name="Colorful Shading Accent 2" w:semiHidden="0" w:uiPriority="71" w:unhideWhenUsed="0"/>
+    <w:lsdException w:name="Colorful List Accent 2" w:semiHidden="0" w:uiPriority="72" w:unhideWhenUsed="0"/>
+    <w:lsdException w:name="Colorful Grid Accent 2" w:semiHidden="0" w:uiPriority="73" w:unhideWhenUsed="0"/>
+    <w:lsdException w:name="Light Shading Accent 3" w:semiHidden="0" w:uiPriority="60" w:unhideWhenUsed="0"/>
+    <w:lsdException w:name="Light List Accent 3" w:semiHidden="0" w:uiPriority="61" w:unhideWhenUsed="0"/>
+    <w:lsdException w:name="Light Grid Accent 3" w:semiHidden="0" w:uiPriority="62" w:unhideWhenUsed="0"/>
+    <w:lsdException w:name="Medium Shading 1 Accent 3" w:semiHidden="0" w:uiPriority="63" w:unhideWhenUsed="0"/>
+    <w:lsdException w:name="Medium Shading 2 Accent 3" w:semiHidden="0" w:uiPriority="64" w:unhideWhenUsed="0"/>
+    <w:lsdException w:name="Medium List 1 Accent 3" w:semiHidden="0" w:uiPriority="65" w:unhideWhenUsed="0"/>
+    <w:lsdException w:name="Medium List 2 Accent 3" w:semiHidden="0" w:uiPriority="66" w:unhideWhenUsed="0"/>
+    <w:lsdException w:name="Medium Grid 1 Accent 3" w:semiHidden="0" w:uiPriority="67" w:unhideWhenUsed="0"/>
+    <w:lsdException w:name="Medium Grid 2 Accent 3" w:semiHidden="0" w:uiPriority="68" w:unhideWhenUsed="0"/>
+    <w:lsdException w:name="Medium Grid 3 Accent 3" w:semiHidden="0" w:uiPriority="69" w:unhideWhenUsed="0"/>
+    <w:lsdException w:name="Dark List Accent 3" w:semiHidden="0" w:uiPriority="70" w:unhideWhenUsed="0"/>
+    <w:lsdException w:name="Colorful Shading Accent 3" w:semiHidden="0" w:uiPriority="71" w:unhideWhenUsed="0"/>
+    <w:lsdException w:name="Colorful List Accent 3" w:semiHidden="0" w:uiPriority="72" w:unhideWhenUsed="0"/>
+    <w:lsdException w:name="Colorful Grid Accent 3" w:semiHidden="0" w:uiPriority="73" w:unhideWhenUsed="0"/>
+    <w:lsdException w:name="Light Shading Accent 4" w:semiHidden="0" w:uiPriority="60" w:unhideWhenUsed="0"/>
+    <w:lsdException w:name="Light List Accent 4" w:semiHidden="0" w:uiPriority="61" w:unhideWhenUsed="0"/>
+    <w:lsdException w:name="Light Grid Accent 4" w:semiHidden="0" w:uiPriority="62" w:unhideWhenUsed="0"/>
+    <w:lsdException w:name="Medium Shading 1 Accent 4" w:semiHidden="0" w:uiPriority="63" w:unhideWhenUsed="0"/>
+    <w:lsdException w:name="Medium Shading 2 Accent 4" w:semiHidden="0" w:uiPriority="64" w:unhideWhenUsed="0"/>
+    <w:lsdException w:name="Medium List 1 Accent 4" w:semiHidden="0" w:uiPriority="65" w:unhideWhenUsed="0"/>
+    <w:lsdException w:name="Medium List 2 Accent 4" w:semiHidden="0" w:uiPriority="66" w:unhideWhenUsed="0"/>
+    <w:lsdException w:name="Medium Grid 1 Accent 4" w:semiHidden="0" w:uiPriority="67" w:unhideWhenUsed="0"/>
+    <w:lsdException w:name="Medium Grid 2 Accent 4" w:semiHidden="0" w:uiPriority="68" w:unhideWhenUsed="0"/>
+    <w:lsdException w:name="Medium Grid 3 Accent 4" w:semiHidden="0" w:uiPriority="69" w:unhideWhenUsed="0"/>
+    <w:lsdException w:name="Dark List Accent 4" w:semiHidden="0" w:uiPriority="70" w:unhideWhenUsed="0"/>
+    <w:lsdException w:name="Colorful Shading Accent 4" w:semiHidden="0" w:uiPriority="71" w:unhideWhenUsed="0"/>
+    <w:lsdException w:name="Colorful List Accent 4" w:semiHidden="0" w:uiPriority="72" w:unhideWhenUsed="0"/>
+    <w:lsdException w:name="Colorful Grid Accent 4" w:semiHidden="0" w:uiPriority="73" w:unhideWhenUsed="0"/>
+    <w:lsdException w:name="Light Shading Accent 5" w:semiHidden="0" w:uiPriority="60" w:unhideWhenUsed="0"/>
+    <w:lsdException w:name="Light List Accent 5" w:semiHidden="0" w:uiPriority="61" w:unhideWhenUsed="0"/>
+    <w:lsdException w:name="Light Grid Accent 5" w:semiHidden="0" w:uiPriority="62" w:unhideWhenUsed="0"/>
+    <w:lsdException w:name="Medium Shading 1 Accent 5" w:semiHidden="0" w:uiPriority="63" w:unhideWhenUsed="0"/>
+    <w:lsdException w:name="Medium Shading 2 Accent 5" w:semiHidden="0" w:uiPriority="64" w:unhideWhenUsed="0"/>
+    <w:lsdException w:name="Medium List 1 Accent 5" w:semiHidden="0" w:uiPriority="65" w:unhideWhenUsed="0"/>
+    <w:lsdException w:name="Medium List 2 Accent 5" w:semiHidden="0" w:uiPriority="66" w:unhideWhenUsed="0"/>
+    <w:lsdException w:name="Medium Grid 1 Accent 5" w:semiHidden="0" w:uiPriority="67" w:unhideWhenUsed="0"/>
+    <w:lsdException w:name="Medium Grid 2 Accent 5" w:semiHidden="0" w:uiPriority="68" w:unhideWhenUsed="0"/>
+    <w:lsdException w:name="Medium Grid 3 Accent 5" w:semiHidden="0" w:uiPriority="69" w:unhideWhenUsed="0"/>
+    <w:lsdException w:name="Dark List Accent 5" w:semiHidden="0" w:uiPriority="70" w:unhideWhenUsed="0"/>
+    <w:lsdException w:name="Colorful Shading Accent 5" w:semiHidden="0" w:uiPriority="71" w:unhideWhenUsed="0"/>
+    <w:lsdException w:name="Colorful List Accent 5" w:semiHidden="0" w:uiPriority="72" w:unhideWhenUsed="0"/>
+    <w:lsdException w:name="Colorful Grid Accent 5" w:semiHidden="0" w:uiPriority="73" w:unhideWhenUsed="0"/>
+    <w:lsdException w:name="Light Shading Accent 6" w:semiHidden="0" w:uiPriority="60" w:unhideWhenUsed="0"/>
+    <w:lsdException w:name="Light List Accent 6" w:semiHidden="0" w:uiPriority="61" w:unhideWhenUsed="0"/>
+    <w:lsdException w:name="Light Grid Accent 6" w:semiHidden="0" w:uiPriority="62" w:unhideWhenUsed="0"/>
+    <w:lsdException w:name="Medium Shading 1 Accent 6" w:semiHidden="0" w:uiPriority="63" w:unhideWhenUsed="0"/>
+    <w:lsdException w:name="Medium Shading 2 Accent 6" w:semiHidden="0" w:uiPriority="64" w:unhideWhenUsed="0"/>
+    <w:lsdException w:name="Medium List 1 Accent 6" w:semiHidden="0" w:uiPriority="65" w:unhideWhenUsed="0"/>
+    <w:lsdException w:name="Medium List 2 Accent 6" w:semiHidden="0" w:uiPriority="66" w:unhideWhenUsed="0"/>
+    <w:lsdException w:name="Medium Grid 1 Accent 6" w:semiHidden="0" w:uiPriority="67" w:unhideWhenUsed="0"/>
+    <w:lsdException w:name="Medium Grid 2 Accent 6" w:semiHidden="0" w:uiPriority="68" w:unhideWhenUsed="0"/>
+    <w:lsdException w:name="Medium Grid 3 Accent 6" w:semiHidden="0" w:uiPriority="69" w:unhideWhenUsed="0"/>
+    <w:lsdException w:name="Dark List Accent 6" w:semiHidden="0" w:uiPriority="70" w:unhideWhenUsed="0"/>
+    <w:lsdException w:name="Colorful Shading Accent 6" w:semiHidden="0" w:uiPriority="71" w:unhideWhenUsed="0"/>
+    <w:lsdException w:name="Colorful List Accent 6" w:semiHidden="0" w:uiPriority="72" w:unhideWhenUsed="0"/>
+    <w:lsdException w:name="Colorful Grid Accent 6" w:semiHidden="0" w:uiPriority="73" w:unhideWhenUsed="0"/>
+    <w:lsdException w:name="Subtle Emphasis" w:semiHidden="0" w:uiPriority="19" w:unhideWhenUsed="0" w:qFormat="1"/>
+    <w:lsdException w:name="Intense Emphasis" w:semiHidden="0" w:uiPriority="21" w:unhideWhenUsed="0" w:qFormat="1"/>
+    <w:lsdException w:name="Subtle Reference" w:semiHidden="0" w:uiPriority="31" w:unhideWhenUsed="0" w:qFormat="1"/>
+    <w:lsdException w:name="Intense Reference" w:semiHidden="0" w:uiPriority="32" w:unhideWhenUsed="0" w:qFormat="1"/>
+    <w:lsdException w:name="Book Title" w:semiHidden="0" w:uiPriority="33" w:unhideWhenUsed="0" w:qFormat="1"/>
+    <w:lsdException w:name="Bibliography" w:uiPriority="37"/>
+    <w:lsdException w:name="TOC Heading" w:uiPriority="39" w:qFormat="1"/>
   </w:latentStyles>
   <w:style w:type="paragraph" w:default="1" w:styleId="Normal">
     <w:name w:val="Normal"/>

</xml_diff>

<commit_message>
Introduction complete, please inspect, branch for intro changes
</commit_message>
<xml_diff>
--- a/SRS.docx
+++ b/SRS.docx
@@ -122,13 +122,7 @@
         <w:rPr>
           <w:sz w:val="48"/>
         </w:rPr>
-        <w:t>1</w:t>
-      </w:r>
-      <w:r>
-        <w:rPr>
-          <w:sz w:val="48"/>
-        </w:rPr>
-        <w:t>.0</w:t>
+        <w:t>1.0</w:t>
       </w:r>
     </w:p>
     <w:p>
@@ -190,13 +184,7 @@
         <w:rPr>
           <w:sz w:val="48"/>
         </w:rPr>
-        <w:t>,</w:t>
-      </w:r>
-      <w:r>
-        <w:rPr>
-          <w:sz w:val="48"/>
-        </w:rPr>
-        <w:t xml:space="preserve"> 2015</w:t>
+        <w:t>, 2015</w:t>
       </w:r>
     </w:p>
     <w:p>
@@ -272,8 +260,16 @@
         <w:rPr>
           <w:sz w:val="40"/>
         </w:rPr>
-        <w:t>Fernando Bazan</w:t>
-      </w:r>
+        <w:t xml:space="preserve">Fernando </w:t>
+      </w:r>
+      <w:proofErr w:type="spellStart"/>
+      <w:r>
+        <w:rPr>
+          <w:sz w:val="40"/>
+        </w:rPr>
+        <w:t>Bazan</w:t>
+      </w:r>
+      <w:proofErr w:type="spellEnd"/>
     </w:p>
     <w:p>
       <w:pPr>
@@ -366,13 +362,7 @@
         <w:rPr>
           <w:sz w:val="32"/>
         </w:rPr>
-        <w:t>Software E</w:t>
-      </w:r>
-      <w:r>
-        <w:rPr>
-          <w:sz w:val="32"/>
-        </w:rPr>
-        <w:t>ngineering</w:t>
+        <w:t>Software Engineering</w:t>
       </w:r>
     </w:p>
     <w:p>
@@ -471,6 +461,31 @@
         </w:rPr>
         <w:t>INTRODUCTION</w:t>
       </w:r>
+      <w:r>
+        <w:rPr>
+          <w:sz w:val="28"/>
+        </w:rPr>
+        <w:t>…………………………………………</w:t>
+      </w:r>
+      <w:r>
+        <w:rPr>
+          <w:sz w:val="28"/>
+        </w:rPr>
+        <w:t>………….....</w:t>
+      </w:r>
+      <w:r>
+        <w:rPr>
+          <w:sz w:val="28"/>
+        </w:rPr>
+        <w:tab/>
+      </w:r>
+      <w:r>
+        <w:rPr>
+          <w:b/>
+          <w:sz w:val="28"/>
+        </w:rPr>
+        <w:t>4</w:t>
+      </w:r>
     </w:p>
     <w:p>
       <w:pPr>
@@ -491,12 +506,14 @@
           <w:sz w:val="26"/>
         </w:rPr>
         <w:tab/>
-      </w:r>
-      <w:r>
-        <w:rPr>
-          <w:sz w:val="26"/>
-        </w:rPr>
-        <w:t>PURPOSE</w:t>
+        <w:t>PURPOSE………………………………………………………………...….</w:t>
+      </w:r>
+      <w:r>
+        <w:rPr>
+          <w:sz w:val="26"/>
+        </w:rPr>
+        <w:tab/>
+        <w:t>4</w:t>
       </w:r>
     </w:p>
     <w:p>
@@ -511,7 +528,14 @@
         <w:rPr>
           <w:sz w:val="26"/>
         </w:rPr>
-        <w:t>1.2 SCOPE</w:t>
+        <w:t>1.2 SCOPE…………………………………………………………………...….</w:t>
+      </w:r>
+      <w:r>
+        <w:rPr>
+          <w:sz w:val="26"/>
+        </w:rPr>
+        <w:tab/>
+        <w:t>4</w:t>
       </w:r>
     </w:p>
     <w:p>
@@ -528,32 +552,63 @@
         </w:rPr>
         <w:t>1.3 DEFINITIONS, ACRONYMS, AND ABBREVIATIONS</w:t>
       </w:r>
-    </w:p>
-    <w:p>
-      <w:pPr>
-        <w:contextualSpacing/>
-        <w:rPr>
-          <w:sz w:val="26"/>
-        </w:rPr>
-      </w:pPr>
-      <w:r>
-        <w:rPr>
-          <w:sz w:val="26"/>
-        </w:rPr>
-        <w:tab/>
-      </w:r>
-      <w:r>
-        <w:rPr>
-          <w:sz w:val="26"/>
-        </w:rPr>
-        <w:tab/>
-      </w:r>
-      <w:r>
-        <w:rPr>
-          <w:sz w:val="26"/>
-        </w:rPr>
+      <w:r>
+        <w:rPr>
+          <w:sz w:val="26"/>
+        </w:rPr>
+        <w:t>…………...……</w:t>
+      </w:r>
+      <w:r>
+        <w:rPr>
+          <w:sz w:val="26"/>
+        </w:rPr>
+        <w:tab/>
+      </w:r>
+      <w:r>
+        <w:rPr>
+          <w:sz w:val="26"/>
+        </w:rPr>
+        <w:t>4</w:t>
+      </w:r>
+    </w:p>
+    <w:p>
+      <w:pPr>
+        <w:contextualSpacing/>
+        <w:rPr>
+          <w:sz w:val="26"/>
+        </w:rPr>
+      </w:pPr>
+      <w:r>
+        <w:rPr>
+          <w:sz w:val="26"/>
+        </w:rPr>
+        <w:tab/>
+      </w:r>
+      <w:r>
+        <w:rPr>
+          <w:sz w:val="26"/>
+        </w:rPr>
+        <w:tab/>
         <w:t>1.4 REFERENCES</w:t>
       </w:r>
+      <w:r>
+        <w:rPr>
+          <w:sz w:val="26"/>
+        </w:rPr>
+        <w:t>……………………………………………………...……….</w:t>
+      </w:r>
+      <w:r>
+        <w:rPr>
+          <w:sz w:val="26"/>
+        </w:rPr>
+        <w:tab/>
+      </w:r>
+      <w:r>
+        <w:rPr>
+          <w:sz w:val="26"/>
+        </w:rPr>
+        <w:t>5</w:t>
+      </w:r>
     </w:p>
     <w:p>
       <w:pPr>
@@ -569,7 +624,21 @@
         </w:rPr>
         <w:t>1.5 OVERVIEW</w:t>
       </w:r>
-    </w:p>
+      <w:r>
+        <w:rPr>
+          <w:sz w:val="26"/>
+        </w:rPr>
+        <w:t>………………………………………………………...……….</w:t>
+      </w:r>
+      <w:r>
+        <w:rPr>
+          <w:sz w:val="26"/>
+        </w:rPr>
+        <w:tab/>
+        <w:t>5</w:t>
+      </w:r>
+    </w:p>
+    <w:p/>
     <w:p>
       <w:pPr>
         <w:contextualSpacing/>
@@ -585,6 +654,40 @@
         </w:rPr>
         <w:t>2. GENERAL DESCRIPTION</w:t>
       </w:r>
+      <w:r>
+        <w:rPr>
+          <w:sz w:val="28"/>
+        </w:rPr>
+        <w:t>…………………………………</w:t>
+      </w:r>
+      <w:r>
+        <w:rPr>
+          <w:sz w:val="28"/>
+        </w:rPr>
+        <w:t>……….....</w:t>
+      </w:r>
+      <w:r>
+        <w:rPr>
+          <w:sz w:val="28"/>
+        </w:rPr>
+        <w:tab/>
+      </w:r>
+      <w:r>
+        <w:rPr>
+          <w:b/>
+          <w:sz w:val="28"/>
+        </w:rPr>
+        <w:t>6</w:t>
+      </w:r>
+    </w:p>
+    <w:p>
+      <w:pPr>
+        <w:contextualSpacing/>
+        <w:rPr>
+          <w:b/>
+          <w:sz w:val="28"/>
+        </w:rPr>
+      </w:pPr>
     </w:p>
     <w:p>
       <w:pPr>
@@ -716,6 +819,7 @@
         <w:t>2.5 ASSUMPTIONS AND DEPENDENCIES</w:t>
       </w:r>
     </w:p>
+    <w:p/>
     <w:p>
       <w:pPr>
         <w:contextualSpacing/>
@@ -792,8 +896,6 @@
       </w:pPr>
       <w:r>
         <w:tab/>
-      </w:r>
-      <w:r>
         <w:t>3.1.4 Communications Interfaces</w:t>
       </w:r>
     </w:p>
@@ -832,28 +934,22 @@
       </w:r>
       <w:r>
         <w:tab/>
-        <w:t>3.2.1 &lt;Functio</w:t>
-      </w:r>
-      <w:r>
-        <w:t>nal Requirement or Feature #1&gt;</w:t>
-      </w:r>
-    </w:p>
-    <w:p>
-      <w:pPr>
-        <w:contextualSpacing/>
-      </w:pPr>
-      <w:r>
-        <w:tab/>
-      </w:r>
-      <w:r>
-        <w:tab/>
-      </w:r>
-      <w:r>
-        <w:tab/>
-        <w:t>3.2.2 &lt;Functio</w:t>
-      </w:r>
-      <w:r>
-        <w:t>nal Requirement or Feature #2&gt;</w:t>
+        <w:t>3.2.1 &lt;Functional Requirement or Feature #1&gt;</w:t>
+      </w:r>
+    </w:p>
+    <w:p>
+      <w:pPr>
+        <w:contextualSpacing/>
+      </w:pPr>
+      <w:r>
+        <w:tab/>
+      </w:r>
+      <w:r>
+        <w:tab/>
+      </w:r>
+      <w:r>
+        <w:tab/>
+        <w:t>3.2.2 &lt;Functional Requirement or Feature #2&gt;</w:t>
       </w:r>
     </w:p>
     <w:p>
@@ -896,8 +992,6 @@
       </w:r>
       <w:r>
         <w:tab/>
-      </w:r>
-      <w:r>
         <w:t>3.3.1 Use Case #1</w:t>
       </w:r>
     </w:p>
@@ -913,8 +1007,6 @@
       </w:r>
       <w:r>
         <w:tab/>
-      </w:r>
-      <w:r>
         <w:t>3.3.2 Use Case #2</w:t>
       </w:r>
     </w:p>
@@ -953,8 +1045,6 @@
       </w:r>
       <w:r>
         <w:tab/>
-      </w:r>
-      <w:r>
         <w:t>3.4.1 &lt;Class / Object #1&gt;</w:t>
       </w:r>
     </w:p>
@@ -970,8 +1060,6 @@
       </w:r>
       <w:r>
         <w:tab/>
-      </w:r>
-      <w:r>
         <w:t>3.4.2 &lt;Class / Object #2&gt;</w:t>
       </w:r>
     </w:p>
@@ -1011,8 +1099,6 @@
       </w:r>
       <w:r>
         <w:tab/>
-      </w:r>
-      <w:r>
         <w:t>3.5.1 Performance</w:t>
       </w:r>
     </w:p>
@@ -1028,8 +1114,6 @@
       </w:r>
       <w:r>
         <w:tab/>
-      </w:r>
-      <w:r>
         <w:t>3.5.2 Reliability</w:t>
       </w:r>
     </w:p>
@@ -1045,8 +1129,6 @@
       </w:r>
       <w:r>
         <w:tab/>
-      </w:r>
-      <w:r>
         <w:t>3.5.3 Availability</w:t>
       </w:r>
     </w:p>
@@ -1062,8 +1144,6 @@
       </w:r>
       <w:r>
         <w:tab/>
-      </w:r>
-      <w:r>
         <w:t>3.5.4 Security</w:t>
       </w:r>
     </w:p>
@@ -1209,6 +1289,7 @@
         <w:t>3.9 OTHER REQUIREMENTS</w:t>
       </w:r>
     </w:p>
+    <w:p/>
     <w:p>
       <w:pPr>
         <w:contextualSpacing/>
@@ -1238,6 +1319,7 @@
         <w:rPr>
           <w:szCs w:val="24"/>
         </w:rPr>
+        <w:lastRenderedPageBreak/>
         <w:tab/>
       </w:r>
       <w:r>
@@ -1287,20 +1369,10 @@
           <w:szCs w:val="24"/>
         </w:rPr>
         <w:tab/>
-      </w:r>
-      <w:r>
-        <w:rPr>
-          <w:szCs w:val="24"/>
-        </w:rPr>
-        <w:t>4.2 S</w:t>
-      </w:r>
-      <w:r>
-        <w:rPr>
-          <w:szCs w:val="24"/>
-        </w:rPr>
-        <w:t>TATE-TRANSITION DIAGRAMS (STD)</w:t>
-      </w:r>
-    </w:p>
+        <w:t>4.2 STATE-TRANSITION DIAGRAMS (STD)</w:t>
+      </w:r>
+    </w:p>
+    <w:p/>
     <w:p>
       <w:pPr>
         <w:contextualSpacing/>
@@ -1318,9 +1390,81 @@
         </w:rPr>
         <w:t>5. CHANGE MANAGEMENT PROCESS</w:t>
       </w:r>
-      <w:bookmarkStart w:id="0" w:name="_Toc506458771"/>
-      <w:bookmarkStart w:id="1" w:name="_Toc506459137"/>
-    </w:p>
+    </w:p>
+    <w:p/>
+    <w:p>
+      <w:pPr>
+        <w:contextualSpacing/>
+        <w:rPr>
+          <w:b/>
+          <w:sz w:val="26"/>
+          <w:szCs w:val="26"/>
+        </w:rPr>
+      </w:pPr>
+      <w:r>
+        <w:rPr>
+          <w:b/>
+          <w:sz w:val="26"/>
+          <w:szCs w:val="26"/>
+        </w:rPr>
+        <w:t>A</w:t>
+      </w:r>
+      <w:r>
+        <w:rPr>
+          <w:b/>
+          <w:sz w:val="26"/>
+          <w:szCs w:val="26"/>
+        </w:rPr>
+        <w:t xml:space="preserve">. </w:t>
+      </w:r>
+      <w:r>
+        <w:rPr>
+          <w:b/>
+          <w:sz w:val="26"/>
+          <w:szCs w:val="26"/>
+        </w:rPr>
+        <w:t>APPENDICES</w:t>
+      </w:r>
+    </w:p>
+    <w:p/>
+    <w:p/>
+    <w:p/>
+    <w:p/>
+    <w:p/>
+    <w:p/>
+    <w:p/>
+    <w:p/>
+    <w:p/>
+    <w:p/>
+    <w:p/>
+    <w:p/>
+    <w:p/>
+    <w:p/>
+    <w:p/>
+    <w:p/>
+    <w:p/>
+    <w:p/>
+    <w:p/>
+    <w:p/>
+    <w:p/>
+    <w:p/>
+    <w:p/>
+    <w:p/>
+    <w:p/>
+    <w:p/>
+    <w:p/>
+    <w:p/>
+    <w:p/>
+    <w:p/>
+    <w:p/>
+    <w:p/>
+    <w:p/>
+    <w:p/>
+    <w:p/>
+    <w:p/>
+    <w:p/>
+    <w:p/>
+    <w:p/>
     <w:p>
       <w:pPr>
         <w:contextualSpacing/>
@@ -1335,46 +1479,14 @@
           <w:sz w:val="32"/>
         </w:rPr>
         <w:lastRenderedPageBreak/>
-        <w:t>1. Introduction</w:t>
-      </w:r>
-      <w:bookmarkEnd w:id="0"/>
-      <w:bookmarkEnd w:id="1"/>
-    </w:p>
-    <w:p>
-      <w:pPr>
-        <w:contextualSpacing/>
-        <w:rPr>
-          <w:b/>
-          <w:sz w:val="26"/>
-          <w:szCs w:val="26"/>
-        </w:rPr>
-      </w:pPr>
-    </w:p>
-    <w:p>
-      <w:pPr>
-        <w:rPr>
-          <w:i/>
-        </w:rPr>
-      </w:pPr>
-      <w:r>
-        <w:rPr>
-          <w:i/>
-        </w:rPr>
-        <w:t xml:space="preserve">The introduction to the Software Requirement Specification (SRS) document should provide an overview of the complete SRS document.  While writing this document please remember that this document should contain all of the information needed by a software engineer to adequately design and implement the software product described by the requirements listed in this document.   (Note: the following subsection annotates are largely </w:t>
-      </w:r>
-      <w:proofErr w:type="gramStart"/>
-      <w:r>
-        <w:rPr>
-          <w:i/>
-        </w:rPr>
-        <w:t>taken  from</w:t>
-      </w:r>
-      <w:proofErr w:type="gramEnd"/>
-      <w:r>
-        <w:rPr>
-          <w:i/>
-        </w:rPr>
-        <w:t xml:space="preserve"> the IEEE Guide to SRS).</w:t>
+        <w:t xml:space="preserve">1.  </w:t>
+      </w:r>
+      <w:r>
+        <w:rPr>
+          <w:b/>
+          <w:sz w:val="32"/>
+        </w:rPr>
+        <w:t>Introduction</w:t>
       </w:r>
     </w:p>
     <w:p>
@@ -1387,8 +1499,6 @@
           <w:sz w:val="28"/>
         </w:rPr>
       </w:pPr>
-      <w:bookmarkStart w:id="2" w:name="_Toc506458772"/>
-      <w:bookmarkStart w:id="3" w:name="_Toc506459138"/>
       <w:r>
         <w:rPr>
           <w:b/>
@@ -1396,53 +1506,38 @@
         </w:rPr>
         <w:t>1.1 Purpose</w:t>
       </w:r>
-      <w:bookmarkEnd w:id="2"/>
-      <w:bookmarkEnd w:id="3"/>
-    </w:p>
-    <w:p>
-      <w:r>
-        <w:tab/>
-      </w:r>
-      <w:r>
-        <w:t xml:space="preserve">The purpose of the Software Requirements Specification is to provide a detailed description of the </w:t>
-      </w:r>
-      <w:proofErr w:type="spellStart"/>
-      <w:r>
-        <w:t>VaqPack</w:t>
-      </w:r>
-      <w:proofErr w:type="spellEnd"/>
-      <w:r>
-        <w:t xml:space="preserve"> Graduate to Professional Aid Pack application. The intention </w:t>
-      </w:r>
-      <w:r>
-        <w:t xml:space="preserve">of </w:t>
-      </w:r>
-      <w:r>
-        <w:t xml:space="preserve">the </w:t>
-      </w:r>
-      <w:r>
-        <w:t>SRS is to articulate the purpose and features of the application, along with its interfaces, constraints, dependencies, functionality and attributes.</w:t>
-      </w:r>
-    </w:p>
-    <w:p>
-      <w:r>
-        <w:tab/>
-      </w:r>
-      <w:r>
-        <w:t>This artifact will provide a guide for the design and implementat</w:t>
-      </w:r>
-      <w:r>
-        <w:t xml:space="preserve">ion of the software, and </w:t>
-      </w:r>
-      <w:r>
-        <w:t xml:space="preserve">clarify the description of the software </w:t>
-      </w:r>
-      <w:r>
-        <w:t>for</w:t>
-      </w:r>
-      <w:r>
-        <w:t xml:space="preserve"> the customer. Therefore, the intended audience of this document includes the client, users and developers. </w:t>
-      </w:r>
+    </w:p>
+    <w:p>
+      <w:pPr>
+        <w:tabs>
+          <w:tab w:val="clear" w:pos="180"/>
+          <w:tab w:val="clear" w:pos="360"/>
+          <w:tab w:val="clear" w:pos="720"/>
+        </w:tabs>
+        <w:autoSpaceDE w:val="0"/>
+        <w:autoSpaceDN w:val="0"/>
+        <w:adjustRightInd w:val="0"/>
+        <w:ind w:firstLine="720"/>
+        <w:contextualSpacing/>
+      </w:pPr>
+      <w:r>
+        <w:t>The purpose of the Software Requirements Specification is to provide a detailed description of the VaqPack Graduate to Professional Aid Pack application. The intention of the SRS is to articulate the purpose and features of the application, along with its user and external interfaces, constraints, dependencies, functionality, and attributes. This artifact provides the guidelines for the design and implementation of the software, and clarifies the description of the software for the customer. Therefore, the intended audience of this document includes the client, users</w:t>
+      </w:r>
+      <w:r>
+        <w:t>,</w:t>
+      </w:r>
+      <w:r>
+        <w:t xml:space="preserve"> and developers.</w:t>
+      </w:r>
+    </w:p>
+    <w:p>
+      <w:pPr>
+        <w:contextualSpacing/>
+        <w:rPr>
+          <w:b/>
+          <w:sz w:val="32"/>
+        </w:rPr>
+      </w:pPr>
     </w:p>
     <w:p>
       <w:pPr>
@@ -1454,8 +1549,6 @@
           <w:sz w:val="28"/>
         </w:rPr>
       </w:pPr>
-      <w:bookmarkStart w:id="4" w:name="_Toc506458773"/>
-      <w:bookmarkStart w:id="5" w:name="_Toc506459139"/>
       <w:r>
         <w:rPr>
           <w:b/>
@@ -1463,188 +1556,149 @@
         </w:rPr>
         <w:t>1.2 Scope</w:t>
       </w:r>
-      <w:bookmarkEnd w:id="4"/>
-      <w:bookmarkEnd w:id="5"/>
-    </w:p>
-    <w:p>
-      <w:pPr>
-        <w:rPr>
-          <w:i/>
-        </w:rPr>
-      </w:pPr>
-      <w:r>
-        <w:rPr>
-          <w:i/>
-        </w:rPr>
-        <w:t>This subsection should:</w:t>
-      </w:r>
-      <w:bookmarkStart w:id="6" w:name="_GoBack"/>
-      <w:bookmarkEnd w:id="6"/>
-    </w:p>
-    <w:p>
-      <w:pPr>
-        <w:ind w:left="360" w:hanging="360"/>
-        <w:rPr>
-          <w:i/>
-        </w:rPr>
-      </w:pPr>
-      <w:r>
-        <w:rPr>
-          <w:i/>
-        </w:rPr>
-        <w:t>(1)</w:t>
-      </w:r>
-      <w:r>
-        <w:rPr>
-          <w:i/>
-        </w:rPr>
-        <w:tab/>
-        <w:t xml:space="preserve"> Identify the software product(s) to be produced by name; for example, Host DBMS, Report Generator, </w:t>
-      </w:r>
-      <w:proofErr w:type="spellStart"/>
-      <w:r>
-        <w:rPr>
-          <w:i/>
-        </w:rPr>
-        <w:t>etc</w:t>
-      </w:r>
-      <w:proofErr w:type="spellEnd"/>
-    </w:p>
-    <w:p>
-      <w:pPr>
-        <w:ind w:left="360" w:hanging="360"/>
-        <w:rPr>
-          <w:i/>
-        </w:rPr>
-      </w:pPr>
-      <w:r>
-        <w:rPr>
-          <w:i/>
-        </w:rPr>
-        <w:t>(2)</w:t>
-      </w:r>
-      <w:r>
-        <w:rPr>
-          <w:i/>
-        </w:rPr>
-        <w:tab/>
-        <w:t>Explain what the software product(s) will, and, if necessary, will not do</w:t>
-      </w:r>
-    </w:p>
-    <w:p>
-      <w:pPr>
-        <w:ind w:left="360" w:hanging="360"/>
-        <w:rPr>
-          <w:i/>
-        </w:rPr>
-      </w:pPr>
-      <w:r>
-        <w:rPr>
-          <w:i/>
-        </w:rPr>
-        <w:t>(3)</w:t>
-      </w:r>
-      <w:r>
-        <w:rPr>
-          <w:i/>
-        </w:rPr>
-        <w:tab/>
-        <w:t>Describe the application of the software being specified. As a portion of this, it should:</w:t>
-      </w:r>
-    </w:p>
-    <w:p>
-      <w:pPr>
-        <w:ind w:left="720" w:hanging="360"/>
-        <w:rPr>
-          <w:i/>
-        </w:rPr>
-      </w:pPr>
-      <w:r>
-        <w:rPr>
-          <w:i/>
-        </w:rPr>
-        <w:t>(a) Describe all relevant benefits, objectives, and goals as precisely as possible. For example, to say that one goal is to provide effective reporting capabilities is not as good as saying parameter-driven, user-definable reports with a 2 h turnaround and on-line entry of user parameters.</w:t>
-      </w:r>
-    </w:p>
-    <w:p>
-      <w:pPr>
-        <w:ind w:left="720" w:hanging="360"/>
-        <w:rPr>
-          <w:i/>
-        </w:rPr>
-      </w:pPr>
-      <w:r>
-        <w:rPr>
-          <w:i/>
-        </w:rPr>
-        <w:t>(b) Be consistent with similar statements in higher-level specifications (for example, the System Requirement Specification</w:t>
+    </w:p>
+    <w:p>
+      <w:pPr>
+        <w:tabs>
+          <w:tab w:val="clear" w:pos="180"/>
+          <w:tab w:val="clear" w:pos="360"/>
+          <w:tab w:val="clear" w:pos="720"/>
+        </w:tabs>
+        <w:autoSpaceDE w:val="0"/>
+        <w:autoSpaceDN w:val="0"/>
+        <w:adjustRightInd w:val="0"/>
+        <w:ind w:firstLine="720"/>
+        <w:contextualSpacing/>
+      </w:pPr>
+      <w:r>
+        <w:t xml:space="preserve">The software application described throughout this SRS document is the VaqPack Graduate to Professional Aid Pack, or simply VaqPack. While this free desktop application can be used within any institution, it is primarily designed for the graduating students of the University </w:t>
       </w:r>
       <w:proofErr w:type="gramStart"/>
       <w:r>
-        <w:rPr>
-          <w:i/>
-        </w:rPr>
-        <w:t>) ,</w:t>
+        <w:t>of</w:t>
       </w:r>
       <w:proofErr w:type="gramEnd"/>
       <w:r>
-        <w:rPr>
-          <w:i/>
-        </w:rPr>
-        <w:t xml:space="preserve"> if they </w:t>
-      </w:r>
-      <w:proofErr w:type="spellStart"/>
-      <w:r>
-        <w:rPr>
-          <w:i/>
-        </w:rPr>
-        <w:t>exist.What</w:t>
-      </w:r>
-      <w:proofErr w:type="spellEnd"/>
-      <w:r>
-        <w:rPr>
-          <w:i/>
-        </w:rPr>
-        <w:t xml:space="preserve"> is the scope of this software product.</w:t>
-      </w:r>
+        <w:t xml:space="preserve"> Texas Rio Grande Valley with the purpose of aiding their progression from academia to the professional world.</w:t>
+      </w:r>
+    </w:p>
+    <w:p>
+      <w:pPr>
+        <w:tabs>
+          <w:tab w:val="clear" w:pos="180"/>
+          <w:tab w:val="clear" w:pos="360"/>
+          <w:tab w:val="clear" w:pos="720"/>
+        </w:tabs>
+        <w:autoSpaceDE w:val="0"/>
+        <w:autoSpaceDN w:val="0"/>
+        <w:adjustRightInd w:val="0"/>
+        <w:ind w:firstLine="720"/>
+        <w:contextualSpacing/>
+      </w:pPr>
+      <w:r>
+        <w:t>Using a graphical user interface, registered users of VaqPack can generate a resume, a business card, and cover letters. The information required for the generation of these objects is collected from the user, by means of input forms within a wizard, and then stored in a pre-existing MySQL database. Users can apply themes of their choice to these objects for personal style or look-and-feel. From these objects, the user may generate PDF documents which can be sent to contacts or potential employers via email. Additionally, the user may generate an HTML file from the resume data for use as a web page. Users may retrieve stored data for the purpose of editing or augmenting information, or to send documents to contacts at any given time.</w:t>
+      </w:r>
+    </w:p>
+    <w:p>
+      <w:pPr>
+        <w:contextualSpacing/>
+        <w:rPr>
+          <w:b/>
+          <w:sz w:val="32"/>
+        </w:rPr>
+      </w:pPr>
     </w:p>
     <w:p>
       <w:pPr>
         <w:keepNext/>
         <w:spacing w:before="240" w:after="120"/>
+        <w:contextualSpacing/>
         <w:outlineLvl w:val="1"/>
         <w:rPr>
           <w:b/>
           <w:sz w:val="28"/>
         </w:rPr>
       </w:pPr>
-      <w:bookmarkStart w:id="7" w:name="_Toc506458774"/>
-      <w:bookmarkStart w:id="8" w:name="_Toc506459140"/>
-      <w:r>
-        <w:rPr>
-          <w:b/>
-          <w:sz w:val="28"/>
-        </w:rPr>
-        <w:lastRenderedPageBreak/>
-        <w:t>1.3 Definitions, Acronyms, and Abbreviations</w:t>
-      </w:r>
-      <w:bookmarkEnd w:id="7"/>
-      <w:bookmarkEnd w:id="8"/>
+      <w:r>
+        <w:rPr>
+          <w:b/>
+          <w:sz w:val="28"/>
+        </w:rPr>
+        <w:t>1.3</w:t>
+      </w:r>
+      <w:r>
+        <w:rPr>
+          <w:b/>
+          <w:sz w:val="28"/>
+        </w:rPr>
+        <w:t xml:space="preserve"> </w:t>
+      </w:r>
+      <w:r>
+        <w:rPr>
+          <w:b/>
+          <w:sz w:val="28"/>
+        </w:rPr>
+        <w:t>Definitions, Acronyms, and Abbreviations</w:t>
+      </w:r>
+    </w:p>
+    <w:p>
+      <w:pPr>
+        <w:tabs>
+          <w:tab w:val="clear" w:pos="180"/>
+          <w:tab w:val="clear" w:pos="360"/>
+          <w:tab w:val="clear" w:pos="720"/>
+        </w:tabs>
+        <w:autoSpaceDE w:val="0"/>
+        <w:autoSpaceDN w:val="0"/>
+        <w:adjustRightInd w:val="0"/>
+        <w:ind w:firstLine="720"/>
+        <w:contextualSpacing/>
+      </w:pPr>
+    </w:p>
+    <w:p>
+      <w:pPr>
+        <w:tabs>
+          <w:tab w:val="clear" w:pos="180"/>
+          <w:tab w:val="clear" w:pos="360"/>
+          <w:tab w:val="clear" w:pos="720"/>
+        </w:tabs>
+        <w:autoSpaceDE w:val="0"/>
+        <w:autoSpaceDN w:val="0"/>
+        <w:adjustRightInd w:val="0"/>
+        <w:ind w:firstLine="720"/>
+        <w:contextualSpacing/>
+      </w:pPr>
+      <w:r>
+        <w:t>The following terms, acronyms, and abbreviations are used throughout this document and are presented in the table below by order of appearance.</w:t>
+      </w:r>
+    </w:p>
+    <w:p>
+      <w:pPr>
+        <w:contextualSpacing/>
+        <w:rPr>
+          <w:b/>
+          <w:sz w:val="32"/>
+        </w:rPr>
+      </w:pPr>
     </w:p>
     <w:tbl>
       <w:tblPr>
         <w:tblStyle w:val="TableGrid"/>
+        <w:tblpPr w:leftFromText="180" w:rightFromText="180" w:vertAnchor="text" w:horzAnchor="margin" w:tblpY="163"/>
         <w:tblW w:w="0" w:type="auto"/>
         <w:tblLook w:val="04A0" w:firstRow="1" w:lastRow="0" w:firstColumn="1" w:lastColumn="0" w:noHBand="0" w:noVBand="1"/>
       </w:tblPr>
       <w:tblGrid>
-        <w:gridCol w:w="2358"/>
-        <w:gridCol w:w="7218"/>
+        <w:gridCol w:w="2088"/>
+        <w:gridCol w:w="7488"/>
       </w:tblGrid>
       <w:tr>
+        <w:trPr>
+          <w:trHeight w:val="512"/>
+        </w:trPr>
         <w:tc>
           <w:tcPr>
-            <w:tcW w:w="2358" w:type="dxa"/>
+            <w:tcW w:w="2088" w:type="dxa"/>
           </w:tcPr>
           <w:p>
             <w:pPr>
@@ -1654,13 +1708,11 @@
               <w:outlineLvl w:val="1"/>
               <w:rPr>
                 <w:b/>
-                <w:sz w:val="28"/>
               </w:rPr>
             </w:pPr>
             <w:r>
               <w:rPr>
                 <w:b/>
-                <w:sz w:val="28"/>
               </w:rPr>
               <w:t>Term</w:t>
             </w:r>
@@ -1668,7 +1720,7 @@
         </w:tc>
         <w:tc>
           <w:tcPr>
-            <w:tcW w:w="7218" w:type="dxa"/>
+            <w:tcW w:w="7488" w:type="dxa"/>
           </w:tcPr>
           <w:p>
             <w:pPr>
@@ -1678,13 +1730,11 @@
               <w:outlineLvl w:val="1"/>
               <w:rPr>
                 <w:b/>
-                <w:sz w:val="28"/>
               </w:rPr>
             </w:pPr>
             <w:r>
               <w:rPr>
                 <w:b/>
-                <w:sz w:val="28"/>
               </w:rPr>
               <w:t>Definition</w:t>
             </w:r>
@@ -1694,7 +1744,7 @@
       <w:tr>
         <w:tc>
           <w:tcPr>
-            <w:tcW w:w="2358" w:type="dxa"/>
+            <w:tcW w:w="2088" w:type="dxa"/>
           </w:tcPr>
           <w:p>
             <w:pPr>
@@ -1703,12 +1753,14 @@
               <w:jc w:val="center"/>
               <w:outlineLvl w:val="1"/>
               <w:rPr>
-                <w:sz w:val="28"/>
+                <w:sz w:val="22"/>
+                <w:szCs w:val="22"/>
               </w:rPr>
             </w:pPr>
             <w:r>
               <w:rPr>
-                <w:sz w:val="28"/>
+                <w:sz w:val="22"/>
+                <w:szCs w:val="22"/>
               </w:rPr>
               <w:t>SRS</w:t>
             </w:r>
@@ -1716,7 +1768,7 @@
         </w:tc>
         <w:tc>
           <w:tcPr>
-            <w:tcW w:w="7218" w:type="dxa"/>
+            <w:tcW w:w="7488" w:type="dxa"/>
           </w:tcPr>
           <w:p>
             <w:pPr>
@@ -1725,12 +1777,14 @@
               <w:jc w:val="both"/>
               <w:outlineLvl w:val="1"/>
               <w:rPr>
-                <w:sz w:val="28"/>
+                <w:sz w:val="22"/>
+                <w:szCs w:val="22"/>
               </w:rPr>
             </w:pPr>
             <w:r>
               <w:rPr>
-                <w:sz w:val="28"/>
+                <w:sz w:val="22"/>
+                <w:szCs w:val="22"/>
               </w:rPr>
               <w:t>Software Requirement Specification</w:t>
             </w:r>
@@ -1740,7 +1794,7 @@
       <w:tr>
         <w:tc>
           <w:tcPr>
-            <w:tcW w:w="2358" w:type="dxa"/>
+            <w:tcW w:w="2088" w:type="dxa"/>
           </w:tcPr>
           <w:p>
             <w:pPr>
@@ -1749,14 +1803,22 @@
               <w:jc w:val="center"/>
               <w:outlineLvl w:val="1"/>
               <w:rPr>
-                <w:sz w:val="28"/>
+                <w:sz w:val="22"/>
+                <w:szCs w:val="22"/>
               </w:rPr>
             </w:pPr>
+            <w:r>
+              <w:rPr>
+                <w:sz w:val="22"/>
+                <w:szCs w:val="22"/>
+              </w:rPr>
+              <w:t>VaqPack</w:t>
+            </w:r>
           </w:p>
         </w:tc>
         <w:tc>
           <w:tcPr>
-            <w:tcW w:w="7218" w:type="dxa"/>
+            <w:tcW w:w="7488" w:type="dxa"/>
           </w:tcPr>
           <w:p>
             <w:pPr>
@@ -1765,16 +1827,24 @@
               <w:jc w:val="both"/>
               <w:outlineLvl w:val="1"/>
               <w:rPr>
-                <w:sz w:val="28"/>
+                <w:sz w:val="22"/>
+                <w:szCs w:val="22"/>
               </w:rPr>
             </w:pPr>
+            <w:r>
+              <w:rPr>
+                <w:sz w:val="22"/>
+                <w:szCs w:val="22"/>
+              </w:rPr>
+              <w:t>VaqPack Graduate to Professional Aid Pack, in short</w:t>
+            </w:r>
           </w:p>
         </w:tc>
       </w:tr>
       <w:tr>
         <w:tc>
           <w:tcPr>
-            <w:tcW w:w="2358" w:type="dxa"/>
+            <w:tcW w:w="2088" w:type="dxa"/>
           </w:tcPr>
           <w:p>
             <w:pPr>
@@ -1783,14 +1853,22 @@
               <w:jc w:val="center"/>
               <w:outlineLvl w:val="1"/>
               <w:rPr>
-                <w:sz w:val="28"/>
+                <w:sz w:val="22"/>
+                <w:szCs w:val="22"/>
               </w:rPr>
             </w:pPr>
+            <w:r>
+              <w:rPr>
+                <w:sz w:val="22"/>
+                <w:szCs w:val="22"/>
+              </w:rPr>
+              <w:t>GUI</w:t>
+            </w:r>
           </w:p>
         </w:tc>
         <w:tc>
           <w:tcPr>
-            <w:tcW w:w="7218" w:type="dxa"/>
+            <w:tcW w:w="7488" w:type="dxa"/>
           </w:tcPr>
           <w:p>
             <w:pPr>
@@ -1799,16 +1877,24 @@
               <w:jc w:val="both"/>
               <w:outlineLvl w:val="1"/>
               <w:rPr>
-                <w:sz w:val="28"/>
+                <w:sz w:val="22"/>
+                <w:szCs w:val="22"/>
               </w:rPr>
             </w:pPr>
+            <w:r>
+              <w:rPr>
+                <w:sz w:val="22"/>
+                <w:szCs w:val="22"/>
+              </w:rPr>
+              <w:t>Graphical User Interface; provides a visual, interactive means for a software user to manipulate the controls, commands, or features of that software.</w:t>
+            </w:r>
           </w:p>
         </w:tc>
       </w:tr>
       <w:tr>
         <w:tc>
           <w:tcPr>
-            <w:tcW w:w="2358" w:type="dxa"/>
+            <w:tcW w:w="2088" w:type="dxa"/>
           </w:tcPr>
           <w:p>
             <w:pPr>
@@ -1817,14 +1903,23 @@
               <w:jc w:val="center"/>
               <w:outlineLvl w:val="1"/>
               <w:rPr>
-                <w:sz w:val="28"/>
+                <w:sz w:val="22"/>
+                <w:szCs w:val="22"/>
               </w:rPr>
             </w:pPr>
+            <w:r>
+              <w:rPr>
+                <w:sz w:val="22"/>
+                <w:szCs w:val="22"/>
+              </w:rPr>
+              <w:lastRenderedPageBreak/>
+              <w:t>Wizard</w:t>
+            </w:r>
           </w:p>
         </w:tc>
         <w:tc>
           <w:tcPr>
-            <w:tcW w:w="7218" w:type="dxa"/>
+            <w:tcW w:w="7488" w:type="dxa"/>
           </w:tcPr>
           <w:p>
             <w:pPr>
@@ -1833,16 +1928,24 @@
               <w:jc w:val="both"/>
               <w:outlineLvl w:val="1"/>
               <w:rPr>
-                <w:sz w:val="28"/>
+                <w:sz w:val="22"/>
+                <w:szCs w:val="22"/>
               </w:rPr>
             </w:pPr>
+            <w:r>
+              <w:rPr>
+                <w:sz w:val="22"/>
+                <w:szCs w:val="22"/>
+              </w:rPr>
+              <w:t>A sequential set of prompts for input, assisting in data collection and organized such that its implementation increases ease of use.</w:t>
+            </w:r>
           </w:p>
         </w:tc>
       </w:tr>
       <w:tr>
         <w:tc>
           <w:tcPr>
-            <w:tcW w:w="2358" w:type="dxa"/>
+            <w:tcW w:w="2088" w:type="dxa"/>
           </w:tcPr>
           <w:p>
             <w:pPr>
@@ -1851,14 +1954,22 @@
               <w:jc w:val="center"/>
               <w:outlineLvl w:val="1"/>
               <w:rPr>
-                <w:sz w:val="28"/>
+                <w:sz w:val="22"/>
+                <w:szCs w:val="22"/>
               </w:rPr>
             </w:pPr>
+            <w:r>
+              <w:rPr>
+                <w:sz w:val="22"/>
+                <w:szCs w:val="22"/>
+              </w:rPr>
+              <w:t>Database</w:t>
+            </w:r>
           </w:p>
         </w:tc>
         <w:tc>
           <w:tcPr>
-            <w:tcW w:w="7218" w:type="dxa"/>
+            <w:tcW w:w="7488" w:type="dxa"/>
           </w:tcPr>
           <w:p>
             <w:pPr>
@@ -1867,16 +1978,24 @@
               <w:jc w:val="both"/>
               <w:outlineLvl w:val="1"/>
               <w:rPr>
-                <w:sz w:val="28"/>
+                <w:sz w:val="22"/>
+                <w:szCs w:val="22"/>
               </w:rPr>
             </w:pPr>
+            <w:r>
+              <w:rPr>
+                <w:sz w:val="22"/>
+                <w:szCs w:val="22"/>
+              </w:rPr>
+              <w:t>A structured collection of data that can be efficiently and conveniently accessed.</w:t>
+            </w:r>
           </w:p>
         </w:tc>
       </w:tr>
       <w:tr>
         <w:tc>
           <w:tcPr>
-            <w:tcW w:w="2358" w:type="dxa"/>
+            <w:tcW w:w="2088" w:type="dxa"/>
           </w:tcPr>
           <w:p>
             <w:pPr>
@@ -1885,14 +2004,22 @@
               <w:jc w:val="center"/>
               <w:outlineLvl w:val="1"/>
               <w:rPr>
-                <w:sz w:val="28"/>
+                <w:sz w:val="22"/>
+                <w:szCs w:val="22"/>
               </w:rPr>
             </w:pPr>
+            <w:r>
+              <w:rPr>
+                <w:sz w:val="22"/>
+                <w:szCs w:val="22"/>
+              </w:rPr>
+              <w:t>PDF</w:t>
+            </w:r>
           </w:p>
         </w:tc>
         <w:tc>
           <w:tcPr>
-            <w:tcW w:w="7218" w:type="dxa"/>
+            <w:tcW w:w="7488" w:type="dxa"/>
           </w:tcPr>
           <w:p>
             <w:pPr>
@@ -1901,16 +2028,24 @@
               <w:jc w:val="both"/>
               <w:outlineLvl w:val="1"/>
               <w:rPr>
-                <w:sz w:val="28"/>
+                <w:sz w:val="22"/>
+                <w:szCs w:val="22"/>
               </w:rPr>
             </w:pPr>
+            <w:r>
+              <w:rPr>
+                <w:sz w:val="22"/>
+                <w:szCs w:val="22"/>
+              </w:rPr>
+              <w:t>Portable Document Format; a popular electronic document file type particularly used with rich-text or styled text.</w:t>
+            </w:r>
           </w:p>
         </w:tc>
       </w:tr>
       <w:tr>
         <w:tc>
           <w:tcPr>
-            <w:tcW w:w="2358" w:type="dxa"/>
+            <w:tcW w:w="2088" w:type="dxa"/>
           </w:tcPr>
           <w:p>
             <w:pPr>
@@ -1919,14 +2054,22 @@
               <w:jc w:val="center"/>
               <w:outlineLvl w:val="1"/>
               <w:rPr>
-                <w:sz w:val="28"/>
+                <w:sz w:val="22"/>
+                <w:szCs w:val="22"/>
               </w:rPr>
             </w:pPr>
+            <w:r>
+              <w:rPr>
+                <w:sz w:val="22"/>
+                <w:szCs w:val="22"/>
+              </w:rPr>
+              <w:t>HTML</w:t>
+            </w:r>
           </w:p>
         </w:tc>
         <w:tc>
           <w:tcPr>
-            <w:tcW w:w="7218" w:type="dxa"/>
+            <w:tcW w:w="7488" w:type="dxa"/>
           </w:tcPr>
           <w:p>
             <w:pPr>
@@ -1935,66 +2078,82 @@
               <w:jc w:val="both"/>
               <w:outlineLvl w:val="1"/>
               <w:rPr>
-                <w:sz w:val="28"/>
+                <w:sz w:val="22"/>
+                <w:szCs w:val="22"/>
               </w:rPr>
             </w:pPr>
+            <w:r>
+              <w:rPr>
+                <w:sz w:val="22"/>
+                <w:szCs w:val="22"/>
+              </w:rPr>
+              <w:t>HyperText Markup Language; the web standard language used in the delivery of online content, interpreted and rendered by web browsers.</w:t>
+            </w:r>
           </w:p>
         </w:tc>
       </w:tr>
     </w:tbl>
     <w:p>
       <w:pPr>
+        <w:contextualSpacing/>
+        <w:rPr>
+          <w:b/>
+          <w:sz w:val="32"/>
+        </w:rPr>
+      </w:pPr>
+    </w:p>
+    <w:p>
+      <w:pPr>
+        <w:keepNext/>
+        <w:spacing w:before="240" w:after="120"/>
+        <w:contextualSpacing/>
+        <w:outlineLvl w:val="1"/>
+        <w:rPr>
+          <w:b/>
+          <w:sz w:val="28"/>
+        </w:rPr>
+      </w:pPr>
+    </w:p>
+    <w:p>
+      <w:pPr>
+        <w:keepNext/>
+        <w:spacing w:before="240" w:after="120"/>
+        <w:contextualSpacing/>
+        <w:outlineLvl w:val="1"/>
+        <w:rPr>
+          <w:b/>
+          <w:sz w:val="28"/>
+        </w:rPr>
+      </w:pPr>
+      <w:r>
+        <w:rPr>
+          <w:b/>
+          <w:sz w:val="28"/>
+        </w:rPr>
+        <w:t>1.4 References</w:t>
+      </w:r>
+    </w:p>
+    <w:p>
+      <w:pPr>
         <w:keepNext/>
         <w:spacing w:before="240" w:after="120"/>
         <w:outlineLvl w:val="1"/>
         <w:rPr>
-          <w:b/>
-          <w:sz w:val="28"/>
-        </w:rPr>
-      </w:pPr>
-    </w:p>
-    <w:p>
-      <w:pPr>
-        <w:keepNext/>
-        <w:spacing w:before="240" w:after="120"/>
-        <w:outlineLvl w:val="1"/>
-        <w:rPr>
-          <w:b/>
-          <w:sz w:val="28"/>
-        </w:rPr>
-      </w:pPr>
-      <w:bookmarkStart w:id="9" w:name="_Toc506458775"/>
-      <w:bookmarkStart w:id="10" w:name="_Toc506459141"/>
-      <w:r>
-        <w:rPr>
-          <w:b/>
-          <w:sz w:val="28"/>
-        </w:rPr>
-        <w:t>1.4 References</w:t>
-      </w:r>
-      <w:bookmarkEnd w:id="9"/>
-      <w:bookmarkEnd w:id="10"/>
-    </w:p>
-    <w:p>
-      <w:pPr>
-        <w:keepNext/>
-        <w:spacing w:before="240" w:after="120"/>
-        <w:outlineLvl w:val="1"/>
-        <w:rPr>
-          <w:sz w:val="28"/>
-        </w:rPr>
-      </w:pPr>
-      <w:r>
-        <w:rPr>
-          <w:sz w:val="28"/>
+          <w:szCs w:val="24"/>
+        </w:rPr>
+      </w:pPr>
+      <w:r>
+        <w:rPr>
+          <w:szCs w:val="24"/>
         </w:rPr>
         <w:t xml:space="preserve">JavaFX - </w:t>
       </w:r>
       <w:hyperlink r:id="rId6" w:history="1">
         <w:r>
           <w:rPr>
-            <w:rStyle w:val="Hyperlink"/>
-            <w:sz w:val="28"/>
+            <w:color w:val="0000FF" w:themeColor="hyperlink"/>
+            <w:szCs w:val="24"/>
+            <w:u w:val="single"/>
           </w:rPr>
           <w:t>http://docs.oracle.com/javase/8/javase-clienttechnologies.htm</w:t>
         </w:r>
@@ -2006,20 +2165,23 @@
         <w:spacing w:before="240" w:after="120"/>
         <w:outlineLvl w:val="1"/>
         <w:rPr>
-          <w:i/>
-        </w:rPr>
-      </w:pPr>
-      <w:r>
-        <w:rPr>
-          <w:sz w:val="28"/>
+          <w:color w:val="0000FF" w:themeColor="hyperlink"/>
+          <w:szCs w:val="24"/>
+          <w:u w:val="single"/>
+        </w:rPr>
+      </w:pPr>
+      <w:r>
+        <w:rPr>
+          <w:szCs w:val="24"/>
         </w:rPr>
         <w:t xml:space="preserve">MySQL - </w:t>
       </w:r>
       <w:hyperlink r:id="rId7" w:history="1">
         <w:r>
           <w:rPr>
-            <w:rStyle w:val="Hyperlink"/>
-            <w:sz w:val="28"/>
+            <w:color w:val="0000FF" w:themeColor="hyperlink"/>
+            <w:szCs w:val="24"/>
+            <w:u w:val="single"/>
           </w:rPr>
           <w:t>http://dev.mysql.com/downloads/mysql/</w:t>
         </w:r>
@@ -2035,93 +2197,6 @@
           <w:sz w:val="28"/>
         </w:rPr>
       </w:pPr>
-      <w:bookmarkStart w:id="11" w:name="_Toc506458776"/>
-      <w:bookmarkStart w:id="12" w:name="_Toc506459142"/>
-      <w:r>
-        <w:rPr>
-          <w:b/>
-          <w:sz w:val="28"/>
-        </w:rPr>
-        <w:t>1.5 Overview</w:t>
-      </w:r>
-      <w:bookmarkEnd w:id="11"/>
-      <w:bookmarkEnd w:id="12"/>
-    </w:p>
-    <w:p>
-      <w:pPr>
-        <w:rPr>
-          <w:i/>
-        </w:rPr>
-      </w:pPr>
-      <w:r>
-        <w:rPr>
-          <w:i/>
-        </w:rPr>
-        <w:t>This subsection should:</w:t>
-      </w:r>
-    </w:p>
-    <w:p>
-      <w:pPr>
-        <w:ind w:left="360" w:hanging="360"/>
-        <w:rPr>
-          <w:i/>
-        </w:rPr>
-      </w:pPr>
-      <w:r>
-        <w:rPr>
-          <w:i/>
-        </w:rPr>
-        <w:t>(1) Describe what the rest of the SRS contains</w:t>
-      </w:r>
-    </w:p>
-    <w:p>
-      <w:pPr>
-        <w:ind w:left="360" w:hanging="360"/>
-        <w:rPr>
-          <w:i/>
-        </w:rPr>
-      </w:pPr>
-      <w:r>
-        <w:rPr>
-          <w:i/>
-        </w:rPr>
-        <w:t>(2) Explain how the SRS is organized.</w:t>
-      </w:r>
-    </w:p>
-    <w:p>
-      <w:pPr>
-        <w:keepNext/>
-        <w:spacing w:before="240" w:after="120"/>
-        <w:outlineLvl w:val="0"/>
-        <w:rPr>
-          <w:b/>
-          <w:sz w:val="32"/>
-        </w:rPr>
-      </w:pPr>
-      <w:bookmarkStart w:id="13" w:name="_Toc506458777"/>
-      <w:bookmarkStart w:id="14" w:name="_Toc506459143"/>
-      <w:r>
-        <w:rPr>
-          <w:b/>
-          <w:sz w:val="32"/>
-        </w:rPr>
-        <w:t>2. General Description</w:t>
-      </w:r>
-      <w:bookmarkEnd w:id="13"/>
-      <w:bookmarkEnd w:id="14"/>
-    </w:p>
-    <w:p>
-      <w:pPr>
-        <w:rPr>
-          <w:i/>
-        </w:rPr>
-      </w:pPr>
-      <w:r>
-        <w:rPr>
-          <w:i/>
-        </w:rPr>
-        <w:t>This section of the SRS should describe the general factors that affect 'the product and its requirements.  It should be made clear that this section does not state specific requirements; it only makes those requirements easier to understand.</w:t>
-      </w:r>
     </w:p>
     <w:p>
       <w:pPr>
@@ -2133,50 +2208,160 @@
           <w:sz w:val="28"/>
         </w:rPr>
       </w:pPr>
-      <w:bookmarkStart w:id="15" w:name="_Toc506458778"/>
-      <w:bookmarkStart w:id="16" w:name="_Toc506459144"/>
-      <w:r>
-        <w:rPr>
-          <w:b/>
-          <w:sz w:val="28"/>
-        </w:rPr>
-        <w:t>2.1 Product Perspective</w:t>
-      </w:r>
-      <w:bookmarkEnd w:id="15"/>
-      <w:bookmarkEnd w:id="16"/>
-    </w:p>
-    <w:p>
-      <w:pPr>
-        <w:rPr>
-          <w:i/>
-        </w:rPr>
-      </w:pPr>
-      <w:r>
-        <w:rPr>
-          <w:i/>
-        </w:rPr>
-        <w:t>This subsection of the SRS puts the product into perspective with other related products or</w:t>
-      </w:r>
-    </w:p>
-    <w:p>
-      <w:pPr>
-        <w:rPr>
-          <w:i/>
-        </w:rPr>
-      </w:pPr>
-      <w:proofErr w:type="gramStart"/>
-      <w:r>
-        <w:rPr>
-          <w:i/>
-        </w:rPr>
-        <w:t>projects</w:t>
-      </w:r>
-      <w:proofErr w:type="gramEnd"/>
-      <w:r>
-        <w:rPr>
-          <w:i/>
-        </w:rPr>
-        <w:t>.  (See the IEEE Guide to SRS for more details).</w:t>
+      <w:r>
+        <w:rPr>
+          <w:b/>
+          <w:sz w:val="28"/>
+        </w:rPr>
+        <w:t>1.5</w:t>
+      </w:r>
+      <w:r>
+        <w:rPr>
+          <w:b/>
+          <w:sz w:val="28"/>
+        </w:rPr>
+        <w:t xml:space="preserve"> </w:t>
+      </w:r>
+      <w:r>
+        <w:rPr>
+          <w:b/>
+          <w:sz w:val="28"/>
+        </w:rPr>
+        <w:t>Overview</w:t>
+      </w:r>
+    </w:p>
+    <w:p>
+      <w:pPr>
+        <w:tabs>
+          <w:tab w:val="clear" w:pos="180"/>
+          <w:tab w:val="clear" w:pos="360"/>
+          <w:tab w:val="clear" w:pos="720"/>
+        </w:tabs>
+        <w:autoSpaceDE w:val="0"/>
+        <w:autoSpaceDN w:val="0"/>
+        <w:adjustRightInd w:val="0"/>
+        <w:ind w:firstLine="720"/>
+        <w:contextualSpacing/>
+      </w:pPr>
+      <w:r>
+        <w:t xml:space="preserve">The </w:t>
+      </w:r>
+      <w:r>
+        <w:t xml:space="preserve">remaining content of this SRS is organized in 5 sections: General Description, Specific Requirements, Analysis Models, Change Management Process, and the Appendices. The General Description section aims to make the requirements for the VaqPack application more easily understood from a high-level point of view, especially from the perspective of typical end-users. However, the Specific Requirements will define and describe the details of these requirements with the technical information needed by the developers. </w:t>
+      </w:r>
+      <w:r>
+        <w:t>The Analysis Models section lists all of the models used in developing the specific requirements that are outlined in the previous section. Since the first version of VaqPack is currently being constructed, and since many requirements still need to be met, this section is subject to much change and many additions. The Change Management Process section outlines the procedures that must be followed when such changes occur throughout the development of VaqPack, including the updates to this SRS document. The Appendices include conceptual documents such as the initially provided high-level requirements</w:t>
+      </w:r>
+      <w:r>
+        <w:t xml:space="preserve"> and any conceptual diagrams or documents used by the developers. The documents in the Appendix may or may not be used in requirements definitions, but this is clearly specified for each document.</w:t>
+      </w:r>
+    </w:p>
+    <w:p>
+      <w:pPr>
+        <w:contextualSpacing/>
+        <w:rPr>
+          <w:b/>
+          <w:sz w:val="32"/>
+        </w:rPr>
+      </w:pPr>
+    </w:p>
+    <w:p>
+      <w:pPr>
+        <w:contextualSpacing/>
+        <w:rPr>
+          <w:b/>
+          <w:sz w:val="32"/>
+        </w:rPr>
+      </w:pPr>
+    </w:p>
+    <w:p>
+      <w:pPr>
+        <w:contextualSpacing/>
+        <w:rPr>
+          <w:b/>
+          <w:sz w:val="32"/>
+        </w:rPr>
+      </w:pPr>
+    </w:p>
+    <w:p>
+      <w:pPr>
+        <w:contextualSpacing/>
+        <w:rPr>
+          <w:b/>
+          <w:sz w:val="32"/>
+        </w:rPr>
+      </w:pPr>
+    </w:p>
+    <w:p>
+      <w:pPr>
+        <w:contextualSpacing/>
+        <w:rPr>
+          <w:b/>
+          <w:sz w:val="32"/>
+        </w:rPr>
+      </w:pPr>
+    </w:p>
+    <w:p>
+      <w:pPr>
+        <w:contextualSpacing/>
+        <w:rPr>
+          <w:b/>
+          <w:sz w:val="32"/>
+        </w:rPr>
+      </w:pPr>
+    </w:p>
+    <w:p>
+      <w:pPr>
+        <w:contextualSpacing/>
+        <w:rPr>
+          <w:b/>
+          <w:sz w:val="32"/>
+        </w:rPr>
+      </w:pPr>
+      <w:r>
+        <w:rPr>
+          <w:b/>
+          <w:sz w:val="32"/>
+        </w:rPr>
+        <w:lastRenderedPageBreak/>
+        <w:t>2</w:t>
+      </w:r>
+      <w:r>
+        <w:rPr>
+          <w:b/>
+          <w:sz w:val="32"/>
+        </w:rPr>
+        <w:t>.</w:t>
+      </w:r>
+      <w:r>
+        <w:t xml:space="preserve">  </w:t>
+      </w:r>
+      <w:r>
+        <w:rPr>
+          <w:b/>
+          <w:sz w:val="32"/>
+        </w:rPr>
+        <w:t>General Description</w:t>
+      </w:r>
+    </w:p>
+    <w:p>
+      <w:pPr>
+        <w:rPr>
+          <w:i/>
+        </w:rPr>
+      </w:pPr>
+    </w:p>
+    <w:p>
+      <w:pPr>
+        <w:rPr>
+          <w:i/>
+        </w:rPr>
+      </w:pPr>
+      <w:r>
+        <w:rPr>
+          <w:i/>
+        </w:rPr>
+        <w:t>This section of the SRS should describe the general factors that affect 'the product and its requirements.  It should be made clear that this section does not state specific requirements; it only makes those requirements easier to understand.</w:t>
       </w:r>
     </w:p>
     <w:p>
@@ -2189,30 +2374,50 @@
           <w:sz w:val="28"/>
         </w:rPr>
       </w:pPr>
-      <w:bookmarkStart w:id="17" w:name="_Toc506458779"/>
-      <w:bookmarkStart w:id="18" w:name="_Toc506459145"/>
-      <w:r>
-        <w:rPr>
-          <w:b/>
-          <w:sz w:val="28"/>
-        </w:rPr>
-        <w:lastRenderedPageBreak/>
-        <w:t>2.2 Product Functions</w:t>
-      </w:r>
-      <w:bookmarkEnd w:id="17"/>
-      <w:bookmarkEnd w:id="18"/>
-    </w:p>
-    <w:p>
-      <w:pPr>
-        <w:rPr>
-          <w:i/>
-        </w:rPr>
-      </w:pPr>
-      <w:r>
-        <w:rPr>
-          <w:i/>
-        </w:rPr>
-        <w:t xml:space="preserve">This subsection of the SRS should provide a summary of the functions that the software will perform. </w:t>
+      <w:bookmarkStart w:id="0" w:name="_Toc506458778"/>
+      <w:bookmarkStart w:id="1" w:name="_Toc506459144"/>
+      <w:r>
+        <w:rPr>
+          <w:b/>
+          <w:sz w:val="28"/>
+        </w:rPr>
+        <w:t>2.1 Product Perspective</w:t>
+      </w:r>
+      <w:bookmarkEnd w:id="0"/>
+      <w:bookmarkEnd w:id="1"/>
+    </w:p>
+    <w:p>
+      <w:pPr>
+        <w:rPr>
+          <w:i/>
+        </w:rPr>
+      </w:pPr>
+      <w:r>
+        <w:rPr>
+          <w:i/>
+        </w:rPr>
+        <w:t>This subsection of the SRS puts the product into perspective with other related products or</w:t>
+      </w:r>
+    </w:p>
+    <w:p>
+      <w:pPr>
+        <w:rPr>
+          <w:i/>
+        </w:rPr>
+      </w:pPr>
+      <w:proofErr w:type="gramStart"/>
+      <w:r>
+        <w:rPr>
+          <w:i/>
+        </w:rPr>
+        <w:t>projects</w:t>
+      </w:r>
+      <w:proofErr w:type="gramEnd"/>
+      <w:r>
+        <w:rPr>
+          <w:i/>
+        </w:rPr>
+        <w:t>.  (See the IEEE Guide to SRS for more details).</w:t>
       </w:r>
     </w:p>
     <w:p>
@@ -2225,29 +2430,29 @@
           <w:sz w:val="28"/>
         </w:rPr>
       </w:pPr>
-      <w:bookmarkStart w:id="19" w:name="_Toc506458780"/>
-      <w:bookmarkStart w:id="20" w:name="_Toc506459146"/>
-      <w:r>
-        <w:rPr>
-          <w:b/>
-          <w:sz w:val="28"/>
-        </w:rPr>
-        <w:t>2.3 User Characteristics</w:t>
-      </w:r>
-      <w:bookmarkEnd w:id="19"/>
-      <w:bookmarkEnd w:id="20"/>
-    </w:p>
-    <w:p>
-      <w:pPr>
-        <w:rPr>
-          <w:i/>
-        </w:rPr>
-      </w:pPr>
-      <w:r>
-        <w:rPr>
-          <w:i/>
-        </w:rPr>
-        <w:t>This subsection of the SRS should describe those general characteristics of the eventual users of the product that will affect the specific requirements.  (See the IEEE Guide to SRS for more details).</w:t>
+      <w:bookmarkStart w:id="2" w:name="_Toc506458779"/>
+      <w:bookmarkStart w:id="3" w:name="_Toc506459145"/>
+      <w:r>
+        <w:rPr>
+          <w:b/>
+          <w:sz w:val="28"/>
+        </w:rPr>
+        <w:t>2.2 Product Functions</w:t>
+      </w:r>
+      <w:bookmarkEnd w:id="2"/>
+      <w:bookmarkEnd w:id="3"/>
+    </w:p>
+    <w:p>
+      <w:pPr>
+        <w:rPr>
+          <w:i/>
+        </w:rPr>
+      </w:pPr>
+      <w:r>
+        <w:rPr>
+          <w:i/>
+        </w:rPr>
+        <w:t xml:space="preserve">This subsection of the SRS should provide a summary of the functions that the software will perform. </w:t>
       </w:r>
     </w:p>
     <w:p>
@@ -2260,50 +2465,29 @@
           <w:sz w:val="28"/>
         </w:rPr>
       </w:pPr>
-      <w:bookmarkStart w:id="21" w:name="_Toc506458781"/>
-      <w:bookmarkStart w:id="22" w:name="_Toc506459147"/>
-      <w:r>
-        <w:rPr>
-          <w:b/>
-          <w:sz w:val="28"/>
-        </w:rPr>
-        <w:t>2.4 General Constraints</w:t>
-      </w:r>
-      <w:bookmarkEnd w:id="21"/>
-      <w:bookmarkEnd w:id="22"/>
-    </w:p>
-    <w:p>
-      <w:pPr>
-        <w:rPr>
-          <w:i/>
-        </w:rPr>
-      </w:pPr>
-      <w:r>
-        <w:rPr>
-          <w:i/>
-        </w:rPr>
-        <w:t>This subsection of the SRS should provide a general description of any other items that will</w:t>
-      </w:r>
-    </w:p>
-    <w:p>
-      <w:pPr>
-        <w:rPr>
-          <w:i/>
-        </w:rPr>
-      </w:pPr>
-      <w:proofErr w:type="gramStart"/>
-      <w:r>
-        <w:rPr>
-          <w:i/>
-        </w:rPr>
-        <w:t>limit</w:t>
-      </w:r>
-      <w:proofErr w:type="gramEnd"/>
-      <w:r>
-        <w:rPr>
-          <w:i/>
-        </w:rPr>
-        <w:t xml:space="preserve"> the developer’s options for designing the system. (See the IEEE Guide to SRS for a partial list of possible general constraints).</w:t>
+      <w:bookmarkStart w:id="4" w:name="_Toc506458780"/>
+      <w:bookmarkStart w:id="5" w:name="_Toc506459146"/>
+      <w:r>
+        <w:rPr>
+          <w:b/>
+          <w:sz w:val="28"/>
+        </w:rPr>
+        <w:t>2.3 User Characteristics</w:t>
+      </w:r>
+      <w:bookmarkEnd w:id="4"/>
+      <w:bookmarkEnd w:id="5"/>
+    </w:p>
+    <w:p>
+      <w:pPr>
+        <w:rPr>
+          <w:i/>
+        </w:rPr>
+      </w:pPr>
+      <w:r>
+        <w:rPr>
+          <w:i/>
+        </w:rPr>
+        <w:t>This subsection of the SRS should describe those general characteristics of the eventual users of the product that will affect the specific requirements.  (See the IEEE Guide to SRS for more details).</w:t>
       </w:r>
     </w:p>
     <w:p>
@@ -2316,52 +2500,137 @@
           <w:sz w:val="28"/>
         </w:rPr>
       </w:pPr>
-      <w:bookmarkStart w:id="23" w:name="_Toc506458782"/>
-      <w:bookmarkStart w:id="24" w:name="_Toc506459148"/>
-      <w:r>
-        <w:rPr>
-          <w:b/>
-          <w:sz w:val="28"/>
-        </w:rPr>
-        <w:t>2.5 Assumptions and Dependencies</w:t>
-      </w:r>
-      <w:bookmarkEnd w:id="23"/>
-      <w:bookmarkEnd w:id="24"/>
-    </w:p>
-    <w:p>
-      <w:pPr>
-        <w:rPr>
-          <w:i/>
-        </w:rPr>
-      </w:pPr>
-      <w:r>
-        <w:rPr>
-          <w:i/>
-        </w:rPr>
-        <w:t>This subsection of the SRS should list each of the factors that affect the requirements stated in the SRS. These factors are not design constraints on the software but are, rather, any changes to them that can affect the requirements in the SRS. For example, an assumption might be that a specific operating system will be available on the hardware designated for the software product. If, in fact, the operating system is not available, the SRS would then have to change accordingly.</w:t>
+      <w:bookmarkStart w:id="6" w:name="_Toc506458781"/>
+      <w:bookmarkStart w:id="7" w:name="_Toc506459147"/>
+      <w:r>
+        <w:rPr>
+          <w:b/>
+          <w:sz w:val="28"/>
+        </w:rPr>
+        <w:t>2.4 General Constraints</w:t>
+      </w:r>
+      <w:bookmarkEnd w:id="6"/>
+      <w:bookmarkEnd w:id="7"/>
+    </w:p>
+    <w:p>
+      <w:pPr>
+        <w:rPr>
+          <w:i/>
+        </w:rPr>
+      </w:pPr>
+      <w:r>
+        <w:rPr>
+          <w:i/>
+        </w:rPr>
+        <w:t>This subsection of the SRS should provide a general description of any other items that will</w:t>
+      </w:r>
+    </w:p>
+    <w:p>
+      <w:pPr>
+        <w:rPr>
+          <w:i/>
+        </w:rPr>
+      </w:pPr>
+      <w:proofErr w:type="gramStart"/>
+      <w:r>
+        <w:rPr>
+          <w:i/>
+        </w:rPr>
+        <w:t>limit</w:t>
+      </w:r>
+      <w:proofErr w:type="gramEnd"/>
+      <w:r>
+        <w:rPr>
+          <w:i/>
+        </w:rPr>
+        <w:t xml:space="preserve"> the developer’s options for designing the system. (See the IEEE Guide to SRS for a partial list of possible general constraints).</w:t>
       </w:r>
     </w:p>
     <w:p>
       <w:pPr>
         <w:keepNext/>
         <w:spacing w:before="240" w:after="120"/>
-        <w:outlineLvl w:val="0"/>
-        <w:rPr>
-          <w:b/>
-          <w:sz w:val="32"/>
-        </w:rPr>
-      </w:pPr>
-      <w:bookmarkStart w:id="25" w:name="_Toc506458783"/>
-      <w:bookmarkStart w:id="26" w:name="_Toc506459149"/>
-      <w:r>
-        <w:rPr>
-          <w:b/>
-          <w:sz w:val="32"/>
-        </w:rPr>
-        <w:t>3. Specific Requirements</w:t>
-      </w:r>
-      <w:bookmarkEnd w:id="25"/>
-      <w:bookmarkEnd w:id="26"/>
+        <w:outlineLvl w:val="1"/>
+        <w:rPr>
+          <w:b/>
+          <w:sz w:val="28"/>
+        </w:rPr>
+      </w:pPr>
+      <w:bookmarkStart w:id="8" w:name="_Toc506458782"/>
+      <w:bookmarkStart w:id="9" w:name="_Toc506459148"/>
+      <w:r>
+        <w:rPr>
+          <w:b/>
+          <w:sz w:val="28"/>
+        </w:rPr>
+        <w:t>2.5 Assumptions and Dependencies</w:t>
+      </w:r>
+      <w:bookmarkEnd w:id="8"/>
+      <w:bookmarkEnd w:id="9"/>
+    </w:p>
+    <w:p>
+      <w:pPr>
+        <w:rPr>
+          <w:i/>
+        </w:rPr>
+      </w:pPr>
+      <w:r>
+        <w:rPr>
+          <w:i/>
+        </w:rPr>
+        <w:t>This subsection of the SRS should list each of the factors that affect the requirements stated in the SRS. These factors are not design constraints on the software but are, rather, any changes to them that can affect the requirements in the SRS. For example, an assumption might be that a specific operating system will be available on the hardware designated for the software product. If, in fact, the operating system is not available, the SRS would then have to change accordingly.</w:t>
+      </w:r>
+    </w:p>
+    <w:p>
+      <w:pPr>
+        <w:contextualSpacing/>
+        <w:rPr>
+          <w:b/>
+          <w:sz w:val="32"/>
+        </w:rPr>
+      </w:pPr>
+    </w:p>
+    <w:p>
+      <w:pPr>
+        <w:contextualSpacing/>
+        <w:rPr>
+          <w:b/>
+          <w:sz w:val="32"/>
+        </w:rPr>
+      </w:pPr>
+      <w:r>
+        <w:rPr>
+          <w:b/>
+          <w:sz w:val="32"/>
+        </w:rPr>
+        <w:t>3</w:t>
+      </w:r>
+      <w:r>
+        <w:rPr>
+          <w:b/>
+          <w:sz w:val="32"/>
+        </w:rPr>
+        <w:t>.</w:t>
+      </w:r>
+      <w:r>
+        <w:t xml:space="preserve">  </w:t>
+      </w:r>
+      <w:r>
+        <w:rPr>
+          <w:b/>
+          <w:sz w:val="32"/>
+        </w:rPr>
+        <w:t>Specific Requirements</w:t>
+      </w:r>
+    </w:p>
+    <w:p>
+      <w:pPr>
+        <w:contextualSpacing/>
+        <w:rPr>
+          <w:b/>
+          <w:sz w:val="32"/>
+        </w:rPr>
+      </w:pPr>
     </w:p>
     <w:p>
       <w:pPr>
@@ -2478,6 +2747,7 @@
         <w:rPr>
           <w:i/>
         </w:rPr>
+        <w:lastRenderedPageBreak/>
         <w:t>Prioritized (with respect to importance and/or stability)</w:t>
       </w:r>
     </w:p>
@@ -2576,18 +2846,17 @@
           <w:sz w:val="28"/>
         </w:rPr>
       </w:pPr>
-      <w:bookmarkStart w:id="27" w:name="_Toc506458784"/>
-      <w:bookmarkStart w:id="28" w:name="_Toc506459150"/>
-      <w:r>
-        <w:rPr>
-          <w:b/>
-          <w:sz w:val="28"/>
-        </w:rPr>
-        <w:lastRenderedPageBreak/>
+      <w:bookmarkStart w:id="10" w:name="_Toc506458784"/>
+      <w:bookmarkStart w:id="11" w:name="_Toc506459150"/>
+      <w:r>
+        <w:rPr>
+          <w:b/>
+          <w:sz w:val="28"/>
+        </w:rPr>
         <w:t>3.1 External Interface Requirements</w:t>
       </w:r>
-      <w:bookmarkEnd w:id="27"/>
-      <w:bookmarkEnd w:id="28"/>
+      <w:bookmarkEnd w:id="10"/>
+      <w:bookmarkEnd w:id="11"/>
     </w:p>
     <w:p>
       <w:pPr>
@@ -2598,16 +2867,16 @@
           <w:b/>
         </w:rPr>
       </w:pPr>
-      <w:bookmarkStart w:id="29" w:name="_Toc506458785"/>
-      <w:bookmarkStart w:id="30" w:name="_Toc506459151"/>
+      <w:bookmarkStart w:id="12" w:name="_Toc506458785"/>
+      <w:bookmarkStart w:id="13" w:name="_Toc506459151"/>
       <w:r>
         <w:rPr>
           <w:b/>
         </w:rPr>
         <w:t>3.1.1 User Interfaces</w:t>
       </w:r>
-      <w:bookmarkEnd w:id="29"/>
-      <w:bookmarkEnd w:id="30"/>
+      <w:bookmarkEnd w:id="12"/>
+      <w:bookmarkEnd w:id="13"/>
     </w:p>
     <w:p>
       <w:pPr>
@@ -2618,16 +2887,16 @@
           <w:b/>
         </w:rPr>
       </w:pPr>
-      <w:bookmarkStart w:id="31" w:name="_Toc506458786"/>
-      <w:bookmarkStart w:id="32" w:name="_Toc506459152"/>
+      <w:bookmarkStart w:id="14" w:name="_Toc506458786"/>
+      <w:bookmarkStart w:id="15" w:name="_Toc506459152"/>
       <w:r>
         <w:rPr>
           <w:b/>
         </w:rPr>
         <w:t>3.1.2 Hardware Interfaces</w:t>
       </w:r>
-      <w:bookmarkEnd w:id="31"/>
-      <w:bookmarkEnd w:id="32"/>
+      <w:bookmarkEnd w:id="14"/>
+      <w:bookmarkEnd w:id="15"/>
     </w:p>
     <w:p>
       <w:pPr>
@@ -2638,16 +2907,16 @@
           <w:b/>
         </w:rPr>
       </w:pPr>
-      <w:bookmarkStart w:id="33" w:name="_Toc506458787"/>
-      <w:bookmarkStart w:id="34" w:name="_Toc506459153"/>
+      <w:bookmarkStart w:id="16" w:name="_Toc506458787"/>
+      <w:bookmarkStart w:id="17" w:name="_Toc506459153"/>
       <w:r>
         <w:rPr>
           <w:b/>
         </w:rPr>
         <w:t>3.1.3 Software Interfaces</w:t>
       </w:r>
-      <w:bookmarkEnd w:id="33"/>
-      <w:bookmarkEnd w:id="34"/>
+      <w:bookmarkEnd w:id="16"/>
+      <w:bookmarkEnd w:id="17"/>
     </w:p>
     <w:p>
       <w:pPr>
@@ -2658,16 +2927,16 @@
           <w:b/>
         </w:rPr>
       </w:pPr>
-      <w:bookmarkStart w:id="35" w:name="_Toc506458788"/>
-      <w:bookmarkStart w:id="36" w:name="_Toc506459154"/>
+      <w:bookmarkStart w:id="18" w:name="_Toc506458788"/>
+      <w:bookmarkStart w:id="19" w:name="_Toc506459154"/>
       <w:r>
         <w:rPr>
           <w:b/>
         </w:rPr>
         <w:t>3.1.4 Communications Interfaces</w:t>
       </w:r>
-      <w:bookmarkEnd w:id="35"/>
-      <w:bookmarkEnd w:id="36"/>
+      <w:bookmarkEnd w:id="18"/>
+      <w:bookmarkEnd w:id="19"/>
     </w:p>
     <w:p>
       <w:pPr>
@@ -2679,8 +2948,8 @@
           <w:sz w:val="28"/>
         </w:rPr>
       </w:pPr>
-      <w:bookmarkStart w:id="37" w:name="_Toc506458789"/>
-      <w:bookmarkStart w:id="38" w:name="_Toc506459155"/>
+      <w:bookmarkStart w:id="20" w:name="_Toc506458789"/>
+      <w:bookmarkStart w:id="21" w:name="_Toc506459155"/>
       <w:r>
         <w:rPr>
           <w:b/>
@@ -2688,8 +2957,8 @@
         </w:rPr>
         <w:t>3.2 Functional Requirements</w:t>
       </w:r>
-      <w:bookmarkEnd w:id="37"/>
-      <w:bookmarkEnd w:id="38"/>
+      <w:bookmarkEnd w:id="20"/>
+      <w:bookmarkEnd w:id="21"/>
     </w:p>
     <w:p>
       <w:pPr>
@@ -2713,16 +2982,16 @@
           <w:b/>
         </w:rPr>
       </w:pPr>
-      <w:bookmarkStart w:id="39" w:name="_Toc506458790"/>
-      <w:bookmarkStart w:id="40" w:name="_Toc506459156"/>
+      <w:bookmarkStart w:id="22" w:name="_Toc506458790"/>
+      <w:bookmarkStart w:id="23" w:name="_Toc506459156"/>
       <w:r>
         <w:rPr>
           <w:b/>
         </w:rPr>
         <w:t>3.2.1 &lt;Functional Requirement or Feature #1&gt;</w:t>
       </w:r>
-      <w:bookmarkEnd w:id="39"/>
-      <w:bookmarkEnd w:id="40"/>
+      <w:bookmarkEnd w:id="22"/>
+      <w:bookmarkEnd w:id="23"/>
     </w:p>
     <w:p>
       <w:r>
@@ -2758,16 +3027,16 @@
           <w:b/>
         </w:rPr>
       </w:pPr>
-      <w:bookmarkStart w:id="41" w:name="_Toc506458791"/>
-      <w:bookmarkStart w:id="42" w:name="_Toc506459157"/>
+      <w:bookmarkStart w:id="24" w:name="_Toc506458791"/>
+      <w:bookmarkStart w:id="25" w:name="_Toc506459157"/>
       <w:r>
         <w:rPr>
           <w:b/>
         </w:rPr>
         <w:t>3.2.2 &lt;Functional Requirement or Feature #2&gt;</w:t>
       </w:r>
-      <w:bookmarkEnd w:id="41"/>
-      <w:bookmarkEnd w:id="42"/>
+      <w:bookmarkEnd w:id="24"/>
+      <w:bookmarkEnd w:id="25"/>
     </w:p>
     <w:p>
       <w:r>
@@ -2784,8 +3053,8 @@
           <w:sz w:val="28"/>
         </w:rPr>
       </w:pPr>
-      <w:bookmarkStart w:id="43" w:name="_Toc506458792"/>
-      <w:bookmarkStart w:id="44" w:name="_Toc506459158"/>
+      <w:bookmarkStart w:id="26" w:name="_Toc506458792"/>
+      <w:bookmarkStart w:id="27" w:name="_Toc506459158"/>
       <w:r>
         <w:rPr>
           <w:b/>
@@ -2793,8 +3062,8 @@
         </w:rPr>
         <w:t>3.3 Use Cases</w:t>
       </w:r>
-      <w:bookmarkEnd w:id="43"/>
-      <w:bookmarkEnd w:id="44"/>
+      <w:bookmarkEnd w:id="26"/>
+      <w:bookmarkEnd w:id="27"/>
     </w:p>
     <w:p>
       <w:pPr>
@@ -2805,16 +3074,16 @@
           <w:b/>
         </w:rPr>
       </w:pPr>
-      <w:bookmarkStart w:id="45" w:name="_Toc506458793"/>
-      <w:bookmarkStart w:id="46" w:name="_Toc506459159"/>
+      <w:bookmarkStart w:id="28" w:name="_Toc506458793"/>
+      <w:bookmarkStart w:id="29" w:name="_Toc506459159"/>
       <w:r>
         <w:rPr>
           <w:b/>
         </w:rPr>
         <w:t>3.3.1 Use Case #1</w:t>
       </w:r>
-      <w:bookmarkEnd w:id="45"/>
-      <w:bookmarkEnd w:id="46"/>
+      <w:bookmarkEnd w:id="28"/>
+      <w:bookmarkEnd w:id="29"/>
     </w:p>
     <w:p>
       <w:pPr>
@@ -2825,16 +3094,16 @@
           <w:b/>
         </w:rPr>
       </w:pPr>
-      <w:bookmarkStart w:id="47" w:name="_Toc506458794"/>
-      <w:bookmarkStart w:id="48" w:name="_Toc506459160"/>
+      <w:bookmarkStart w:id="30" w:name="_Toc506458794"/>
+      <w:bookmarkStart w:id="31" w:name="_Toc506459160"/>
       <w:r>
         <w:rPr>
           <w:b/>
         </w:rPr>
         <w:t>3.3.2 Use Case #2</w:t>
       </w:r>
-      <w:bookmarkEnd w:id="47"/>
-      <w:bookmarkEnd w:id="48"/>
+      <w:bookmarkEnd w:id="30"/>
+      <w:bookmarkEnd w:id="31"/>
     </w:p>
     <w:p>
       <w:r>
@@ -2851,8 +3120,8 @@
           <w:sz w:val="28"/>
         </w:rPr>
       </w:pPr>
-      <w:bookmarkStart w:id="49" w:name="_Toc506458795"/>
-      <w:bookmarkStart w:id="50" w:name="_Toc506459161"/>
+      <w:bookmarkStart w:id="32" w:name="_Toc506458795"/>
+      <w:bookmarkStart w:id="33" w:name="_Toc506459161"/>
       <w:r>
         <w:rPr>
           <w:b/>
@@ -2860,8 +3129,8 @@
         </w:rPr>
         <w:t>3.4 Classes / Objects</w:t>
       </w:r>
-      <w:bookmarkEnd w:id="49"/>
-      <w:bookmarkEnd w:id="50"/>
+      <w:bookmarkEnd w:id="32"/>
+      <w:bookmarkEnd w:id="33"/>
     </w:p>
     <w:p>
       <w:pPr>
@@ -2872,16 +3141,16 @@
           <w:b/>
         </w:rPr>
       </w:pPr>
-      <w:bookmarkStart w:id="51" w:name="_Toc506458796"/>
-      <w:bookmarkStart w:id="52" w:name="_Toc506459162"/>
+      <w:bookmarkStart w:id="34" w:name="_Toc506458796"/>
+      <w:bookmarkStart w:id="35" w:name="_Toc506459162"/>
       <w:r>
         <w:rPr>
           <w:b/>
         </w:rPr>
         <w:t>3.4.1 &lt;Class / Object #1&gt;</w:t>
       </w:r>
-      <w:bookmarkEnd w:id="51"/>
-      <w:bookmarkEnd w:id="52"/>
+      <w:bookmarkEnd w:id="34"/>
+      <w:bookmarkEnd w:id="35"/>
     </w:p>
     <w:p/>
     <w:p>
@@ -2908,16 +3177,17 @@
           <w:b/>
         </w:rPr>
       </w:pPr>
-      <w:bookmarkStart w:id="53" w:name="_Toc506458797"/>
-      <w:bookmarkStart w:id="54" w:name="_Toc506459163"/>
-      <w:r>
-        <w:rPr>
-          <w:b/>
-        </w:rPr>
+      <w:bookmarkStart w:id="36" w:name="_Toc506458797"/>
+      <w:bookmarkStart w:id="37" w:name="_Toc506459163"/>
+      <w:r>
+        <w:rPr>
+          <w:b/>
+        </w:rPr>
+        <w:lastRenderedPageBreak/>
         <w:t>3.4.2 &lt;Class / Object #2&gt;</w:t>
       </w:r>
-      <w:bookmarkEnd w:id="53"/>
-      <w:bookmarkEnd w:id="54"/>
+      <w:bookmarkEnd w:id="36"/>
+      <w:bookmarkEnd w:id="37"/>
     </w:p>
     <w:p>
       <w:r>
@@ -2934,8 +3204,8 @@
           <w:sz w:val="28"/>
         </w:rPr>
       </w:pPr>
-      <w:bookmarkStart w:id="55" w:name="_Toc506458798"/>
-      <w:bookmarkStart w:id="56" w:name="_Toc506459164"/>
+      <w:bookmarkStart w:id="38" w:name="_Toc506458798"/>
+      <w:bookmarkStart w:id="39" w:name="_Toc506459164"/>
       <w:r>
         <w:rPr>
           <w:b/>
@@ -2943,8 +3213,8 @@
         </w:rPr>
         <w:t>3.5 Non-Functional Requirements</w:t>
       </w:r>
-      <w:bookmarkEnd w:id="55"/>
-      <w:bookmarkEnd w:id="56"/>
+      <w:bookmarkEnd w:id="38"/>
+      <w:bookmarkEnd w:id="39"/>
     </w:p>
     <w:p>
       <w:pPr>
@@ -2982,17 +3252,16 @@
           <w:b/>
         </w:rPr>
       </w:pPr>
-      <w:bookmarkStart w:id="57" w:name="_Toc506458799"/>
-      <w:bookmarkStart w:id="58" w:name="_Toc506459165"/>
-      <w:r>
-        <w:rPr>
-          <w:b/>
-        </w:rPr>
-        <w:lastRenderedPageBreak/>
+      <w:bookmarkStart w:id="40" w:name="_Toc506458799"/>
+      <w:bookmarkStart w:id="41" w:name="_Toc506459165"/>
+      <w:r>
+        <w:rPr>
+          <w:b/>
+        </w:rPr>
         <w:t>3.5.1 Performance</w:t>
       </w:r>
-      <w:bookmarkEnd w:id="57"/>
-      <w:bookmarkEnd w:id="58"/>
+      <w:bookmarkEnd w:id="40"/>
+      <w:bookmarkEnd w:id="41"/>
     </w:p>
     <w:p>
       <w:pPr>
@@ -3003,16 +3272,16 @@
           <w:b/>
         </w:rPr>
       </w:pPr>
-      <w:bookmarkStart w:id="59" w:name="_Toc506458800"/>
-      <w:bookmarkStart w:id="60" w:name="_Toc506459166"/>
+      <w:bookmarkStart w:id="42" w:name="_Toc506458800"/>
+      <w:bookmarkStart w:id="43" w:name="_Toc506459166"/>
       <w:r>
         <w:rPr>
           <w:b/>
         </w:rPr>
         <w:t>3.5.2 Reliability</w:t>
       </w:r>
-      <w:bookmarkEnd w:id="59"/>
-      <w:bookmarkEnd w:id="60"/>
+      <w:bookmarkEnd w:id="42"/>
+      <w:bookmarkEnd w:id="43"/>
     </w:p>
     <w:p>
       <w:pPr>
@@ -3023,16 +3292,16 @@
           <w:b/>
         </w:rPr>
       </w:pPr>
-      <w:bookmarkStart w:id="61" w:name="_Toc506458801"/>
-      <w:bookmarkStart w:id="62" w:name="_Toc506459167"/>
+      <w:bookmarkStart w:id="44" w:name="_Toc506458801"/>
+      <w:bookmarkStart w:id="45" w:name="_Toc506459167"/>
       <w:r>
         <w:rPr>
           <w:b/>
         </w:rPr>
         <w:t>3.5.3 Availability</w:t>
       </w:r>
-      <w:bookmarkEnd w:id="61"/>
-      <w:bookmarkEnd w:id="62"/>
+      <w:bookmarkEnd w:id="44"/>
+      <w:bookmarkEnd w:id="45"/>
     </w:p>
     <w:p>
       <w:pPr>
@@ -3043,16 +3312,16 @@
           <w:b/>
         </w:rPr>
       </w:pPr>
-      <w:bookmarkStart w:id="63" w:name="_Toc506458802"/>
-      <w:bookmarkStart w:id="64" w:name="_Toc506459168"/>
+      <w:bookmarkStart w:id="46" w:name="_Toc506458802"/>
+      <w:bookmarkStart w:id="47" w:name="_Toc506459168"/>
       <w:r>
         <w:rPr>
           <w:b/>
         </w:rPr>
         <w:t>3.5.4 Security</w:t>
       </w:r>
-      <w:bookmarkEnd w:id="63"/>
-      <w:bookmarkEnd w:id="64"/>
+      <w:bookmarkEnd w:id="46"/>
+      <w:bookmarkEnd w:id="47"/>
     </w:p>
     <w:p>
       <w:pPr>
@@ -3063,16 +3332,16 @@
           <w:b/>
         </w:rPr>
       </w:pPr>
-      <w:bookmarkStart w:id="65" w:name="_Toc506458803"/>
-      <w:bookmarkStart w:id="66" w:name="_Toc506459169"/>
+      <w:bookmarkStart w:id="48" w:name="_Toc506458803"/>
+      <w:bookmarkStart w:id="49" w:name="_Toc506459169"/>
       <w:r>
         <w:rPr>
           <w:b/>
         </w:rPr>
         <w:t>3.5.5 Maintainability</w:t>
       </w:r>
-      <w:bookmarkEnd w:id="65"/>
-      <w:bookmarkEnd w:id="66"/>
+      <w:bookmarkEnd w:id="48"/>
+      <w:bookmarkEnd w:id="49"/>
     </w:p>
     <w:p>
       <w:pPr>
@@ -3083,16 +3352,16 @@
           <w:b/>
         </w:rPr>
       </w:pPr>
-      <w:bookmarkStart w:id="67" w:name="_Toc506458804"/>
-      <w:bookmarkStart w:id="68" w:name="_Toc506459170"/>
+      <w:bookmarkStart w:id="50" w:name="_Toc506458804"/>
+      <w:bookmarkStart w:id="51" w:name="_Toc506459170"/>
       <w:r>
         <w:rPr>
           <w:b/>
         </w:rPr>
         <w:t>3.5.6 Portability</w:t>
       </w:r>
-      <w:bookmarkEnd w:id="67"/>
-      <w:bookmarkEnd w:id="68"/>
+      <w:bookmarkEnd w:id="50"/>
+      <w:bookmarkEnd w:id="51"/>
     </w:p>
     <w:p>
       <w:pPr>
@@ -3104,8 +3373,8 @@
           <w:sz w:val="28"/>
         </w:rPr>
       </w:pPr>
-      <w:bookmarkStart w:id="69" w:name="_Toc506458805"/>
-      <w:bookmarkStart w:id="70" w:name="_Toc506459171"/>
+      <w:bookmarkStart w:id="52" w:name="_Toc506458805"/>
+      <w:bookmarkStart w:id="53" w:name="_Toc506459171"/>
       <w:r>
         <w:rPr>
           <w:b/>
@@ -3113,8 +3382,8 @@
         </w:rPr>
         <w:t>3.6 Inverse Requirements</w:t>
       </w:r>
-      <w:bookmarkEnd w:id="69"/>
-      <w:bookmarkEnd w:id="70"/>
+      <w:bookmarkEnd w:id="52"/>
+      <w:bookmarkEnd w:id="53"/>
     </w:p>
     <w:p>
       <w:pPr>
@@ -3139,8 +3408,8 @@
           <w:sz w:val="28"/>
         </w:rPr>
       </w:pPr>
-      <w:bookmarkStart w:id="71" w:name="_Toc506458806"/>
-      <w:bookmarkStart w:id="72" w:name="_Toc506459172"/>
+      <w:bookmarkStart w:id="54" w:name="_Toc506458806"/>
+      <w:bookmarkStart w:id="55" w:name="_Toc506459172"/>
       <w:r>
         <w:rPr>
           <w:b/>
@@ -3148,8 +3417,8 @@
         </w:rPr>
         <w:t>3.7 Design Constraints</w:t>
       </w:r>
-      <w:bookmarkEnd w:id="71"/>
-      <w:bookmarkEnd w:id="72"/>
+      <w:bookmarkEnd w:id="54"/>
+      <w:bookmarkEnd w:id="55"/>
     </w:p>
     <w:p>
       <w:pPr>
@@ -3174,8 +3443,8 @@
           <w:sz w:val="28"/>
         </w:rPr>
       </w:pPr>
-      <w:bookmarkStart w:id="73" w:name="_Toc506458807"/>
-      <w:bookmarkStart w:id="74" w:name="_Toc506459173"/>
+      <w:bookmarkStart w:id="56" w:name="_Toc506458807"/>
+      <w:bookmarkStart w:id="57" w:name="_Toc506459173"/>
       <w:r>
         <w:rPr>
           <w:b/>
@@ -3183,8 +3452,8 @@
         </w:rPr>
         <w:t>3.8 Logical Database Requirements</w:t>
       </w:r>
-      <w:bookmarkEnd w:id="73"/>
-      <w:bookmarkEnd w:id="74"/>
+      <w:bookmarkEnd w:id="56"/>
+      <w:bookmarkEnd w:id="57"/>
     </w:p>
     <w:p>
       <w:pPr>
@@ -3217,8 +3486,8 @@
           <w:sz w:val="28"/>
         </w:rPr>
       </w:pPr>
-      <w:bookmarkStart w:id="75" w:name="_Toc506458808"/>
-      <w:bookmarkStart w:id="76" w:name="_Toc506459174"/>
+      <w:bookmarkStart w:id="58" w:name="_Toc506458808"/>
+      <w:bookmarkStart w:id="59" w:name="_Toc506459174"/>
       <w:r>
         <w:rPr>
           <w:b/>
@@ -3226,43 +3495,156 @@
         </w:rPr>
         <w:t>3.9 Other Requirements</w:t>
       </w:r>
-      <w:bookmarkEnd w:id="75"/>
-      <w:bookmarkEnd w:id="76"/>
-    </w:p>
-    <w:p>
-      <w:pPr>
-        <w:rPr>
-          <w:i/>
-        </w:rPr>
-      </w:pPr>
+      <w:bookmarkEnd w:id="58"/>
+      <w:bookmarkEnd w:id="59"/>
+    </w:p>
+    <w:p>
+      <w:pPr>
+        <w:rPr>
+          <w:i/>
+        </w:rPr>
+      </w:pPr>
+      <w:proofErr w:type="gramStart"/>
       <w:r>
         <w:rPr>
           <w:i/>
         </w:rPr>
         <w:t>Catchall section for any additional requirements.</w:t>
       </w:r>
-    </w:p>
-    <w:p>
-      <w:pPr>
-        <w:keepNext/>
-        <w:spacing w:before="240" w:after="120"/>
-        <w:outlineLvl w:val="0"/>
-        <w:rPr>
-          <w:b/>
-          <w:sz w:val="32"/>
-        </w:rPr>
-      </w:pPr>
-      <w:bookmarkStart w:id="77" w:name="_Toc506458809"/>
-      <w:bookmarkStart w:id="78" w:name="_Toc506459175"/>
-      <w:r>
-        <w:rPr>
-          <w:b/>
-          <w:sz w:val="32"/>
-        </w:rPr>
-        <w:t>4. Analysis Models</w:t>
-      </w:r>
-      <w:bookmarkEnd w:id="77"/>
-      <w:bookmarkEnd w:id="78"/>
+      <w:proofErr w:type="gramEnd"/>
+    </w:p>
+    <w:p>
+      <w:pPr>
+        <w:contextualSpacing/>
+        <w:rPr>
+          <w:b/>
+          <w:sz w:val="32"/>
+        </w:rPr>
+      </w:pPr>
+    </w:p>
+    <w:p>
+      <w:pPr>
+        <w:contextualSpacing/>
+        <w:rPr>
+          <w:b/>
+          <w:sz w:val="32"/>
+        </w:rPr>
+      </w:pPr>
+    </w:p>
+    <w:p>
+      <w:pPr>
+        <w:contextualSpacing/>
+        <w:rPr>
+          <w:b/>
+          <w:sz w:val="32"/>
+        </w:rPr>
+      </w:pPr>
+    </w:p>
+    <w:p>
+      <w:pPr>
+        <w:contextualSpacing/>
+        <w:rPr>
+          <w:b/>
+          <w:sz w:val="32"/>
+        </w:rPr>
+      </w:pPr>
+    </w:p>
+    <w:p>
+      <w:pPr>
+        <w:contextualSpacing/>
+        <w:rPr>
+          <w:b/>
+          <w:sz w:val="32"/>
+        </w:rPr>
+      </w:pPr>
+    </w:p>
+    <w:p>
+      <w:pPr>
+        <w:contextualSpacing/>
+        <w:rPr>
+          <w:b/>
+          <w:sz w:val="32"/>
+        </w:rPr>
+      </w:pPr>
+    </w:p>
+    <w:p>
+      <w:pPr>
+        <w:contextualSpacing/>
+        <w:rPr>
+          <w:b/>
+          <w:sz w:val="32"/>
+        </w:rPr>
+      </w:pPr>
+    </w:p>
+    <w:p>
+      <w:pPr>
+        <w:contextualSpacing/>
+        <w:rPr>
+          <w:b/>
+          <w:sz w:val="32"/>
+        </w:rPr>
+      </w:pPr>
+    </w:p>
+    <w:p>
+      <w:pPr>
+        <w:contextualSpacing/>
+        <w:rPr>
+          <w:b/>
+          <w:sz w:val="32"/>
+        </w:rPr>
+      </w:pPr>
+    </w:p>
+    <w:p>
+      <w:pPr>
+        <w:contextualSpacing/>
+        <w:rPr>
+          <w:b/>
+          <w:sz w:val="32"/>
+        </w:rPr>
+      </w:pPr>
+    </w:p>
+    <w:p>
+      <w:pPr>
+        <w:contextualSpacing/>
+        <w:rPr>
+          <w:b/>
+          <w:sz w:val="32"/>
+        </w:rPr>
+      </w:pPr>
+      <w:r>
+        <w:rPr>
+          <w:b/>
+          <w:sz w:val="32"/>
+        </w:rPr>
+        <w:lastRenderedPageBreak/>
+        <w:t>4</w:t>
+      </w:r>
+      <w:r>
+        <w:rPr>
+          <w:b/>
+          <w:sz w:val="32"/>
+        </w:rPr>
+        <w:t>.</w:t>
+      </w:r>
+      <w:r>
+        <w:t xml:space="preserve">  </w:t>
+      </w:r>
+      <w:r>
+        <w:rPr>
+          <w:b/>
+          <w:sz w:val="32"/>
+        </w:rPr>
+        <w:t>Analysis Models</w:t>
+      </w:r>
+    </w:p>
+    <w:p>
+      <w:pPr>
+        <w:contextualSpacing/>
+        <w:rPr>
+          <w:b/>
+          <w:sz w:val="32"/>
+        </w:rPr>
+      </w:pPr>
     </w:p>
     <w:p>
       <w:pPr>
@@ -3287,8 +3669,8 @@
           <w:sz w:val="28"/>
         </w:rPr>
       </w:pPr>
-      <w:bookmarkStart w:id="79" w:name="_Toc506458810"/>
-      <w:bookmarkStart w:id="80" w:name="_Toc506459176"/>
+      <w:bookmarkStart w:id="60" w:name="_Toc506458810"/>
+      <w:bookmarkStart w:id="61" w:name="_Toc506459176"/>
       <w:r>
         <w:rPr>
           <w:b/>
@@ -3296,8 +3678,8 @@
         </w:rPr>
         <w:t>4.1 Sequence Diagrams</w:t>
       </w:r>
-      <w:bookmarkEnd w:id="79"/>
-      <w:bookmarkEnd w:id="80"/>
+      <w:bookmarkEnd w:id="60"/>
+      <w:bookmarkEnd w:id="61"/>
     </w:p>
     <w:p>
       <w:pPr>
@@ -3309,8 +3691,8 @@
           <w:sz w:val="28"/>
         </w:rPr>
       </w:pPr>
-      <w:bookmarkStart w:id="81" w:name="_Toc506458811"/>
-      <w:bookmarkStart w:id="82" w:name="_Toc506459177"/>
+      <w:bookmarkStart w:id="62" w:name="_Toc506458811"/>
+      <w:bookmarkStart w:id="63" w:name="_Toc506459177"/>
       <w:r>
         <w:rPr>
           <w:b/>
@@ -3318,8 +3700,8 @@
         </w:rPr>
         <w:t>4.3 Data Flow Diagrams (DFD)</w:t>
       </w:r>
-      <w:bookmarkEnd w:id="81"/>
-      <w:bookmarkEnd w:id="82"/>
+      <w:bookmarkEnd w:id="62"/>
+      <w:bookmarkEnd w:id="63"/>
     </w:p>
     <w:p>
       <w:pPr>
@@ -3331,8 +3713,8 @@
           <w:sz w:val="28"/>
         </w:rPr>
       </w:pPr>
-      <w:bookmarkStart w:id="83" w:name="_Toc506458812"/>
-      <w:bookmarkStart w:id="84" w:name="_Toc506459178"/>
+      <w:bookmarkStart w:id="64" w:name="_Toc506458812"/>
+      <w:bookmarkStart w:id="65" w:name="_Toc506459178"/>
       <w:r>
         <w:rPr>
           <w:b/>
@@ -3340,30 +3722,68 @@
         </w:rPr>
         <w:t>4.2 State-Transition Diagrams (STD)</w:t>
       </w:r>
-      <w:bookmarkEnd w:id="83"/>
-      <w:bookmarkEnd w:id="84"/>
-    </w:p>
-    <w:p>
-      <w:pPr>
-        <w:keepNext/>
-        <w:spacing w:before="240" w:after="120"/>
-        <w:outlineLvl w:val="0"/>
-        <w:rPr>
-          <w:b/>
-          <w:sz w:val="32"/>
-        </w:rPr>
-      </w:pPr>
-      <w:bookmarkStart w:id="85" w:name="_Toc506458813"/>
-      <w:bookmarkStart w:id="86" w:name="_Toc506459179"/>
-      <w:r>
-        <w:rPr>
-          <w:b/>
-          <w:sz w:val="32"/>
-        </w:rPr>
-        <w:t>5. Change Management Process</w:t>
-      </w:r>
-      <w:bookmarkEnd w:id="85"/>
-      <w:bookmarkEnd w:id="86"/>
+      <w:bookmarkEnd w:id="64"/>
+      <w:bookmarkEnd w:id="65"/>
+    </w:p>
+    <w:p>
+      <w:pPr>
+        <w:contextualSpacing/>
+        <w:rPr>
+          <w:b/>
+          <w:sz w:val="32"/>
+        </w:rPr>
+      </w:pPr>
+    </w:p>
+    <w:p>
+      <w:pPr>
+        <w:contextualSpacing/>
+        <w:rPr>
+          <w:b/>
+          <w:sz w:val="32"/>
+        </w:rPr>
+      </w:pPr>
+    </w:p>
+    <w:p>
+      <w:pPr>
+        <w:contextualSpacing/>
+        <w:rPr>
+          <w:b/>
+          <w:sz w:val="32"/>
+        </w:rPr>
+      </w:pPr>
+      <w:r>
+        <w:rPr>
+          <w:b/>
+          <w:sz w:val="32"/>
+        </w:rPr>
+        <w:t>5</w:t>
+      </w:r>
+      <w:r>
+        <w:rPr>
+          <w:b/>
+          <w:sz w:val="32"/>
+        </w:rPr>
+        <w:t>.</w:t>
+      </w:r>
+      <w:r>
+        <w:t xml:space="preserve">  </w:t>
+      </w:r>
+      <w:r>
+        <w:rPr>
+          <w:b/>
+          <w:sz w:val="32"/>
+        </w:rPr>
+        <w:t>Change Management Process</w:t>
+      </w:r>
+    </w:p>
+    <w:p>
+      <w:pPr>
+        <w:contextualSpacing/>
+        <w:rPr>
+          <w:b/>
+          <w:sz w:val="32"/>
+        </w:rPr>
+      </w:pPr>
     </w:p>
     <w:p>
       <w:pPr>
@@ -3380,26 +3800,63 @@
     </w:p>
     <w:p>
       <w:pPr>
-        <w:keepNext/>
-        <w:spacing w:before="240" w:after="120"/>
-        <w:outlineLvl w:val="0"/>
-        <w:rPr>
-          <w:b/>
-          <w:sz w:val="32"/>
-        </w:rPr>
-      </w:pPr>
-      <w:bookmarkStart w:id="87" w:name="_Toc506458814"/>
-      <w:bookmarkStart w:id="88" w:name="_Toc506459180"/>
-      <w:r>
-        <w:rPr>
-          <w:b/>
-          <w:sz w:val="32"/>
-        </w:rPr>
-        <w:lastRenderedPageBreak/>
-        <w:t>A. Appendices</w:t>
-      </w:r>
-      <w:bookmarkEnd w:id="87"/>
-      <w:bookmarkEnd w:id="88"/>
+        <w:contextualSpacing/>
+        <w:rPr>
+          <w:b/>
+          <w:sz w:val="32"/>
+        </w:rPr>
+      </w:pPr>
+    </w:p>
+    <w:p>
+      <w:pPr>
+        <w:contextualSpacing/>
+        <w:rPr>
+          <w:b/>
+          <w:sz w:val="32"/>
+        </w:rPr>
+      </w:pPr>
+    </w:p>
+    <w:p>
+      <w:pPr>
+        <w:contextualSpacing/>
+        <w:rPr>
+          <w:b/>
+          <w:sz w:val="32"/>
+        </w:rPr>
+      </w:pPr>
+      <w:r>
+        <w:rPr>
+          <w:b/>
+          <w:sz w:val="32"/>
+        </w:rPr>
+        <w:t>A</w:t>
+      </w:r>
+      <w:r>
+        <w:rPr>
+          <w:b/>
+          <w:sz w:val="32"/>
+        </w:rPr>
+        <w:t>.</w:t>
+      </w:r>
+      <w:r>
+        <w:t xml:space="preserve">  </w:t>
+      </w:r>
+      <w:r>
+        <w:rPr>
+          <w:b/>
+          <w:sz w:val="32"/>
+        </w:rPr>
+        <w:t>Appendices</w:t>
+      </w:r>
+    </w:p>
+    <w:p>
+      <w:pPr>
+        <w:contextualSpacing/>
+        <w:rPr>
+          <w:b/>
+          <w:sz w:val="32"/>
+        </w:rPr>
+      </w:pPr>
     </w:p>
     <w:p>
       <w:pPr>
@@ -3444,7 +3901,7 @@
           <w:sz w:val="28"/>
         </w:rPr>
       </w:pPr>
-      <w:bookmarkStart w:id="89" w:name="_Toc506459181"/>
+      <w:bookmarkStart w:id="66" w:name="_Toc506459181"/>
       <w:r>
         <w:rPr>
           <w:b/>
@@ -3452,7 +3909,7 @@
         </w:rPr>
         <w:t>A.1 Appendix 1</w:t>
       </w:r>
-      <w:bookmarkEnd w:id="89"/>
+      <w:bookmarkEnd w:id="66"/>
     </w:p>
     <w:p>
       <w:pPr>
@@ -3464,7 +3921,7 @@
           <w:sz w:val="28"/>
         </w:rPr>
       </w:pPr>
-      <w:bookmarkStart w:id="90" w:name="_Toc506459182"/>
+      <w:bookmarkStart w:id="67" w:name="_Toc506459182"/>
       <w:r>
         <w:rPr>
           <w:b/>
@@ -3472,16 +3929,18 @@
         </w:rPr>
         <w:t>A.2 Appendix 2</w:t>
       </w:r>
-      <w:bookmarkEnd w:id="90"/>
-    </w:p>
-    <w:p>
-      <w:pPr>
-        <w:spacing w:line="360" w:lineRule="auto"/>
-        <w:rPr>
-          <w:b/>
-          <w:sz w:val="28"/>
-        </w:rPr>
-      </w:pPr>
+      <w:bookmarkEnd w:id="67"/>
+    </w:p>
+    <w:p>
+      <w:pPr>
+        <w:contextualSpacing/>
+        <w:rPr>
+          <w:b/>
+          <w:sz w:val="32"/>
+        </w:rPr>
+      </w:pPr>
+      <w:bookmarkStart w:id="68" w:name="_GoBack"/>
+      <w:bookmarkEnd w:id="68"/>
     </w:p>
     <w:sectPr>
       <w:pgSz w:w="12240" w:h="15840"/>
@@ -3669,16 +4128,15 @@
     <w:lsdException w:name="heading 7" w:uiPriority="9" w:qFormat="1"/>
     <w:lsdException w:name="heading 8" w:uiPriority="9" w:qFormat="1"/>
     <w:lsdException w:name="heading 9" w:uiPriority="9" w:qFormat="1"/>
-    <w:lsdException w:name="toc 1" w:uiPriority="0"/>
-    <w:lsdException w:name="toc 2" w:uiPriority="0"/>
-    <w:lsdException w:name="toc 3" w:uiPriority="0"/>
+    <w:lsdException w:name="toc 1" w:uiPriority="39"/>
+    <w:lsdException w:name="toc 2" w:uiPriority="39"/>
+    <w:lsdException w:name="toc 3" w:uiPriority="39"/>
     <w:lsdException w:name="toc 4" w:uiPriority="39"/>
     <w:lsdException w:name="toc 5" w:uiPriority="39"/>
     <w:lsdException w:name="toc 6" w:uiPriority="39"/>
     <w:lsdException w:name="toc 7" w:uiPriority="39"/>
     <w:lsdException w:name="toc 8" w:uiPriority="39"/>
     <w:lsdException w:name="toc 9" w:uiPriority="39"/>
-    <w:lsdException w:name="header" w:uiPriority="0"/>
     <w:lsdException w:name="caption" w:uiPriority="35" w:qFormat="1"/>
     <w:lsdException w:name="Title" w:semiHidden="0" w:uiPriority="10" w:unhideWhenUsed="0" w:qFormat="1"/>
     <w:lsdException w:name="Default Paragraph Font" w:uiPriority="1"/>
@@ -3801,7 +4259,7 @@
   <w:style w:type="paragraph" w:default="1" w:styleId="Normal">
     <w:name w:val="Normal"/>
     <w:qFormat/>
-    <w:rsid w:val="00A44A4C"/>
+    <w:rsid w:val="002F63E9"/>
     <w:pPr>
       <w:tabs>
         <w:tab w:val="left" w:pos="180"/>
@@ -3843,11 +4301,22 @@
     <w:semiHidden/>
     <w:unhideWhenUsed/>
   </w:style>
+  <w:style w:type="paragraph" w:styleId="ListParagraph">
+    <w:name w:val="List Paragraph"/>
+    <w:basedOn w:val="Normal"/>
+    <w:uiPriority w:val="34"/>
+    <w:qFormat/>
+    <w:rsid w:val="002F63E9"/>
+    <w:pPr>
+      <w:ind w:left="720"/>
+      <w:contextualSpacing/>
+    </w:pPr>
+  </w:style>
   <w:style w:type="table" w:styleId="TableGrid">
     <w:name w:val="Table Grid"/>
     <w:basedOn w:val="TableNormal"/>
     <w:uiPriority w:val="59"/>
-    <w:rsid w:val="00A44A4C"/>
+    <w:rsid w:val="002F63E9"/>
     <w:pPr>
       <w:spacing w:before="0" w:after="0"/>
     </w:pPr>
@@ -3861,103 +4330,6 @@
         <w:insideV w:val="single" w:sz="4" w:space="0" w:color="auto"/>
       </w:tblBorders>
     </w:tblPr>
-  </w:style>
-  <w:style w:type="paragraph" w:styleId="Header">
-    <w:name w:val="header"/>
-    <w:basedOn w:val="Normal"/>
-    <w:link w:val="HeaderChar"/>
-    <w:semiHidden/>
-    <w:rsid w:val="00DE2289"/>
-    <w:pPr>
-      <w:tabs>
-        <w:tab w:val="center" w:pos="4320"/>
-        <w:tab w:val="right" w:pos="8640"/>
-      </w:tabs>
-    </w:pPr>
-  </w:style>
-  <w:style w:type="character" w:customStyle="1" w:styleId="HeaderChar">
-    <w:name w:val="Header Char"/>
-    <w:basedOn w:val="DefaultParagraphFont"/>
-    <w:link w:val="Header"/>
-    <w:semiHidden/>
-    <w:rsid w:val="00DE2289"/>
-    <w:rPr>
-      <w:rFonts w:ascii="Times" w:eastAsia="Times" w:hAnsi="Times" w:cs="Times New Roman"/>
-      <w:sz w:val="24"/>
-      <w:szCs w:val="20"/>
-    </w:rPr>
-  </w:style>
-  <w:style w:type="paragraph" w:styleId="TOC1">
-    <w:name w:val="toc 1"/>
-    <w:basedOn w:val="Normal"/>
-    <w:next w:val="Normal"/>
-    <w:autoRedefine/>
-    <w:semiHidden/>
-    <w:rsid w:val="00DE2289"/>
-    <w:pPr>
-      <w:tabs>
-        <w:tab w:val="clear" w:pos="180"/>
-        <w:tab w:val="clear" w:pos="360"/>
-        <w:tab w:val="clear" w:pos="720"/>
-      </w:tabs>
-      <w:spacing w:before="120" w:after="120"/>
-    </w:pPr>
-    <w:rPr>
-      <w:b/>
-      <w:caps/>
-      <w:sz w:val="20"/>
-    </w:rPr>
-  </w:style>
-  <w:style w:type="paragraph" w:styleId="TOC2">
-    <w:name w:val="toc 2"/>
-    <w:basedOn w:val="Normal"/>
-    <w:next w:val="Normal"/>
-    <w:autoRedefine/>
-    <w:semiHidden/>
-    <w:rsid w:val="00DE2289"/>
-    <w:pPr>
-      <w:tabs>
-        <w:tab w:val="clear" w:pos="180"/>
-        <w:tab w:val="clear" w:pos="360"/>
-        <w:tab w:val="clear" w:pos="720"/>
-      </w:tabs>
-      <w:ind w:left="240"/>
-    </w:pPr>
-    <w:rPr>
-      <w:smallCaps/>
-      <w:sz w:val="20"/>
-    </w:rPr>
-  </w:style>
-  <w:style w:type="paragraph" w:styleId="TOC3">
-    <w:name w:val="toc 3"/>
-    <w:basedOn w:val="Normal"/>
-    <w:next w:val="Normal"/>
-    <w:autoRedefine/>
-    <w:semiHidden/>
-    <w:rsid w:val="00DE2289"/>
-    <w:pPr>
-      <w:tabs>
-        <w:tab w:val="clear" w:pos="180"/>
-        <w:tab w:val="clear" w:pos="360"/>
-        <w:tab w:val="clear" w:pos="720"/>
-      </w:tabs>
-      <w:ind w:left="480"/>
-    </w:pPr>
-    <w:rPr>
-      <w:i/>
-      <w:sz w:val="20"/>
-    </w:rPr>
-  </w:style>
-  <w:style w:type="character" w:styleId="Hyperlink">
-    <w:name w:val="Hyperlink"/>
-    <w:basedOn w:val="DefaultParagraphFont"/>
-    <w:uiPriority w:val="99"/>
-    <w:unhideWhenUsed/>
-    <w:rsid w:val="0097619C"/>
-    <w:rPr>
-      <w:color w:val="0000FF" w:themeColor="hyperlink"/>
-      <w:u w:val="single"/>
-    </w:rPr>
   </w:style>
 </w:styles>
 </file>
@@ -3990,16 +4362,15 @@
     <w:lsdException w:name="heading 7" w:uiPriority="9" w:qFormat="1"/>
     <w:lsdException w:name="heading 8" w:uiPriority="9" w:qFormat="1"/>
     <w:lsdException w:name="heading 9" w:uiPriority="9" w:qFormat="1"/>
-    <w:lsdException w:name="toc 1" w:uiPriority="0"/>
-    <w:lsdException w:name="toc 2" w:uiPriority="0"/>
-    <w:lsdException w:name="toc 3" w:uiPriority="0"/>
+    <w:lsdException w:name="toc 1" w:uiPriority="39"/>
+    <w:lsdException w:name="toc 2" w:uiPriority="39"/>
+    <w:lsdException w:name="toc 3" w:uiPriority="39"/>
     <w:lsdException w:name="toc 4" w:uiPriority="39"/>
     <w:lsdException w:name="toc 5" w:uiPriority="39"/>
     <w:lsdException w:name="toc 6" w:uiPriority="39"/>
     <w:lsdException w:name="toc 7" w:uiPriority="39"/>
     <w:lsdException w:name="toc 8" w:uiPriority="39"/>
     <w:lsdException w:name="toc 9" w:uiPriority="39"/>
-    <w:lsdException w:name="header" w:uiPriority="0"/>
     <w:lsdException w:name="caption" w:uiPriority="35" w:qFormat="1"/>
     <w:lsdException w:name="Title" w:semiHidden="0" w:uiPriority="10" w:unhideWhenUsed="0" w:qFormat="1"/>
     <w:lsdException w:name="Default Paragraph Font" w:uiPriority="1"/>
@@ -4122,7 +4493,7 @@
   <w:style w:type="paragraph" w:default="1" w:styleId="Normal">
     <w:name w:val="Normal"/>
     <w:qFormat/>
-    <w:rsid w:val="00A44A4C"/>
+    <w:rsid w:val="002F63E9"/>
     <w:pPr>
       <w:tabs>
         <w:tab w:val="left" w:pos="180"/>
@@ -4164,11 +4535,22 @@
     <w:semiHidden/>
     <w:unhideWhenUsed/>
   </w:style>
+  <w:style w:type="paragraph" w:styleId="ListParagraph">
+    <w:name w:val="List Paragraph"/>
+    <w:basedOn w:val="Normal"/>
+    <w:uiPriority w:val="34"/>
+    <w:qFormat/>
+    <w:rsid w:val="002F63E9"/>
+    <w:pPr>
+      <w:ind w:left="720"/>
+      <w:contextualSpacing/>
+    </w:pPr>
+  </w:style>
   <w:style w:type="table" w:styleId="TableGrid">
     <w:name w:val="Table Grid"/>
     <w:basedOn w:val="TableNormal"/>
     <w:uiPriority w:val="59"/>
-    <w:rsid w:val="00A44A4C"/>
+    <w:rsid w:val="002F63E9"/>
     <w:pPr>
       <w:spacing w:before="0" w:after="0"/>
     </w:pPr>
@@ -4182,103 +4564,6 @@
         <w:insideV w:val="single" w:sz="4" w:space="0" w:color="auto"/>
       </w:tblBorders>
     </w:tblPr>
-  </w:style>
-  <w:style w:type="paragraph" w:styleId="Header">
-    <w:name w:val="header"/>
-    <w:basedOn w:val="Normal"/>
-    <w:link w:val="HeaderChar"/>
-    <w:semiHidden/>
-    <w:rsid w:val="00DE2289"/>
-    <w:pPr>
-      <w:tabs>
-        <w:tab w:val="center" w:pos="4320"/>
-        <w:tab w:val="right" w:pos="8640"/>
-      </w:tabs>
-    </w:pPr>
-  </w:style>
-  <w:style w:type="character" w:customStyle="1" w:styleId="HeaderChar">
-    <w:name w:val="Header Char"/>
-    <w:basedOn w:val="DefaultParagraphFont"/>
-    <w:link w:val="Header"/>
-    <w:semiHidden/>
-    <w:rsid w:val="00DE2289"/>
-    <w:rPr>
-      <w:rFonts w:ascii="Times" w:eastAsia="Times" w:hAnsi="Times" w:cs="Times New Roman"/>
-      <w:sz w:val="24"/>
-      <w:szCs w:val="20"/>
-    </w:rPr>
-  </w:style>
-  <w:style w:type="paragraph" w:styleId="TOC1">
-    <w:name w:val="toc 1"/>
-    <w:basedOn w:val="Normal"/>
-    <w:next w:val="Normal"/>
-    <w:autoRedefine/>
-    <w:semiHidden/>
-    <w:rsid w:val="00DE2289"/>
-    <w:pPr>
-      <w:tabs>
-        <w:tab w:val="clear" w:pos="180"/>
-        <w:tab w:val="clear" w:pos="360"/>
-        <w:tab w:val="clear" w:pos="720"/>
-      </w:tabs>
-      <w:spacing w:before="120" w:after="120"/>
-    </w:pPr>
-    <w:rPr>
-      <w:b/>
-      <w:caps/>
-      <w:sz w:val="20"/>
-    </w:rPr>
-  </w:style>
-  <w:style w:type="paragraph" w:styleId="TOC2">
-    <w:name w:val="toc 2"/>
-    <w:basedOn w:val="Normal"/>
-    <w:next w:val="Normal"/>
-    <w:autoRedefine/>
-    <w:semiHidden/>
-    <w:rsid w:val="00DE2289"/>
-    <w:pPr>
-      <w:tabs>
-        <w:tab w:val="clear" w:pos="180"/>
-        <w:tab w:val="clear" w:pos="360"/>
-        <w:tab w:val="clear" w:pos="720"/>
-      </w:tabs>
-      <w:ind w:left="240"/>
-    </w:pPr>
-    <w:rPr>
-      <w:smallCaps/>
-      <w:sz w:val="20"/>
-    </w:rPr>
-  </w:style>
-  <w:style w:type="paragraph" w:styleId="TOC3">
-    <w:name w:val="toc 3"/>
-    <w:basedOn w:val="Normal"/>
-    <w:next w:val="Normal"/>
-    <w:autoRedefine/>
-    <w:semiHidden/>
-    <w:rsid w:val="00DE2289"/>
-    <w:pPr>
-      <w:tabs>
-        <w:tab w:val="clear" w:pos="180"/>
-        <w:tab w:val="clear" w:pos="360"/>
-        <w:tab w:val="clear" w:pos="720"/>
-      </w:tabs>
-      <w:ind w:left="480"/>
-    </w:pPr>
-    <w:rPr>
-      <w:i/>
-      <w:sz w:val="20"/>
-    </w:rPr>
-  </w:style>
-  <w:style w:type="character" w:styleId="Hyperlink">
-    <w:name w:val="Hyperlink"/>
-    <w:basedOn w:val="DefaultParagraphFont"/>
-    <w:uiPriority w:val="99"/>
-    <w:unhideWhenUsed/>
-    <w:rsid w:val="0097619C"/>
-    <w:rPr>
-      <w:color w:val="0000FF" w:themeColor="hyperlink"/>
-      <w:u w:val="single"/>
-    </w:rPr>
   </w:style>
 </w:styles>
 </file>

</xml_diff>

<commit_message>
Section 5 and Appendix complete
</commit_message>
<xml_diff>
--- a/SRS.docx
+++ b/SRS.docx
@@ -1056,6 +1056,27 @@
         </w:rPr>
         <w:t>3.2 FUNCTIONAL REQUIREMENTS</w:t>
       </w:r>
+      <w:r>
+        <w:rPr>
+          <w:sz w:val="26"/>
+        </w:rPr>
+        <w:t>……………………………………...</w:t>
+      </w:r>
+      <w:bookmarkStart w:id="0" w:name="_GoBack"/>
+      <w:bookmarkEnd w:id="0"/>
+      <w:r>
+        <w:rPr>
+          <w:sz w:val="26"/>
+        </w:rPr>
+        <w:t>…</w:t>
+      </w:r>
+      <w:r>
+        <w:rPr>
+          <w:sz w:val="26"/>
+        </w:rPr>
+        <w:tab/>
+        <w:t>7</w:t>
+      </w:r>
     </w:p>
     <w:p>
       <w:pPr>
@@ -1443,6 +1464,14 @@
         <w:lastRenderedPageBreak/>
         <w:t>4. ANALYSIS MODELS</w:t>
       </w:r>
+      <w:r>
+        <w:rPr>
+          <w:b/>
+          <w:sz w:val="26"/>
+          <w:szCs w:val="26"/>
+        </w:rPr>
+        <w:t>………………………………………………………………….</w:t>
+      </w:r>
     </w:p>
     <w:p>
       <w:pPr>
@@ -1464,47 +1493,89 @@
         <w:tab/>
         <w:t>4.1 SEQUENCE DIAGRAMS</w:t>
       </w:r>
-    </w:p>
-    <w:p>
-      <w:pPr>
-        <w:contextualSpacing/>
+      <w:r>
         <w:rPr>
           <w:szCs w:val="24"/>
         </w:rPr>
-      </w:pPr>
-      <w:r>
+        <w:t>…………………………………………………………………</w:t>
+      </w:r>
+    </w:p>
+    <w:p>
+      <w:pPr>
+        <w:contextualSpacing/>
         <w:rPr>
           <w:szCs w:val="24"/>
         </w:rPr>
-        <w:tab/>
-      </w:r>
+      </w:pPr>
       <w:r>
         <w:rPr>
           <w:szCs w:val="24"/>
         </w:rPr>
         <w:tab/>
-        <w:t>4.3 DATA FLOW DIAGRAMS (DFD)</w:t>
-      </w:r>
-    </w:p>
-    <w:p>
-      <w:pPr>
-        <w:contextualSpacing/>
+      </w:r>
+      <w:r>
         <w:rPr>
           <w:szCs w:val="24"/>
         </w:rPr>
-      </w:pPr>
+        <w:tab/>
+        <w:t>4.</w:t>
+      </w:r>
       <w:r>
         <w:rPr>
           <w:szCs w:val="24"/>
         </w:rPr>
-        <w:tab/>
+        <w:t>2</w:t>
       </w:r>
       <w:r>
         <w:rPr>
           <w:szCs w:val="24"/>
         </w:rPr>
-        <w:tab/>
-        <w:t>4.2 STATE-TRANSITION DIAGRAMS (STD)</w:t>
+        <w:t xml:space="preserve"> DATA FLOW DIAGRAMS (DFD)</w:t>
+      </w:r>
+      <w:r>
+        <w:rPr>
+          <w:szCs w:val="24"/>
+        </w:rPr>
+        <w:t>………………………………………………………..</w:t>
+      </w:r>
+    </w:p>
+    <w:p>
+      <w:pPr>
+        <w:contextualSpacing/>
+        <w:rPr>
+          <w:szCs w:val="24"/>
+        </w:rPr>
+      </w:pPr>
+      <w:r>
+        <w:rPr>
+          <w:szCs w:val="24"/>
+        </w:rPr>
+        <w:tab/>
+      </w:r>
+      <w:r>
+        <w:rPr>
+          <w:szCs w:val="24"/>
+        </w:rPr>
+        <w:tab/>
+        <w:t>4.</w:t>
+      </w:r>
+      <w:r>
+        <w:rPr>
+          <w:szCs w:val="24"/>
+        </w:rPr>
+        <w:t>3</w:t>
+      </w:r>
+      <w:r>
+        <w:rPr>
+          <w:szCs w:val="24"/>
+        </w:rPr>
+        <w:t xml:space="preserve"> STATE-TRANSITION DIAGRAMS (STD)</w:t>
+      </w:r>
+      <w:r>
+        <w:rPr>
+          <w:szCs w:val="24"/>
+        </w:rPr>
+        <w:t>………………………………………………</w:t>
       </w:r>
     </w:p>
     <w:p/>
@@ -1525,6 +1596,13 @@
         </w:rPr>
         <w:t>5. CHANGE MANAGEMENT PROCESS</w:t>
       </w:r>
+      <w:r>
+        <w:rPr>
+          <w:sz w:val="26"/>
+          <w:szCs w:val="26"/>
+        </w:rPr>
+        <w:t>……………………………………………...</w:t>
+      </w:r>
     </w:p>
     <w:p/>
     <w:p>
@@ -1559,6 +1637,202 @@
           <w:szCs w:val="26"/>
         </w:rPr>
         <w:t>APPENDICES</w:t>
+      </w:r>
+      <w:r>
+        <w:rPr>
+          <w:sz w:val="26"/>
+          <w:szCs w:val="26"/>
+        </w:rPr>
+        <w:t>………………………………………………………………………….</w:t>
+      </w:r>
+    </w:p>
+    <w:p>
+      <w:pPr>
+        <w:contextualSpacing/>
+        <w:rPr>
+          <w:sz w:val="26"/>
+        </w:rPr>
+      </w:pPr>
+      <w:r>
+        <w:rPr>
+          <w:sz w:val="26"/>
+        </w:rPr>
+        <w:tab/>
+      </w:r>
+      <w:r>
+        <w:rPr>
+          <w:sz w:val="26"/>
+        </w:rPr>
+        <w:tab/>
+        <w:t>A</w:t>
+      </w:r>
+      <w:r>
+        <w:rPr>
+          <w:sz w:val="26"/>
+        </w:rPr>
+        <w:t xml:space="preserve">.1 </w:t>
+      </w:r>
+      <w:r>
+        <w:rPr>
+          <w:sz w:val="26"/>
+        </w:rPr>
+        <w:t>Appendix 1………………………………….……………………………………...</w:t>
+      </w:r>
+      <w:r>
+        <w:rPr>
+          <w:sz w:val="26"/>
+        </w:rPr>
+        <w:tab/>
+      </w:r>
+    </w:p>
+    <w:p>
+      <w:pPr>
+        <w:contextualSpacing/>
+        <w:rPr>
+          <w:sz w:val="26"/>
+        </w:rPr>
+      </w:pPr>
+      <w:r>
+        <w:rPr>
+          <w:sz w:val="26"/>
+        </w:rPr>
+        <w:tab/>
+      </w:r>
+      <w:r>
+        <w:rPr>
+          <w:sz w:val="26"/>
+        </w:rPr>
+        <w:tab/>
+      </w:r>
+      <w:r>
+        <w:rPr>
+          <w:sz w:val="26"/>
+        </w:rPr>
+        <w:t>A</w:t>
+      </w:r>
+      <w:r>
+        <w:rPr>
+          <w:sz w:val="26"/>
+        </w:rPr>
+        <w:t xml:space="preserve">.2 </w:t>
+      </w:r>
+      <w:r>
+        <w:rPr>
+          <w:sz w:val="26"/>
+        </w:rPr>
+        <w:t xml:space="preserve">Appendix </w:t>
+      </w:r>
+      <w:r>
+        <w:rPr>
+          <w:sz w:val="26"/>
+        </w:rPr>
+        <w:t>2……………………………………………………………………....…</w:t>
+      </w:r>
+      <w:r>
+        <w:rPr>
+          <w:sz w:val="26"/>
+        </w:rPr>
+        <w:tab/>
+      </w:r>
+    </w:p>
+    <w:p>
+      <w:pPr>
+        <w:contextualSpacing/>
+        <w:rPr>
+          <w:sz w:val="26"/>
+        </w:rPr>
+      </w:pPr>
+      <w:r>
+        <w:rPr>
+          <w:sz w:val="26"/>
+        </w:rPr>
+        <w:tab/>
+      </w:r>
+      <w:r>
+        <w:rPr>
+          <w:sz w:val="26"/>
+        </w:rPr>
+        <w:tab/>
+      </w:r>
+      <w:r>
+        <w:rPr>
+          <w:sz w:val="26"/>
+        </w:rPr>
+        <w:t>A</w:t>
+      </w:r>
+      <w:r>
+        <w:rPr>
+          <w:sz w:val="26"/>
+        </w:rPr>
+        <w:t xml:space="preserve">.3 </w:t>
+      </w:r>
+      <w:r>
+        <w:rPr>
+          <w:sz w:val="26"/>
+        </w:rPr>
+        <w:t xml:space="preserve">Appendix </w:t>
+      </w:r>
+      <w:r>
+        <w:rPr>
+          <w:sz w:val="26"/>
+        </w:rPr>
+        <w:t>3…………………………………………………...…………………….</w:t>
+      </w:r>
+      <w:r>
+        <w:rPr>
+          <w:sz w:val="26"/>
+        </w:rPr>
+        <w:tab/>
+      </w:r>
+    </w:p>
+    <w:p>
+      <w:pPr>
+        <w:contextualSpacing/>
+        <w:rPr>
+          <w:sz w:val="26"/>
+        </w:rPr>
+      </w:pPr>
+      <w:r>
+        <w:rPr>
+          <w:sz w:val="26"/>
+        </w:rPr>
+        <w:tab/>
+      </w:r>
+      <w:r>
+        <w:rPr>
+          <w:sz w:val="26"/>
+        </w:rPr>
+        <w:tab/>
+      </w:r>
+      <w:r>
+        <w:rPr>
+          <w:sz w:val="26"/>
+        </w:rPr>
+        <w:t>A</w:t>
+      </w:r>
+      <w:r>
+        <w:rPr>
+          <w:sz w:val="26"/>
+        </w:rPr>
+        <w:t xml:space="preserve">.4 </w:t>
+      </w:r>
+      <w:r>
+        <w:rPr>
+          <w:sz w:val="26"/>
+        </w:rPr>
+        <w:t xml:space="preserve">Appendix </w:t>
+      </w:r>
+      <w:r>
+        <w:rPr>
+          <w:sz w:val="26"/>
+        </w:rPr>
+        <w:t>4…………………………………………………..……………………..</w:t>
+      </w:r>
+      <w:r>
+        <w:rPr>
+          <w:sz w:val="26"/>
+        </w:rPr>
+        <w:tab/>
       </w:r>
     </w:p>
     <w:p/>
@@ -2801,8 +3075,6 @@
         </w:rPr>
         <w:t xml:space="preserve"> </w:t>
       </w:r>
-      <w:bookmarkStart w:id="0" w:name="_GoBack"/>
-      <w:bookmarkEnd w:id="0"/>
     </w:p>
     <w:p>
       <w:pPr>
@@ -4660,10 +4932,7 @@
         <w:t>VaqPack is Java program and therefore interfaces with the Java Runtime Environment and Java Virtual Machine for whichever platform the program must run.</w:t>
       </w:r>
       <w:r>
-        <w:t xml:space="preserve"> </w:t>
-      </w:r>
-      <w:r>
-        <w:t>VaqPack</w:t>
+        <w:t xml:space="preserve"> VaqPack</w:t>
       </w:r>
       <w:r>
         <w:t xml:space="preserve"> must operate along with a MySQL server. Connectivity to a MySQL server is included with the software.</w:t>
@@ -4730,6 +4999,17 @@
           <w:sz w:val="28"/>
         </w:rPr>
       </w:pPr>
+    </w:p>
+    <w:p>
+      <w:pPr>
+        <w:keepNext/>
+        <w:spacing w:before="240" w:after="120"/>
+        <w:outlineLvl w:val="1"/>
+        <w:rPr>
+          <w:b/>
+          <w:sz w:val="28"/>
+        </w:rPr>
+      </w:pPr>
       <w:r>
         <w:rPr>
           <w:b/>
@@ -4768,7 +5048,6 @@
         <w:rPr>
           <w:b/>
         </w:rPr>
-        <w:lastRenderedPageBreak/>
         <w:t>3.2.1 &lt;Functional Requirement or Feature #1&gt;</w:t>
       </w:r>
       <w:bookmarkEnd w:id="15"/>
@@ -4998,6 +5277,7 @@
         <w:rPr>
           <w:b/>
         </w:rPr>
+        <w:lastRenderedPageBreak/>
         <w:t xml:space="preserve">3.3.2 </w:t>
       </w:r>
       <w:bookmarkEnd w:id="23"/>
@@ -5127,7 +5407,6 @@
         <w:rPr>
           <w:b/>
         </w:rPr>
-        <w:lastRenderedPageBreak/>
         <w:t>Pre-Condition:</w:t>
       </w:r>
       <w:r>
@@ -5289,6 +5568,7 @@
         <w:rPr>
           <w:b/>
         </w:rPr>
+        <w:lastRenderedPageBreak/>
         <w:t>3.3.4</w:t>
       </w:r>
       <w:r>
@@ -5692,6 +5972,7 @@
     <w:p/>
     <w:p>
       <w:r>
+        <w:lastRenderedPageBreak/>
         <w:t>3.4.1.1 Attributes</w:t>
       </w:r>
     </w:p>
@@ -5794,7 +6075,6 @@
         <w:rPr>
           <w:b/>
         </w:rPr>
-        <w:lastRenderedPageBreak/>
         <w:t>3.5.1 Performance</w:t>
       </w:r>
       <w:bookmarkEnd w:id="31"/>
@@ -6237,7 +6517,6 @@
         <w:rPr>
           <w:i/>
         </w:rPr>
-        <w:lastRenderedPageBreak/>
         <w:t>List all analysis models used in developing specific requirements previously given in this SRS.  Each model should include an introduction and a narrative description.  Furthermore, each model should be traceable the SRS’s requirements.</w:t>
       </w:r>
     </w:p>
@@ -6280,7 +6559,21 @@
           <w:b/>
           <w:sz w:val="28"/>
         </w:rPr>
-        <w:t>4.3 Data Flow Diagrams (DFD)</w:t>
+        <w:t>4.</w:t>
+      </w:r>
+      <w:r>
+        <w:rPr>
+          <w:b/>
+          <w:sz w:val="28"/>
+        </w:rPr>
+        <w:t>2</w:t>
+      </w:r>
+      <w:r>
+        <w:rPr>
+          <w:b/>
+          <w:sz w:val="28"/>
+        </w:rPr>
+        <w:t xml:space="preserve"> Data Flow Diagrams (DFD)</w:t>
       </w:r>
       <w:bookmarkEnd w:id="53"/>
       <w:bookmarkEnd w:id="54"/>
@@ -6302,7 +6595,21 @@
           <w:b/>
           <w:sz w:val="28"/>
         </w:rPr>
-        <w:t>4.2 State-Transition Diagrams (STD)</w:t>
+        <w:t>4.</w:t>
+      </w:r>
+      <w:r>
+        <w:rPr>
+          <w:b/>
+          <w:sz w:val="28"/>
+        </w:rPr>
+        <w:t>3</w:t>
+      </w:r>
+      <w:r>
+        <w:rPr>
+          <w:b/>
+          <w:sz w:val="28"/>
+        </w:rPr>
+        <w:t xml:space="preserve"> State-Transition Diagrams (STD)</w:t>
       </w:r>
       <w:bookmarkEnd w:id="55"/>
       <w:bookmarkEnd w:id="56"/>
@@ -6369,16 +6676,291 @@
     </w:p>
     <w:p>
       <w:pPr>
-        <w:rPr>
-          <w:i/>
-        </w:rPr>
-      </w:pPr>
-      <w:r>
-        <w:rPr>
-          <w:i/>
-        </w:rPr>
-        <w:t>Identify and describe the process that will be used to update the SRS, as needed, when project scope or requirements change.  Who can submit changes and by what means, and how will these changes be approved.</w:t>
-      </w:r>
+        <w:tabs>
+          <w:tab w:val="clear" w:pos="180"/>
+          <w:tab w:val="clear" w:pos="360"/>
+          <w:tab w:val="clear" w:pos="720"/>
+        </w:tabs>
+        <w:autoSpaceDE w:val="0"/>
+        <w:autoSpaceDN w:val="0"/>
+        <w:adjustRightInd w:val="0"/>
+        <w:ind w:firstLine="720"/>
+        <w:contextualSpacing/>
+      </w:pPr>
+      <w:r>
+        <w:t>The following procedures are required when changing this SRS document.</w:t>
+      </w:r>
+    </w:p>
+    <w:p>
+      <w:pPr>
+        <w:tabs>
+          <w:tab w:val="clear" w:pos="180"/>
+          <w:tab w:val="clear" w:pos="360"/>
+          <w:tab w:val="clear" w:pos="720"/>
+        </w:tabs>
+        <w:autoSpaceDE w:val="0"/>
+        <w:autoSpaceDN w:val="0"/>
+        <w:adjustRightInd w:val="0"/>
+        <w:ind w:firstLine="720"/>
+        <w:contextualSpacing/>
+      </w:pPr>
+    </w:p>
+    <w:p>
+      <w:pPr>
+        <w:pStyle w:val="ListParagraph"/>
+        <w:numPr>
+          <w:ilvl w:val="0"/>
+          <w:numId w:val="5"/>
+        </w:numPr>
+        <w:tabs>
+          <w:tab w:val="clear" w:pos="180"/>
+          <w:tab w:val="clear" w:pos="360"/>
+          <w:tab w:val="clear" w:pos="720"/>
+        </w:tabs>
+        <w:autoSpaceDE w:val="0"/>
+        <w:autoSpaceDN w:val="0"/>
+        <w:adjustRightInd w:val="0"/>
+      </w:pPr>
+      <w:r>
+        <w:t xml:space="preserve">Suggested changes </w:t>
+      </w:r>
+      <w:r>
+        <w:t xml:space="preserve">by the development team </w:t>
+      </w:r>
+      <w:r>
+        <w:t xml:space="preserve">to </w:t>
+      </w:r>
+      <w:r>
+        <w:t xml:space="preserve">the scope or requirements outlined in </w:t>
+      </w:r>
+      <w:r>
+        <w:t>this SRS documen</w:t>
+      </w:r>
+      <w:r>
+        <w:t>t</w:t>
+      </w:r>
+      <w:r>
+        <w:t xml:space="preserve"> are to be presented </w:t>
+      </w:r>
+      <w:r>
+        <w:t xml:space="preserve">independently </w:t>
+      </w:r>
+      <w:r>
+        <w:t xml:space="preserve">by creating a branch for the edit in GitHub. </w:t>
+      </w:r>
+    </w:p>
+    <w:p>
+      <w:pPr>
+        <w:pStyle w:val="ListParagraph"/>
+        <w:numPr>
+          <w:ilvl w:val="0"/>
+          <w:numId w:val="5"/>
+        </w:numPr>
+        <w:tabs>
+          <w:tab w:val="clear" w:pos="180"/>
+          <w:tab w:val="clear" w:pos="360"/>
+          <w:tab w:val="clear" w:pos="720"/>
+        </w:tabs>
+        <w:autoSpaceDE w:val="0"/>
+        <w:autoSpaceDN w:val="0"/>
+        <w:adjustRightInd w:val="0"/>
+      </w:pPr>
+      <w:r>
+        <w:t xml:space="preserve">The project manager will examine the changes, and if approved, will attach </w:t>
+      </w:r>
+      <w:r>
+        <w:t xml:space="preserve">a </w:t>
+      </w:r>
+      <w:r>
+        <w:t>signed document found in Appendix 1</w:t>
+      </w:r>
+      <w:r>
+        <w:t xml:space="preserve"> </w:t>
+      </w:r>
+      <w:r>
+        <w:t>to a copy of the updated SRS</w:t>
+      </w:r>
+      <w:r>
+        <w:t>.</w:t>
+      </w:r>
+    </w:p>
+    <w:p>
+      <w:pPr>
+        <w:pStyle w:val="ListParagraph"/>
+        <w:numPr>
+          <w:ilvl w:val="0"/>
+          <w:numId w:val="5"/>
+        </w:numPr>
+        <w:tabs>
+          <w:tab w:val="clear" w:pos="180"/>
+          <w:tab w:val="clear" w:pos="360"/>
+          <w:tab w:val="clear" w:pos="720"/>
+        </w:tabs>
+        <w:autoSpaceDE w:val="0"/>
+        <w:autoSpaceDN w:val="0"/>
+        <w:adjustRightInd w:val="0"/>
+      </w:pPr>
+      <w:r>
+        <w:t xml:space="preserve">If changes are dictated by the customer, whether verbally or written, the Project manager will create an updated copy of the SRS and attach </w:t>
+      </w:r>
+      <w:r>
+        <w:t>a signed document found in Appendix 1</w:t>
+      </w:r>
+      <w:r>
+        <w:t>.</w:t>
+      </w:r>
+    </w:p>
+    <w:p>
+      <w:pPr>
+        <w:pStyle w:val="ListParagraph"/>
+        <w:numPr>
+          <w:ilvl w:val="0"/>
+          <w:numId w:val="5"/>
+        </w:numPr>
+        <w:tabs>
+          <w:tab w:val="clear" w:pos="180"/>
+          <w:tab w:val="clear" w:pos="360"/>
+          <w:tab w:val="clear" w:pos="720"/>
+        </w:tabs>
+        <w:autoSpaceDE w:val="0"/>
+        <w:autoSpaceDN w:val="0"/>
+        <w:adjustRightInd w:val="0"/>
+      </w:pPr>
+      <w:r>
+        <w:t xml:space="preserve">The project manager will present the updated SRS to the customer for </w:t>
+      </w:r>
+      <w:r>
+        <w:t xml:space="preserve">final </w:t>
+      </w:r>
+      <w:r>
+        <w:t>approval, upon which the customer will also sign the document found in Appendix 1.</w:t>
+      </w:r>
+    </w:p>
+    <w:p>
+      <w:pPr>
+        <w:pStyle w:val="ListParagraph"/>
+        <w:numPr>
+          <w:ilvl w:val="0"/>
+          <w:numId w:val="5"/>
+        </w:numPr>
+        <w:tabs>
+          <w:tab w:val="clear" w:pos="180"/>
+          <w:tab w:val="clear" w:pos="360"/>
+          <w:tab w:val="clear" w:pos="720"/>
+        </w:tabs>
+        <w:autoSpaceDE w:val="0"/>
+        <w:autoSpaceDN w:val="0"/>
+        <w:adjustRightInd w:val="0"/>
+      </w:pPr>
+      <w:r>
+        <w:t>When both the project manager and the customer approve the updates to the SRS, the project manager will merge the official SRS with the updated SRS via Git.</w:t>
+      </w:r>
+    </w:p>
+    <w:p>
+      <w:pPr>
+        <w:pStyle w:val="ListParagraph"/>
+        <w:numPr>
+          <w:ilvl w:val="0"/>
+          <w:numId w:val="5"/>
+        </w:numPr>
+        <w:tabs>
+          <w:tab w:val="clear" w:pos="180"/>
+          <w:tab w:val="clear" w:pos="360"/>
+          <w:tab w:val="clear" w:pos="720"/>
+        </w:tabs>
+        <w:autoSpaceDE w:val="0"/>
+        <w:autoSpaceDN w:val="0"/>
+        <w:adjustRightInd w:val="0"/>
+      </w:pPr>
+      <w:r>
+        <w:t>The project manager completes the procedure by recording the update in the document found in Appendix 2.</w:t>
+      </w:r>
+    </w:p>
+    <w:p>
+      <w:pPr>
+        <w:pStyle w:val="ListParagraph"/>
+        <w:tabs>
+          <w:tab w:val="clear" w:pos="180"/>
+          <w:tab w:val="clear" w:pos="360"/>
+          <w:tab w:val="clear" w:pos="720"/>
+        </w:tabs>
+        <w:autoSpaceDE w:val="0"/>
+        <w:autoSpaceDN w:val="0"/>
+        <w:adjustRightInd w:val="0"/>
+        <w:ind w:left="1440"/>
+      </w:pPr>
+    </w:p>
+    <w:p>
+      <w:pPr>
+        <w:contextualSpacing/>
+        <w:rPr>
+          <w:b/>
+          <w:sz w:val="32"/>
+        </w:rPr>
+      </w:pPr>
+    </w:p>
+    <w:p>
+      <w:pPr>
+        <w:contextualSpacing/>
+        <w:rPr>
+          <w:b/>
+          <w:sz w:val="32"/>
+        </w:rPr>
+      </w:pPr>
+    </w:p>
+    <w:p>
+      <w:pPr>
+        <w:contextualSpacing/>
+        <w:rPr>
+          <w:b/>
+          <w:sz w:val="32"/>
+        </w:rPr>
+      </w:pPr>
+    </w:p>
+    <w:p>
+      <w:pPr>
+        <w:contextualSpacing/>
+        <w:rPr>
+          <w:b/>
+          <w:sz w:val="32"/>
+        </w:rPr>
+      </w:pPr>
+    </w:p>
+    <w:p>
+      <w:pPr>
+        <w:contextualSpacing/>
+        <w:rPr>
+          <w:b/>
+          <w:sz w:val="32"/>
+        </w:rPr>
+      </w:pPr>
+    </w:p>
+    <w:p>
+      <w:pPr>
+        <w:contextualSpacing/>
+        <w:rPr>
+          <w:b/>
+          <w:sz w:val="32"/>
+        </w:rPr>
+      </w:pPr>
+    </w:p>
+    <w:p>
+      <w:pPr>
+        <w:contextualSpacing/>
+        <w:rPr>
+          <w:b/>
+          <w:sz w:val="32"/>
+        </w:rPr>
+      </w:pPr>
+    </w:p>
+    <w:p>
+      <w:pPr>
+        <w:contextualSpacing/>
+        <w:rPr>
+          <w:b/>
+          <w:sz w:val="32"/>
+        </w:rPr>
+      </w:pPr>
     </w:p>
     <w:p>
       <w:pPr>
@@ -6429,48 +7011,6 @@
           <w:sz w:val="32"/>
         </w:rPr>
         <w:t>Appendices</w:t>
-      </w:r>
-    </w:p>
-    <w:p>
-      <w:pPr>
-        <w:contextualSpacing/>
-        <w:rPr>
-          <w:b/>
-          <w:sz w:val="32"/>
-        </w:rPr>
-      </w:pPr>
-    </w:p>
-    <w:p>
-      <w:pPr>
-        <w:rPr>
-          <w:i/>
-        </w:rPr>
-      </w:pPr>
-      <w:r>
-        <w:rPr>
-          <w:i/>
-        </w:rPr>
-        <w:t>Appendices may be used to provide additional (and hopefully helpful) information.  If present, the SRS should explicitly state whether the information contained within an appendix is to be considered as a part of the SRS’s overall set of requirements.</w:t>
-      </w:r>
-    </w:p>
-    <w:p>
-      <w:pPr>
-        <w:rPr>
-          <w:i/>
-        </w:rPr>
-      </w:pPr>
-    </w:p>
-    <w:p>
-      <w:pPr>
-        <w:rPr>
-          <w:i/>
-        </w:rPr>
-      </w:pPr>
-      <w:r>
-        <w:rPr>
-          <w:i/>
-        </w:rPr>
-        <w:t>Example Appendices could include (initial) conceptual documents for the software project, marketing materials, minutes of meetings with the customer(s), etc.</w:t>
       </w:r>
     </w:p>
     <w:p>
@@ -6484,14 +7024,6 @@
         </w:rPr>
       </w:pPr>
       <w:bookmarkStart w:id="57" w:name="_Toc506459181"/>
-      <w:r>
-        <w:rPr>
-          <w:b/>
-          <w:sz w:val="28"/>
-        </w:rPr>
-        <w:t>A.1 Appendix 1</w:t>
-      </w:r>
-      <w:bookmarkEnd w:id="57"/>
     </w:p>
     <w:p>
       <w:pPr>
@@ -6503,7 +7035,436 @@
           <w:sz w:val="28"/>
         </w:rPr>
       </w:pPr>
-      <w:bookmarkStart w:id="58" w:name="_Toc506459182"/>
+      <w:r>
+        <w:rPr>
+          <w:b/>
+          <w:sz w:val="28"/>
+        </w:rPr>
+        <w:t>A.1 Appendix 1</w:t>
+      </w:r>
+      <w:bookmarkEnd w:id="57"/>
+    </w:p>
+    <w:p>
+      <w:pPr>
+        <w:keepNext/>
+        <w:spacing w:before="240" w:after="120"/>
+        <w:outlineLvl w:val="0"/>
+        <w:rPr>
+          <w:szCs w:val="24"/>
+        </w:rPr>
+      </w:pPr>
+      <w:bookmarkStart w:id="58" w:name="_Toc506458770"/>
+      <w:bookmarkStart w:id="59" w:name="_Toc506459136"/>
+      <w:r>
+        <w:rPr>
+          <w:szCs w:val="24"/>
+        </w:rPr>
+        <w:tab/>
+      </w:r>
+      <w:r>
+        <w:rPr>
+          <w:szCs w:val="24"/>
+        </w:rPr>
+        <w:tab/>
+        <w:t>Required form for the approval of changes to this SRS document:</w:t>
+      </w:r>
+    </w:p>
+    <w:p>
+      <w:pPr>
+        <w:keepNext/>
+        <w:spacing w:before="240" w:after="120"/>
+        <w:outlineLvl w:val="0"/>
+        <w:rPr>
+          <w:szCs w:val="24"/>
+        </w:rPr>
+      </w:pPr>
+    </w:p>
+    <w:p>
+      <w:pPr>
+        <w:keepNext/>
+        <w:spacing w:before="240" w:after="120"/>
+        <w:jc w:val="center"/>
+        <w:outlineLvl w:val="0"/>
+        <w:rPr>
+          <w:b/>
+          <w:sz w:val="32"/>
+        </w:rPr>
+      </w:pPr>
+      <w:r>
+        <w:rPr>
+          <w:b/>
+          <w:sz w:val="32"/>
+        </w:rPr>
+        <w:t>Document Approval</w:t>
+      </w:r>
+      <w:bookmarkEnd w:id="58"/>
+      <w:bookmarkEnd w:id="59"/>
+    </w:p>
+    <w:p/>
+    <w:p>
+      <w:r>
+        <w:t>The following Software Requirements Specification has been accepted and approved by the following:</w:t>
+      </w:r>
+    </w:p>
+    <w:tbl>
+      <w:tblPr>
+        <w:tblW w:w="10080" w:type="dxa"/>
+        <w:tblInd w:w="-162" w:type="dxa"/>
+        <w:tblBorders>
+          <w:top w:val="single" w:sz="4" w:space="0" w:color="auto"/>
+          <w:left w:val="single" w:sz="4" w:space="0" w:color="auto"/>
+          <w:bottom w:val="single" w:sz="4" w:space="0" w:color="auto"/>
+          <w:right w:val="single" w:sz="4" w:space="0" w:color="auto"/>
+          <w:insideH w:val="single" w:sz="4" w:space="0" w:color="auto"/>
+          <w:insideV w:val="single" w:sz="4" w:space="0" w:color="auto"/>
+        </w:tblBorders>
+        <w:tblLook w:val="0000" w:firstRow="0" w:lastRow="0" w:firstColumn="0" w:lastColumn="0" w:noHBand="0" w:noVBand="0"/>
+      </w:tblPr>
+      <w:tblGrid>
+        <w:gridCol w:w="3150"/>
+        <w:gridCol w:w="2520"/>
+        <w:gridCol w:w="2790"/>
+        <w:gridCol w:w="1620"/>
+      </w:tblGrid>
+      <w:tr>
+        <w:tblPrEx>
+          <w:tblCellMar>
+            <w:top w:w="0" w:type="dxa"/>
+            <w:bottom w:w="0" w:type="dxa"/>
+          </w:tblCellMar>
+        </w:tblPrEx>
+        <w:tc>
+          <w:tcPr>
+            <w:tcW w:w="3150" w:type="dxa"/>
+            <w:tcBorders>
+              <w:top w:val="nil"/>
+              <w:left w:val="nil"/>
+              <w:bottom w:val="single" w:sz="4" w:space="0" w:color="auto"/>
+              <w:right w:val="nil"/>
+            </w:tcBorders>
+          </w:tcPr>
+          <w:p>
+            <w:pPr>
+              <w:tabs>
+                <w:tab w:val="left" w:pos="2880"/>
+                <w:tab w:val="left" w:pos="5760"/>
+              </w:tabs>
+              <w:jc w:val="center"/>
+              <w:rPr>
+                <w:b/>
+              </w:rPr>
+            </w:pPr>
+            <w:r>
+              <w:rPr>
+                <w:b/>
+              </w:rPr>
+              <w:t>Signature</w:t>
+            </w:r>
+          </w:p>
+        </w:tc>
+        <w:tc>
+          <w:tcPr>
+            <w:tcW w:w="2520" w:type="dxa"/>
+            <w:tcBorders>
+              <w:top w:val="nil"/>
+              <w:left w:val="nil"/>
+              <w:bottom w:val="single" w:sz="4" w:space="0" w:color="auto"/>
+              <w:right w:val="nil"/>
+            </w:tcBorders>
+          </w:tcPr>
+          <w:p>
+            <w:pPr>
+              <w:tabs>
+                <w:tab w:val="left" w:pos="2880"/>
+                <w:tab w:val="left" w:pos="5760"/>
+              </w:tabs>
+              <w:jc w:val="center"/>
+              <w:rPr>
+                <w:b/>
+              </w:rPr>
+            </w:pPr>
+            <w:r>
+              <w:rPr>
+                <w:b/>
+              </w:rPr>
+              <w:t>Printed Name</w:t>
+            </w:r>
+          </w:p>
+        </w:tc>
+        <w:tc>
+          <w:tcPr>
+            <w:tcW w:w="2790" w:type="dxa"/>
+            <w:tcBorders>
+              <w:top w:val="nil"/>
+              <w:left w:val="nil"/>
+              <w:bottom w:val="single" w:sz="4" w:space="0" w:color="auto"/>
+              <w:right w:val="nil"/>
+            </w:tcBorders>
+          </w:tcPr>
+          <w:p>
+            <w:pPr>
+              <w:tabs>
+                <w:tab w:val="left" w:pos="2880"/>
+                <w:tab w:val="left" w:pos="5760"/>
+              </w:tabs>
+              <w:jc w:val="center"/>
+              <w:rPr>
+                <w:b/>
+              </w:rPr>
+            </w:pPr>
+            <w:r>
+              <w:rPr>
+                <w:b/>
+              </w:rPr>
+              <w:t>Title</w:t>
+            </w:r>
+          </w:p>
+        </w:tc>
+        <w:tc>
+          <w:tcPr>
+            <w:tcW w:w="1620" w:type="dxa"/>
+            <w:tcBorders>
+              <w:top w:val="nil"/>
+              <w:left w:val="nil"/>
+              <w:bottom w:val="single" w:sz="4" w:space="0" w:color="auto"/>
+              <w:right w:val="nil"/>
+            </w:tcBorders>
+          </w:tcPr>
+          <w:p>
+            <w:pPr>
+              <w:tabs>
+                <w:tab w:val="left" w:pos="2880"/>
+                <w:tab w:val="left" w:pos="5760"/>
+              </w:tabs>
+              <w:jc w:val="center"/>
+              <w:rPr>
+                <w:b/>
+              </w:rPr>
+            </w:pPr>
+            <w:r>
+              <w:rPr>
+                <w:b/>
+              </w:rPr>
+              <w:t>Date</w:t>
+            </w:r>
+          </w:p>
+        </w:tc>
+      </w:tr>
+      <w:tr>
+        <w:tblPrEx>
+          <w:tblCellMar>
+            <w:top w:w="0" w:type="dxa"/>
+            <w:bottom w:w="0" w:type="dxa"/>
+          </w:tblCellMar>
+        </w:tblPrEx>
+        <w:tc>
+          <w:tcPr>
+            <w:tcW w:w="3150" w:type="dxa"/>
+            <w:tcBorders>
+              <w:top w:val="single" w:sz="4" w:space="0" w:color="auto"/>
+            </w:tcBorders>
+            <w:vAlign w:val="center"/>
+          </w:tcPr>
+          <w:p>
+            <w:pPr>
+              <w:tabs>
+                <w:tab w:val="left" w:pos="2880"/>
+                <w:tab w:val="left" w:pos="5760"/>
+              </w:tabs>
+              <w:jc w:val="center"/>
+              <w:rPr>
+                <w:sz w:val="32"/>
+              </w:rPr>
+            </w:pPr>
+          </w:p>
+        </w:tc>
+        <w:tc>
+          <w:tcPr>
+            <w:tcW w:w="2520" w:type="dxa"/>
+            <w:tcBorders>
+              <w:top w:val="single" w:sz="4" w:space="0" w:color="auto"/>
+            </w:tcBorders>
+            <w:vAlign w:val="center"/>
+          </w:tcPr>
+          <w:p>
+            <w:pPr>
+              <w:tabs>
+                <w:tab w:val="left" w:pos="2880"/>
+                <w:tab w:val="left" w:pos="5760"/>
+              </w:tabs>
+              <w:jc w:val="center"/>
+            </w:pPr>
+            <w:r>
+              <w:t>William Dewald</w:t>
+            </w:r>
+          </w:p>
+        </w:tc>
+        <w:tc>
+          <w:tcPr>
+            <w:tcW w:w="2790" w:type="dxa"/>
+            <w:tcBorders>
+              <w:top w:val="single" w:sz="4" w:space="0" w:color="auto"/>
+            </w:tcBorders>
+            <w:vAlign w:val="center"/>
+          </w:tcPr>
+          <w:p>
+            <w:pPr>
+              <w:tabs>
+                <w:tab w:val="left" w:pos="2880"/>
+                <w:tab w:val="left" w:pos="5760"/>
+              </w:tabs>
+              <w:jc w:val="center"/>
+            </w:pPr>
+            <w:r>
+              <w:t>Lead Software Engineer</w:t>
+            </w:r>
+          </w:p>
+        </w:tc>
+        <w:tc>
+          <w:tcPr>
+            <w:tcW w:w="1620" w:type="dxa"/>
+            <w:tcBorders>
+              <w:top w:val="single" w:sz="4" w:space="0" w:color="auto"/>
+            </w:tcBorders>
+            <w:vAlign w:val="center"/>
+          </w:tcPr>
+          <w:p>
+            <w:pPr>
+              <w:tabs>
+                <w:tab w:val="left" w:pos="2880"/>
+                <w:tab w:val="left" w:pos="5760"/>
+              </w:tabs>
+              <w:jc w:val="center"/>
+              <w:rPr>
+                <w:sz w:val="32"/>
+              </w:rPr>
+            </w:pPr>
+          </w:p>
+        </w:tc>
+      </w:tr>
+      <w:tr>
+        <w:tblPrEx>
+          <w:tblCellMar>
+            <w:top w:w="0" w:type="dxa"/>
+            <w:bottom w:w="0" w:type="dxa"/>
+          </w:tblCellMar>
+        </w:tblPrEx>
+        <w:tc>
+          <w:tcPr>
+            <w:tcW w:w="3150" w:type="dxa"/>
+            <w:vAlign w:val="center"/>
+          </w:tcPr>
+          <w:p>
+            <w:pPr>
+              <w:tabs>
+                <w:tab w:val="left" w:pos="2880"/>
+                <w:tab w:val="left" w:pos="5760"/>
+              </w:tabs>
+              <w:jc w:val="center"/>
+              <w:rPr>
+                <w:sz w:val="32"/>
+              </w:rPr>
+            </w:pPr>
+          </w:p>
+        </w:tc>
+        <w:tc>
+          <w:tcPr>
+            <w:tcW w:w="2520" w:type="dxa"/>
+            <w:vAlign w:val="center"/>
+          </w:tcPr>
+          <w:p>
+            <w:pPr>
+              <w:tabs>
+                <w:tab w:val="left" w:pos="2880"/>
+                <w:tab w:val="left" w:pos="5760"/>
+              </w:tabs>
+              <w:jc w:val="center"/>
+            </w:pPr>
+            <w:r>
+              <w:t xml:space="preserve">Dr. </w:t>
+            </w:r>
+            <w:r>
+              <w:t>M</w:t>
+            </w:r>
+            <w:r>
+              <w:t>.</w:t>
+            </w:r>
+            <w:r>
+              <w:t>K</w:t>
+            </w:r>
+            <w:r>
+              <w:t xml:space="preserve">. </w:t>
+            </w:r>
+            <w:proofErr w:type="spellStart"/>
+            <w:r>
+              <w:t>Quweider</w:t>
+            </w:r>
+            <w:proofErr w:type="spellEnd"/>
+          </w:p>
+        </w:tc>
+        <w:tc>
+          <w:tcPr>
+            <w:tcW w:w="2790" w:type="dxa"/>
+            <w:vAlign w:val="center"/>
+          </w:tcPr>
+          <w:p>
+            <w:pPr>
+              <w:tabs>
+                <w:tab w:val="left" w:pos="2880"/>
+                <w:tab w:val="left" w:pos="5760"/>
+              </w:tabs>
+              <w:jc w:val="center"/>
+            </w:pPr>
+            <w:r>
+              <w:t xml:space="preserve">Instructor, </w:t>
+            </w:r>
+            <w:r>
+              <w:t>CSCI-3340</w:t>
+            </w:r>
+          </w:p>
+        </w:tc>
+        <w:tc>
+          <w:tcPr>
+            <w:tcW w:w="1620" w:type="dxa"/>
+            <w:vAlign w:val="center"/>
+          </w:tcPr>
+          <w:p>
+            <w:pPr>
+              <w:tabs>
+                <w:tab w:val="left" w:pos="2880"/>
+                <w:tab w:val="left" w:pos="5760"/>
+              </w:tabs>
+              <w:jc w:val="center"/>
+              <w:rPr>
+                <w:sz w:val="32"/>
+              </w:rPr>
+            </w:pPr>
+          </w:p>
+        </w:tc>
+      </w:tr>
+    </w:tbl>
+    <w:p>
+      <w:pPr>
+        <w:keepNext/>
+        <w:spacing w:before="240" w:after="120"/>
+        <w:outlineLvl w:val="1"/>
+        <w:rPr>
+          <w:b/>
+          <w:sz w:val="28"/>
+        </w:rPr>
+      </w:pPr>
+      <w:bookmarkStart w:id="60" w:name="_Toc506459182"/>
+    </w:p>
+    <w:p>
+      <w:pPr>
+        <w:keepNext/>
+        <w:spacing w:before="240" w:after="120"/>
+        <w:outlineLvl w:val="1"/>
+        <w:rPr>
+          <w:b/>
+          <w:sz w:val="28"/>
+        </w:rPr>
+      </w:pPr>
       <w:r>
         <w:rPr>
           <w:b/>
@@ -6511,16 +7472,998 @@
         </w:rPr>
         <w:t>A.2 Appendix 2</w:t>
       </w:r>
-      <w:bookmarkEnd w:id="58"/>
-    </w:p>
-    <w:p>
-      <w:pPr>
-        <w:contextualSpacing/>
-        <w:rPr>
-          <w:b/>
-          <w:sz w:val="32"/>
-        </w:rPr>
-      </w:pPr>
+      <w:bookmarkEnd w:id="60"/>
+    </w:p>
+    <w:p>
+      <w:pPr>
+        <w:contextualSpacing/>
+        <w:rPr>
+          <w:szCs w:val="24"/>
+        </w:rPr>
+      </w:pPr>
+      <w:r>
+        <w:rPr>
+          <w:szCs w:val="24"/>
+        </w:rPr>
+        <w:tab/>
+      </w:r>
+      <w:r>
+        <w:rPr>
+          <w:szCs w:val="24"/>
+        </w:rPr>
+        <w:tab/>
+      </w:r>
+      <w:r>
+        <w:rPr>
+          <w:szCs w:val="24"/>
+        </w:rPr>
+        <w:t>Required form</w:t>
+      </w:r>
+      <w:r>
+        <w:rPr>
+          <w:szCs w:val="24"/>
+        </w:rPr>
+        <w:t xml:space="preserve"> must be attached to the end of this document if there are any changes after its initial completion</w:t>
+      </w:r>
+      <w:r>
+        <w:rPr>
+          <w:szCs w:val="24"/>
+        </w:rPr>
+        <w:t>:</w:t>
+      </w:r>
+    </w:p>
+    <w:p>
+      <w:pPr>
+        <w:pStyle w:val="Heading1"/>
+        <w:jc w:val="center"/>
+        <w:rPr>
+          <w:rFonts w:ascii="Times" w:eastAsia="Times" w:hAnsi="Times" w:cs="Times New Roman"/>
+          <w:bCs w:val="0"/>
+          <w:color w:val="auto"/>
+          <w:sz w:val="32"/>
+          <w:szCs w:val="20"/>
+        </w:rPr>
+      </w:pPr>
+      <w:bookmarkStart w:id="61" w:name="_Toc506458769"/>
+      <w:bookmarkStart w:id="62" w:name="_Toc506459135"/>
+      <w:r>
+        <w:rPr>
+          <w:rFonts w:ascii="Times" w:eastAsia="Times" w:hAnsi="Times" w:cs="Times New Roman"/>
+          <w:bCs w:val="0"/>
+          <w:color w:val="auto"/>
+          <w:sz w:val="32"/>
+          <w:szCs w:val="20"/>
+        </w:rPr>
+        <w:t>Revision History</w:t>
+      </w:r>
+      <w:bookmarkEnd w:id="61"/>
+      <w:bookmarkEnd w:id="62"/>
+    </w:p>
+    <w:p/>
+    <w:tbl>
+      <w:tblPr>
+        <w:tblW w:w="0" w:type="auto"/>
+        <w:tblInd w:w="108" w:type="dxa"/>
+        <w:tblBorders>
+          <w:top w:val="single" w:sz="4" w:space="0" w:color="auto"/>
+          <w:left w:val="single" w:sz="4" w:space="0" w:color="auto"/>
+          <w:bottom w:val="single" w:sz="4" w:space="0" w:color="auto"/>
+          <w:right w:val="single" w:sz="4" w:space="0" w:color="auto"/>
+          <w:insideH w:val="single" w:sz="4" w:space="0" w:color="auto"/>
+          <w:insideV w:val="single" w:sz="4" w:space="0" w:color="auto"/>
+        </w:tblBorders>
+        <w:tblLook w:val="0000" w:firstRow="0" w:lastRow="0" w:firstColumn="0" w:lastColumn="0" w:noHBand="0" w:noVBand="0"/>
+      </w:tblPr>
+      <w:tblGrid>
+        <w:gridCol w:w="1188"/>
+        <w:gridCol w:w="3240"/>
+        <w:gridCol w:w="1890"/>
+        <w:gridCol w:w="3150"/>
+      </w:tblGrid>
+      <w:tr>
+        <w:tblPrEx>
+          <w:tblCellMar>
+            <w:top w:w="0" w:type="dxa"/>
+            <w:bottom w:w="0" w:type="dxa"/>
+          </w:tblCellMar>
+        </w:tblPrEx>
+        <w:tc>
+          <w:tcPr>
+            <w:tcW w:w="1188" w:type="dxa"/>
+            <w:tcBorders>
+              <w:top w:val="nil"/>
+              <w:left w:val="nil"/>
+              <w:bottom w:val="single" w:sz="4" w:space="0" w:color="auto"/>
+              <w:right w:val="nil"/>
+            </w:tcBorders>
+          </w:tcPr>
+          <w:p>
+            <w:pPr>
+              <w:jc w:val="center"/>
+              <w:rPr>
+                <w:b/>
+              </w:rPr>
+            </w:pPr>
+            <w:r>
+              <w:rPr>
+                <w:b/>
+              </w:rPr>
+              <w:t>Date</w:t>
+            </w:r>
+          </w:p>
+        </w:tc>
+        <w:tc>
+          <w:tcPr>
+            <w:tcW w:w="3240" w:type="dxa"/>
+            <w:tcBorders>
+              <w:top w:val="nil"/>
+              <w:left w:val="nil"/>
+              <w:bottom w:val="single" w:sz="4" w:space="0" w:color="auto"/>
+              <w:right w:val="nil"/>
+            </w:tcBorders>
+          </w:tcPr>
+          <w:p>
+            <w:pPr>
+              <w:jc w:val="center"/>
+              <w:rPr>
+                <w:b/>
+              </w:rPr>
+            </w:pPr>
+            <w:r>
+              <w:rPr>
+                <w:b/>
+              </w:rPr>
+              <w:t>Description</w:t>
+            </w:r>
+          </w:p>
+        </w:tc>
+        <w:tc>
+          <w:tcPr>
+            <w:tcW w:w="1890" w:type="dxa"/>
+            <w:tcBorders>
+              <w:top w:val="nil"/>
+              <w:left w:val="nil"/>
+              <w:bottom w:val="single" w:sz="4" w:space="0" w:color="auto"/>
+              <w:right w:val="nil"/>
+            </w:tcBorders>
+          </w:tcPr>
+          <w:p>
+            <w:pPr>
+              <w:jc w:val="center"/>
+              <w:rPr>
+                <w:b/>
+              </w:rPr>
+            </w:pPr>
+            <w:r>
+              <w:rPr>
+                <w:b/>
+              </w:rPr>
+              <w:t>Author</w:t>
+            </w:r>
+          </w:p>
+        </w:tc>
+        <w:tc>
+          <w:tcPr>
+            <w:tcW w:w="3150" w:type="dxa"/>
+            <w:tcBorders>
+              <w:top w:val="nil"/>
+              <w:left w:val="nil"/>
+              <w:bottom w:val="single" w:sz="4" w:space="0" w:color="auto"/>
+              <w:right w:val="nil"/>
+            </w:tcBorders>
+          </w:tcPr>
+          <w:p>
+            <w:pPr>
+              <w:jc w:val="center"/>
+              <w:rPr>
+                <w:b/>
+              </w:rPr>
+            </w:pPr>
+            <w:r>
+              <w:rPr>
+                <w:b/>
+              </w:rPr>
+              <w:t>Comments</w:t>
+            </w:r>
+          </w:p>
+        </w:tc>
+      </w:tr>
+      <w:tr>
+        <w:tblPrEx>
+          <w:tblCellMar>
+            <w:top w:w="0" w:type="dxa"/>
+            <w:bottom w:w="0" w:type="dxa"/>
+          </w:tblCellMar>
+        </w:tblPrEx>
+        <w:tc>
+          <w:tcPr>
+            <w:tcW w:w="1188" w:type="dxa"/>
+            <w:tcBorders>
+              <w:top w:val="single" w:sz="4" w:space="0" w:color="auto"/>
+            </w:tcBorders>
+          </w:tcPr>
+          <w:p/>
+        </w:tc>
+        <w:tc>
+          <w:tcPr>
+            <w:tcW w:w="3240" w:type="dxa"/>
+            <w:tcBorders>
+              <w:top w:val="single" w:sz="4" w:space="0" w:color="auto"/>
+            </w:tcBorders>
+          </w:tcPr>
+          <w:p/>
+        </w:tc>
+        <w:tc>
+          <w:tcPr>
+            <w:tcW w:w="1890" w:type="dxa"/>
+            <w:tcBorders>
+              <w:top w:val="single" w:sz="4" w:space="0" w:color="auto"/>
+            </w:tcBorders>
+          </w:tcPr>
+          <w:p/>
+        </w:tc>
+        <w:tc>
+          <w:tcPr>
+            <w:tcW w:w="3150" w:type="dxa"/>
+            <w:tcBorders>
+              <w:top w:val="single" w:sz="4" w:space="0" w:color="auto"/>
+            </w:tcBorders>
+          </w:tcPr>
+          <w:p/>
+        </w:tc>
+      </w:tr>
+      <w:tr>
+        <w:tblPrEx>
+          <w:tblCellMar>
+            <w:top w:w="0" w:type="dxa"/>
+            <w:bottom w:w="0" w:type="dxa"/>
+          </w:tblCellMar>
+        </w:tblPrEx>
+        <w:tc>
+          <w:tcPr>
+            <w:tcW w:w="1188" w:type="dxa"/>
+          </w:tcPr>
+          <w:p/>
+        </w:tc>
+        <w:tc>
+          <w:tcPr>
+            <w:tcW w:w="3240" w:type="dxa"/>
+          </w:tcPr>
+          <w:p/>
+        </w:tc>
+        <w:tc>
+          <w:tcPr>
+            <w:tcW w:w="1890" w:type="dxa"/>
+          </w:tcPr>
+          <w:p/>
+        </w:tc>
+        <w:tc>
+          <w:tcPr>
+            <w:tcW w:w="3150" w:type="dxa"/>
+          </w:tcPr>
+          <w:p/>
+        </w:tc>
+      </w:tr>
+      <w:tr>
+        <w:tblPrEx>
+          <w:tblCellMar>
+            <w:top w:w="0" w:type="dxa"/>
+            <w:bottom w:w="0" w:type="dxa"/>
+          </w:tblCellMar>
+        </w:tblPrEx>
+        <w:tc>
+          <w:tcPr>
+            <w:tcW w:w="1188" w:type="dxa"/>
+          </w:tcPr>
+          <w:p/>
+        </w:tc>
+        <w:tc>
+          <w:tcPr>
+            <w:tcW w:w="3240" w:type="dxa"/>
+          </w:tcPr>
+          <w:p/>
+        </w:tc>
+        <w:tc>
+          <w:tcPr>
+            <w:tcW w:w="1890" w:type="dxa"/>
+          </w:tcPr>
+          <w:p/>
+        </w:tc>
+        <w:tc>
+          <w:tcPr>
+            <w:tcW w:w="3150" w:type="dxa"/>
+          </w:tcPr>
+          <w:p/>
+        </w:tc>
+      </w:tr>
+      <w:tr>
+        <w:tblPrEx>
+          <w:tblCellMar>
+            <w:top w:w="0" w:type="dxa"/>
+            <w:bottom w:w="0" w:type="dxa"/>
+          </w:tblCellMar>
+        </w:tblPrEx>
+        <w:tc>
+          <w:tcPr>
+            <w:tcW w:w="1188" w:type="dxa"/>
+          </w:tcPr>
+          <w:p/>
+        </w:tc>
+        <w:tc>
+          <w:tcPr>
+            <w:tcW w:w="3240" w:type="dxa"/>
+          </w:tcPr>
+          <w:p/>
+        </w:tc>
+        <w:tc>
+          <w:tcPr>
+            <w:tcW w:w="1890" w:type="dxa"/>
+          </w:tcPr>
+          <w:p/>
+        </w:tc>
+        <w:tc>
+          <w:tcPr>
+            <w:tcW w:w="3150" w:type="dxa"/>
+          </w:tcPr>
+          <w:p/>
+        </w:tc>
+      </w:tr>
+      <w:tr>
+        <w:tblPrEx>
+          <w:tblCellMar>
+            <w:top w:w="0" w:type="dxa"/>
+            <w:bottom w:w="0" w:type="dxa"/>
+          </w:tblCellMar>
+        </w:tblPrEx>
+        <w:tc>
+          <w:tcPr>
+            <w:tcW w:w="1188" w:type="dxa"/>
+          </w:tcPr>
+          <w:p/>
+        </w:tc>
+        <w:tc>
+          <w:tcPr>
+            <w:tcW w:w="3240" w:type="dxa"/>
+          </w:tcPr>
+          <w:p/>
+        </w:tc>
+        <w:tc>
+          <w:tcPr>
+            <w:tcW w:w="1890" w:type="dxa"/>
+          </w:tcPr>
+          <w:p/>
+        </w:tc>
+        <w:tc>
+          <w:tcPr>
+            <w:tcW w:w="3150" w:type="dxa"/>
+          </w:tcPr>
+          <w:p/>
+        </w:tc>
+      </w:tr>
+      <w:tr>
+        <w:tblPrEx>
+          <w:tblCellMar>
+            <w:top w:w="0" w:type="dxa"/>
+            <w:bottom w:w="0" w:type="dxa"/>
+          </w:tblCellMar>
+        </w:tblPrEx>
+        <w:tc>
+          <w:tcPr>
+            <w:tcW w:w="1188" w:type="dxa"/>
+          </w:tcPr>
+          <w:p/>
+        </w:tc>
+        <w:tc>
+          <w:tcPr>
+            <w:tcW w:w="3240" w:type="dxa"/>
+          </w:tcPr>
+          <w:p/>
+        </w:tc>
+        <w:tc>
+          <w:tcPr>
+            <w:tcW w:w="1890" w:type="dxa"/>
+          </w:tcPr>
+          <w:p/>
+        </w:tc>
+        <w:tc>
+          <w:tcPr>
+            <w:tcW w:w="3150" w:type="dxa"/>
+          </w:tcPr>
+          <w:p/>
+        </w:tc>
+      </w:tr>
+      <w:tr>
+        <w:tblPrEx>
+          <w:tblCellMar>
+            <w:top w:w="0" w:type="dxa"/>
+            <w:bottom w:w="0" w:type="dxa"/>
+          </w:tblCellMar>
+        </w:tblPrEx>
+        <w:tc>
+          <w:tcPr>
+            <w:tcW w:w="1188" w:type="dxa"/>
+          </w:tcPr>
+          <w:p/>
+        </w:tc>
+        <w:tc>
+          <w:tcPr>
+            <w:tcW w:w="3240" w:type="dxa"/>
+          </w:tcPr>
+          <w:p/>
+        </w:tc>
+        <w:tc>
+          <w:tcPr>
+            <w:tcW w:w="1890" w:type="dxa"/>
+          </w:tcPr>
+          <w:p/>
+        </w:tc>
+        <w:tc>
+          <w:tcPr>
+            <w:tcW w:w="3150" w:type="dxa"/>
+          </w:tcPr>
+          <w:p/>
+        </w:tc>
+      </w:tr>
+      <w:tr>
+        <w:tblPrEx>
+          <w:tblCellMar>
+            <w:top w:w="0" w:type="dxa"/>
+            <w:bottom w:w="0" w:type="dxa"/>
+          </w:tblCellMar>
+        </w:tblPrEx>
+        <w:tc>
+          <w:tcPr>
+            <w:tcW w:w="1188" w:type="dxa"/>
+          </w:tcPr>
+          <w:p/>
+        </w:tc>
+        <w:tc>
+          <w:tcPr>
+            <w:tcW w:w="3240" w:type="dxa"/>
+          </w:tcPr>
+          <w:p/>
+        </w:tc>
+        <w:tc>
+          <w:tcPr>
+            <w:tcW w:w="1890" w:type="dxa"/>
+          </w:tcPr>
+          <w:p/>
+        </w:tc>
+        <w:tc>
+          <w:tcPr>
+            <w:tcW w:w="3150" w:type="dxa"/>
+          </w:tcPr>
+          <w:p/>
+        </w:tc>
+      </w:tr>
+      <w:tr>
+        <w:tblPrEx>
+          <w:tblCellMar>
+            <w:top w:w="0" w:type="dxa"/>
+            <w:bottom w:w="0" w:type="dxa"/>
+          </w:tblCellMar>
+        </w:tblPrEx>
+        <w:tc>
+          <w:tcPr>
+            <w:tcW w:w="1188" w:type="dxa"/>
+          </w:tcPr>
+          <w:p/>
+        </w:tc>
+        <w:tc>
+          <w:tcPr>
+            <w:tcW w:w="3240" w:type="dxa"/>
+          </w:tcPr>
+          <w:p/>
+        </w:tc>
+        <w:tc>
+          <w:tcPr>
+            <w:tcW w:w="1890" w:type="dxa"/>
+          </w:tcPr>
+          <w:p/>
+        </w:tc>
+        <w:tc>
+          <w:tcPr>
+            <w:tcW w:w="3150" w:type="dxa"/>
+          </w:tcPr>
+          <w:p/>
+        </w:tc>
+      </w:tr>
+      <w:tr>
+        <w:tblPrEx>
+          <w:tblCellMar>
+            <w:top w:w="0" w:type="dxa"/>
+            <w:bottom w:w="0" w:type="dxa"/>
+          </w:tblCellMar>
+        </w:tblPrEx>
+        <w:tc>
+          <w:tcPr>
+            <w:tcW w:w="1188" w:type="dxa"/>
+          </w:tcPr>
+          <w:p/>
+        </w:tc>
+        <w:tc>
+          <w:tcPr>
+            <w:tcW w:w="3240" w:type="dxa"/>
+          </w:tcPr>
+          <w:p/>
+        </w:tc>
+        <w:tc>
+          <w:tcPr>
+            <w:tcW w:w="1890" w:type="dxa"/>
+          </w:tcPr>
+          <w:p/>
+        </w:tc>
+        <w:tc>
+          <w:tcPr>
+            <w:tcW w:w="3150" w:type="dxa"/>
+          </w:tcPr>
+          <w:p/>
+        </w:tc>
+      </w:tr>
+      <w:tr>
+        <w:tblPrEx>
+          <w:tblCellMar>
+            <w:top w:w="0" w:type="dxa"/>
+            <w:bottom w:w="0" w:type="dxa"/>
+          </w:tblCellMar>
+        </w:tblPrEx>
+        <w:tc>
+          <w:tcPr>
+            <w:tcW w:w="1188" w:type="dxa"/>
+          </w:tcPr>
+          <w:p/>
+        </w:tc>
+        <w:tc>
+          <w:tcPr>
+            <w:tcW w:w="3240" w:type="dxa"/>
+          </w:tcPr>
+          <w:p/>
+        </w:tc>
+        <w:tc>
+          <w:tcPr>
+            <w:tcW w:w="1890" w:type="dxa"/>
+          </w:tcPr>
+          <w:p/>
+        </w:tc>
+        <w:tc>
+          <w:tcPr>
+            <w:tcW w:w="3150" w:type="dxa"/>
+          </w:tcPr>
+          <w:p/>
+        </w:tc>
+      </w:tr>
+      <w:tr>
+        <w:tblPrEx>
+          <w:tblCellMar>
+            <w:top w:w="0" w:type="dxa"/>
+            <w:bottom w:w="0" w:type="dxa"/>
+          </w:tblCellMar>
+        </w:tblPrEx>
+        <w:tc>
+          <w:tcPr>
+            <w:tcW w:w="1188" w:type="dxa"/>
+          </w:tcPr>
+          <w:p/>
+        </w:tc>
+        <w:tc>
+          <w:tcPr>
+            <w:tcW w:w="3240" w:type="dxa"/>
+          </w:tcPr>
+          <w:p/>
+        </w:tc>
+        <w:tc>
+          <w:tcPr>
+            <w:tcW w:w="1890" w:type="dxa"/>
+          </w:tcPr>
+          <w:p/>
+        </w:tc>
+        <w:tc>
+          <w:tcPr>
+            <w:tcW w:w="3150" w:type="dxa"/>
+          </w:tcPr>
+          <w:p/>
+        </w:tc>
+      </w:tr>
+      <w:tr>
+        <w:tblPrEx>
+          <w:tblCellMar>
+            <w:top w:w="0" w:type="dxa"/>
+            <w:bottom w:w="0" w:type="dxa"/>
+          </w:tblCellMar>
+        </w:tblPrEx>
+        <w:tc>
+          <w:tcPr>
+            <w:tcW w:w="1188" w:type="dxa"/>
+          </w:tcPr>
+          <w:p/>
+        </w:tc>
+        <w:tc>
+          <w:tcPr>
+            <w:tcW w:w="3240" w:type="dxa"/>
+          </w:tcPr>
+          <w:p/>
+        </w:tc>
+        <w:tc>
+          <w:tcPr>
+            <w:tcW w:w="1890" w:type="dxa"/>
+          </w:tcPr>
+          <w:p/>
+        </w:tc>
+        <w:tc>
+          <w:tcPr>
+            <w:tcW w:w="3150" w:type="dxa"/>
+          </w:tcPr>
+          <w:p/>
+        </w:tc>
+      </w:tr>
+      <w:tr>
+        <w:tblPrEx>
+          <w:tblCellMar>
+            <w:top w:w="0" w:type="dxa"/>
+            <w:bottom w:w="0" w:type="dxa"/>
+          </w:tblCellMar>
+        </w:tblPrEx>
+        <w:tc>
+          <w:tcPr>
+            <w:tcW w:w="1188" w:type="dxa"/>
+          </w:tcPr>
+          <w:p/>
+        </w:tc>
+        <w:tc>
+          <w:tcPr>
+            <w:tcW w:w="3240" w:type="dxa"/>
+          </w:tcPr>
+          <w:p/>
+        </w:tc>
+        <w:tc>
+          <w:tcPr>
+            <w:tcW w:w="1890" w:type="dxa"/>
+          </w:tcPr>
+          <w:p/>
+        </w:tc>
+        <w:tc>
+          <w:tcPr>
+            <w:tcW w:w="3150" w:type="dxa"/>
+          </w:tcPr>
+          <w:p/>
+        </w:tc>
+      </w:tr>
+      <w:tr>
+        <w:tblPrEx>
+          <w:tblCellMar>
+            <w:top w:w="0" w:type="dxa"/>
+            <w:bottom w:w="0" w:type="dxa"/>
+          </w:tblCellMar>
+        </w:tblPrEx>
+        <w:tc>
+          <w:tcPr>
+            <w:tcW w:w="1188" w:type="dxa"/>
+          </w:tcPr>
+          <w:p/>
+        </w:tc>
+        <w:tc>
+          <w:tcPr>
+            <w:tcW w:w="3240" w:type="dxa"/>
+          </w:tcPr>
+          <w:p/>
+        </w:tc>
+        <w:tc>
+          <w:tcPr>
+            <w:tcW w:w="1890" w:type="dxa"/>
+          </w:tcPr>
+          <w:p/>
+        </w:tc>
+        <w:tc>
+          <w:tcPr>
+            <w:tcW w:w="3150" w:type="dxa"/>
+          </w:tcPr>
+          <w:p/>
+        </w:tc>
+      </w:tr>
+    </w:tbl>
+    <w:p>
+      <w:pPr>
+        <w:keepNext/>
+        <w:spacing w:before="240" w:after="120"/>
+        <w:outlineLvl w:val="1"/>
+        <w:rPr>
+          <w:b/>
+          <w:sz w:val="28"/>
+        </w:rPr>
+      </w:pPr>
+      <w:r>
+        <w:rPr>
+          <w:b/>
+          <w:sz w:val="28"/>
+        </w:rPr>
+        <w:t>A.</w:t>
+      </w:r>
+      <w:r>
+        <w:rPr>
+          <w:b/>
+          <w:sz w:val="28"/>
+        </w:rPr>
+        <w:t>3</w:t>
+      </w:r>
+      <w:r>
+        <w:rPr>
+          <w:b/>
+          <w:sz w:val="28"/>
+        </w:rPr>
+        <w:t xml:space="preserve"> Appendix </w:t>
+      </w:r>
+      <w:r>
+        <w:rPr>
+          <w:b/>
+          <w:sz w:val="28"/>
+        </w:rPr>
+        <w:t>3</w:t>
+      </w:r>
+    </w:p>
+    <w:p>
+      <w:pPr>
+        <w:contextualSpacing/>
+        <w:rPr>
+          <w:b/>
+          <w:sz w:val="28"/>
+        </w:rPr>
+      </w:pPr>
+      <w:r>
+        <w:rPr>
+          <w:szCs w:val="24"/>
+        </w:rPr>
+        <w:tab/>
+      </w:r>
+      <w:r>
+        <w:rPr>
+          <w:szCs w:val="24"/>
+        </w:rPr>
+        <w:tab/>
+      </w:r>
+      <w:r>
+        <w:rPr>
+          <w:szCs w:val="24"/>
+        </w:rPr>
+        <w:t>The following is a preliminary GUI design concept and is not to be officially considered as part of the requirements</w:t>
+      </w:r>
+      <w:r>
+        <w:rPr>
+          <w:szCs w:val="24"/>
+        </w:rPr>
+        <w:t>.</w:t>
+      </w:r>
+      <w:r>
+        <w:rPr>
+          <w:b/>
+          <w:sz w:val="28"/>
+        </w:rPr>
+        <w:t xml:space="preserve"> </w:t>
+      </w:r>
+    </w:p>
+    <w:p>
+      <w:pPr>
+        <w:contextualSpacing/>
+        <w:rPr>
+          <w:b/>
+          <w:sz w:val="28"/>
+        </w:rPr>
+      </w:pPr>
+    </w:p>
+    <w:p>
+      <w:pPr>
+        <w:contextualSpacing/>
+        <w:rPr>
+          <w:szCs w:val="24"/>
+        </w:rPr>
+      </w:pPr>
+      <w:r>
+        <w:rPr>
+          <w:b/>
+          <w:noProof/>
+          <w:sz w:val="28"/>
+        </w:rPr>
+        <w:drawing>
+          <wp:inline distT="0" distB="0" distL="0" distR="0" wp14:anchorId="3B7F7C39" wp14:editId="24CD6310">
+            <wp:extent cx="4787660" cy="2686371"/>
+            <wp:effectExtent l="0" t="0" r="0" b="0"/>
+            <wp:docPr id="4" name="Picture 4" descr="C:\Users\atomi_000\AppData\Local\Microsoft\Windows\INetCache\Content.Word\12186700_10207926573472030_1747281438177326683_o.jpg"/>
+            <wp:cNvGraphicFramePr>
+              <a:graphicFrameLocks xmlns:a="http://schemas.openxmlformats.org/drawingml/2006/main" noChangeAspect="1"/>
+            </wp:cNvGraphicFramePr>
+            <a:graphic xmlns:a="http://schemas.openxmlformats.org/drawingml/2006/main">
+              <a:graphicData uri="http://schemas.openxmlformats.org/drawingml/2006/picture">
+                <pic:pic xmlns:pic="http://schemas.openxmlformats.org/drawingml/2006/picture">
+                  <pic:nvPicPr>
+                    <pic:cNvPr id="0" name="Picture 17" descr="C:\Users\atomi_000\AppData\Local\Microsoft\Windows\INetCache\Content.Word\12186700_10207926573472030_1747281438177326683_o.jpg"/>
+                    <pic:cNvPicPr>
+                      <a:picLocks noChangeAspect="1" noChangeArrowheads="1"/>
+                    </pic:cNvPicPr>
+                  </pic:nvPicPr>
+                  <pic:blipFill>
+                    <a:blip r:embed="rId23" cstate="print">
+                      <a:extLst>
+                        <a:ext uri="{28A0092B-C50C-407E-A947-70E740481C1C}">
+                          <a14:useLocalDpi xmlns:a14="http://schemas.microsoft.com/office/drawing/2010/main" val="0"/>
+                        </a:ext>
+                      </a:extLst>
+                    </a:blip>
+                    <a:srcRect/>
+                    <a:stretch>
+                      <a:fillRect/>
+                    </a:stretch>
+                  </pic:blipFill>
+                  <pic:spPr bwMode="auto">
+                    <a:xfrm>
+                      <a:off x="0" y="0"/>
+                      <a:ext cx="4787797" cy="2686448"/>
+                    </a:xfrm>
+                    <a:prstGeom prst="rect">
+                      <a:avLst/>
+                    </a:prstGeom>
+                    <a:noFill/>
+                    <a:ln>
+                      <a:noFill/>
+                    </a:ln>
+                  </pic:spPr>
+                </pic:pic>
+              </a:graphicData>
+            </a:graphic>
+          </wp:inline>
+        </w:drawing>
+      </w:r>
+    </w:p>
+    <w:p>
+      <w:pPr>
+        <w:keepNext/>
+        <w:spacing w:before="240" w:after="120"/>
+        <w:outlineLvl w:val="1"/>
+        <w:rPr>
+          <w:b/>
+          <w:sz w:val="28"/>
+        </w:rPr>
+      </w:pPr>
+      <w:r>
+        <w:rPr>
+          <w:b/>
+          <w:sz w:val="28"/>
+        </w:rPr>
+        <w:t>A.</w:t>
+      </w:r>
+      <w:r>
+        <w:rPr>
+          <w:b/>
+          <w:sz w:val="28"/>
+        </w:rPr>
+        <w:t>4</w:t>
+      </w:r>
+      <w:r>
+        <w:rPr>
+          <w:b/>
+          <w:sz w:val="28"/>
+        </w:rPr>
+        <w:t xml:space="preserve"> Appendix </w:t>
+      </w:r>
+      <w:r>
+        <w:rPr>
+          <w:b/>
+          <w:sz w:val="28"/>
+        </w:rPr>
+        <w:t>4</w:t>
+      </w:r>
+    </w:p>
+    <w:p>
+      <w:pPr>
+        <w:contextualSpacing/>
+        <w:rPr>
+          <w:b/>
+          <w:sz w:val="28"/>
+        </w:rPr>
+      </w:pPr>
+      <w:r>
+        <w:rPr>
+          <w:szCs w:val="24"/>
+        </w:rPr>
+        <w:tab/>
+      </w:r>
+      <w:r>
+        <w:rPr>
+          <w:szCs w:val="24"/>
+        </w:rPr>
+        <w:tab/>
+        <w:t xml:space="preserve">The following is a preliminary </w:t>
+      </w:r>
+      <w:r>
+        <w:rPr>
+          <w:szCs w:val="24"/>
+        </w:rPr>
+        <w:t>database</w:t>
+      </w:r>
+      <w:r>
+        <w:rPr>
+          <w:szCs w:val="24"/>
+        </w:rPr>
+        <w:t xml:space="preserve"> design concept and is not to be officially considered as part of the requirements.</w:t>
+      </w:r>
+      <w:r>
+        <w:rPr>
+          <w:b/>
+          <w:sz w:val="28"/>
+        </w:rPr>
+        <w:t xml:space="preserve"> </w:t>
+      </w:r>
+    </w:p>
+    <w:p>
+      <w:pPr>
+        <w:contextualSpacing/>
+        <w:rPr>
+          <w:b/>
+          <w:sz w:val="28"/>
+        </w:rPr>
+      </w:pPr>
+    </w:p>
+    <w:p>
+      <w:pPr>
+        <w:contextualSpacing/>
+        <w:rPr>
+          <w:szCs w:val="24"/>
+        </w:rPr>
+      </w:pPr>
+      <w:r>
+        <w:rPr>
+          <w:b/>
+          <w:noProof/>
+          <w:sz w:val="28"/>
+        </w:rPr>
+        <w:lastRenderedPageBreak/>
+        <w:drawing>
+          <wp:inline distT="0" distB="0" distL="0" distR="0" wp14:anchorId="712A95BF" wp14:editId="09BFA4F2">
+            <wp:extent cx="5132717" cy="3132807"/>
+            <wp:effectExtent l="0" t="0" r="0" b="0"/>
+            <wp:docPr id="8" name="Picture 8" descr="C:\Users\atomi_000\AppData\Local\Microsoft\Windows\INetCache\Content.Word\12182403_10154264566107802_5890230935366486294_o.jpg"/>
+            <wp:cNvGraphicFramePr>
+              <a:graphicFrameLocks xmlns:a="http://schemas.openxmlformats.org/drawingml/2006/main" noChangeAspect="1"/>
+            </wp:cNvGraphicFramePr>
+            <a:graphic xmlns:a="http://schemas.openxmlformats.org/drawingml/2006/main">
+              <a:graphicData uri="http://schemas.openxmlformats.org/drawingml/2006/picture">
+                <pic:pic xmlns:pic="http://schemas.openxmlformats.org/drawingml/2006/picture">
+                  <pic:nvPicPr>
+                    <pic:cNvPr id="0" name="Picture 20" descr="C:\Users\atomi_000\AppData\Local\Microsoft\Windows\INetCache\Content.Word\12182403_10154264566107802_5890230935366486294_o.jpg"/>
+                    <pic:cNvPicPr>
+                      <a:picLocks noChangeAspect="1" noChangeArrowheads="1"/>
+                    </pic:cNvPicPr>
+                  </pic:nvPicPr>
+                  <pic:blipFill>
+                    <a:blip r:embed="rId24" cstate="print">
+                      <a:extLst>
+                        <a:ext uri="{28A0092B-C50C-407E-A947-70E740481C1C}">
+                          <a14:useLocalDpi xmlns:a14="http://schemas.microsoft.com/office/drawing/2010/main" val="0"/>
+                        </a:ext>
+                      </a:extLst>
+                    </a:blip>
+                    <a:srcRect/>
+                    <a:stretch>
+                      <a:fillRect/>
+                    </a:stretch>
+                  </pic:blipFill>
+                  <pic:spPr bwMode="auto">
+                    <a:xfrm>
+                      <a:off x="0" y="0"/>
+                      <a:ext cx="5133036" cy="3133002"/>
+                    </a:xfrm>
+                    <a:prstGeom prst="rect">
+                      <a:avLst/>
+                    </a:prstGeom>
+                    <a:noFill/>
+                    <a:ln>
+                      <a:noFill/>
+                    </a:ln>
+                  </pic:spPr>
+                </pic:pic>
+              </a:graphicData>
+            </a:graphic>
+          </wp:inline>
+        </w:drawing>
+      </w:r>
     </w:p>
     <w:sectPr>
       <w:pgSz w:w="12240" w:h="15840"/>
@@ -6586,7 +8529,7 @@
           <w:rPr>
             <w:noProof/>
           </w:rPr>
-          <w:t>5</w:t>
+          <w:t>ii</w:t>
         </w:r>
         <w:r>
           <w:rPr>
@@ -7000,6 +8943,119 @@
     </w:lvl>
   </w:abstractNum>
   <w:abstractNum w:abstractNumId="3">
+    <w:nsid w:val="74BC18E0"/>
+    <w:multiLevelType w:val="hybridMultilevel"/>
+    <w:tmpl w:val="DC3C8F42"/>
+    <w:lvl w:ilvl="0" w:tplc="04090001">
+      <w:start w:val="1"/>
+      <w:numFmt w:val="bullet"/>
+      <w:lvlText w:val=""/>
+      <w:lvlJc w:val="left"/>
+      <w:pPr>
+        <w:ind w:left="1440" w:hanging="360"/>
+      </w:pPr>
+      <w:rPr>
+        <w:rFonts w:ascii="Symbol" w:hAnsi="Symbol" w:hint="default"/>
+      </w:rPr>
+    </w:lvl>
+    <w:lvl w:ilvl="1" w:tplc="04090003" w:tentative="1">
+      <w:start w:val="1"/>
+      <w:numFmt w:val="bullet"/>
+      <w:lvlText w:val="o"/>
+      <w:lvlJc w:val="left"/>
+      <w:pPr>
+        <w:ind w:left="2160" w:hanging="360"/>
+      </w:pPr>
+      <w:rPr>
+        <w:rFonts w:ascii="Courier New" w:hAnsi="Courier New" w:cs="Courier New" w:hint="default"/>
+      </w:rPr>
+    </w:lvl>
+    <w:lvl w:ilvl="2" w:tplc="04090005" w:tentative="1">
+      <w:start w:val="1"/>
+      <w:numFmt w:val="bullet"/>
+      <w:lvlText w:val=""/>
+      <w:lvlJc w:val="left"/>
+      <w:pPr>
+        <w:ind w:left="2880" w:hanging="360"/>
+      </w:pPr>
+      <w:rPr>
+        <w:rFonts w:ascii="Wingdings" w:hAnsi="Wingdings" w:hint="default"/>
+      </w:rPr>
+    </w:lvl>
+    <w:lvl w:ilvl="3" w:tplc="04090001" w:tentative="1">
+      <w:start w:val="1"/>
+      <w:numFmt w:val="bullet"/>
+      <w:lvlText w:val=""/>
+      <w:lvlJc w:val="left"/>
+      <w:pPr>
+        <w:ind w:left="3600" w:hanging="360"/>
+      </w:pPr>
+      <w:rPr>
+        <w:rFonts w:ascii="Symbol" w:hAnsi="Symbol" w:hint="default"/>
+      </w:rPr>
+    </w:lvl>
+    <w:lvl w:ilvl="4" w:tplc="04090003" w:tentative="1">
+      <w:start w:val="1"/>
+      <w:numFmt w:val="bullet"/>
+      <w:lvlText w:val="o"/>
+      <w:lvlJc w:val="left"/>
+      <w:pPr>
+        <w:ind w:left="4320" w:hanging="360"/>
+      </w:pPr>
+      <w:rPr>
+        <w:rFonts w:ascii="Courier New" w:hAnsi="Courier New" w:cs="Courier New" w:hint="default"/>
+      </w:rPr>
+    </w:lvl>
+    <w:lvl w:ilvl="5" w:tplc="04090005" w:tentative="1">
+      <w:start w:val="1"/>
+      <w:numFmt w:val="bullet"/>
+      <w:lvlText w:val=""/>
+      <w:lvlJc w:val="left"/>
+      <w:pPr>
+        <w:ind w:left="5040" w:hanging="360"/>
+      </w:pPr>
+      <w:rPr>
+        <w:rFonts w:ascii="Wingdings" w:hAnsi="Wingdings" w:hint="default"/>
+      </w:rPr>
+    </w:lvl>
+    <w:lvl w:ilvl="6" w:tplc="04090001" w:tentative="1">
+      <w:start w:val="1"/>
+      <w:numFmt w:val="bullet"/>
+      <w:lvlText w:val=""/>
+      <w:lvlJc w:val="left"/>
+      <w:pPr>
+        <w:ind w:left="5760" w:hanging="360"/>
+      </w:pPr>
+      <w:rPr>
+        <w:rFonts w:ascii="Symbol" w:hAnsi="Symbol" w:hint="default"/>
+      </w:rPr>
+    </w:lvl>
+    <w:lvl w:ilvl="7" w:tplc="04090003" w:tentative="1">
+      <w:start w:val="1"/>
+      <w:numFmt w:val="bullet"/>
+      <w:lvlText w:val="o"/>
+      <w:lvlJc w:val="left"/>
+      <w:pPr>
+        <w:ind w:left="6480" w:hanging="360"/>
+      </w:pPr>
+      <w:rPr>
+        <w:rFonts w:ascii="Courier New" w:hAnsi="Courier New" w:cs="Courier New" w:hint="default"/>
+      </w:rPr>
+    </w:lvl>
+    <w:lvl w:ilvl="8" w:tplc="04090005" w:tentative="1">
+      <w:start w:val="1"/>
+      <w:numFmt w:val="bullet"/>
+      <w:lvlText w:val=""/>
+      <w:lvlJc w:val="left"/>
+      <w:pPr>
+        <w:ind w:left="7200" w:hanging="360"/>
+      </w:pPr>
+      <w:rPr>
+        <w:rFonts w:ascii="Wingdings" w:hAnsi="Wingdings" w:hint="default"/>
+      </w:rPr>
+    </w:lvl>
+  </w:abstractNum>
+  <w:abstractNum w:abstractNumId="4">
     <w:nsid w:val="7D3D6DF4"/>
     <w:multiLevelType w:val="hybridMultilevel"/>
     <w:tmpl w:val="F1EEFAC8"/>
@@ -7140,7 +9196,7 @@
     </w:lvl>
   </w:abstractNum>
   <w:num w:numId="1">
-    <w:abstractNumId w:val="3"/>
+    <w:abstractNumId w:val="4"/>
   </w:num>
   <w:num w:numId="2">
     <w:abstractNumId w:val="2"/>
@@ -7150,6 +9206,9 @@
   </w:num>
   <w:num w:numId="4">
     <w:abstractNumId w:val="0"/>
+  </w:num>
+  <w:num w:numId="5">
+    <w:abstractNumId w:val="3"/>
   </w:num>
 </w:numbering>
 </file>
@@ -7326,6 +9385,29 @@
       <w:rFonts w:ascii="Times" w:eastAsia="Times" w:hAnsi="Times" w:cs="Times New Roman"/>
       <w:sz w:val="24"/>
       <w:szCs w:val="20"/>
+    </w:rPr>
+  </w:style>
+  <w:style w:type="paragraph" w:styleId="Heading1">
+    <w:name w:val="heading 1"/>
+    <w:basedOn w:val="Normal"/>
+    <w:next w:val="Normal"/>
+    <w:link w:val="Heading1Char"/>
+    <w:uiPriority w:val="9"/>
+    <w:qFormat/>
+    <w:rsid w:val="00AE4CE4"/>
+    <w:pPr>
+      <w:keepNext/>
+      <w:keepLines/>
+      <w:spacing w:before="480"/>
+      <w:outlineLvl w:val="0"/>
+    </w:pPr>
+    <w:rPr>
+      <w:rFonts w:asciiTheme="majorHAnsi" w:eastAsiaTheme="majorEastAsia" w:hAnsiTheme="majorHAnsi" w:cstheme="majorBidi"/>
+      <w:b/>
+      <w:bCs/>
+      <w:color w:val="365F91" w:themeColor="accent1" w:themeShade="BF"/>
+      <w:sz w:val="28"/>
+      <w:szCs w:val="28"/>
     </w:rPr>
   </w:style>
   <w:style w:type="character" w:default="1" w:styleId="DefaultParagraphFont">
@@ -7493,6 +9575,21 @@
       <w:szCs w:val="16"/>
     </w:rPr>
   </w:style>
+  <w:style w:type="character" w:customStyle="1" w:styleId="Heading1Char">
+    <w:name w:val="Heading 1 Char"/>
+    <w:basedOn w:val="DefaultParagraphFont"/>
+    <w:link w:val="Heading1"/>
+    <w:uiPriority w:val="9"/>
+    <w:rsid w:val="00AE4CE4"/>
+    <w:rPr>
+      <w:rFonts w:asciiTheme="majorHAnsi" w:eastAsiaTheme="majorEastAsia" w:hAnsiTheme="majorHAnsi" w:cstheme="majorBidi"/>
+      <w:b/>
+      <w:bCs/>
+      <w:color w:val="365F91" w:themeColor="accent1" w:themeShade="BF"/>
+      <w:sz w:val="28"/>
+      <w:szCs w:val="28"/>
+    </w:rPr>
+  </w:style>
 </w:styles>
 </file>
 
@@ -7668,6 +9765,29 @@
       <w:rFonts w:ascii="Times" w:eastAsia="Times" w:hAnsi="Times" w:cs="Times New Roman"/>
       <w:sz w:val="24"/>
       <w:szCs w:val="20"/>
+    </w:rPr>
+  </w:style>
+  <w:style w:type="paragraph" w:styleId="Heading1">
+    <w:name w:val="heading 1"/>
+    <w:basedOn w:val="Normal"/>
+    <w:next w:val="Normal"/>
+    <w:link w:val="Heading1Char"/>
+    <w:uiPriority w:val="9"/>
+    <w:qFormat/>
+    <w:rsid w:val="00AE4CE4"/>
+    <w:pPr>
+      <w:keepNext/>
+      <w:keepLines/>
+      <w:spacing w:before="480"/>
+      <w:outlineLvl w:val="0"/>
+    </w:pPr>
+    <w:rPr>
+      <w:rFonts w:asciiTheme="majorHAnsi" w:eastAsiaTheme="majorEastAsia" w:hAnsiTheme="majorHAnsi" w:cstheme="majorBidi"/>
+      <w:b/>
+      <w:bCs/>
+      <w:color w:val="365F91" w:themeColor="accent1" w:themeShade="BF"/>
+      <w:sz w:val="28"/>
+      <w:szCs w:val="28"/>
     </w:rPr>
   </w:style>
   <w:style w:type="character" w:default="1" w:styleId="DefaultParagraphFont">
@@ -7833,6 +9953,21 @@
       <w:rFonts w:ascii="Tahoma" w:eastAsia="Times" w:hAnsi="Tahoma" w:cs="Tahoma"/>
       <w:sz w:val="16"/>
       <w:szCs w:val="16"/>
+    </w:rPr>
+  </w:style>
+  <w:style w:type="character" w:customStyle="1" w:styleId="Heading1Char">
+    <w:name w:val="Heading 1 Char"/>
+    <w:basedOn w:val="DefaultParagraphFont"/>
+    <w:link w:val="Heading1"/>
+    <w:uiPriority w:val="9"/>
+    <w:rsid w:val="00AE4CE4"/>
+    <w:rPr>
+      <w:rFonts w:asciiTheme="majorHAnsi" w:eastAsiaTheme="majorEastAsia" w:hAnsiTheme="majorHAnsi" w:cstheme="majorBidi"/>
+      <w:b/>
+      <w:bCs/>
+      <w:color w:val="365F91" w:themeColor="accent1" w:themeShade="BF"/>
+      <w:sz w:val="28"/>
+      <w:szCs w:val="28"/>
     </w:rPr>
   </w:style>
 </w:styles>
@@ -8128,7 +10263,7 @@
 </file>
 
 <file path=customXml/itemProps1.xml><?xml version="1.0" encoding="utf-8"?>
-<ds:datastoreItem xmlns:ds="http://schemas.openxmlformats.org/officeDocument/2006/customXml" ds:itemID="{553BB5C2-F3C7-4C16-8DFB-799999A5270A}">
+<ds:datastoreItem xmlns:ds="http://schemas.openxmlformats.org/officeDocument/2006/customXml" ds:itemID="{A53E66C1-4ED7-489D-9C76-F30D7BE2FFE7}">
   <ds:schemaRefs>
     <ds:schemaRef ds:uri="http://schemas.openxmlformats.org/officeDocument/2006/bibliography"/>
   </ds:schemaRefs>

</xml_diff>

<commit_message>
objects and classes TOC prep
</commit_message>
<xml_diff>
--- a/SRS.docx
+++ b/SRS.docx
@@ -908,542 +908,1399 @@
           <w:b/>
           <w:sz w:val="28"/>
         </w:rPr>
-        <w:t>3. SPECIFIC R</w:t>
+        <w:t>3. SPECIFIC REQUIREMENTS</w:t>
+      </w:r>
+      <w:r>
+        <w:rPr>
+          <w:sz w:val="28"/>
+        </w:rPr>
+        <w:t>………………………………………….</w:t>
+      </w:r>
+      <w:r>
+        <w:rPr>
+          <w:sz w:val="28"/>
+        </w:rPr>
+        <w:tab/>
+      </w:r>
+      <w:r>
+        <w:rPr>
+          <w:b/>
+          <w:sz w:val="28"/>
+        </w:rPr>
+        <w:t>6</w:t>
+      </w:r>
+    </w:p>
+    <w:p>
+      <w:pPr>
+        <w:contextualSpacing/>
+        <w:rPr>
+          <w:sz w:val="26"/>
+        </w:rPr>
+      </w:pPr>
+      <w:r>
+        <w:rPr>
+          <w:sz w:val="26"/>
+        </w:rPr>
+        <w:tab/>
+      </w:r>
+      <w:r>
+        <w:rPr>
+          <w:sz w:val="26"/>
+        </w:rPr>
+        <w:tab/>
+      </w:r>
+      <w:r>
+        <w:rPr>
+          <w:sz w:val="26"/>
+        </w:rPr>
+        <w:t>3.1 EXTERNAL INTERFACE REQUIREMENTS</w:t>
+      </w:r>
+      <w:r>
+        <w:rPr>
+          <w:sz w:val="26"/>
+        </w:rPr>
+        <w:t>………………………….....</w:t>
+      </w:r>
+      <w:r>
+        <w:rPr>
+          <w:sz w:val="26"/>
+        </w:rPr>
+        <w:tab/>
+        <w:t>6</w:t>
+      </w:r>
+    </w:p>
+    <w:p>
+      <w:pPr>
+        <w:ind w:left="720"/>
+        <w:contextualSpacing/>
+      </w:pPr>
+      <w:r>
+        <w:t>3.1.1 User Interfaces</w:t>
+      </w:r>
+      <w:r>
+        <w:t>………………………………………………………………..</w:t>
+      </w:r>
+      <w:r>
+        <w:tab/>
+        <w:t>6</w:t>
+      </w:r>
+    </w:p>
+    <w:p>
+      <w:pPr>
+        <w:ind w:left="720"/>
+        <w:contextualSpacing/>
+      </w:pPr>
+      <w:r>
+        <w:t xml:space="preserve">3.1.2 Hardware </w:t>
+      </w:r>
+      <w:r>
+        <w:t>Interfaces………………………………………………………….</w:t>
+      </w:r>
+      <w:r>
+        <w:tab/>
+        <w:t>6</w:t>
+      </w:r>
+    </w:p>
+    <w:p>
+      <w:pPr>
+        <w:ind w:left="720"/>
+        <w:contextualSpacing/>
+      </w:pPr>
+      <w:r>
+        <w:t>3.1.3 Software Interfaces</w:t>
+      </w:r>
+      <w:r>
+        <w:t>………………………………………………………..…</w:t>
+      </w:r>
+      <w:r>
+        <w:tab/>
+        <w:t>6</w:t>
+      </w:r>
+    </w:p>
+    <w:p>
+      <w:pPr>
+        <w:ind w:left="540"/>
+        <w:contextualSpacing/>
+      </w:pPr>
+      <w:r>
+        <w:tab/>
+        <w:t>3.1.4 Communications Interfaces</w:t>
+      </w:r>
+      <w:r>
+        <w:t>…………………………………………………..</w:t>
+      </w:r>
+      <w:r>
+        <w:tab/>
+        <w:t>6</w:t>
+      </w:r>
+    </w:p>
+    <w:p>
+      <w:pPr>
+        <w:contextualSpacing/>
+      </w:pPr>
+      <w:r>
+        <w:rPr>
+          <w:sz w:val="26"/>
+        </w:rPr>
+        <w:tab/>
+      </w:r>
+      <w:r>
+        <w:rPr>
+          <w:sz w:val="26"/>
+        </w:rPr>
+        <w:tab/>
+      </w:r>
+      <w:r>
+        <w:rPr>
+          <w:sz w:val="26"/>
+        </w:rPr>
+        <w:t>3.2 FUNCTIONAL REQUIREMENTS</w:t>
+      </w:r>
+      <w:r>
+        <w:rPr>
+          <w:sz w:val="26"/>
+        </w:rPr>
+        <w:t>……………………………………...…</w:t>
+      </w:r>
+      <w:r>
+        <w:rPr>
+          <w:sz w:val="26"/>
+        </w:rPr>
+        <w:tab/>
+        <w:t>7</w:t>
+      </w:r>
+    </w:p>
+    <w:p>
+      <w:pPr>
+        <w:contextualSpacing/>
+      </w:pPr>
+      <w:r>
+        <w:tab/>
+      </w:r>
+      <w:r>
+        <w:tab/>
+      </w:r>
+      <w:r>
+        <w:tab/>
+        <w:t>3.2.1 &lt;Functional Requirement or Feature #1&gt;</w:t>
+      </w:r>
+      <w:r>
+        <w:t>………………………………</w:t>
+      </w:r>
+    </w:p>
+    <w:p>
+      <w:pPr>
+        <w:contextualSpacing/>
+      </w:pPr>
+      <w:r>
+        <w:tab/>
+      </w:r>
+      <w:r>
+        <w:tab/>
+      </w:r>
+      <w:r>
+        <w:tab/>
+        <w:t>3.2.2 &lt;Functional Requirement or Feature #2&gt;</w:t>
+      </w:r>
+      <w:r>
+        <w:t>………………………………</w:t>
+      </w:r>
+    </w:p>
+    <w:p>
+      <w:pPr>
+        <w:contextualSpacing/>
+        <w:rPr>
+          <w:sz w:val="26"/>
+        </w:rPr>
+      </w:pPr>
+      <w:r>
+        <w:rPr>
+          <w:sz w:val="26"/>
+        </w:rPr>
+        <w:tab/>
+      </w:r>
+      <w:r>
+        <w:rPr>
+          <w:sz w:val="26"/>
+        </w:rPr>
+        <w:tab/>
+        <w:t>3.3 USE CASES</w:t>
+      </w:r>
+      <w:r>
+        <w:rPr>
+          <w:sz w:val="26"/>
+        </w:rPr>
+        <w:tab/>
+      </w:r>
+      <w:r>
+        <w:rPr>
+          <w:sz w:val="26"/>
+          <w:szCs w:val="24"/>
+        </w:rPr>
+        <w:t>……………………………………</w:t>
+      </w:r>
+    </w:p>
+    <w:p>
+      <w:pPr>
+        <w:contextualSpacing/>
+      </w:pPr>
+      <w:r>
+        <w:tab/>
+      </w:r>
+      <w:r>
+        <w:tab/>
+      </w:r>
+      <w:r>
+        <w:tab/>
+        <w:t xml:space="preserve">3.3.1 </w:t>
+      </w:r>
+      <w:r>
+        <w:t>Create a VaqPack Account</w:t>
+      </w:r>
+      <w:r>
+        <w:t>………………………………</w:t>
+      </w:r>
+    </w:p>
+    <w:p>
+      <w:pPr>
+        <w:contextualSpacing/>
+      </w:pPr>
+      <w:r>
+        <w:tab/>
+      </w:r>
+      <w:r>
+        <w:tab/>
+      </w:r>
+      <w:r>
+        <w:tab/>
+        <w:t xml:space="preserve">3.3.2 </w:t>
+      </w:r>
+      <w:r>
+        <w:t>User Creates a Resume</w:t>
+      </w:r>
+      <w:r>
+        <w:t>………………………………</w:t>
+      </w:r>
+    </w:p>
+    <w:p>
+      <w:pPr>
+        <w:contextualSpacing/>
+      </w:pPr>
+      <w:r>
+        <w:tab/>
+      </w:r>
+      <w:r>
+        <w:tab/>
+      </w:r>
+      <w:r>
+        <w:tab/>
+        <w:t xml:space="preserve">3.3.3 </w:t>
+      </w:r>
+      <w:r>
+        <w:t>User Creates a Business Card</w:t>
+      </w:r>
+      <w:r>
+        <w:t>………………………………</w:t>
+      </w:r>
+    </w:p>
+    <w:p>
+      <w:pPr>
+        <w:contextualSpacing/>
+      </w:pPr>
+      <w:r>
+        <w:tab/>
+      </w:r>
+      <w:r>
+        <w:tab/>
+      </w:r>
+      <w:r>
+        <w:tab/>
+        <w:t xml:space="preserve">3.3.4 </w:t>
+      </w:r>
+      <w:r>
+        <w:t>User Emails Résumé / Business Card / Both</w:t>
+      </w:r>
+      <w:r>
+        <w:t>………………………………</w:t>
+      </w:r>
+    </w:p>
+    <w:p>
+      <w:pPr>
+        <w:contextualSpacing/>
+      </w:pPr>
+      <w:r>
+        <w:tab/>
+      </w:r>
+      <w:r>
+        <w:tab/>
+      </w:r>
+      <w:r>
+        <w:tab/>
+        <w:t xml:space="preserve">3.3.5 </w:t>
+      </w:r>
+      <w:r>
+        <w:t>User Updates Résumé / Business Card / Both</w:t>
+      </w:r>
+      <w:r>
+        <w:t>………………………………</w:t>
+      </w:r>
+    </w:p>
+    <w:p>
+      <w:pPr>
+        <w:contextualSpacing/>
+      </w:pPr>
+    </w:p>
+    <w:p>
+      <w:pPr>
+        <w:contextualSpacing/>
+      </w:pPr>
+      <w:r>
+        <w:rPr>
+          <w:sz w:val="26"/>
+        </w:rPr>
+        <w:tab/>
+      </w:r>
+      <w:r>
+        <w:rPr>
+          <w:sz w:val="26"/>
+        </w:rPr>
+        <w:tab/>
+      </w:r>
+      <w:r>
+        <w:rPr>
+          <w:sz w:val="26"/>
+        </w:rPr>
+        <w:t>3.4 CLASSES / OBJECTS</w:t>
+      </w:r>
+      <w:r>
+        <w:rPr>
+          <w:sz w:val="26"/>
+          <w:szCs w:val="24"/>
+        </w:rPr>
+        <w:t>……………………………………</w:t>
+      </w:r>
+    </w:p>
+    <w:p>
+      <w:pPr>
+        <w:contextualSpacing/>
+      </w:pPr>
+      <w:r>
+        <w:tab/>
+      </w:r>
+      <w:r>
+        <w:tab/>
+      </w:r>
+      <w:r>
+        <w:tab/>
+      </w:r>
+      <w:proofErr w:type="gramStart"/>
+      <w:r>
+        <w:t>3.4.1</w:t>
+      </w:r>
+      <w:r>
+        <w:t xml:space="preserve"> </w:t>
+      </w:r>
+      <w:r>
+        <w:t xml:space="preserve"> VaqPack</w:t>
+      </w:r>
+      <w:proofErr w:type="gramEnd"/>
+      <w:r>
+        <w:t>………………………………</w:t>
+      </w:r>
+    </w:p>
+    <w:p>
+      <w:pPr>
+        <w:contextualSpacing/>
+      </w:pPr>
+      <w:r>
+        <w:tab/>
+      </w:r>
+      <w:r>
+        <w:tab/>
+      </w:r>
+      <w:r>
+        <w:tab/>
+      </w:r>
+      <w:proofErr w:type="gramStart"/>
+      <w:r>
+        <w:t xml:space="preserve">3.4.2 </w:t>
+      </w:r>
+      <w:r>
+        <w:t xml:space="preserve"> </w:t>
+      </w:r>
+      <w:proofErr w:type="spellStart"/>
+      <w:r>
+        <w:t>VP</w:t>
+      </w:r>
+      <w:proofErr w:type="gramEnd"/>
+      <w:r>
+        <w:t>_GUIController</w:t>
+      </w:r>
+      <w:proofErr w:type="spellEnd"/>
+      <w:r>
+        <w:t>………………………………</w:t>
+      </w:r>
+    </w:p>
+    <w:p>
+      <w:pPr>
+        <w:contextualSpacing/>
+      </w:pPr>
+      <w:r>
+        <w:tab/>
+      </w:r>
+      <w:r>
+        <w:tab/>
+      </w:r>
+      <w:r>
+        <w:tab/>
+      </w:r>
+      <w:proofErr w:type="gramStart"/>
+      <w:r>
+        <w:t xml:space="preserve">3.4.3  </w:t>
+      </w:r>
+      <w:proofErr w:type="spellStart"/>
+      <w:r>
+        <w:t>VP</w:t>
+      </w:r>
+      <w:proofErr w:type="gramEnd"/>
+      <w:r>
+        <w:t>_GUIBuilder</w:t>
+      </w:r>
+      <w:proofErr w:type="spellEnd"/>
+      <w:r>
+        <w:t>………………………………</w:t>
+      </w:r>
+    </w:p>
+    <w:p>
+      <w:pPr>
+        <w:contextualSpacing/>
+      </w:pPr>
+      <w:r>
+        <w:tab/>
+      </w:r>
+      <w:r>
+        <w:tab/>
+      </w:r>
+      <w:r>
+        <w:tab/>
+      </w:r>
+      <w:proofErr w:type="gramStart"/>
+      <w:r>
+        <w:t xml:space="preserve">3.4.4  </w:t>
+      </w:r>
+      <w:proofErr w:type="spellStart"/>
+      <w:r>
+        <w:t>VP</w:t>
+      </w:r>
+      <w:proofErr w:type="gramEnd"/>
+      <w:r>
+        <w:t>_Header</w:t>
+      </w:r>
+      <w:proofErr w:type="spellEnd"/>
+      <w:r>
+        <w:t>………………………………</w:t>
+      </w:r>
+    </w:p>
+    <w:p>
+      <w:pPr>
+        <w:contextualSpacing/>
+      </w:pPr>
+      <w:r>
+        <w:tab/>
+      </w:r>
+      <w:r>
+        <w:tab/>
+      </w:r>
+      <w:r>
+        <w:tab/>
+      </w:r>
+      <w:proofErr w:type="gramStart"/>
+      <w:r>
+        <w:t xml:space="preserve">3.4.5  </w:t>
+      </w:r>
+      <w:proofErr w:type="spellStart"/>
+      <w:r>
+        <w:t>VP</w:t>
+      </w:r>
+      <w:proofErr w:type="gramEnd"/>
+      <w:r>
+        <w:t>_Tree</w:t>
+      </w:r>
+      <w:proofErr w:type="spellEnd"/>
+      <w:r>
+        <w:t>………………………………</w:t>
+      </w:r>
+    </w:p>
+    <w:p>
+      <w:pPr>
+        <w:contextualSpacing/>
+      </w:pPr>
+      <w:r>
+        <w:tab/>
+      </w:r>
+      <w:r>
+        <w:tab/>
+      </w:r>
+      <w:r>
+        <w:tab/>
+      </w:r>
+      <w:proofErr w:type="gramStart"/>
+      <w:r>
+        <w:t xml:space="preserve">3.4.6  </w:t>
+      </w:r>
+      <w:proofErr w:type="spellStart"/>
+      <w:r>
+        <w:t>VP</w:t>
+      </w:r>
+      <w:proofErr w:type="gramEnd"/>
+      <w:r>
+        <w:t>_Center</w:t>
+      </w:r>
+      <w:proofErr w:type="spellEnd"/>
+      <w:r>
+        <w:t>………………………………</w:t>
+      </w:r>
+    </w:p>
+    <w:p>
+      <w:pPr>
+        <w:contextualSpacing/>
+      </w:pPr>
+      <w:r>
+        <w:tab/>
+      </w:r>
+      <w:r>
+        <w:tab/>
+      </w:r>
+      <w:r>
+        <w:tab/>
+      </w:r>
+      <w:proofErr w:type="gramStart"/>
+      <w:r>
+        <w:t xml:space="preserve">3.4.7  </w:t>
+      </w:r>
+      <w:proofErr w:type="spellStart"/>
+      <w:r>
+        <w:t>VP</w:t>
+      </w:r>
+      <w:proofErr w:type="gramEnd"/>
+      <w:r>
+        <w:t>_</w:t>
+      </w:r>
+      <w:r>
+        <w:t>Loader</w:t>
+      </w:r>
+      <w:proofErr w:type="spellEnd"/>
+      <w:r>
+        <w:t>………………………………</w:t>
+      </w:r>
+    </w:p>
+    <w:p>
+      <w:pPr>
+        <w:contextualSpacing/>
+      </w:pPr>
+      <w:r>
+        <w:tab/>
+      </w:r>
+      <w:r>
+        <w:tab/>
+      </w:r>
+      <w:r>
+        <w:tab/>
+      </w:r>
+      <w:proofErr w:type="gramStart"/>
+      <w:r>
+        <w:t xml:space="preserve">3.4.8  </w:t>
+      </w:r>
+      <w:proofErr w:type="spellStart"/>
+      <w:r>
+        <w:t>VP</w:t>
+      </w:r>
+      <w:proofErr w:type="gramEnd"/>
+      <w:r>
+        <w:t>_DataManager</w:t>
+      </w:r>
+      <w:proofErr w:type="spellEnd"/>
+      <w:r>
+        <w:t>………………………………</w:t>
+      </w:r>
+    </w:p>
+    <w:p>
+      <w:pPr>
+        <w:contextualSpacing/>
+      </w:pPr>
+      <w:r>
+        <w:tab/>
+      </w:r>
+      <w:r>
+        <w:tab/>
+      </w:r>
+      <w:r>
+        <w:tab/>
+      </w:r>
+      <w:proofErr w:type="gramStart"/>
+      <w:r>
+        <w:t xml:space="preserve">3.4.9  </w:t>
+      </w:r>
+      <w:proofErr w:type="spellStart"/>
+      <w:r>
+        <w:t>VP</w:t>
+      </w:r>
+      <w:proofErr w:type="gramEnd"/>
+      <w:r>
+        <w:t>_DatabaseManager</w:t>
+      </w:r>
+      <w:proofErr w:type="spellEnd"/>
+      <w:r>
+        <w:t>………………………………</w:t>
+      </w:r>
+    </w:p>
+    <w:p>
+      <w:pPr>
+        <w:contextualSpacing/>
+      </w:pPr>
+      <w:r>
+        <w:tab/>
+      </w:r>
+      <w:r>
+        <w:tab/>
+      </w:r>
+      <w:r>
+        <w:tab/>
+        <w:t xml:space="preserve">3.4.10 </w:t>
+      </w:r>
+      <w:proofErr w:type="spellStart"/>
+      <w:r>
+        <w:t>VP_FileManager</w:t>
+      </w:r>
+      <w:proofErr w:type="spellEnd"/>
+      <w:r>
+        <w:t>………………………………</w:t>
+      </w:r>
+    </w:p>
+    <w:p>
+      <w:pPr>
+        <w:contextualSpacing/>
+      </w:pPr>
+      <w:r>
+        <w:tab/>
+      </w:r>
+      <w:r>
+        <w:tab/>
+      </w:r>
+      <w:r>
+        <w:tab/>
+        <w:t xml:space="preserve">3.4.11 </w:t>
+      </w:r>
+      <w:proofErr w:type="spellStart"/>
+      <w:r>
+        <w:t>VP_DataToHtml</w:t>
+      </w:r>
+      <w:proofErr w:type="spellEnd"/>
+      <w:r>
+        <w:t>………………………………</w:t>
+      </w:r>
+    </w:p>
+    <w:p>
+      <w:pPr>
+        <w:contextualSpacing/>
+      </w:pPr>
+    </w:p>
+    <w:p>
+      <w:pPr>
+        <w:contextualSpacing/>
+      </w:pPr>
+      <w:r>
+        <w:tab/>
+      </w:r>
+      <w:r>
+        <w:tab/>
+      </w:r>
+      <w:r>
+        <w:tab/>
+        <w:t>3.4.12</w:t>
+      </w:r>
+      <w:r>
+        <w:t xml:space="preserve"> </w:t>
+      </w:r>
+      <w:proofErr w:type="spellStart"/>
+      <w:r>
+        <w:t>VP_DataToHtml</w:t>
+      </w:r>
+      <w:proofErr w:type="spellEnd"/>
+      <w:r>
+        <w:t>………………………………</w:t>
+      </w:r>
+    </w:p>
+    <w:p>
+      <w:pPr>
+        <w:contextualSpacing/>
+      </w:pPr>
+      <w:r>
+        <w:tab/>
+      </w:r>
+      <w:r>
+        <w:tab/>
+      </w:r>
+      <w:r>
+        <w:tab/>
+      </w:r>
+      <w:r>
+        <w:t>3.4.1</w:t>
+      </w:r>
+      <w:r>
+        <w:t>3</w:t>
+      </w:r>
+      <w:r>
+        <w:t xml:space="preserve"> </w:t>
+      </w:r>
+      <w:proofErr w:type="spellStart"/>
+      <w:r>
+        <w:t>VP_HtmlToPdf</w:t>
+      </w:r>
+      <w:proofErr w:type="spellEnd"/>
+      <w:r>
+        <w:t>………………………………</w:t>
+      </w:r>
+    </w:p>
+    <w:p>
+      <w:pPr>
+        <w:contextualSpacing/>
+      </w:pPr>
+      <w:r>
+        <w:tab/>
+      </w:r>
+      <w:r>
+        <w:tab/>
+      </w:r>
+      <w:r>
+        <w:tab/>
+        <w:t xml:space="preserve">3.4.14 </w:t>
+      </w:r>
+      <w:proofErr w:type="spellStart"/>
+      <w:r>
+        <w:t>VP_Mail</w:t>
+      </w:r>
+      <w:proofErr w:type="spellEnd"/>
+      <w:r>
+        <w:t>………………………………</w:t>
+      </w:r>
+    </w:p>
+    <w:p>
+      <w:pPr>
+        <w:contextualSpacing/>
+      </w:pPr>
+      <w:r>
+        <w:tab/>
+      </w:r>
+      <w:r>
+        <w:tab/>
+      </w:r>
+      <w:r>
+        <w:tab/>
+        <w:t xml:space="preserve">3.4.15 </w:t>
+      </w:r>
+      <w:proofErr w:type="spellStart"/>
+      <w:r>
+        <w:t>VP_ErrorHandler</w:t>
+      </w:r>
+      <w:proofErr w:type="spellEnd"/>
+      <w:r>
+        <w:t>………………………………</w:t>
+      </w:r>
+    </w:p>
+    <w:p>
+      <w:pPr>
+        <w:contextualSpacing/>
+      </w:pPr>
+      <w:r>
+        <w:tab/>
+      </w:r>
+      <w:r>
+        <w:tab/>
+      </w:r>
+      <w:r>
+        <w:tab/>
+        <w:t xml:space="preserve">3.4.16 </w:t>
+      </w:r>
+      <w:proofErr w:type="spellStart"/>
+      <w:r>
+        <w:t>VP_User</w:t>
+      </w:r>
+      <w:proofErr w:type="spellEnd"/>
+      <w:r>
+        <w:t>………………………………</w:t>
+      </w:r>
+    </w:p>
+    <w:p>
+      <w:pPr>
+        <w:contextualSpacing/>
+      </w:pPr>
+      <w:r>
+        <w:tab/>
+      </w:r>
+      <w:r>
+        <w:tab/>
+      </w:r>
+      <w:r>
+        <w:tab/>
+        <w:t xml:space="preserve">3.4.17 </w:t>
+      </w:r>
+      <w:proofErr w:type="spellStart"/>
+      <w:r>
+        <w:t>VP_Template</w:t>
+      </w:r>
+      <w:proofErr w:type="spellEnd"/>
+      <w:r>
+        <w:t>………………………………</w:t>
+      </w:r>
+    </w:p>
+    <w:p>
+      <w:pPr>
+        <w:contextualSpacing/>
+      </w:pPr>
+      <w:r>
+        <w:tab/>
+      </w:r>
+      <w:r>
+        <w:tab/>
+      </w:r>
+      <w:r>
+        <w:tab/>
+        <w:t xml:space="preserve">3.4.18 </w:t>
+      </w:r>
+      <w:proofErr w:type="spellStart"/>
+      <w:r>
+        <w:t>VP_Contact</w:t>
+      </w:r>
+      <w:proofErr w:type="spellEnd"/>
+      <w:r>
+        <w:t>………………………………</w:t>
+      </w:r>
+    </w:p>
+    <w:p>
+      <w:pPr>
+        <w:contextualSpacing/>
+      </w:pPr>
+      <w:r>
+        <w:tab/>
+      </w:r>
+      <w:r>
+        <w:tab/>
+      </w:r>
+      <w:r>
+        <w:tab/>
+        <w:t xml:space="preserve">3.4.19 </w:t>
+      </w:r>
+      <w:proofErr w:type="spellStart"/>
+      <w:r>
+        <w:t>VP_CoverLetter</w:t>
+      </w:r>
+      <w:proofErr w:type="spellEnd"/>
+      <w:r>
+        <w:t>………………………………</w:t>
+      </w:r>
+    </w:p>
+    <w:p>
+      <w:pPr>
+        <w:contextualSpacing/>
+      </w:pPr>
+      <w:r>
+        <w:tab/>
+      </w:r>
+      <w:r>
+        <w:tab/>
+      </w:r>
+      <w:r>
+        <w:tab/>
+        <w:t xml:space="preserve">3.4.20 </w:t>
+      </w:r>
+      <w:proofErr w:type="spellStart"/>
+      <w:r>
+        <w:t>VP_Resume</w:t>
+      </w:r>
+      <w:proofErr w:type="spellEnd"/>
+      <w:r>
+        <w:t>………………………………</w:t>
+      </w:r>
+    </w:p>
+    <w:p>
+      <w:pPr>
+        <w:contextualSpacing/>
+      </w:pPr>
+      <w:r>
+        <w:tab/>
+      </w:r>
+      <w:r>
+        <w:tab/>
+      </w:r>
+      <w:r>
+        <w:tab/>
+        <w:t xml:space="preserve">3.4.21 </w:t>
+      </w:r>
+      <w:proofErr w:type="spellStart"/>
+      <w:r>
+        <w:t>VP_BusinessCard</w:t>
+      </w:r>
+      <w:proofErr w:type="spellEnd"/>
+      <w:r>
+        <w:t xml:space="preserve"> </w:t>
+      </w:r>
+      <w:r>
+        <w:t>………………………………</w:t>
+      </w:r>
+    </w:p>
+    <w:p>
+      <w:pPr>
+        <w:contextualSpacing/>
+      </w:pPr>
+    </w:p>
+    <w:p>
+      <w:pPr>
+        <w:contextualSpacing/>
+      </w:pPr>
+      <w:r>
+        <w:rPr>
+          <w:sz w:val="26"/>
+        </w:rPr>
+        <w:tab/>
+      </w:r>
+      <w:r>
+        <w:rPr>
+          <w:sz w:val="26"/>
+        </w:rPr>
+        <w:tab/>
+        <w:t>3</w:t>
+      </w:r>
+      <w:r>
+        <w:rPr>
+          <w:sz w:val="26"/>
+        </w:rPr>
+        <w:t>.5 NON-FUNCTIONAL REQUIREMENTS</w:t>
+      </w:r>
+      <w:r>
+        <w:rPr>
+          <w:sz w:val="26"/>
+          <w:szCs w:val="24"/>
+        </w:rPr>
+        <w:t>……………………………………</w:t>
+      </w:r>
+    </w:p>
+    <w:p>
+      <w:pPr>
+        <w:contextualSpacing/>
+      </w:pPr>
+      <w:r>
+        <w:tab/>
+      </w:r>
+      <w:r>
+        <w:tab/>
+      </w:r>
+      <w:r>
+        <w:tab/>
+        <w:t>3.5.1 Performance</w:t>
+      </w:r>
+      <w:r>
+        <w:t>………………………………</w:t>
+      </w:r>
+    </w:p>
+    <w:p>
+      <w:pPr>
+        <w:contextualSpacing/>
+      </w:pPr>
+      <w:r>
+        <w:tab/>
+      </w:r>
+      <w:r>
+        <w:tab/>
+      </w:r>
+      <w:r>
+        <w:tab/>
+        <w:t>3.5.2 Reliability</w:t>
+      </w:r>
+      <w:r>
+        <w:t>………………………………</w:t>
+      </w:r>
+    </w:p>
+    <w:p>
+      <w:pPr>
+        <w:contextualSpacing/>
+      </w:pPr>
+      <w:r>
+        <w:tab/>
+      </w:r>
+      <w:r>
+        <w:tab/>
+      </w:r>
+      <w:r>
+        <w:tab/>
+        <w:t>3.5.3 Availability</w:t>
+      </w:r>
+      <w:r>
+        <w:t>………………………………</w:t>
+      </w:r>
+    </w:p>
+    <w:p>
+      <w:pPr>
+        <w:contextualSpacing/>
+      </w:pPr>
+      <w:r>
+        <w:tab/>
+      </w:r>
+      <w:r>
+        <w:tab/>
+      </w:r>
+      <w:r>
+        <w:tab/>
+        <w:t>3.5.4 Security</w:t>
+      </w:r>
+      <w:r>
+        <w:t>………………………………</w:t>
+      </w:r>
+    </w:p>
+    <w:p>
+      <w:pPr>
+        <w:contextualSpacing/>
+      </w:pPr>
+      <w:r>
+        <w:tab/>
+      </w:r>
+      <w:r>
+        <w:tab/>
+      </w:r>
+      <w:r>
+        <w:tab/>
+        <w:t>3.5.5 Maintainability</w:t>
+      </w:r>
+      <w:r>
+        <w:t>………………………………</w:t>
       </w:r>
       <w:bookmarkStart w:id="0" w:name="_GoBack"/>
       <w:bookmarkEnd w:id="0"/>
-      <w:r>
-        <w:rPr>
-          <w:b/>
-          <w:sz w:val="28"/>
-        </w:rPr>
-        <w:t>EQUIREMENTS</w:t>
-      </w:r>
-      <w:r>
-        <w:rPr>
-          <w:sz w:val="28"/>
-        </w:rPr>
-        <w:t>………………………………………….</w:t>
-      </w:r>
-      <w:r>
-        <w:rPr>
-          <w:sz w:val="28"/>
-        </w:rPr>
-        <w:tab/>
-      </w:r>
-      <w:r>
-        <w:rPr>
-          <w:b/>
-          <w:sz w:val="28"/>
-        </w:rPr>
-        <w:t>6</w:t>
-      </w:r>
-    </w:p>
-    <w:p>
-      <w:pPr>
-        <w:contextualSpacing/>
-        <w:rPr>
-          <w:sz w:val="26"/>
-        </w:rPr>
-      </w:pPr>
-      <w:r>
-        <w:rPr>
-          <w:sz w:val="26"/>
-        </w:rPr>
-        <w:tab/>
-      </w:r>
-      <w:r>
-        <w:rPr>
-          <w:sz w:val="26"/>
-        </w:rPr>
-        <w:tab/>
-      </w:r>
-      <w:r>
-        <w:rPr>
-          <w:sz w:val="26"/>
-        </w:rPr>
-        <w:t>3.1 EXTERNAL INTERFACE REQUIREMENTS</w:t>
-      </w:r>
-      <w:r>
-        <w:rPr>
-          <w:sz w:val="26"/>
-        </w:rPr>
-        <w:t>………………………….....</w:t>
-      </w:r>
-      <w:r>
-        <w:rPr>
-          <w:sz w:val="26"/>
-        </w:rPr>
-        <w:tab/>
-        <w:t>6</w:t>
-      </w:r>
-    </w:p>
-    <w:p>
-      <w:pPr>
-        <w:ind w:left="720"/>
-        <w:contextualSpacing/>
-      </w:pPr>
-      <w:r>
-        <w:t>3.1.1 User Interfaces</w:t>
-      </w:r>
-      <w:r>
-        <w:t>………………………………………………………………..</w:t>
-      </w:r>
-      <w:r>
-        <w:tab/>
-        <w:t>6</w:t>
-      </w:r>
-    </w:p>
-    <w:p>
-      <w:pPr>
-        <w:ind w:left="720"/>
-        <w:contextualSpacing/>
-      </w:pPr>
-      <w:r>
-        <w:t xml:space="preserve">3.1.2 Hardware </w:t>
-      </w:r>
-      <w:r>
-        <w:t>Interfaces………………………………………………………….</w:t>
-      </w:r>
-      <w:r>
-        <w:tab/>
-        <w:t>6</w:t>
-      </w:r>
-    </w:p>
-    <w:p>
-      <w:pPr>
-        <w:ind w:left="720"/>
-        <w:contextualSpacing/>
-      </w:pPr>
-      <w:r>
-        <w:t>3.1.3 Software Interfaces</w:t>
-      </w:r>
-      <w:r>
-        <w:t>………………………………………………………..…</w:t>
-      </w:r>
-      <w:r>
-        <w:tab/>
-        <w:t>6</w:t>
-      </w:r>
-    </w:p>
-    <w:p>
-      <w:pPr>
-        <w:ind w:left="540"/>
-        <w:contextualSpacing/>
-      </w:pPr>
-      <w:r>
-        <w:tab/>
-        <w:t>3.1.4 Communications Interfaces</w:t>
-      </w:r>
-      <w:r>
-        <w:t>…………………………………………………..</w:t>
-      </w:r>
-      <w:r>
-        <w:tab/>
-        <w:t>6</w:t>
-      </w:r>
-    </w:p>
-    <w:p>
-      <w:pPr>
-        <w:contextualSpacing/>
-      </w:pPr>
-      <w:r>
-        <w:rPr>
-          <w:sz w:val="26"/>
-        </w:rPr>
-        <w:tab/>
-      </w:r>
-      <w:r>
-        <w:rPr>
-          <w:sz w:val="26"/>
-        </w:rPr>
-        <w:tab/>
-      </w:r>
-      <w:r>
-        <w:rPr>
-          <w:sz w:val="26"/>
-        </w:rPr>
-        <w:t>3.2 FUNCTIONAL REQUIREMENTS</w:t>
-      </w:r>
-      <w:r>
-        <w:rPr>
-          <w:sz w:val="26"/>
-        </w:rPr>
-        <w:t>……………………………………...…</w:t>
-      </w:r>
-      <w:r>
-        <w:rPr>
-          <w:sz w:val="26"/>
-        </w:rPr>
-        <w:tab/>
-        <w:t>7</w:t>
-      </w:r>
-    </w:p>
-    <w:p>
-      <w:pPr>
-        <w:contextualSpacing/>
-      </w:pPr>
-      <w:r>
-        <w:tab/>
-      </w:r>
-      <w:r>
-        <w:tab/>
-      </w:r>
-      <w:r>
-        <w:tab/>
-        <w:t>3.2.1 &lt;Functional Requirement or Feature #1&gt;</w:t>
-      </w:r>
-    </w:p>
-    <w:p>
-      <w:pPr>
-        <w:contextualSpacing/>
-      </w:pPr>
-      <w:r>
-        <w:tab/>
-      </w:r>
-      <w:r>
-        <w:tab/>
-      </w:r>
-      <w:r>
-        <w:tab/>
-        <w:t>3.2.2 &lt;Functional Requirement or Feature #2&gt;</w:t>
-      </w:r>
-    </w:p>
-    <w:p>
-      <w:pPr>
-        <w:contextualSpacing/>
-        <w:rPr>
-          <w:sz w:val="26"/>
-        </w:rPr>
-      </w:pPr>
-      <w:r>
-        <w:rPr>
-          <w:sz w:val="26"/>
-        </w:rPr>
-        <w:tab/>
-      </w:r>
-      <w:r>
-        <w:rPr>
-          <w:sz w:val="26"/>
-        </w:rPr>
-        <w:tab/>
-        <w:t>3.3 USE CASES</w:t>
-      </w:r>
-      <w:r>
-        <w:rPr>
-          <w:sz w:val="26"/>
-        </w:rPr>
-        <w:tab/>
+    </w:p>
+    <w:p>
+      <w:pPr>
+        <w:contextualSpacing/>
+      </w:pPr>
+      <w:r>
+        <w:tab/>
+      </w:r>
+      <w:r>
+        <w:tab/>
+      </w:r>
+      <w:r>
+        <w:tab/>
+        <w:t>3.5.6 Portability</w:t>
+      </w:r>
+      <w:r>
+        <w:t>………………………………</w:t>
+      </w:r>
+    </w:p>
+    <w:p>
+      <w:pPr>
+        <w:contextualSpacing/>
+        <w:rPr>
+          <w:sz w:val="26"/>
+        </w:rPr>
+      </w:pPr>
+      <w:r>
+        <w:rPr>
+          <w:sz w:val="26"/>
+        </w:rPr>
+        <w:tab/>
+      </w:r>
+      <w:r>
+        <w:rPr>
+          <w:sz w:val="26"/>
+        </w:rPr>
+        <w:tab/>
+        <w:t>3.6 INVERSE REQUIREMENTS</w:t>
+      </w:r>
+      <w:r>
+        <w:rPr>
+          <w:sz w:val="26"/>
+          <w:szCs w:val="24"/>
+        </w:rPr>
+        <w:t>……………………………………</w:t>
+      </w:r>
+    </w:p>
+    <w:p>
+      <w:pPr>
+        <w:contextualSpacing/>
+        <w:rPr>
+          <w:sz w:val="26"/>
+        </w:rPr>
+      </w:pPr>
+      <w:r>
+        <w:rPr>
+          <w:sz w:val="26"/>
+        </w:rPr>
+        <w:tab/>
+      </w:r>
+      <w:r>
+        <w:rPr>
+          <w:sz w:val="26"/>
+        </w:rPr>
+        <w:tab/>
+      </w:r>
+      <w:r>
+        <w:rPr>
+          <w:sz w:val="26"/>
+        </w:rPr>
+        <w:t>3.7 DESIGN CONSTRAINTS</w:t>
+      </w:r>
+      <w:r>
+        <w:rPr>
+          <w:sz w:val="26"/>
+        </w:rPr>
+        <w:tab/>
+        <w:t>4</w:t>
+      </w:r>
+      <w:r>
+        <w:rPr>
+          <w:sz w:val="26"/>
+          <w:szCs w:val="24"/>
+        </w:rPr>
+        <w:t>……………………………………</w:t>
+      </w:r>
+    </w:p>
+    <w:p>
+      <w:pPr>
+        <w:contextualSpacing/>
+        <w:rPr>
+          <w:sz w:val="26"/>
+        </w:rPr>
+      </w:pPr>
+      <w:r>
+        <w:rPr>
+          <w:sz w:val="26"/>
+        </w:rPr>
+        <w:tab/>
+      </w:r>
+      <w:r>
+        <w:rPr>
+          <w:sz w:val="26"/>
+        </w:rPr>
+        <w:tab/>
+      </w:r>
+      <w:r>
+        <w:rPr>
+          <w:sz w:val="26"/>
+        </w:rPr>
+        <w:t>3.8</w:t>
+      </w:r>
+      <w:r>
+        <w:rPr>
+          <w:sz w:val="26"/>
+        </w:rPr>
+        <w:t xml:space="preserve"> LOGICAL DATABASE REQUIREMENTS</w:t>
+      </w:r>
+      <w:r>
+        <w:rPr>
+          <w:sz w:val="26"/>
+          <w:szCs w:val="24"/>
+        </w:rPr>
+        <w:t>……………………………………</w:t>
+      </w:r>
+    </w:p>
+    <w:p>
+      <w:pPr>
+        <w:contextualSpacing/>
+        <w:rPr>
+          <w:sz w:val="26"/>
+        </w:rPr>
+      </w:pPr>
+      <w:r>
+        <w:rPr>
+          <w:sz w:val="26"/>
+        </w:rPr>
+        <w:tab/>
+      </w:r>
+      <w:r>
+        <w:rPr>
+          <w:sz w:val="26"/>
+        </w:rPr>
+        <w:tab/>
+      </w:r>
+      <w:r>
+        <w:rPr>
+          <w:sz w:val="26"/>
+        </w:rPr>
+        <w:t>3.9 OTHER REQUIREMENTS</w:t>
+      </w:r>
+      <w:r>
+        <w:rPr>
+          <w:sz w:val="26"/>
+          <w:szCs w:val="24"/>
+        </w:rPr>
+        <w:t>……………………………………</w:t>
+      </w:r>
+    </w:p>
+    <w:p/>
+    <w:p>
+      <w:pPr>
+        <w:contextualSpacing/>
+        <w:rPr>
+          <w:b/>
+          <w:sz w:val="28"/>
+          <w:szCs w:val="26"/>
+        </w:rPr>
+      </w:pPr>
+      <w:r>
+        <w:rPr>
+          <w:b/>
+          <w:sz w:val="28"/>
+          <w:szCs w:val="26"/>
+        </w:rPr>
+        <w:t>4. ANALYSIS MODELS</w:t>
+      </w:r>
+      <w:r>
+        <w:rPr>
+          <w:sz w:val="28"/>
+          <w:szCs w:val="26"/>
+        </w:rPr>
+        <w:t>…………………………..……………………………</w:t>
+      </w:r>
+    </w:p>
+    <w:p>
+      <w:pPr>
+        <w:contextualSpacing/>
+        <w:rPr>
+          <w:sz w:val="26"/>
+          <w:szCs w:val="24"/>
+        </w:rPr>
+      </w:pPr>
+      <w:r>
+        <w:rPr>
+          <w:sz w:val="26"/>
+          <w:szCs w:val="24"/>
+        </w:rPr>
+        <w:tab/>
+      </w:r>
+      <w:r>
+        <w:rPr>
+          <w:sz w:val="26"/>
+          <w:szCs w:val="24"/>
+        </w:rPr>
+        <w:tab/>
+        <w:t>4.1 SEQUENCE DIAGRAMS</w:t>
+      </w:r>
+      <w:r>
+        <w:rPr>
+          <w:sz w:val="26"/>
+          <w:szCs w:val="24"/>
+        </w:rPr>
+        <w:t>…………………………………………</w:t>
+      </w:r>
+      <w:r>
+        <w:rPr>
+          <w:sz w:val="26"/>
+          <w:szCs w:val="24"/>
+        </w:rPr>
+        <w:t>………………</w:t>
+      </w:r>
+    </w:p>
+    <w:p>
+      <w:pPr>
+        <w:contextualSpacing/>
+        <w:rPr>
+          <w:sz w:val="26"/>
+          <w:szCs w:val="24"/>
+        </w:rPr>
+      </w:pPr>
+      <w:r>
+        <w:rPr>
+          <w:sz w:val="26"/>
+          <w:szCs w:val="24"/>
+        </w:rPr>
+        <w:tab/>
+      </w:r>
+      <w:r>
+        <w:rPr>
+          <w:sz w:val="26"/>
+          <w:szCs w:val="24"/>
+        </w:rPr>
+        <w:tab/>
+        <w:t>4.</w:t>
+      </w:r>
+      <w:r>
+        <w:rPr>
+          <w:sz w:val="26"/>
+          <w:szCs w:val="24"/>
+        </w:rPr>
+        <w:t>2</w:t>
+      </w:r>
+      <w:r>
+        <w:rPr>
+          <w:sz w:val="26"/>
+          <w:szCs w:val="24"/>
+        </w:rPr>
+        <w:t xml:space="preserve"> DATA FLOW DIAGRAMS (DFD)</w:t>
+      </w:r>
+      <w:r>
+        <w:rPr>
+          <w:sz w:val="26"/>
+          <w:szCs w:val="24"/>
+        </w:rPr>
+        <w:t>…………………………………</w:t>
+      </w:r>
+      <w:r>
+        <w:rPr>
+          <w:sz w:val="26"/>
+          <w:szCs w:val="24"/>
+        </w:rPr>
+        <w:t>……………..</w:t>
+      </w:r>
+    </w:p>
+    <w:p>
+      <w:pPr>
+        <w:contextualSpacing/>
+        <w:rPr>
+          <w:sz w:val="26"/>
+          <w:szCs w:val="24"/>
+        </w:rPr>
+      </w:pPr>
+      <w:r>
+        <w:rPr>
+          <w:sz w:val="26"/>
+          <w:szCs w:val="24"/>
+        </w:rPr>
+        <w:tab/>
+      </w:r>
+      <w:r>
+        <w:rPr>
+          <w:sz w:val="26"/>
+          <w:szCs w:val="24"/>
+        </w:rPr>
+        <w:tab/>
+        <w:t>4.</w:t>
+      </w:r>
+      <w:r>
+        <w:rPr>
+          <w:sz w:val="26"/>
+          <w:szCs w:val="24"/>
+        </w:rPr>
         <w:t>3</w:t>
       </w:r>
-    </w:p>
-    <w:p>
-      <w:pPr>
-        <w:contextualSpacing/>
-      </w:pPr>
-      <w:r>
-        <w:tab/>
-      </w:r>
-      <w:r>
-        <w:tab/>
-      </w:r>
-      <w:r>
-        <w:tab/>
-        <w:t>3.3.1 Use Case #1</w:t>
-      </w:r>
-    </w:p>
-    <w:p>
-      <w:pPr>
-        <w:contextualSpacing/>
-      </w:pPr>
-      <w:r>
-        <w:tab/>
-      </w:r>
-      <w:r>
-        <w:tab/>
-      </w:r>
-      <w:r>
-        <w:tab/>
-        <w:t>3.3.2 Use Case #2</w:t>
-      </w:r>
-    </w:p>
-    <w:p>
-      <w:pPr>
-        <w:contextualSpacing/>
-      </w:pPr>
-      <w:r>
-        <w:rPr>
-          <w:sz w:val="26"/>
-        </w:rPr>
-        <w:tab/>
-      </w:r>
-      <w:r>
-        <w:rPr>
-          <w:sz w:val="26"/>
-        </w:rPr>
-        <w:tab/>
-      </w:r>
-      <w:r>
-        <w:rPr>
-          <w:sz w:val="26"/>
-        </w:rPr>
-        <w:t>3.4 CLASSES / OBJECTS</w:t>
-      </w:r>
-    </w:p>
-    <w:p>
-      <w:pPr>
-        <w:contextualSpacing/>
-      </w:pPr>
-      <w:r>
-        <w:tab/>
-      </w:r>
-      <w:r>
-        <w:tab/>
-      </w:r>
-      <w:r>
-        <w:tab/>
-        <w:t>3.4.1 &lt;Class / Object #1&gt;</w:t>
-      </w:r>
-    </w:p>
-    <w:p>
-      <w:pPr>
-        <w:contextualSpacing/>
-      </w:pPr>
-      <w:r>
-        <w:tab/>
-      </w:r>
-      <w:r>
-        <w:tab/>
-      </w:r>
-      <w:r>
-        <w:tab/>
-        <w:t>3.4.2 &lt;Class / Object #2&gt;</w:t>
-      </w:r>
-    </w:p>
-    <w:p>
-      <w:pPr>
-        <w:contextualSpacing/>
-      </w:pPr>
-      <w:r>
-        <w:rPr>
-          <w:sz w:val="26"/>
-        </w:rPr>
-        <w:tab/>
-      </w:r>
-      <w:r>
-        <w:rPr>
-          <w:sz w:val="26"/>
-        </w:rPr>
-        <w:tab/>
-        <w:t>3</w:t>
-      </w:r>
-      <w:r>
-        <w:rPr>
-          <w:sz w:val="26"/>
-        </w:rPr>
-        <w:t>.5 NON-FUNCTIONAL REQUIREMENTS</w:t>
-      </w:r>
-    </w:p>
-    <w:p>
-      <w:pPr>
-        <w:contextualSpacing/>
-      </w:pPr>
-      <w:r>
-        <w:tab/>
-      </w:r>
-      <w:r>
-        <w:tab/>
-      </w:r>
-      <w:r>
-        <w:tab/>
-        <w:t>3.5.1 Performance</w:t>
-      </w:r>
-    </w:p>
-    <w:p>
-      <w:pPr>
-        <w:contextualSpacing/>
-      </w:pPr>
-      <w:r>
-        <w:tab/>
-      </w:r>
-      <w:r>
-        <w:tab/>
-      </w:r>
-      <w:r>
-        <w:tab/>
-        <w:t>3.5.2 Reliability</w:t>
-      </w:r>
-    </w:p>
-    <w:p>
-      <w:pPr>
-        <w:contextualSpacing/>
-      </w:pPr>
-      <w:r>
-        <w:tab/>
-      </w:r>
-      <w:r>
-        <w:tab/>
-      </w:r>
-      <w:r>
-        <w:tab/>
-        <w:t>3.5.3 Availability</w:t>
-      </w:r>
-    </w:p>
-    <w:p>
-      <w:pPr>
-        <w:contextualSpacing/>
-      </w:pPr>
-      <w:r>
-        <w:tab/>
-      </w:r>
-      <w:r>
-        <w:tab/>
-      </w:r>
-      <w:r>
-        <w:tab/>
-        <w:t>3.5.4 Security</w:t>
-      </w:r>
-    </w:p>
-    <w:p>
-      <w:pPr>
-        <w:contextualSpacing/>
-      </w:pPr>
-      <w:r>
-        <w:tab/>
-      </w:r>
-      <w:r>
-        <w:tab/>
-      </w:r>
-      <w:r>
-        <w:tab/>
-        <w:t>3.5.5 Maintainability</w:t>
-      </w:r>
-    </w:p>
-    <w:p>
-      <w:pPr>
-        <w:contextualSpacing/>
-      </w:pPr>
-      <w:r>
-        <w:tab/>
-      </w:r>
-      <w:r>
-        <w:tab/>
-      </w:r>
-      <w:r>
-        <w:tab/>
-        <w:t>3.5.6 Portability</w:t>
-      </w:r>
-    </w:p>
-    <w:p>
-      <w:pPr>
-        <w:contextualSpacing/>
-        <w:rPr>
-          <w:sz w:val="26"/>
-        </w:rPr>
-      </w:pPr>
-      <w:r>
-        <w:rPr>
-          <w:sz w:val="26"/>
-        </w:rPr>
-        <w:tab/>
-      </w:r>
-      <w:r>
-        <w:rPr>
-          <w:sz w:val="26"/>
-        </w:rPr>
-        <w:tab/>
-        <w:t>3.6 INVERSE REQUIREMENTS</w:t>
-      </w:r>
-    </w:p>
-    <w:p>
-      <w:pPr>
-        <w:contextualSpacing/>
-        <w:rPr>
-          <w:sz w:val="26"/>
-        </w:rPr>
-      </w:pPr>
-      <w:r>
-        <w:rPr>
-          <w:sz w:val="26"/>
-        </w:rPr>
-        <w:tab/>
-      </w:r>
-      <w:r>
-        <w:rPr>
-          <w:sz w:val="26"/>
-        </w:rPr>
-        <w:tab/>
-      </w:r>
-      <w:r>
-        <w:rPr>
-          <w:sz w:val="26"/>
-        </w:rPr>
-        <w:t>3.7 DESIGN CONSTRAINTS</w:t>
-      </w:r>
-      <w:r>
-        <w:rPr>
-          <w:sz w:val="26"/>
-        </w:rPr>
-        <w:tab/>
-        <w:t>4</w:t>
-      </w:r>
-    </w:p>
-    <w:p>
-      <w:pPr>
-        <w:contextualSpacing/>
-        <w:rPr>
-          <w:sz w:val="26"/>
-        </w:rPr>
-      </w:pPr>
-      <w:r>
-        <w:rPr>
-          <w:sz w:val="26"/>
-        </w:rPr>
-        <w:tab/>
-      </w:r>
-      <w:r>
-        <w:rPr>
-          <w:sz w:val="26"/>
-        </w:rPr>
-        <w:tab/>
-      </w:r>
-      <w:r>
-        <w:rPr>
-          <w:sz w:val="26"/>
-        </w:rPr>
-        <w:t>3.8</w:t>
-      </w:r>
-      <w:r>
-        <w:rPr>
-          <w:sz w:val="26"/>
-        </w:rPr>
-        <w:t xml:space="preserve"> LOGICAL DATABASE REQUIREMENTS</w:t>
-      </w:r>
-    </w:p>
-    <w:p>
-      <w:pPr>
-        <w:contextualSpacing/>
-        <w:rPr>
-          <w:sz w:val="26"/>
-        </w:rPr>
-      </w:pPr>
-      <w:r>
-        <w:rPr>
-          <w:sz w:val="26"/>
-        </w:rPr>
-        <w:tab/>
-      </w:r>
-      <w:r>
-        <w:rPr>
-          <w:sz w:val="26"/>
-        </w:rPr>
-        <w:tab/>
-      </w:r>
-      <w:r>
-        <w:rPr>
-          <w:sz w:val="26"/>
-        </w:rPr>
-        <w:t>3.9 OTHER REQUIREMENTS</w:t>
+      <w:r>
+        <w:rPr>
+          <w:sz w:val="26"/>
+          <w:szCs w:val="24"/>
+        </w:rPr>
+        <w:t xml:space="preserve"> STATE-TRANSITION DIAGRAMS (STD)</w:t>
+      </w:r>
+      <w:r>
+        <w:rPr>
+          <w:sz w:val="26"/>
+          <w:szCs w:val="24"/>
+        </w:rPr>
+        <w:t>………………………………</w:t>
+      </w:r>
+      <w:r>
+        <w:rPr>
+          <w:sz w:val="26"/>
+          <w:szCs w:val="24"/>
+        </w:rPr>
+        <w:t>………</w:t>
       </w:r>
     </w:p>
     <w:p/>
@@ -1462,157 +2319,21 @@
           <w:sz w:val="28"/>
           <w:szCs w:val="26"/>
         </w:rPr>
-        <w:lastRenderedPageBreak/>
-        <w:t>4. ANALYSIS MODELS</w:t>
+        <w:t>5. CHANGE MANAGEMENT PROCESS</w:t>
       </w:r>
       <w:r>
         <w:rPr>
           <w:sz w:val="28"/>
           <w:szCs w:val="26"/>
         </w:rPr>
-        <w:t>…………………………..……………………………</w:t>
-      </w:r>
-    </w:p>
-    <w:p>
-      <w:pPr>
-        <w:contextualSpacing/>
-        <w:rPr>
-          <w:sz w:val="26"/>
-          <w:szCs w:val="24"/>
-        </w:rPr>
-      </w:pPr>
-      <w:r>
-        <w:rPr>
-          <w:sz w:val="26"/>
-          <w:szCs w:val="24"/>
-        </w:rPr>
-        <w:tab/>
-      </w:r>
-      <w:r>
-        <w:rPr>
-          <w:sz w:val="26"/>
-          <w:szCs w:val="24"/>
-        </w:rPr>
-        <w:tab/>
-        <w:t>4.1 SEQUENCE DIAGRAMS</w:t>
-      </w:r>
-      <w:r>
-        <w:rPr>
-          <w:sz w:val="26"/>
-          <w:szCs w:val="24"/>
-        </w:rPr>
-        <w:t>…………………………………………</w:t>
-      </w:r>
-      <w:r>
-        <w:rPr>
-          <w:sz w:val="26"/>
-          <w:szCs w:val="24"/>
-        </w:rPr>
-        <w:t>………………</w:t>
-      </w:r>
-    </w:p>
-    <w:p>
-      <w:pPr>
-        <w:contextualSpacing/>
-        <w:rPr>
-          <w:sz w:val="26"/>
-          <w:szCs w:val="24"/>
-        </w:rPr>
-      </w:pPr>
-      <w:r>
-        <w:rPr>
-          <w:sz w:val="26"/>
-          <w:szCs w:val="24"/>
-        </w:rPr>
-        <w:tab/>
-      </w:r>
-      <w:r>
-        <w:rPr>
-          <w:sz w:val="26"/>
-          <w:szCs w:val="24"/>
-        </w:rPr>
-        <w:tab/>
-        <w:t>4.</w:t>
-      </w:r>
-      <w:r>
-        <w:rPr>
-          <w:sz w:val="26"/>
-          <w:szCs w:val="24"/>
-        </w:rPr>
-        <w:t>2</w:t>
-      </w:r>
-      <w:r>
-        <w:rPr>
-          <w:sz w:val="26"/>
-          <w:szCs w:val="24"/>
-        </w:rPr>
-        <w:t xml:space="preserve"> DATA FLOW DIAGRAMS (DFD)</w:t>
-      </w:r>
-      <w:r>
-        <w:rPr>
-          <w:sz w:val="26"/>
-          <w:szCs w:val="24"/>
-        </w:rPr>
-        <w:t>…………………………………</w:t>
-      </w:r>
-      <w:r>
-        <w:rPr>
-          <w:sz w:val="26"/>
-          <w:szCs w:val="24"/>
-        </w:rPr>
-        <w:t>……………..</w:t>
-      </w:r>
-    </w:p>
-    <w:p>
-      <w:pPr>
-        <w:contextualSpacing/>
-        <w:rPr>
-          <w:sz w:val="26"/>
-          <w:szCs w:val="24"/>
-        </w:rPr>
-      </w:pPr>
-      <w:r>
-        <w:rPr>
-          <w:sz w:val="26"/>
-          <w:szCs w:val="24"/>
-        </w:rPr>
-        <w:tab/>
-      </w:r>
-      <w:r>
-        <w:rPr>
-          <w:sz w:val="26"/>
-          <w:szCs w:val="24"/>
-        </w:rPr>
-        <w:tab/>
-        <w:t>4.</w:t>
-      </w:r>
-      <w:r>
-        <w:rPr>
-          <w:sz w:val="26"/>
-          <w:szCs w:val="24"/>
-        </w:rPr>
-        <w:t>3</w:t>
-      </w:r>
-      <w:r>
-        <w:rPr>
-          <w:sz w:val="26"/>
-          <w:szCs w:val="24"/>
-        </w:rPr>
-        <w:t xml:space="preserve"> STATE-TRANSITION DIAGRAMS (STD)</w:t>
-      </w:r>
-      <w:r>
-        <w:rPr>
-          <w:sz w:val="26"/>
-          <w:szCs w:val="24"/>
-        </w:rPr>
-        <w:t>………………………………</w:t>
-      </w:r>
-      <w:r>
-        <w:rPr>
-          <w:sz w:val="26"/>
-          <w:szCs w:val="24"/>
-        </w:rPr>
-        <w:t>………</w:t>
+        <w:t>…………………………</w:t>
+      </w:r>
+      <w:r>
+        <w:rPr>
+          <w:sz w:val="28"/>
+          <w:szCs w:val="26"/>
+        </w:rPr>
+        <w:t>…………...</w:t>
       </w:r>
     </w:p>
     <w:p/>
@@ -1631,53 +2352,20 @@
           <w:sz w:val="28"/>
           <w:szCs w:val="26"/>
         </w:rPr>
-        <w:t>5. CHANGE MANAGEMENT PROCESS</w:t>
+        <w:t>A. APPENDICES</w:t>
       </w:r>
       <w:r>
         <w:rPr>
           <w:sz w:val="28"/>
           <w:szCs w:val="26"/>
         </w:rPr>
-        <w:t>…………………………</w:t>
+        <w:t>……………………………………</w:t>
       </w:r>
       <w:r>
         <w:rPr>
           <w:sz w:val="28"/>
           <w:szCs w:val="26"/>
         </w:rPr>
-        <w:t>…………...</w:t>
-      </w:r>
-    </w:p>
-    <w:p/>
-    <w:p>
-      <w:pPr>
-        <w:contextualSpacing/>
-        <w:rPr>
-          <w:b/>
-          <w:sz w:val="28"/>
-          <w:szCs w:val="26"/>
-        </w:rPr>
-      </w:pPr>
-      <w:r>
-        <w:rPr>
-          <w:b/>
-          <w:sz w:val="28"/>
-          <w:szCs w:val="26"/>
-        </w:rPr>
-        <w:t>A. APPENDICES</w:t>
-      </w:r>
-      <w:r>
-        <w:rPr>
-          <w:sz w:val="28"/>
-          <w:szCs w:val="26"/>
-        </w:rPr>
-        <w:t>……………………………………</w:t>
-      </w:r>
-      <w:r>
-        <w:rPr>
-          <w:sz w:val="28"/>
-          <w:szCs w:val="26"/>
-        </w:rPr>
         <w:t>…………………………….</w:t>
       </w:r>
     </w:p>
@@ -1855,13 +2543,7 @@
           <w:sz w:val="26"/>
         </w:rPr>
         <w:tab/>
-        <w:t>A</w:t>
-      </w:r>
-      <w:r>
-        <w:rPr>
-          <w:sz w:val="26"/>
-        </w:rPr>
-        <w:t>.5</w:t>
+        <w:t>A.5</w:t>
       </w:r>
       <w:r>
         <w:rPr>
@@ -1873,19 +2555,7 @@
         <w:rPr>
           <w:sz w:val="26"/>
         </w:rPr>
-        <w:t xml:space="preserve">Appendix </w:t>
-      </w:r>
-      <w:r>
-        <w:rPr>
-          <w:sz w:val="26"/>
-        </w:rPr>
-        <w:t>5</w:t>
-      </w:r>
-      <w:r>
-        <w:rPr>
-          <w:sz w:val="26"/>
-        </w:rPr>
-        <w:t>…………………………………………………..……………………..</w:t>
+        <w:t>Appendix 5…………………………………………………..……………………..</w:t>
       </w:r>
       <w:r>
         <w:rPr>
@@ -5204,6 +5874,7 @@
       <w:pPr>
         <w:keepNext/>
         <w:spacing w:before="120" w:after="60"/>
+        <w:ind w:left="180"/>
         <w:outlineLvl w:val="2"/>
         <w:rPr>
           <w:b/>
@@ -5230,6 +5901,7 @@
       <w:pPr>
         <w:keepNext/>
         <w:spacing w:before="120" w:after="60"/>
+        <w:ind w:left="180"/>
         <w:outlineLvl w:val="2"/>
         <w:rPr>
           <w:b/>
@@ -5241,7 +5913,7 @@
           <w:noProof/>
         </w:rPr>
         <w:drawing>
-          <wp:inline distT="0" distB="0" distL="0" distR="0" wp14:anchorId="7B167284" wp14:editId="27343647">
+          <wp:inline distT="0" distB="0" distL="0" distR="0" wp14:anchorId="3FCDD36C" wp14:editId="56349BC4">
             <wp:extent cx="4030704" cy="1677078"/>
             <wp:effectExtent l="0" t="0" r="8255" b="0"/>
             <wp:docPr id="2" name="Picture 2"/>
@@ -5284,6 +5956,9 @@
       </w:r>
     </w:p>
     <w:p>
+      <w:pPr>
+        <w:ind w:left="180"/>
+      </w:pPr>
       <w:r>
         <w:rPr>
           <w:b/>
@@ -5295,6 +5970,9 @@
       </w:r>
     </w:p>
     <w:p>
+      <w:pPr>
+        <w:ind w:left="180"/>
+      </w:pPr>
       <w:r>
         <w:rPr>
           <w:b/>
@@ -5306,6 +5984,9 @@
       </w:r>
     </w:p>
     <w:p>
+      <w:pPr>
+        <w:ind w:left="180"/>
+      </w:pPr>
       <w:r>
         <w:rPr>
           <w:b/>
@@ -5317,6 +5998,9 @@
       </w:r>
     </w:p>
     <w:p>
+      <w:pPr>
+        <w:ind w:left="180"/>
+      </w:pPr>
       <w:r>
         <w:rPr>
           <w:b/>
@@ -5328,6 +6012,9 @@
       </w:r>
     </w:p>
     <w:p>
+      <w:pPr>
+        <w:ind w:left="180"/>
+      </w:pPr>
       <w:r>
         <w:rPr>
           <w:b/>
@@ -5343,6 +6030,7 @@
       <w:pPr>
         <w:keepNext/>
         <w:spacing w:before="120" w:after="60"/>
+        <w:ind w:left="180"/>
         <w:outlineLvl w:val="2"/>
         <w:rPr>
           <w:b/>
@@ -5368,6 +6056,7 @@
     </w:p>
     <w:p>
       <w:pPr>
+        <w:ind w:left="180"/>
         <w:rPr>
           <w:b/>
         </w:rPr>
@@ -5378,7 +6067,7 @@
           <w:noProof/>
         </w:rPr>
         <w:drawing>
-          <wp:inline distT="0" distB="0" distL="0" distR="0" wp14:anchorId="1913133E" wp14:editId="0BD5F603">
+          <wp:inline distT="0" distB="0" distL="0" distR="0" wp14:anchorId="59A21C88" wp14:editId="3B2D6406">
             <wp:extent cx="4116464" cy="2229751"/>
             <wp:effectExtent l="0" t="0" r="0" b="0"/>
             <wp:docPr id="3" name="Picture 3"/>
@@ -5421,6 +6110,9 @@
       </w:r>
     </w:p>
     <w:p>
+      <w:pPr>
+        <w:ind w:left="180"/>
+      </w:pPr>
       <w:r>
         <w:rPr>
           <w:b/>
@@ -5435,6 +6127,9 @@
       </w:r>
     </w:p>
     <w:p>
+      <w:pPr>
+        <w:ind w:left="180"/>
+      </w:pPr>
       <w:r>
         <w:rPr>
           <w:b/>
@@ -5452,6 +6147,9 @@
       </w:r>
     </w:p>
     <w:p>
+      <w:pPr>
+        <w:ind w:left="180"/>
+      </w:pPr>
       <w:r>
         <w:rPr>
           <w:b/>
@@ -5463,6 +6161,9 @@
       </w:r>
     </w:p>
     <w:p>
+      <w:pPr>
+        <w:ind w:left="180"/>
+      </w:pPr>
       <w:r>
         <w:rPr>
           <w:b/>
@@ -5480,6 +6181,9 @@
       </w:r>
     </w:p>
     <w:p>
+      <w:pPr>
+        <w:ind w:left="180"/>
+      </w:pPr>
       <w:r>
         <w:rPr>
           <w:b/>
@@ -5495,6 +6199,7 @@
       <w:pPr>
         <w:keepNext/>
         <w:spacing w:before="120" w:after="60"/>
+        <w:ind w:left="180"/>
         <w:outlineLvl w:val="2"/>
         <w:rPr>
           <w:b/>
@@ -5523,6 +6228,7 @@
       <w:pPr>
         <w:keepNext/>
         <w:spacing w:before="120" w:after="60"/>
+        <w:ind w:left="180"/>
         <w:outlineLvl w:val="2"/>
         <w:rPr>
           <w:b/>
@@ -5534,7 +6240,7 @@
           <w:noProof/>
         </w:rPr>
         <w:drawing>
-          <wp:inline distT="0" distB="0" distL="0" distR="0" wp14:anchorId="2A4B8551" wp14:editId="2E463F0E">
+          <wp:inline distT="0" distB="0" distL="0" distR="0" wp14:anchorId="63024D3C" wp14:editId="6A59F32D">
             <wp:extent cx="4115374" cy="2229161"/>
             <wp:effectExtent l="0" t="0" r="0" b="0"/>
             <wp:docPr id="5" name="Picture 5"/>
@@ -5577,6 +6283,9 @@
       </w:r>
     </w:p>
     <w:p>
+      <w:pPr>
+        <w:ind w:left="180"/>
+      </w:pPr>
       <w:r>
         <w:rPr>
           <w:b/>
@@ -5588,6 +6297,9 @@
       </w:r>
     </w:p>
     <w:p>
+      <w:pPr>
+        <w:ind w:left="180"/>
+      </w:pPr>
       <w:r>
         <w:rPr>
           <w:b/>
@@ -5599,6 +6311,9 @@
       </w:r>
     </w:p>
     <w:p>
+      <w:pPr>
+        <w:ind w:left="180"/>
+      </w:pPr>
       <w:r>
         <w:rPr>
           <w:b/>
@@ -5610,6 +6325,9 @@
       </w:r>
     </w:p>
     <w:p>
+      <w:pPr>
+        <w:ind w:left="180"/>
+      </w:pPr>
       <w:r>
         <w:rPr>
           <w:b/>
@@ -5621,6 +6339,9 @@
       </w:r>
     </w:p>
     <w:p>
+      <w:pPr>
+        <w:ind w:left="180"/>
+      </w:pPr>
       <w:r>
         <w:rPr>
           <w:b/>
@@ -5636,6 +6357,7 @@
       <w:pPr>
         <w:keepNext/>
         <w:spacing w:before="120" w:after="60"/>
+        <w:ind w:left="180"/>
         <w:outlineLvl w:val="2"/>
         <w:rPr>
           <w:b/>
@@ -5677,6 +6399,7 @@
       <w:pPr>
         <w:keepNext/>
         <w:spacing w:before="120" w:after="60"/>
+        <w:ind w:left="180"/>
         <w:outlineLvl w:val="2"/>
         <w:rPr>
           <w:b/>
@@ -5688,7 +6411,7 @@
           <w:noProof/>
         </w:rPr>
         <w:drawing>
-          <wp:inline distT="0" distB="0" distL="0" distR="0" wp14:anchorId="57EDD2A1" wp14:editId="59B63C75">
+          <wp:inline distT="0" distB="0" distL="0" distR="0" wp14:anchorId="3D8553CF" wp14:editId="3EED134D">
             <wp:extent cx="4115374" cy="2229161"/>
             <wp:effectExtent l="0" t="0" r="0" b="0"/>
             <wp:docPr id="6" name="Picture 6"/>
@@ -5734,6 +6457,7 @@
       <w:pPr>
         <w:keepNext/>
         <w:spacing w:before="120" w:after="60"/>
+        <w:ind w:left="180"/>
         <w:contextualSpacing/>
         <w:outlineLvl w:val="2"/>
       </w:pPr>
@@ -5755,6 +6479,7 @@
     </w:p>
     <w:p>
       <w:pPr>
+        <w:ind w:left="180"/>
         <w:contextualSpacing/>
       </w:pPr>
       <w:r>
@@ -5768,6 +6493,9 @@
       </w:r>
     </w:p>
     <w:p>
+      <w:pPr>
+        <w:ind w:left="180"/>
+      </w:pPr>
       <w:r>
         <w:rPr>
           <w:b/>
@@ -5785,6 +6513,9 @@
       </w:r>
     </w:p>
     <w:p>
+      <w:pPr>
+        <w:ind w:left="180"/>
+      </w:pPr>
       <w:r>
         <w:rPr>
           <w:b/>
@@ -5802,6 +6533,9 @@
       </w:r>
     </w:p>
     <w:p>
+      <w:pPr>
+        <w:ind w:left="180"/>
+      </w:pPr>
       <w:r>
         <w:rPr>
           <w:b/>
@@ -5829,6 +6563,7 @@
       <w:pPr>
         <w:keepNext/>
         <w:spacing w:before="120" w:after="60"/>
+        <w:ind w:left="180"/>
         <w:outlineLvl w:val="2"/>
         <w:rPr>
           <w:b/>
@@ -5916,6 +6651,7 @@
       <w:pPr>
         <w:keepNext/>
         <w:spacing w:before="120" w:after="60"/>
+        <w:ind w:left="180"/>
         <w:contextualSpacing/>
         <w:outlineLvl w:val="2"/>
       </w:pPr>
@@ -5937,6 +6673,7 @@
     </w:p>
     <w:p>
       <w:pPr>
+        <w:ind w:left="180"/>
         <w:contextualSpacing/>
       </w:pPr>
       <w:r>
@@ -5950,6 +6687,9 @@
       </w:r>
     </w:p>
     <w:p>
+      <w:pPr>
+        <w:ind w:left="180"/>
+      </w:pPr>
       <w:r>
         <w:rPr>
           <w:b/>
@@ -5973,6 +6713,9 @@
       </w:r>
     </w:p>
     <w:p>
+      <w:pPr>
+        <w:ind w:left="180"/>
+      </w:pPr>
       <w:r>
         <w:rPr>
           <w:b/>
@@ -5990,6 +6733,9 @@
       </w:r>
     </w:p>
     <w:p>
+      <w:pPr>
+        <w:ind w:left="180"/>
+      </w:pPr>
       <w:r>
         <w:rPr>
           <w:b/>
@@ -6006,6 +6752,7 @@
         <w:t xml:space="preserve"> and or Business Card Wizards must be complete.</w:t>
       </w:r>
     </w:p>
+    <w:p/>
     <w:p>
       <w:pPr>
         <w:keepNext/>
@@ -6016,7 +6763,308 @@
           <w:sz w:val="28"/>
         </w:rPr>
       </w:pPr>
-    </w:p>
+      <w:r>
+        <w:rPr>
+          <w:b/>
+          <w:sz w:val="28"/>
+        </w:rPr>
+        <w:lastRenderedPageBreak/>
+        <w:t>3.4 Classes / Objects</w:t>
+      </w:r>
+      <w:bookmarkEnd w:id="19"/>
+      <w:bookmarkEnd w:id="20"/>
+    </w:p>
+    <w:p>
+      <w:pPr>
+        <w:keepNext/>
+        <w:spacing w:before="120" w:after="60"/>
+        <w:ind w:left="180"/>
+        <w:outlineLvl w:val="2"/>
+        <w:rPr>
+          <w:b/>
+        </w:rPr>
+      </w:pPr>
+      <w:bookmarkStart w:id="25" w:name="_Toc506458796"/>
+      <w:bookmarkStart w:id="26" w:name="_Toc506459162"/>
+      <w:r>
+        <w:rPr>
+          <w:b/>
+        </w:rPr>
+        <w:t xml:space="preserve">3.4.1 </w:t>
+      </w:r>
+      <w:bookmarkEnd w:id="25"/>
+      <w:bookmarkEnd w:id="26"/>
+      <w:r>
+        <w:rPr>
+          <w:b/>
+        </w:rPr>
+        <w:t>VaqPack</w:t>
+      </w:r>
+    </w:p>
+    <w:p>
+      <w:pPr>
+        <w:ind w:left="360"/>
+        <w:rPr>
+          <w:b/>
+        </w:rPr>
+      </w:pPr>
+      <w:r>
+        <w:rPr>
+          <w:b/>
+        </w:rPr>
+        <w:t xml:space="preserve">3.4.1.1 </w:t>
+      </w:r>
+      <w:r>
+        <w:rPr>
+          <w:b/>
+        </w:rPr>
+        <w:t>Description:</w:t>
+      </w:r>
+    </w:p>
+    <w:p>
+      <w:pPr>
+        <w:ind w:left="720"/>
+        <w:rPr>
+          <w:b/>
+        </w:rPr>
+      </w:pPr>
+      <w:r>
+        <w:rPr>
+          <w:b/>
+        </w:rPr>
+        <w:tab/>
+      </w:r>
+      <w:r>
+        <w:t xml:space="preserve">This class contains the main method entry point for the program. </w:t>
+      </w:r>
+      <w:r>
+        <w:t xml:space="preserve">The JavaFX Stage is launched, the window is given a title, and a </w:t>
+      </w:r>
+      <w:proofErr w:type="spellStart"/>
+      <w:r>
+        <w:t>VP_GUIController</w:t>
+      </w:r>
+      <w:proofErr w:type="spellEnd"/>
+      <w:r>
+        <w:t xml:space="preserve"> object is created which begins the construction of the user interface. Upon completion of the construction, the stage is shown to the user.</w:t>
+      </w:r>
+    </w:p>
+    <w:p>
+      <w:pPr>
+        <w:ind w:left="360"/>
+        <w:rPr>
+          <w:b/>
+        </w:rPr>
+      </w:pPr>
+      <w:r>
+        <w:rPr>
+          <w:b/>
+        </w:rPr>
+        <w:tab/>
+      </w:r>
+    </w:p>
+    <w:p>
+      <w:pPr>
+        <w:ind w:left="360"/>
+        <w:rPr>
+          <w:b/>
+        </w:rPr>
+      </w:pPr>
+      <w:r>
+        <w:rPr>
+          <w:b/>
+        </w:rPr>
+        <w:t>3.4.1.</w:t>
+      </w:r>
+      <w:r>
+        <w:rPr>
+          <w:b/>
+        </w:rPr>
+        <w:t>2</w:t>
+      </w:r>
+      <w:r>
+        <w:rPr>
+          <w:b/>
+        </w:rPr>
+        <w:t xml:space="preserve"> Attributes</w:t>
+      </w:r>
+      <w:r>
+        <w:rPr>
+          <w:b/>
+        </w:rPr>
+        <w:t>:</w:t>
+      </w:r>
+    </w:p>
+    <w:p>
+      <w:pPr>
+        <w:ind w:left="720"/>
+        <w:rPr>
+          <w:b/>
+        </w:rPr>
+      </w:pPr>
+      <w:r>
+        <w:rPr>
+          <w:b/>
+        </w:rPr>
+        <w:tab/>
+      </w:r>
+      <w:r>
+        <w:t>This class has no attributes.</w:t>
+      </w:r>
+    </w:p>
+    <w:p>
+      <w:pPr>
+        <w:ind w:left="360"/>
+        <w:rPr>
+          <w:b/>
+        </w:rPr>
+      </w:pPr>
+      <w:r>
+        <w:rPr>
+          <w:b/>
+        </w:rPr>
+        <w:tab/>
+      </w:r>
+    </w:p>
+    <w:p>
+      <w:pPr>
+        <w:ind w:left="360"/>
+        <w:rPr>
+          <w:b/>
+        </w:rPr>
+      </w:pPr>
+      <w:r>
+        <w:rPr>
+          <w:b/>
+        </w:rPr>
+        <w:t>3.4.1.</w:t>
+      </w:r>
+      <w:r>
+        <w:rPr>
+          <w:b/>
+        </w:rPr>
+        <w:t xml:space="preserve">3 </w:t>
+      </w:r>
+      <w:r>
+        <w:rPr>
+          <w:b/>
+        </w:rPr>
+        <w:t>Functions</w:t>
+      </w:r>
+      <w:r>
+        <w:rPr>
+          <w:b/>
+        </w:rPr>
+        <w:t>:</w:t>
+      </w:r>
+    </w:p>
+    <w:p>
+      <w:pPr>
+        <w:pStyle w:val="ListParagraph"/>
+        <w:numPr>
+          <w:ilvl w:val="0"/>
+          <w:numId w:val="7"/>
+        </w:numPr>
+      </w:pPr>
+      <w:r>
+        <w:t>m</w:t>
+      </w:r>
+      <w:r>
+        <w:t>ain</w:t>
+      </w:r>
+      <w:r>
+        <w:t xml:space="preserve"> – launches JavaFX Stage</w:t>
+      </w:r>
+    </w:p>
+    <w:p>
+      <w:pPr>
+        <w:pStyle w:val="ListParagraph"/>
+        <w:numPr>
+          <w:ilvl w:val="0"/>
+          <w:numId w:val="7"/>
+        </w:numPr>
+      </w:pPr>
+      <w:proofErr w:type="gramStart"/>
+      <w:r>
+        <w:t>start</w:t>
+      </w:r>
+      <w:proofErr w:type="gramEnd"/>
+      <w:r>
+        <w:t xml:space="preserve"> – creates </w:t>
+      </w:r>
+      <w:r>
+        <w:t xml:space="preserve">a </w:t>
+      </w:r>
+      <w:proofErr w:type="spellStart"/>
+      <w:r>
+        <w:t>VP_GUIController</w:t>
+      </w:r>
+      <w:proofErr w:type="spellEnd"/>
+      <w:r>
+        <w:t xml:space="preserve"> </w:t>
+      </w:r>
+      <w:r>
+        <w:t>object, names the window, shows the stage.</w:t>
+      </w:r>
+    </w:p>
+    <w:p>
+      <w:pPr>
+        <w:ind w:left="360"/>
+        <w:rPr>
+          <w:b/>
+        </w:rPr>
+      </w:pPr>
+      <w:r>
+        <w:rPr>
+          <w:b/>
+        </w:rPr>
+        <w:tab/>
+      </w:r>
+    </w:p>
+    <w:p>
+      <w:pPr>
+        <w:ind w:left="360"/>
+        <w:rPr>
+          <w:b/>
+        </w:rPr>
+      </w:pPr>
+      <w:r>
+        <w:rPr>
+          <w:b/>
+        </w:rPr>
+        <w:t>3.4.1.</w:t>
+      </w:r>
+      <w:r>
+        <w:rPr>
+          <w:b/>
+        </w:rPr>
+        <w:t>4 Use Case</w:t>
+      </w:r>
+      <w:r>
+        <w:rPr>
+          <w:b/>
+        </w:rPr>
+        <w:t xml:space="preserve"> Reference</w:t>
+      </w:r>
+      <w:r>
+        <w:rPr>
+          <w:b/>
+        </w:rPr>
+        <w:t>:</w:t>
+      </w:r>
+    </w:p>
+    <w:p>
+      <w:pPr>
+        <w:ind w:left="720" w:firstLine="720"/>
+        <w:rPr>
+          <w:b/>
+        </w:rPr>
+      </w:pPr>
+      <w:r>
+        <w:t>This class is inherently referenced by all use-cases since it is the main entry point for the program.</w:t>
+      </w:r>
+    </w:p>
+    <w:p/>
     <w:p>
       <w:pPr>
         <w:keepNext/>
@@ -6027,100 +7075,19 @@
           <w:sz w:val="28"/>
         </w:rPr>
       </w:pPr>
-      <w:r>
-        <w:rPr>
-          <w:b/>
-          <w:sz w:val="28"/>
-        </w:rPr>
-        <w:t>3.4 Classes / Objects</w:t>
-      </w:r>
-      <w:bookmarkEnd w:id="19"/>
-      <w:bookmarkEnd w:id="20"/>
-    </w:p>
-    <w:p>
-      <w:pPr>
-        <w:keepNext/>
-        <w:spacing w:before="120" w:after="60"/>
-        <w:outlineLvl w:val="2"/>
-        <w:rPr>
-          <w:b/>
-        </w:rPr>
-      </w:pPr>
-      <w:bookmarkStart w:id="25" w:name="_Toc506458796"/>
-      <w:bookmarkStart w:id="26" w:name="_Toc506459162"/>
-      <w:r>
-        <w:rPr>
-          <w:b/>
-        </w:rPr>
-        <w:t>3.4.1 &lt;Class / Object #1&gt;</w:t>
-      </w:r>
-      <w:bookmarkEnd w:id="25"/>
-      <w:bookmarkEnd w:id="26"/>
-    </w:p>
-    <w:p/>
-    <w:p>
-      <w:r>
-        <w:t>3.4.1.1 Attributes</w:t>
-      </w:r>
-    </w:p>
-    <w:p>
-      <w:r>
-        <w:t>3.4.1.2 Functions</w:t>
-      </w:r>
-    </w:p>
-    <w:p>
-      <w:r>
-        <w:t>&lt;Reference to functional requirements and/or use cases&gt;</w:t>
-      </w:r>
-    </w:p>
-    <w:p>
-      <w:pPr>
-        <w:keepNext/>
-        <w:spacing w:before="120" w:after="60"/>
-        <w:outlineLvl w:val="2"/>
-        <w:rPr>
-          <w:b/>
-        </w:rPr>
-      </w:pPr>
-      <w:bookmarkStart w:id="27" w:name="_Toc506458797"/>
-      <w:bookmarkStart w:id="28" w:name="_Toc506459163"/>
-      <w:r>
-        <w:rPr>
-          <w:b/>
-        </w:rPr>
-        <w:t>3.4.2 &lt;Class / Object #2&gt;</w:t>
-      </w:r>
+      <w:bookmarkStart w:id="27" w:name="_Toc506458798"/>
+      <w:bookmarkStart w:id="28" w:name="_Toc506459164"/>
+      <w:r>
+        <w:rPr>
+          <w:b/>
+          <w:sz w:val="28"/>
+        </w:rPr>
+        <w:t>3.5 Non-Functional Requirements</w:t>
+      </w:r>
+      <w:bookmarkStart w:id="29" w:name="_Toc506458799"/>
+      <w:bookmarkStart w:id="30" w:name="_Toc506459165"/>
       <w:bookmarkEnd w:id="27"/>
       <w:bookmarkEnd w:id="28"/>
-    </w:p>
-    <w:p>
-      <w:r>
-        <w:t>…</w:t>
-      </w:r>
-    </w:p>
-    <w:p>
-      <w:pPr>
-        <w:keepNext/>
-        <w:spacing w:before="240" w:after="120"/>
-        <w:outlineLvl w:val="1"/>
-        <w:rPr>
-          <w:b/>
-          <w:sz w:val="28"/>
-        </w:rPr>
-      </w:pPr>
-      <w:bookmarkStart w:id="29" w:name="_Toc506458798"/>
-      <w:bookmarkStart w:id="30" w:name="_Toc506459164"/>
-      <w:r>
-        <w:rPr>
-          <w:b/>
-          <w:sz w:val="28"/>
-        </w:rPr>
-        <w:t>3.5 Non-Functional Requirements</w:t>
-      </w:r>
-      <w:bookmarkStart w:id="31" w:name="_Toc506458799"/>
-      <w:bookmarkStart w:id="32" w:name="_Toc506459165"/>
-      <w:bookmarkEnd w:id="29"/>
-      <w:bookmarkEnd w:id="30"/>
     </w:p>
     <w:p>
       <w:pPr>
@@ -6139,8 +7106,8 @@
         </w:rPr>
         <w:t>3.5.1 Performance</w:t>
       </w:r>
-      <w:bookmarkEnd w:id="31"/>
-      <w:bookmarkEnd w:id="32"/>
+      <w:bookmarkEnd w:id="29"/>
+      <w:bookmarkEnd w:id="30"/>
     </w:p>
     <w:p>
       <w:pPr>
@@ -6156,10 +7123,7 @@
         <w:contextualSpacing/>
       </w:pPr>
       <w:r>
-        <w:t>The</w:t>
-      </w:r>
-      <w:r>
-        <w:t xml:space="preserve">re are no performance requirements at this stage of the development of VaqPack. However, the product performance shall perform </w:t>
+        <w:t xml:space="preserve">There are no performance requirements at this stage of the development of VaqPack. However, the product performance shall perform </w:t>
       </w:r>
       <w:r>
         <w:t>under typical standards.</w:t>
@@ -6189,16 +7153,16 @@
           <w:b/>
         </w:rPr>
       </w:pPr>
-      <w:bookmarkStart w:id="33" w:name="_Toc506458800"/>
-      <w:bookmarkStart w:id="34" w:name="_Toc506459166"/>
+      <w:bookmarkStart w:id="31" w:name="_Toc506458800"/>
+      <w:bookmarkStart w:id="32" w:name="_Toc506459166"/>
       <w:r>
         <w:rPr>
           <w:b/>
         </w:rPr>
         <w:t>3.5.2 Reliability</w:t>
       </w:r>
-      <w:bookmarkEnd w:id="33"/>
-      <w:bookmarkEnd w:id="34"/>
+      <w:bookmarkEnd w:id="31"/>
+      <w:bookmarkEnd w:id="32"/>
     </w:p>
     <w:p>
       <w:pPr>
@@ -6214,19 +7178,13 @@
         <w:contextualSpacing/>
       </w:pPr>
       <w:r>
-        <w:t xml:space="preserve">There are no </w:t>
-      </w:r>
-      <w:r>
-        <w:t xml:space="preserve">reliability </w:t>
-      </w:r>
-      <w:r>
-        <w:t>requirements at this stage of the development of VaqPack.</w:t>
+        <w:t>There are no reliability requirements at this stage of the development of VaqPack.</w:t>
       </w:r>
       <w:r>
         <w:t xml:space="preserve"> However, it is the goal of the development team to ensure maximum reliability.</w:t>
       </w:r>
-      <w:bookmarkStart w:id="35" w:name="_Toc506458801"/>
-      <w:bookmarkStart w:id="36" w:name="_Toc506459167"/>
+      <w:bookmarkStart w:id="33" w:name="_Toc506458801"/>
+      <w:bookmarkStart w:id="34" w:name="_Toc506459167"/>
     </w:p>
     <w:p>
       <w:pPr>
@@ -6258,8 +7216,8 @@
         </w:rPr>
         <w:t>3.5.3 Availability</w:t>
       </w:r>
-      <w:bookmarkEnd w:id="35"/>
-      <w:bookmarkEnd w:id="36"/>
+      <w:bookmarkEnd w:id="33"/>
+      <w:bookmarkEnd w:id="34"/>
     </w:p>
     <w:p>
       <w:pPr>
@@ -6275,13 +7233,7 @@
         <w:contextualSpacing/>
       </w:pPr>
       <w:r>
-        <w:t>The</w:t>
-      </w:r>
-      <w:r>
-        <w:t xml:space="preserve"> stored data for any particular user must be available upon request, provided that there are no other issues external to the VaqPack software such as hardware failure, the database server being inactive, or lack of or poor Internet connectivity preventing proper access to a remote MySQL database server</w:t>
-      </w:r>
-      <w:r>
-        <w:t>.</w:t>
+        <w:t>The stored data for any particular user must be available upon request, provided that there are no other issues external to the VaqPack software such as hardware failure, the database server being inactive, or lack of or poor Internet connectivity preventing proper access to a remote MySQL database server.</w:t>
       </w:r>
     </w:p>
     <w:p>
@@ -6293,8 +7245,8 @@
           <w:b/>
         </w:rPr>
       </w:pPr>
-      <w:bookmarkStart w:id="37" w:name="_Toc506458802"/>
-      <w:bookmarkStart w:id="38" w:name="_Toc506459168"/>
+      <w:bookmarkStart w:id="35" w:name="_Toc506458802"/>
+      <w:bookmarkStart w:id="36" w:name="_Toc506459168"/>
     </w:p>
     <w:p>
       <w:pPr>
@@ -6312,8 +7264,8 @@
         </w:rPr>
         <w:t>3.5.4 Security</w:t>
       </w:r>
-      <w:bookmarkEnd w:id="37"/>
-      <w:bookmarkEnd w:id="38"/>
+      <w:bookmarkEnd w:id="35"/>
+      <w:bookmarkEnd w:id="36"/>
     </w:p>
     <w:p>
       <w:pPr>
@@ -6329,7 +7281,11 @@
         <w:contextualSpacing/>
       </w:pPr>
       <w:r>
-        <w:t>The following system is in place to avoid the compromise of user data. Users of VaqPack must login with a user and password. The password must be hashed before being stored in the database. A user may request to change his or her password, upon which an email with a confirmation code will be sent to the email associated with the user. The user must enter the code into the form provided in VaqPack within 60 minutes in order to successfully change the password.</w:t>
+        <w:t xml:space="preserve">The following system is in place to avoid the compromise of user data. Users of VaqPack must login with a user and password. The password must be hashed before being stored in the database. A user may request to change his or her password, upon which an email with a confirmation code will be sent to the email associated with the user. The user must enter </w:t>
+      </w:r>
+      <w:r>
+        <w:lastRenderedPageBreak/>
+        <w:t>the code into the form provided in VaqPack within 60 minutes in order to successfully change the password.</w:t>
       </w:r>
     </w:p>
     <w:p>
@@ -6342,17 +7298,16 @@
           <w:b/>
         </w:rPr>
       </w:pPr>
-      <w:bookmarkStart w:id="39" w:name="_Toc506458803"/>
-      <w:bookmarkStart w:id="40" w:name="_Toc506459169"/>
-      <w:r>
-        <w:rPr>
-          <w:b/>
-        </w:rPr>
-        <w:lastRenderedPageBreak/>
+      <w:bookmarkStart w:id="37" w:name="_Toc506458803"/>
+      <w:bookmarkStart w:id="38" w:name="_Toc506459169"/>
+      <w:r>
+        <w:rPr>
+          <w:b/>
+        </w:rPr>
         <w:t>3.5.5 Maintainability</w:t>
       </w:r>
-      <w:bookmarkEnd w:id="39"/>
-      <w:bookmarkEnd w:id="40"/>
+      <w:bookmarkEnd w:id="37"/>
+      <w:bookmarkEnd w:id="38"/>
     </w:p>
     <w:p>
       <w:pPr>
@@ -6361,8 +7316,8 @@
         <w:ind w:left="180"/>
         <w:outlineLvl w:val="2"/>
       </w:pPr>
-      <w:bookmarkStart w:id="41" w:name="_Toc506458804"/>
-      <w:bookmarkStart w:id="42" w:name="_Toc506459170"/>
+      <w:bookmarkStart w:id="39" w:name="_Toc506458804"/>
+      <w:bookmarkStart w:id="40" w:name="_Toc506459170"/>
       <w:r>
         <w:tab/>
       </w:r>
@@ -6397,8 +7352,8 @@
         </w:rPr>
         <w:t>3.5.6 Portability</w:t>
       </w:r>
-      <w:bookmarkEnd w:id="41"/>
-      <w:bookmarkEnd w:id="42"/>
+      <w:bookmarkEnd w:id="39"/>
+      <w:bookmarkEnd w:id="40"/>
     </w:p>
     <w:p>
       <w:pPr>
@@ -6427,8 +7382,8 @@
           <w:sz w:val="28"/>
         </w:rPr>
       </w:pPr>
-      <w:bookmarkStart w:id="43" w:name="_Toc506458805"/>
-      <w:bookmarkStart w:id="44" w:name="_Toc506459171"/>
+      <w:bookmarkStart w:id="41" w:name="_Toc506458805"/>
+      <w:bookmarkStart w:id="42" w:name="_Toc506459171"/>
       <w:r>
         <w:rPr>
           <w:b/>
@@ -6436,10 +7391,10 @@
         </w:rPr>
         <w:t>3.6 Inverse Requirements</w:t>
       </w:r>
-      <w:bookmarkStart w:id="45" w:name="_Toc506458806"/>
-      <w:bookmarkStart w:id="46" w:name="_Toc506459172"/>
-      <w:bookmarkEnd w:id="43"/>
-      <w:bookmarkEnd w:id="44"/>
+      <w:bookmarkStart w:id="43" w:name="_Toc506458806"/>
+      <w:bookmarkStart w:id="44" w:name="_Toc506459172"/>
+      <w:bookmarkEnd w:id="41"/>
+      <w:bookmarkEnd w:id="42"/>
     </w:p>
     <w:p>
       <w:pPr>
@@ -6495,8 +7450,8 @@
         </w:rPr>
         <w:t>3.7 Design Constraints</w:t>
       </w:r>
-      <w:bookmarkEnd w:id="45"/>
-      <w:bookmarkEnd w:id="46"/>
+      <w:bookmarkEnd w:id="43"/>
+      <w:bookmarkEnd w:id="44"/>
     </w:p>
     <w:p>
       <w:pPr>
@@ -6511,13 +7466,10 @@
         <w:ind w:firstLine="720"/>
         <w:contextualSpacing/>
       </w:pPr>
-      <w:bookmarkStart w:id="47" w:name="_Toc506458807"/>
-      <w:bookmarkStart w:id="48" w:name="_Toc506459173"/>
-      <w:r>
-        <w:t>The VaqPack design must incorporate in some way a wizard, with which the program collects the data from the user in sequential, organized manner</w:t>
-      </w:r>
-      <w:r>
-        <w:t>.</w:t>
+      <w:bookmarkStart w:id="45" w:name="_Toc506458807"/>
+      <w:bookmarkStart w:id="46" w:name="_Toc506459173"/>
+      <w:r>
+        <w:t>The VaqPack design must incorporate in some way a wizard, with which the program collects the data from the user in sequential, organized manner.</w:t>
       </w:r>
     </w:p>
     <w:p>
@@ -6537,8 +7489,8 @@
         </w:rPr>
         <w:t>3.8 Logical Database Requirements</w:t>
       </w:r>
-      <w:bookmarkEnd w:id="47"/>
-      <w:bookmarkEnd w:id="48"/>
+      <w:bookmarkEnd w:id="45"/>
+      <w:bookmarkEnd w:id="46"/>
     </w:p>
     <w:p>
       <w:pPr>
@@ -6554,10 +7506,7 @@
         <w:contextualSpacing/>
       </w:pPr>
       <w:r>
-        <w:t>VaqPack must access and store data in a MySQL database.</w:t>
-      </w:r>
-      <w:r>
-        <w:t xml:space="preserve"> </w:t>
+        <w:t xml:space="preserve">VaqPack must access and store data in a MySQL database. </w:t>
       </w:r>
       <w:r>
         <w:t xml:space="preserve">Functionality must be in place to allow the migration of data from a database server at one location to another. </w:t>
@@ -6576,8 +7525,8 @@
           <w:sz w:val="28"/>
         </w:rPr>
       </w:pPr>
-      <w:bookmarkStart w:id="49" w:name="_Toc506458808"/>
-      <w:bookmarkStart w:id="50" w:name="_Toc506459174"/>
+      <w:bookmarkStart w:id="47" w:name="_Toc506458808"/>
+      <w:bookmarkStart w:id="48" w:name="_Toc506459174"/>
       <w:r>
         <w:rPr>
           <w:b/>
@@ -6585,8 +7534,8 @@
         </w:rPr>
         <w:t>3.9 Other Requirements</w:t>
       </w:r>
-      <w:bookmarkEnd w:id="49"/>
-      <w:bookmarkEnd w:id="50"/>
+      <w:bookmarkEnd w:id="47"/>
+      <w:bookmarkEnd w:id="48"/>
     </w:p>
     <w:p>
       <w:pPr>
@@ -6602,13 +7551,7 @@
         <w:contextualSpacing/>
       </w:pPr>
       <w:r>
-        <w:t xml:space="preserve">No </w:t>
-      </w:r>
-      <w:r>
-        <w:t>other requirements exist at this stage of development</w:t>
-      </w:r>
-      <w:r>
-        <w:t>.</w:t>
+        <w:t>No other requirements exist at this stage of development.</w:t>
       </w:r>
     </w:p>
     <w:p>
@@ -6689,7 +7632,6 @@
           <w:b/>
           <w:sz w:val="32"/>
         </w:rPr>
-        <w:lastRenderedPageBreak/>
         <w:t>4</w:t>
       </w:r>
       <w:r>
@@ -6717,8 +7659,8 @@
           <w:szCs w:val="24"/>
         </w:rPr>
       </w:pPr>
-      <w:bookmarkStart w:id="51" w:name="_Toc506458810"/>
-      <w:bookmarkStart w:id="52" w:name="_Toc506459176"/>
+      <w:bookmarkStart w:id="49" w:name="_Toc506458810"/>
+      <w:bookmarkStart w:id="50" w:name="_Toc506459176"/>
       <w:r>
         <w:rPr>
           <w:szCs w:val="24"/>
@@ -6751,18 +7693,7 @@
           <w:szCs w:val="24"/>
         </w:rPr>
         <w:tab/>
-      </w:r>
-      <w:r>
-        <w:rPr>
-          <w:szCs w:val="24"/>
-        </w:rPr>
-        <w:t xml:space="preserve">There are no </w:t>
-      </w:r>
-      <w:r>
-        <w:rPr>
-          <w:szCs w:val="24"/>
-        </w:rPr>
-        <w:t>models to present at this stage of development. However, a preliminary data model can be found in Appendix 4.</w:t>
+        <w:t>There are no models to present at this stage of development. However, a preliminary data model can be found in Appendix 4.</w:t>
       </w:r>
     </w:p>
     <w:p>
@@ -6782,8 +7713,8 @@
         </w:rPr>
         <w:t>4.1 Sequence Diagrams</w:t>
       </w:r>
-      <w:bookmarkEnd w:id="51"/>
-      <w:bookmarkEnd w:id="52"/>
+      <w:bookmarkEnd w:id="49"/>
+      <w:bookmarkEnd w:id="50"/>
     </w:p>
     <w:p>
       <w:pPr>
@@ -6804,39 +7735,21 @@
           <w:szCs w:val="24"/>
         </w:rPr>
         <w:tab/>
-        <w:t>The</w:t>
-      </w:r>
+        <w:t xml:space="preserve">There </w:t>
+      </w:r>
+      <w:proofErr w:type="gramStart"/>
       <w:r>
         <w:rPr>
           <w:szCs w:val="24"/>
         </w:rPr>
-        <w:t xml:space="preserve">re </w:t>
-      </w:r>
-      <w:proofErr w:type="gramStart"/>
+        <w:t>are</w:t>
+      </w:r>
+      <w:proofErr w:type="gramEnd"/>
       <w:r>
         <w:rPr>
           <w:szCs w:val="24"/>
         </w:rPr>
-        <w:t>are</w:t>
-      </w:r>
-      <w:proofErr w:type="gramEnd"/>
-      <w:r>
-        <w:rPr>
-          <w:szCs w:val="24"/>
-        </w:rPr>
-        <w:t xml:space="preserve"> no sequence diagrams related to meeting requirements at this stage of development</w:t>
-      </w:r>
-      <w:r>
-        <w:rPr>
-          <w:szCs w:val="24"/>
-        </w:rPr>
-        <w:t>.</w:t>
-      </w:r>
-      <w:r>
-        <w:rPr>
-          <w:szCs w:val="24"/>
-        </w:rPr>
-        <w:t xml:space="preserve"> This section is to be updated soon.</w:t>
+        <w:t xml:space="preserve"> no sequence diagrams related to meeting requirements at this stage of development. This section is to be updated soon.</w:t>
       </w:r>
       <w:r>
         <w:rPr>
@@ -6856,8 +7769,8 @@
           <w:sz w:val="28"/>
         </w:rPr>
       </w:pPr>
-      <w:bookmarkStart w:id="53" w:name="_Toc506458811"/>
-      <w:bookmarkStart w:id="54" w:name="_Toc506459177"/>
+      <w:bookmarkStart w:id="51" w:name="_Toc506458811"/>
+      <w:bookmarkStart w:id="52" w:name="_Toc506459177"/>
       <w:r>
         <w:rPr>
           <w:b/>
@@ -6879,19 +7792,19 @@
         </w:rPr>
         <w:t xml:space="preserve"> Data Flow Diagrams (DFD)</w:t>
       </w:r>
-      <w:bookmarkEnd w:id="53"/>
-      <w:bookmarkEnd w:id="54"/>
-    </w:p>
-    <w:p>
-      <w:pPr>
-        <w:contextualSpacing/>
-        <w:rPr>
-          <w:b/>
-          <w:sz w:val="28"/>
-        </w:rPr>
-      </w:pPr>
-      <w:bookmarkStart w:id="55" w:name="_Toc506458812"/>
-      <w:bookmarkStart w:id="56" w:name="_Toc506459178"/>
+      <w:bookmarkEnd w:id="51"/>
+      <w:bookmarkEnd w:id="52"/>
+    </w:p>
+    <w:p>
+      <w:pPr>
+        <w:contextualSpacing/>
+        <w:rPr>
+          <w:b/>
+          <w:sz w:val="28"/>
+        </w:rPr>
+      </w:pPr>
+      <w:bookmarkStart w:id="53" w:name="_Toc506458812"/>
+      <w:bookmarkStart w:id="54" w:name="_Toc506459178"/>
       <w:r>
         <w:rPr>
           <w:szCs w:val="24"/>
@@ -6903,19 +7816,7 @@
           <w:szCs w:val="24"/>
         </w:rPr>
         <w:tab/>
-        <w:t xml:space="preserve">There are no </w:t>
-      </w:r>
-      <w:r>
-        <w:rPr>
-          <w:szCs w:val="24"/>
-        </w:rPr>
-        <w:t>data flow diagrams</w:t>
-      </w:r>
-      <w:r>
-        <w:rPr>
-          <w:szCs w:val="24"/>
-        </w:rPr>
-        <w:t xml:space="preserve"> related to meeting requirements at this stage of development. This section is to be updated soon.</w:t>
+        <w:t>There are no data flow diagrams related to meeting requirements at this stage of development. This section is to be updated soon.</w:t>
       </w:r>
       <w:r>
         <w:rPr>
@@ -6956,8 +7857,8 @@
         </w:rPr>
         <w:t xml:space="preserve"> State-Transition Diagrams (STD)</w:t>
       </w:r>
-      <w:bookmarkEnd w:id="55"/>
-      <w:bookmarkEnd w:id="56"/>
+      <w:bookmarkEnd w:id="53"/>
+      <w:bookmarkEnd w:id="54"/>
     </w:p>
     <w:p>
       <w:pPr>
@@ -6992,19 +7893,7 @@
         <w:rPr>
           <w:szCs w:val="24"/>
         </w:rPr>
-        <w:t xml:space="preserve"> no s</w:t>
-      </w:r>
-      <w:r>
-        <w:rPr>
-          <w:szCs w:val="24"/>
-        </w:rPr>
-        <w:t>tate-transition</w:t>
-      </w:r>
-      <w:r>
-        <w:rPr>
-          <w:szCs w:val="24"/>
-        </w:rPr>
-        <w:t xml:space="preserve"> diagrams related to meeting requirements at this stage of development. This section is to be updated soon.</w:t>
+        <w:t xml:space="preserve"> no state-transition diagrams related to meeting requirements at this stage of development. This section is to be updated soon.</w:t>
       </w:r>
       <w:r>
         <w:rPr>
@@ -7336,7 +8225,6 @@
           <w:b/>
           <w:sz w:val="32"/>
         </w:rPr>
-        <w:lastRenderedPageBreak/>
         <w:t>A</w:t>
       </w:r>
       <w:r>
@@ -7356,7 +8244,7 @@
         </w:rPr>
         <w:t>Appendices</w:t>
       </w:r>
-      <w:bookmarkStart w:id="57" w:name="_Toc506459181"/>
+      <w:bookmarkStart w:id="55" w:name="_Toc506459181"/>
     </w:p>
     <w:p>
       <w:pPr>
@@ -7375,7 +8263,7 @@
         </w:rPr>
         <w:t>A.1 Appendix 1</w:t>
       </w:r>
-      <w:bookmarkEnd w:id="57"/>
+      <w:bookmarkEnd w:id="55"/>
     </w:p>
     <w:p>
       <w:pPr>
@@ -7386,8 +8274,8 @@
           <w:szCs w:val="24"/>
         </w:rPr>
       </w:pPr>
-      <w:bookmarkStart w:id="58" w:name="_Toc506458770"/>
-      <w:bookmarkStart w:id="59" w:name="_Toc506459136"/>
+      <w:bookmarkStart w:id="56" w:name="_Toc506458770"/>
+      <w:bookmarkStart w:id="57" w:name="_Toc506459136"/>
       <w:r>
         <w:rPr>
           <w:szCs w:val="24"/>
@@ -7430,8 +8318,8 @@
         </w:rPr>
         <w:t>Document Approval</w:t>
       </w:r>
-      <w:bookmarkEnd w:id="58"/>
-      <w:bookmarkEnd w:id="59"/>
+      <w:bookmarkEnd w:id="56"/>
+      <w:bookmarkEnd w:id="57"/>
     </w:p>
     <w:p/>
     <w:p>
@@ -7768,7 +8656,7 @@
           <w:sz w:val="28"/>
         </w:rPr>
       </w:pPr>
-      <w:bookmarkStart w:id="60" w:name="_Toc506459182"/>
+      <w:bookmarkStart w:id="58" w:name="_Toc506459182"/>
     </w:p>
     <w:p>
       <w:pPr>
@@ -7787,7 +8675,7 @@
         </w:rPr>
         <w:t>A.2 Appendix 2</w:t>
       </w:r>
-      <w:bookmarkEnd w:id="60"/>
+      <w:bookmarkEnd w:id="58"/>
     </w:p>
     <w:p>
       <w:pPr>
@@ -7822,8 +8710,8 @@
           <w:szCs w:val="20"/>
         </w:rPr>
       </w:pPr>
-      <w:bookmarkStart w:id="61" w:name="_Toc506458769"/>
-      <w:bookmarkStart w:id="62" w:name="_Toc506459135"/>
+      <w:bookmarkStart w:id="59" w:name="_Toc506458769"/>
+      <w:bookmarkStart w:id="60" w:name="_Toc506459135"/>
       <w:r>
         <w:rPr>
           <w:rFonts w:ascii="Times" w:eastAsia="Times" w:hAnsi="Times" w:cs="Times New Roman"/>
@@ -7834,8 +8722,8 @@
         </w:rPr>
         <w:t>Revision History</w:t>
       </w:r>
-      <w:bookmarkEnd w:id="61"/>
-      <w:bookmarkEnd w:id="62"/>
+      <w:bookmarkEnd w:id="59"/>
+      <w:bookmarkEnd w:id="60"/>
     </w:p>
     <w:p/>
     <w:tbl>
@@ -8732,25 +9620,7 @@
           <w:szCs w:val="24"/>
         </w:rPr>
         <w:tab/>
-        <w:t xml:space="preserve">The following </w:t>
-      </w:r>
-      <w:r>
-        <w:rPr>
-          <w:szCs w:val="24"/>
-        </w:rPr>
-        <w:t>are the coding standards used by the VaqPack development team</w:t>
-      </w:r>
-      <w:r>
-        <w:rPr>
-          <w:szCs w:val="24"/>
-        </w:rPr>
-        <w:t>.</w:t>
-      </w:r>
-      <w:r>
-        <w:rPr>
-          <w:szCs w:val="24"/>
-        </w:rPr>
-        <w:t xml:space="preserve"> Following these standards is a self-imposed requirement agreed upon by the team members.</w:t>
+        <w:t>The following are the coding standards used by the VaqPack development team. Following these standards is a self-imposed requirement agreed upon by the team members.</w:t>
       </w:r>
     </w:p>
     <w:p>
@@ -11048,7 +11918,7 @@
           <w:rPr>
             <w:noProof/>
           </w:rPr>
-          <w:t>10</w:t>
+          <w:t>iii</w:t>
         </w:r>
         <w:r>
           <w:rPr>
@@ -11123,16 +11993,16 @@
 <file path=word/numbering.xml><?xml version="1.0" encoding="utf-8"?>
 <w:numbering xmlns:wpc="http://schemas.microsoft.com/office/word/2010/wordprocessingCanvas" xmlns:mc="http://schemas.openxmlformats.org/markup-compatibility/2006" xmlns:o="urn:schemas-microsoft-com:office:office" xmlns:r="http://schemas.openxmlformats.org/officeDocument/2006/relationships" xmlns:m="http://schemas.openxmlformats.org/officeDocument/2006/math" xmlns:v="urn:schemas-microsoft-com:vml" xmlns:wp14="http://schemas.microsoft.com/office/word/2010/wordprocessingDrawing" xmlns:wp="http://schemas.openxmlformats.org/drawingml/2006/wordprocessingDrawing" xmlns:w10="urn:schemas-microsoft-com:office:word" xmlns:w="http://schemas.openxmlformats.org/wordprocessingml/2006/main" xmlns:w14="http://schemas.microsoft.com/office/word/2010/wordml" xmlns:wpg="http://schemas.microsoft.com/office/word/2010/wordprocessingGroup" xmlns:wpi="http://schemas.microsoft.com/office/word/2010/wordprocessingInk" xmlns:wne="http://schemas.microsoft.com/office/word/2006/wordml" xmlns:wps="http://schemas.microsoft.com/office/word/2010/wordprocessingShape" mc:Ignorable="w14 wp14">
   <w:abstractNum w:abstractNumId="0">
-    <w:nsid w:val="4C4F3DE5"/>
+    <w:nsid w:val="40326F84"/>
     <w:multiLevelType w:val="hybridMultilevel"/>
-    <w:tmpl w:val="68ACF06E"/>
+    <w:tmpl w:val="E1CAAC04"/>
     <w:lvl w:ilvl="0" w:tplc="04090001">
       <w:start w:val="1"/>
       <w:numFmt w:val="bullet"/>
       <w:lvlText w:val=""/>
       <w:lvlJc w:val="left"/>
       <w:pPr>
-        <w:ind w:left="1440" w:hanging="360"/>
+        <w:ind w:left="1800" w:hanging="360"/>
       </w:pPr>
       <w:rPr>
         <w:rFonts w:ascii="Symbol" w:hAnsi="Symbol" w:hint="default"/>
@@ -11144,7 +12014,7 @@
       <w:lvlText w:val="o"/>
       <w:lvlJc w:val="left"/>
       <w:pPr>
-        <w:ind w:left="2160" w:hanging="360"/>
+        <w:ind w:left="2520" w:hanging="360"/>
       </w:pPr>
       <w:rPr>
         <w:rFonts w:ascii="Courier New" w:hAnsi="Courier New" w:cs="Courier New" w:hint="default"/>
@@ -11156,7 +12026,7 @@
       <w:lvlText w:val=""/>
       <w:lvlJc w:val="left"/>
       <w:pPr>
-        <w:ind w:left="2880" w:hanging="360"/>
+        <w:ind w:left="3240" w:hanging="360"/>
       </w:pPr>
       <w:rPr>
         <w:rFonts w:ascii="Wingdings" w:hAnsi="Wingdings" w:hint="default"/>
@@ -11168,7 +12038,7 @@
       <w:lvlText w:val=""/>
       <w:lvlJc w:val="left"/>
       <w:pPr>
-        <w:ind w:left="3600" w:hanging="360"/>
+        <w:ind w:left="3960" w:hanging="360"/>
       </w:pPr>
       <w:rPr>
         <w:rFonts w:ascii="Symbol" w:hAnsi="Symbol" w:hint="default"/>
@@ -11180,7 +12050,7 @@
       <w:lvlText w:val="o"/>
       <w:lvlJc w:val="left"/>
       <w:pPr>
-        <w:ind w:left="4320" w:hanging="360"/>
+        <w:ind w:left="4680" w:hanging="360"/>
       </w:pPr>
       <w:rPr>
         <w:rFonts w:ascii="Courier New" w:hAnsi="Courier New" w:cs="Courier New" w:hint="default"/>
@@ -11192,7 +12062,7 @@
       <w:lvlText w:val=""/>
       <w:lvlJc w:val="left"/>
       <w:pPr>
-        <w:ind w:left="5040" w:hanging="360"/>
+        <w:ind w:left="5400" w:hanging="360"/>
       </w:pPr>
       <w:rPr>
         <w:rFonts w:ascii="Wingdings" w:hAnsi="Wingdings" w:hint="default"/>
@@ -11204,7 +12074,7 @@
       <w:lvlText w:val=""/>
       <w:lvlJc w:val="left"/>
       <w:pPr>
-        <w:ind w:left="5760" w:hanging="360"/>
+        <w:ind w:left="6120" w:hanging="360"/>
       </w:pPr>
       <w:rPr>
         <w:rFonts w:ascii="Symbol" w:hAnsi="Symbol" w:hint="default"/>
@@ -11216,7 +12086,7 @@
       <w:lvlText w:val="o"/>
       <w:lvlJc w:val="left"/>
       <w:pPr>
-        <w:ind w:left="6480" w:hanging="360"/>
+        <w:ind w:left="6840" w:hanging="360"/>
       </w:pPr>
       <w:rPr>
         <w:rFonts w:ascii="Courier New" w:hAnsi="Courier New" w:cs="Courier New" w:hint="default"/>
@@ -11228,7 +12098,7 @@
       <w:lvlText w:val=""/>
       <w:lvlJc w:val="left"/>
       <w:pPr>
-        <w:ind w:left="7200" w:hanging="360"/>
+        <w:ind w:left="7560" w:hanging="360"/>
       </w:pPr>
       <w:rPr>
         <w:rFonts w:ascii="Wingdings" w:hAnsi="Wingdings" w:hint="default"/>
@@ -11236,16 +12106,16 @@
     </w:lvl>
   </w:abstractNum>
   <w:abstractNum w:abstractNumId="1">
-    <w:nsid w:val="574A6EE0"/>
+    <w:nsid w:val="4B280A49"/>
     <w:multiLevelType w:val="hybridMultilevel"/>
-    <w:tmpl w:val="9566136C"/>
+    <w:tmpl w:val="889440F4"/>
     <w:lvl w:ilvl="0" w:tplc="04090001">
       <w:start w:val="1"/>
       <w:numFmt w:val="bullet"/>
       <w:lvlText w:val=""/>
       <w:lvlJc w:val="left"/>
       <w:pPr>
-        <w:ind w:left="1440" w:hanging="360"/>
+        <w:ind w:left="2160" w:hanging="360"/>
       </w:pPr>
       <w:rPr>
         <w:rFonts w:ascii="Symbol" w:hAnsi="Symbol" w:hint="default"/>
@@ -11257,7 +12127,7 @@
       <w:lvlText w:val="o"/>
       <w:lvlJc w:val="left"/>
       <w:pPr>
-        <w:ind w:left="2160" w:hanging="360"/>
+        <w:ind w:left="2880" w:hanging="360"/>
       </w:pPr>
       <w:rPr>
         <w:rFonts w:ascii="Courier New" w:hAnsi="Courier New" w:cs="Courier New" w:hint="default"/>
@@ -11269,7 +12139,7 @@
       <w:lvlText w:val=""/>
       <w:lvlJc w:val="left"/>
       <w:pPr>
-        <w:ind w:left="2880" w:hanging="360"/>
+        <w:ind w:left="3600" w:hanging="360"/>
       </w:pPr>
       <w:rPr>
         <w:rFonts w:ascii="Wingdings" w:hAnsi="Wingdings" w:hint="default"/>
@@ -11281,7 +12151,7 @@
       <w:lvlText w:val=""/>
       <w:lvlJc w:val="left"/>
       <w:pPr>
-        <w:ind w:left="3600" w:hanging="360"/>
+        <w:ind w:left="4320" w:hanging="360"/>
       </w:pPr>
       <w:rPr>
         <w:rFonts w:ascii="Symbol" w:hAnsi="Symbol" w:hint="default"/>
@@ -11293,7 +12163,7 @@
       <w:lvlText w:val="o"/>
       <w:lvlJc w:val="left"/>
       <w:pPr>
-        <w:ind w:left="4320" w:hanging="360"/>
+        <w:ind w:left="5040" w:hanging="360"/>
       </w:pPr>
       <w:rPr>
         <w:rFonts w:ascii="Courier New" w:hAnsi="Courier New" w:cs="Courier New" w:hint="default"/>
@@ -11305,7 +12175,7 @@
       <w:lvlText w:val=""/>
       <w:lvlJc w:val="left"/>
       <w:pPr>
-        <w:ind w:left="5040" w:hanging="360"/>
+        <w:ind w:left="5760" w:hanging="360"/>
       </w:pPr>
       <w:rPr>
         <w:rFonts w:ascii="Wingdings" w:hAnsi="Wingdings" w:hint="default"/>
@@ -11317,7 +12187,7 @@
       <w:lvlText w:val=""/>
       <w:lvlJc w:val="left"/>
       <w:pPr>
-        <w:ind w:left="5760" w:hanging="360"/>
+        <w:ind w:left="6480" w:hanging="360"/>
       </w:pPr>
       <w:rPr>
         <w:rFonts w:ascii="Symbol" w:hAnsi="Symbol" w:hint="default"/>
@@ -11329,7 +12199,7 @@
       <w:lvlText w:val="o"/>
       <w:lvlJc w:val="left"/>
       <w:pPr>
-        <w:ind w:left="6480" w:hanging="360"/>
+        <w:ind w:left="7200" w:hanging="360"/>
       </w:pPr>
       <w:rPr>
         <w:rFonts w:ascii="Courier New" w:hAnsi="Courier New" w:cs="Courier New" w:hint="default"/>
@@ -11341,7 +12211,7 @@
       <w:lvlText w:val=""/>
       <w:lvlJc w:val="left"/>
       <w:pPr>
-        <w:ind w:left="7200" w:hanging="360"/>
+        <w:ind w:left="7920" w:hanging="360"/>
       </w:pPr>
       <w:rPr>
         <w:rFonts w:ascii="Wingdings" w:hAnsi="Wingdings" w:hint="default"/>
@@ -11349,9 +12219,9 @@
     </w:lvl>
   </w:abstractNum>
   <w:abstractNum w:abstractNumId="2">
-    <w:nsid w:val="6F7C49C3"/>
+    <w:nsid w:val="4C4F3DE5"/>
     <w:multiLevelType w:val="hybridMultilevel"/>
-    <w:tmpl w:val="E26603C0"/>
+    <w:tmpl w:val="68ACF06E"/>
     <w:lvl w:ilvl="0" w:tplc="04090001">
       <w:start w:val="1"/>
       <w:numFmt w:val="bullet"/>
@@ -11462,9 +12332,9 @@
     </w:lvl>
   </w:abstractNum>
   <w:abstractNum w:abstractNumId="3">
-    <w:nsid w:val="74BC18E0"/>
+    <w:nsid w:val="574A6EE0"/>
     <w:multiLevelType w:val="hybridMultilevel"/>
-    <w:tmpl w:val="DC3C8F42"/>
+    <w:tmpl w:val="9566136C"/>
     <w:lvl w:ilvl="0" w:tplc="04090001">
       <w:start w:val="1"/>
       <w:numFmt w:val="bullet"/>
@@ -11575,6 +12445,232 @@
     </w:lvl>
   </w:abstractNum>
   <w:abstractNum w:abstractNumId="4">
+    <w:nsid w:val="6F7C49C3"/>
+    <w:multiLevelType w:val="hybridMultilevel"/>
+    <w:tmpl w:val="E26603C0"/>
+    <w:lvl w:ilvl="0" w:tplc="04090001">
+      <w:start w:val="1"/>
+      <w:numFmt w:val="bullet"/>
+      <w:lvlText w:val=""/>
+      <w:lvlJc w:val="left"/>
+      <w:pPr>
+        <w:ind w:left="1440" w:hanging="360"/>
+      </w:pPr>
+      <w:rPr>
+        <w:rFonts w:ascii="Symbol" w:hAnsi="Symbol" w:hint="default"/>
+      </w:rPr>
+    </w:lvl>
+    <w:lvl w:ilvl="1" w:tplc="04090003" w:tentative="1">
+      <w:start w:val="1"/>
+      <w:numFmt w:val="bullet"/>
+      <w:lvlText w:val="o"/>
+      <w:lvlJc w:val="left"/>
+      <w:pPr>
+        <w:ind w:left="2160" w:hanging="360"/>
+      </w:pPr>
+      <w:rPr>
+        <w:rFonts w:ascii="Courier New" w:hAnsi="Courier New" w:cs="Courier New" w:hint="default"/>
+      </w:rPr>
+    </w:lvl>
+    <w:lvl w:ilvl="2" w:tplc="04090005" w:tentative="1">
+      <w:start w:val="1"/>
+      <w:numFmt w:val="bullet"/>
+      <w:lvlText w:val=""/>
+      <w:lvlJc w:val="left"/>
+      <w:pPr>
+        <w:ind w:left="2880" w:hanging="360"/>
+      </w:pPr>
+      <w:rPr>
+        <w:rFonts w:ascii="Wingdings" w:hAnsi="Wingdings" w:hint="default"/>
+      </w:rPr>
+    </w:lvl>
+    <w:lvl w:ilvl="3" w:tplc="04090001" w:tentative="1">
+      <w:start w:val="1"/>
+      <w:numFmt w:val="bullet"/>
+      <w:lvlText w:val=""/>
+      <w:lvlJc w:val="left"/>
+      <w:pPr>
+        <w:ind w:left="3600" w:hanging="360"/>
+      </w:pPr>
+      <w:rPr>
+        <w:rFonts w:ascii="Symbol" w:hAnsi="Symbol" w:hint="default"/>
+      </w:rPr>
+    </w:lvl>
+    <w:lvl w:ilvl="4" w:tplc="04090003" w:tentative="1">
+      <w:start w:val="1"/>
+      <w:numFmt w:val="bullet"/>
+      <w:lvlText w:val="o"/>
+      <w:lvlJc w:val="left"/>
+      <w:pPr>
+        <w:ind w:left="4320" w:hanging="360"/>
+      </w:pPr>
+      <w:rPr>
+        <w:rFonts w:ascii="Courier New" w:hAnsi="Courier New" w:cs="Courier New" w:hint="default"/>
+      </w:rPr>
+    </w:lvl>
+    <w:lvl w:ilvl="5" w:tplc="04090005" w:tentative="1">
+      <w:start w:val="1"/>
+      <w:numFmt w:val="bullet"/>
+      <w:lvlText w:val=""/>
+      <w:lvlJc w:val="left"/>
+      <w:pPr>
+        <w:ind w:left="5040" w:hanging="360"/>
+      </w:pPr>
+      <w:rPr>
+        <w:rFonts w:ascii="Wingdings" w:hAnsi="Wingdings" w:hint="default"/>
+      </w:rPr>
+    </w:lvl>
+    <w:lvl w:ilvl="6" w:tplc="04090001" w:tentative="1">
+      <w:start w:val="1"/>
+      <w:numFmt w:val="bullet"/>
+      <w:lvlText w:val=""/>
+      <w:lvlJc w:val="left"/>
+      <w:pPr>
+        <w:ind w:left="5760" w:hanging="360"/>
+      </w:pPr>
+      <w:rPr>
+        <w:rFonts w:ascii="Symbol" w:hAnsi="Symbol" w:hint="default"/>
+      </w:rPr>
+    </w:lvl>
+    <w:lvl w:ilvl="7" w:tplc="04090003" w:tentative="1">
+      <w:start w:val="1"/>
+      <w:numFmt w:val="bullet"/>
+      <w:lvlText w:val="o"/>
+      <w:lvlJc w:val="left"/>
+      <w:pPr>
+        <w:ind w:left="6480" w:hanging="360"/>
+      </w:pPr>
+      <w:rPr>
+        <w:rFonts w:ascii="Courier New" w:hAnsi="Courier New" w:cs="Courier New" w:hint="default"/>
+      </w:rPr>
+    </w:lvl>
+    <w:lvl w:ilvl="8" w:tplc="04090005" w:tentative="1">
+      <w:start w:val="1"/>
+      <w:numFmt w:val="bullet"/>
+      <w:lvlText w:val=""/>
+      <w:lvlJc w:val="left"/>
+      <w:pPr>
+        <w:ind w:left="7200" w:hanging="360"/>
+      </w:pPr>
+      <w:rPr>
+        <w:rFonts w:ascii="Wingdings" w:hAnsi="Wingdings" w:hint="default"/>
+      </w:rPr>
+    </w:lvl>
+  </w:abstractNum>
+  <w:abstractNum w:abstractNumId="5">
+    <w:nsid w:val="74BC18E0"/>
+    <w:multiLevelType w:val="hybridMultilevel"/>
+    <w:tmpl w:val="DC3C8F42"/>
+    <w:lvl w:ilvl="0" w:tplc="04090001">
+      <w:start w:val="1"/>
+      <w:numFmt w:val="bullet"/>
+      <w:lvlText w:val=""/>
+      <w:lvlJc w:val="left"/>
+      <w:pPr>
+        <w:ind w:left="1440" w:hanging="360"/>
+      </w:pPr>
+      <w:rPr>
+        <w:rFonts w:ascii="Symbol" w:hAnsi="Symbol" w:hint="default"/>
+      </w:rPr>
+    </w:lvl>
+    <w:lvl w:ilvl="1" w:tplc="04090003" w:tentative="1">
+      <w:start w:val="1"/>
+      <w:numFmt w:val="bullet"/>
+      <w:lvlText w:val="o"/>
+      <w:lvlJc w:val="left"/>
+      <w:pPr>
+        <w:ind w:left="2160" w:hanging="360"/>
+      </w:pPr>
+      <w:rPr>
+        <w:rFonts w:ascii="Courier New" w:hAnsi="Courier New" w:cs="Courier New" w:hint="default"/>
+      </w:rPr>
+    </w:lvl>
+    <w:lvl w:ilvl="2" w:tplc="04090005" w:tentative="1">
+      <w:start w:val="1"/>
+      <w:numFmt w:val="bullet"/>
+      <w:lvlText w:val=""/>
+      <w:lvlJc w:val="left"/>
+      <w:pPr>
+        <w:ind w:left="2880" w:hanging="360"/>
+      </w:pPr>
+      <w:rPr>
+        <w:rFonts w:ascii="Wingdings" w:hAnsi="Wingdings" w:hint="default"/>
+      </w:rPr>
+    </w:lvl>
+    <w:lvl w:ilvl="3" w:tplc="04090001" w:tentative="1">
+      <w:start w:val="1"/>
+      <w:numFmt w:val="bullet"/>
+      <w:lvlText w:val=""/>
+      <w:lvlJc w:val="left"/>
+      <w:pPr>
+        <w:ind w:left="3600" w:hanging="360"/>
+      </w:pPr>
+      <w:rPr>
+        <w:rFonts w:ascii="Symbol" w:hAnsi="Symbol" w:hint="default"/>
+      </w:rPr>
+    </w:lvl>
+    <w:lvl w:ilvl="4" w:tplc="04090003" w:tentative="1">
+      <w:start w:val="1"/>
+      <w:numFmt w:val="bullet"/>
+      <w:lvlText w:val="o"/>
+      <w:lvlJc w:val="left"/>
+      <w:pPr>
+        <w:ind w:left="4320" w:hanging="360"/>
+      </w:pPr>
+      <w:rPr>
+        <w:rFonts w:ascii="Courier New" w:hAnsi="Courier New" w:cs="Courier New" w:hint="default"/>
+      </w:rPr>
+    </w:lvl>
+    <w:lvl w:ilvl="5" w:tplc="04090005" w:tentative="1">
+      <w:start w:val="1"/>
+      <w:numFmt w:val="bullet"/>
+      <w:lvlText w:val=""/>
+      <w:lvlJc w:val="left"/>
+      <w:pPr>
+        <w:ind w:left="5040" w:hanging="360"/>
+      </w:pPr>
+      <w:rPr>
+        <w:rFonts w:ascii="Wingdings" w:hAnsi="Wingdings" w:hint="default"/>
+      </w:rPr>
+    </w:lvl>
+    <w:lvl w:ilvl="6" w:tplc="04090001" w:tentative="1">
+      <w:start w:val="1"/>
+      <w:numFmt w:val="bullet"/>
+      <w:lvlText w:val=""/>
+      <w:lvlJc w:val="left"/>
+      <w:pPr>
+        <w:ind w:left="5760" w:hanging="360"/>
+      </w:pPr>
+      <w:rPr>
+        <w:rFonts w:ascii="Symbol" w:hAnsi="Symbol" w:hint="default"/>
+      </w:rPr>
+    </w:lvl>
+    <w:lvl w:ilvl="7" w:tplc="04090003" w:tentative="1">
+      <w:start w:val="1"/>
+      <w:numFmt w:val="bullet"/>
+      <w:lvlText w:val="o"/>
+      <w:lvlJc w:val="left"/>
+      <w:pPr>
+        <w:ind w:left="6480" w:hanging="360"/>
+      </w:pPr>
+      <w:rPr>
+        <w:rFonts w:ascii="Courier New" w:hAnsi="Courier New" w:cs="Courier New" w:hint="default"/>
+      </w:rPr>
+    </w:lvl>
+    <w:lvl w:ilvl="8" w:tplc="04090005" w:tentative="1">
+      <w:start w:val="1"/>
+      <w:numFmt w:val="bullet"/>
+      <w:lvlText w:val=""/>
+      <w:lvlJc w:val="left"/>
+      <w:pPr>
+        <w:ind w:left="7200" w:hanging="360"/>
+      </w:pPr>
+      <w:rPr>
+        <w:rFonts w:ascii="Wingdings" w:hAnsi="Wingdings" w:hint="default"/>
+      </w:rPr>
+    </w:lvl>
+  </w:abstractNum>
+  <w:abstractNum w:abstractNumId="6">
     <w:nsid w:val="7D3D6DF4"/>
     <w:multiLevelType w:val="hybridMultilevel"/>
     <w:tmpl w:val="F1EEFAC8"/>
@@ -11715,19 +12811,25 @@
     </w:lvl>
   </w:abstractNum>
   <w:num w:numId="1">
+    <w:abstractNumId w:val="6"/>
+  </w:num>
+  <w:num w:numId="2">
     <w:abstractNumId w:val="4"/>
   </w:num>
-  <w:num w:numId="2">
+  <w:num w:numId="3">
+    <w:abstractNumId w:val="3"/>
+  </w:num>
+  <w:num w:numId="4">
     <w:abstractNumId w:val="2"/>
   </w:num>
-  <w:num w:numId="3">
+  <w:num w:numId="5">
+    <w:abstractNumId w:val="5"/>
+  </w:num>
+  <w:num w:numId="6">
     <w:abstractNumId w:val="1"/>
   </w:num>
-  <w:num w:numId="4">
+  <w:num w:numId="7">
     <w:abstractNumId w:val="0"/>
-  </w:num>
-  <w:num w:numId="5">
-    <w:abstractNumId w:val="3"/>
   </w:num>
 </w:numbering>
 </file>
@@ -12782,7 +13884,7 @@
 </file>
 
 <file path=customXml/itemProps1.xml><?xml version="1.0" encoding="utf-8"?>
-<ds:datastoreItem xmlns:ds="http://schemas.openxmlformats.org/officeDocument/2006/customXml" ds:itemID="{39C2D9BD-0F05-4AE1-94F3-41ADC02AF907}">
+<ds:datastoreItem xmlns:ds="http://schemas.openxmlformats.org/officeDocument/2006/customXml" ds:itemID="{5A97D632-EA74-45C5-A52F-46458A4D996E}">
   <ds:schemaRefs>
     <ds:schemaRef ds:uri="http://schemas.openxmlformats.org/officeDocument/2006/bibliography"/>
   </ds:schemaRefs>

</xml_diff>